<commit_message>
Updated GC Science Doc
.. to include Bioenergetics and the PD Model
</commit_message>
<xml_diff>
--- a/doc/user/Golden Cheetah Science v1.docx
+++ b/doc/user/Golden Cheetah Science v1.docx
@@ -3904,7 +3904,7 @@
                                     </pic:cNvPicPr>
                                   </pic:nvPicPr>
                                   <pic:blipFill>
-                                    <a:blip r:embed="rId9">
+                                    <a:blip r:embed="rId10">
                                       <a:extLst>
                                         <a:ext uri="{28A0092B-C50C-407E-A947-70E740481C1C}">
                                           <a14:useLocalDpi xmlns:a14="http://schemas.microsoft.com/office/drawing/2010/main" val="0"/>
@@ -4343,17 +4343,7 @@
           <w:sz w:val="24"/>
           <w:szCs w:val="24"/>
         </w:rPr>
-        <w:t>It is likely that in the near future yo</w:t>
-      </w:r>
-      <w:bookmarkStart w:id="0" w:name="_GoBack"/>
-      <w:bookmarkEnd w:id="0"/>
-      <w:r>
-        <w:rPr>
-          <w:rFonts w:ascii="Arial" w:hAnsi="Arial" w:cs="Arial"/>
-          <w:sz w:val="24"/>
-          <w:szCs w:val="24"/>
-        </w:rPr>
-        <w:t xml:space="preserve">u will see </w:t>
+        <w:t xml:space="preserve">It is likely that in the near future you will see </w:t>
       </w:r>
       <w:proofErr w:type="spellStart"/>
       <w:r>
@@ -4409,6 +4399,760 @@
           <w:szCs w:val="24"/>
         </w:rPr>
       </w:pPr>
+      <w:r>
+        <w:rPr>
+          <w:rFonts w:ascii="Arial" w:hAnsi="Arial" w:cs="Arial"/>
+          <w:sz w:val="24"/>
+          <w:szCs w:val="24"/>
+        </w:rPr>
+        <w:br w:type="page"/>
+      </w:r>
+    </w:p>
+    <w:p>
+      <w:pPr>
+        <w:rPr>
+          <w:rFonts w:ascii="Arial" w:hAnsi="Arial" w:cs="Arial"/>
+          <w:b/>
+          <w:color w:val="FF0000"/>
+          <w:sz w:val="24"/>
+          <w:szCs w:val="24"/>
+        </w:rPr>
+      </w:pPr>
+      <w:r>
+        <w:rPr>
+          <w:rFonts w:ascii="Arial" w:hAnsi="Arial" w:cs="Arial"/>
+          <w:b/>
+          <w:color w:val="FF0000"/>
+          <w:sz w:val="24"/>
+          <w:szCs w:val="24"/>
+        </w:rPr>
+        <w:lastRenderedPageBreak/>
+        <w:t xml:space="preserve">Bioenergetics </w:t>
+      </w:r>
+    </w:p>
+    <w:p>
+      <w:pPr>
+        <w:rPr>
+          <w:rFonts w:ascii="Arial" w:hAnsi="Arial" w:cs="Arial"/>
+          <w:sz w:val="24"/>
+          <w:szCs w:val="24"/>
+        </w:rPr>
+      </w:pPr>
+      <w:r>
+        <w:rPr>
+          <w:rFonts w:ascii="Arial" w:hAnsi="Arial" w:cs="Arial"/>
+          <w:sz w:val="24"/>
+          <w:szCs w:val="24"/>
+        </w:rPr>
+        <w:drawing>
+          <wp:anchor distT="0" distB="0" distL="114300" distR="114300" simplePos="0" relativeHeight="251672576" behindDoc="0" locked="0" layoutInCell="1" allowOverlap="1" wp14:anchorId="0AC6E325" wp14:editId="0B04ADFA">
+            <wp:simplePos x="0" y="0"/>
+            <wp:positionH relativeFrom="column">
+              <wp:posOffset>6000750</wp:posOffset>
+            </wp:positionH>
+            <wp:positionV relativeFrom="page">
+              <wp:posOffset>1190625</wp:posOffset>
+            </wp:positionV>
+            <wp:extent cx="2610000" cy="2379600"/>
+            <wp:effectExtent l="0" t="0" r="0" b="1905"/>
+            <wp:wrapSquare wrapText="bothSides"/>
+            <wp:docPr id="198" name="Picture 198"/>
+            <wp:cNvGraphicFramePr/>
+            <a:graphic xmlns:a="http://schemas.openxmlformats.org/drawingml/2006/main">
+              <a:graphicData uri="http://schemas.openxmlformats.org/drawingml/2006/picture">
+                <pic:pic xmlns:pic="http://schemas.openxmlformats.org/drawingml/2006/picture">
+                  <pic:nvPicPr>
+                    <pic:cNvPr id="198" name="Picture 198"/>
+                    <pic:cNvPicPr/>
+                  </pic:nvPicPr>
+                  <pic:blipFill>
+                    <a:blip r:embed="rId11" cstate="print">
+                      <a:extLst>
+                        <a:ext uri="{28A0092B-C50C-407E-A947-70E740481C1C}">
+                          <a14:useLocalDpi xmlns:a14="http://schemas.microsoft.com/office/drawing/2010/main" val="0"/>
+                        </a:ext>
+                      </a:extLst>
+                    </a:blip>
+                    <a:stretch>
+                      <a:fillRect/>
+                    </a:stretch>
+                  </pic:blipFill>
+                  <pic:spPr>
+                    <a:xfrm>
+                      <a:off x="0" y="0"/>
+                      <a:ext cx="2610000" cy="2379600"/>
+                    </a:xfrm>
+                    <a:prstGeom prst="rect">
+                      <a:avLst/>
+                    </a:prstGeom>
+                  </pic:spPr>
+                </pic:pic>
+              </a:graphicData>
+            </a:graphic>
+            <wp14:sizeRelH relativeFrom="margin">
+              <wp14:pctWidth>0</wp14:pctWidth>
+            </wp14:sizeRelH>
+            <wp14:sizeRelV relativeFrom="margin">
+              <wp14:pctHeight>0</wp14:pctHeight>
+            </wp14:sizeRelV>
+          </wp:anchor>
+        </w:drawing>
+      </w:r>
+      <w:r>
+        <w:rPr>
+          <w:rFonts w:ascii="Arial" w:hAnsi="Arial" w:cs="Arial"/>
+          <w:sz w:val="24"/>
+          <w:szCs w:val="24"/>
+        </w:rPr>
+        <w:t xml:space="preserve">We </w:t>
+      </w:r>
+      <w:r>
+        <w:rPr>
+          <w:rFonts w:ascii="Arial" w:hAnsi="Arial" w:cs="Arial"/>
+          <w:sz w:val="24"/>
+          <w:szCs w:val="24"/>
+        </w:rPr>
+        <w:t>use</w:t>
+      </w:r>
+      <w:r>
+        <w:rPr>
+          <w:rFonts w:ascii="Arial" w:hAnsi="Arial" w:cs="Arial"/>
+          <w:sz w:val="24"/>
+          <w:szCs w:val="24"/>
+        </w:rPr>
+        <w:t xml:space="preserve"> complex sources of </w:t>
+      </w:r>
+      <w:r>
+        <w:rPr>
+          <w:rFonts w:ascii="Arial" w:hAnsi="Arial" w:cs="Arial"/>
+          <w:sz w:val="24"/>
+          <w:szCs w:val="24"/>
+        </w:rPr>
+        <w:t>overlapping</w:t>
+      </w:r>
+      <w:r>
+        <w:rPr>
+          <w:rFonts w:ascii="Arial" w:hAnsi="Arial" w:cs="Arial"/>
+          <w:sz w:val="24"/>
+          <w:szCs w:val="24"/>
+        </w:rPr>
+        <w:t xml:space="preserve"> energy when we exercise. These energy sources are; anaerobic and have a </w:t>
+      </w:r>
+      <w:r>
+        <w:rPr>
+          <w:rFonts w:ascii="Arial" w:hAnsi="Arial" w:cs="Arial"/>
+          <w:sz w:val="24"/>
+          <w:szCs w:val="24"/>
+        </w:rPr>
+        <w:t xml:space="preserve">limited </w:t>
+      </w:r>
+      <w:r>
+        <w:rPr>
+          <w:rFonts w:ascii="Arial" w:hAnsi="Arial" w:cs="Arial"/>
+          <w:sz w:val="24"/>
+          <w:szCs w:val="24"/>
+        </w:rPr>
+        <w:t>capacity and a high rate limit (like W’</w:t>
+      </w:r>
+      <w:r>
+        <w:rPr>
+          <w:rFonts w:ascii="Arial" w:hAnsi="Arial" w:cs="Arial"/>
+          <w:sz w:val="24"/>
+          <w:szCs w:val="24"/>
+        </w:rPr>
+        <w:t>),</w:t>
+      </w:r>
+      <w:r>
+        <w:rPr>
+          <w:rFonts w:ascii="Arial" w:hAnsi="Arial" w:cs="Arial"/>
+          <w:sz w:val="24"/>
+          <w:szCs w:val="24"/>
+        </w:rPr>
+        <w:t xml:space="preserve"> aerobic </w:t>
+      </w:r>
+      <w:r>
+        <w:rPr>
+          <w:rFonts w:ascii="Arial" w:hAnsi="Arial" w:cs="Arial"/>
+          <w:sz w:val="24"/>
+          <w:szCs w:val="24"/>
+        </w:rPr>
+        <w:t>and have unlimited capacity but a</w:t>
+      </w:r>
+      <w:r>
+        <w:rPr>
+          <w:rFonts w:ascii="Arial" w:hAnsi="Arial" w:cs="Arial"/>
+          <w:sz w:val="24"/>
+          <w:szCs w:val="24"/>
+        </w:rPr>
+        <w:t xml:space="preserve"> low rate limit (like CP)</w:t>
+      </w:r>
+      <w:r>
+        <w:rPr>
+          <w:rFonts w:ascii="Arial" w:hAnsi="Arial" w:cs="Arial"/>
+          <w:sz w:val="24"/>
+          <w:szCs w:val="24"/>
+        </w:rPr>
+        <w:t>.</w:t>
+      </w:r>
+    </w:p>
+    <w:p>
+      <w:pPr>
+        <w:rPr>
+          <w:rFonts w:ascii="Arial" w:hAnsi="Arial" w:cs="Arial"/>
+          <w:sz w:val="24"/>
+          <w:szCs w:val="24"/>
+        </w:rPr>
+      </w:pPr>
+      <w:r>
+        <w:rPr>
+          <w:rFonts w:ascii="Arial" w:hAnsi="Arial" w:cs="Arial"/>
+          <w:b/>
+          <w:color w:val="FF0000"/>
+          <w:sz w:val="24"/>
+          <w:szCs w:val="24"/>
+        </w:rPr>
+        <w:t>Anaerobic Systems</w:t>
+      </w:r>
+      <w:r>
+        <w:rPr>
+          <w:rFonts w:ascii="Arial" w:hAnsi="Arial" w:cs="Arial"/>
+          <w:color w:val="FF0000"/>
+          <w:sz w:val="24"/>
+          <w:szCs w:val="24"/>
+        </w:rPr>
+        <w:t xml:space="preserve"> </w:t>
+      </w:r>
+      <w:r>
+        <w:rPr>
+          <w:rFonts w:ascii="Arial" w:hAnsi="Arial" w:cs="Arial"/>
+          <w:sz w:val="24"/>
+          <w:szCs w:val="24"/>
+        </w:rPr>
+        <w:t>In the first 10</w:t>
+      </w:r>
+      <w:r>
+        <w:rPr>
+          <w:rFonts w:ascii="Arial" w:hAnsi="Arial" w:cs="Arial"/>
+          <w:sz w:val="24"/>
+          <w:szCs w:val="24"/>
+        </w:rPr>
+        <w:t xml:space="preserve"> seconds</w:t>
+      </w:r>
+      <w:r>
+        <w:rPr>
+          <w:rFonts w:ascii="Arial" w:hAnsi="Arial" w:cs="Arial"/>
+          <w:sz w:val="24"/>
+          <w:szCs w:val="24"/>
+        </w:rPr>
+        <w:t xml:space="preserve"> or so</w:t>
+      </w:r>
+      <w:r>
+        <w:rPr>
+          <w:rFonts w:ascii="Arial" w:hAnsi="Arial" w:cs="Arial"/>
+          <w:sz w:val="24"/>
+          <w:szCs w:val="24"/>
+        </w:rPr>
+        <w:t xml:space="preserve"> of high output work we draw immediately upon energy stored within the muscles with immediate availability – so we can sprint all out for 10-30 seconds without drawing breath and at very high work rates ! The chemicals stored in our muscles are </w:t>
+      </w:r>
+      <w:r>
+        <w:rPr>
+          <w:rFonts w:ascii="Arial" w:hAnsi="Arial" w:cs="Arial"/>
+          <w:b/>
+          <w:sz w:val="24"/>
+          <w:szCs w:val="24"/>
+        </w:rPr>
+        <w:t xml:space="preserve">ATP </w:t>
+      </w:r>
+      <w:r>
+        <w:rPr>
+          <w:rFonts w:ascii="Arial" w:hAnsi="Arial" w:cs="Arial"/>
+          <w:sz w:val="24"/>
+          <w:szCs w:val="24"/>
+        </w:rPr>
+        <w:t>(adenosine triphosphate)</w:t>
+      </w:r>
+      <w:r>
+        <w:rPr>
+          <w:rFonts w:ascii="Arial" w:hAnsi="Arial" w:cs="Arial"/>
+          <w:sz w:val="24"/>
+          <w:szCs w:val="24"/>
+        </w:rPr>
+        <w:t xml:space="preserve"> and </w:t>
+      </w:r>
+      <w:proofErr w:type="spellStart"/>
+      <w:r>
+        <w:rPr>
+          <w:rFonts w:ascii="Arial" w:hAnsi="Arial" w:cs="Arial"/>
+          <w:b/>
+          <w:sz w:val="24"/>
+          <w:szCs w:val="24"/>
+        </w:rPr>
+        <w:t>PCr</w:t>
+      </w:r>
+      <w:proofErr w:type="spellEnd"/>
+      <w:r>
+        <w:rPr>
+          <w:rFonts w:ascii="Arial" w:hAnsi="Arial" w:cs="Arial"/>
+          <w:b/>
+          <w:sz w:val="24"/>
+          <w:szCs w:val="24"/>
+        </w:rPr>
+        <w:t xml:space="preserve"> </w:t>
+      </w:r>
+      <w:r>
+        <w:rPr>
+          <w:rFonts w:ascii="Arial" w:hAnsi="Arial" w:cs="Arial"/>
+          <w:sz w:val="24"/>
+          <w:szCs w:val="24"/>
+        </w:rPr>
+        <w:t>(</w:t>
+      </w:r>
+      <w:proofErr w:type="spellStart"/>
+      <w:r>
+        <w:rPr>
+          <w:rFonts w:ascii="Arial" w:hAnsi="Arial" w:cs="Arial"/>
+          <w:sz w:val="24"/>
+          <w:szCs w:val="24"/>
+        </w:rPr>
+        <w:t>phosphorcreatine</w:t>
+      </w:r>
+      <w:proofErr w:type="spellEnd"/>
+      <w:r>
+        <w:rPr>
+          <w:rFonts w:ascii="Arial" w:hAnsi="Arial" w:cs="Arial"/>
+          <w:sz w:val="24"/>
+          <w:szCs w:val="24"/>
+        </w:rPr>
+        <w:t>).</w:t>
+      </w:r>
+      <w:r>
+        <w:rPr>
+          <w:rFonts w:ascii="Arial" w:hAnsi="Arial" w:cs="Arial"/>
+          <w:b/>
+          <w:sz w:val="24"/>
+          <w:szCs w:val="24"/>
+        </w:rPr>
+        <w:t xml:space="preserve"> </w:t>
+      </w:r>
+      <w:r>
+        <w:rPr>
+          <w:rFonts w:ascii="Arial" w:hAnsi="Arial" w:cs="Arial"/>
+          <w:sz w:val="24"/>
+          <w:szCs w:val="24"/>
+        </w:rPr>
+        <w:t>Interestingly, after about 3 minutes of total rest these stores ar</w:t>
+      </w:r>
+      <w:r>
+        <w:rPr>
+          <w:rFonts w:ascii="Arial" w:hAnsi="Arial" w:cs="Arial"/>
+          <w:sz w:val="24"/>
+          <w:szCs w:val="24"/>
+        </w:rPr>
+        <w:t>e largely replenished</w:t>
+      </w:r>
+      <w:r>
+        <w:rPr>
+          <w:rFonts w:ascii="Arial" w:hAnsi="Arial" w:cs="Arial"/>
+          <w:sz w:val="24"/>
+          <w:szCs w:val="24"/>
+        </w:rPr>
+        <w:t>.</w:t>
+      </w:r>
+    </w:p>
+    <w:p>
+      <w:pPr>
+        <w:rPr>
+          <w:rFonts w:ascii="Arial" w:hAnsi="Arial" w:cs="Arial"/>
+          <w:sz w:val="24"/>
+          <w:szCs w:val="24"/>
+        </w:rPr>
+      </w:pPr>
+      <w:r>
+        <w:rPr>
+          <w:rFonts w:ascii="Arial" w:hAnsi="Arial" w:cs="Arial"/>
+          <w:sz w:val="24"/>
+          <w:szCs w:val="24"/>
+        </w:rPr>
+        <w:t>So for the next 50 seconds or so after</w:t>
+      </w:r>
+      <w:r>
+        <w:rPr>
+          <w:rFonts w:ascii="Arial" w:hAnsi="Arial" w:cs="Arial"/>
+          <w:sz w:val="24"/>
+          <w:szCs w:val="24"/>
+        </w:rPr>
+        <w:t xml:space="preserve"> those phosphates are depleted we </w:t>
+      </w:r>
+      <w:r>
+        <w:rPr>
+          <w:rFonts w:ascii="Arial" w:hAnsi="Arial" w:cs="Arial"/>
+          <w:sz w:val="24"/>
+          <w:szCs w:val="24"/>
+        </w:rPr>
+        <w:t xml:space="preserve">primarily get our energy from </w:t>
+      </w:r>
+      <w:r>
+        <w:rPr>
+          <w:rFonts w:ascii="Arial" w:hAnsi="Arial" w:cs="Arial"/>
+          <w:b/>
+          <w:sz w:val="24"/>
+          <w:szCs w:val="24"/>
+        </w:rPr>
+        <w:t>glycolysis</w:t>
+      </w:r>
+      <w:r>
+        <w:rPr>
+          <w:rFonts w:ascii="Arial" w:hAnsi="Arial" w:cs="Arial"/>
+          <w:sz w:val="24"/>
+          <w:szCs w:val="24"/>
+        </w:rPr>
+        <w:t xml:space="preserve"> and still without drawing breath!</w:t>
+      </w:r>
+      <w:r>
+        <w:rPr>
+          <w:rFonts w:ascii="Arial" w:hAnsi="Arial" w:cs="Arial"/>
+          <w:b/>
+          <w:sz w:val="24"/>
+          <w:szCs w:val="24"/>
+        </w:rPr>
+        <w:t xml:space="preserve"> </w:t>
+      </w:r>
+      <w:r>
+        <w:rPr>
+          <w:rFonts w:ascii="Arial" w:hAnsi="Arial" w:cs="Arial"/>
+          <w:sz w:val="24"/>
+          <w:szCs w:val="24"/>
+        </w:rPr>
+        <w:t xml:space="preserve">This is the conversion of glucose into lactate. It takes us about 1 </w:t>
+      </w:r>
+      <w:proofErr w:type="spellStart"/>
+      <w:r>
+        <w:rPr>
+          <w:rFonts w:ascii="Arial" w:hAnsi="Arial" w:cs="Arial"/>
+          <w:sz w:val="24"/>
+          <w:szCs w:val="24"/>
+        </w:rPr>
+        <w:t>hr</w:t>
+      </w:r>
+      <w:proofErr w:type="spellEnd"/>
+      <w:r>
+        <w:rPr>
+          <w:rFonts w:ascii="Arial" w:hAnsi="Arial" w:cs="Arial"/>
+          <w:sz w:val="24"/>
+          <w:szCs w:val="24"/>
+        </w:rPr>
+        <w:t xml:space="preserve"> to recover and remove all the lactic acid produced, but most of it is gone after about 10 minutes – and we can speed up this clearance through light exercise – which is why a warm-down is a good idea after intense exercise.</w:t>
+      </w:r>
+    </w:p>
+    <w:p>
+      <w:pPr>
+        <w:rPr>
+          <w:rFonts w:ascii="Arial" w:hAnsi="Arial" w:cs="Arial"/>
+          <w:sz w:val="24"/>
+          <w:szCs w:val="24"/>
+        </w:rPr>
+      </w:pPr>
+      <w:r>
+        <w:rPr>
+          <w:rFonts w:ascii="Arial" w:hAnsi="Arial" w:cs="Arial"/>
+          <w:b/>
+          <w:color w:val="FF0000"/>
+          <w:sz w:val="24"/>
+          <w:szCs w:val="24"/>
+        </w:rPr>
+        <w:t>Aerobic Systems</w:t>
+      </w:r>
+      <w:r>
+        <w:rPr>
+          <w:rFonts w:ascii="Arial" w:hAnsi="Arial" w:cs="Arial"/>
+          <w:color w:val="FF0000"/>
+          <w:sz w:val="24"/>
+          <w:szCs w:val="24"/>
+        </w:rPr>
+        <w:t xml:space="preserve"> </w:t>
+      </w:r>
+      <w:r>
+        <w:rPr>
+          <w:rFonts w:ascii="Arial" w:hAnsi="Arial" w:cs="Arial"/>
+          <w:sz w:val="24"/>
+          <w:szCs w:val="24"/>
+        </w:rPr>
+        <w:t xml:space="preserve">But now, sadly, after that first </w:t>
+      </w:r>
+      <w:proofErr w:type="spellStart"/>
+      <w:r>
+        <w:rPr>
+          <w:rFonts w:ascii="Arial" w:hAnsi="Arial" w:cs="Arial"/>
+          <w:sz w:val="24"/>
+          <w:szCs w:val="24"/>
+        </w:rPr>
+        <w:t>all out</w:t>
+      </w:r>
+      <w:proofErr w:type="spellEnd"/>
+      <w:r>
+        <w:rPr>
+          <w:rFonts w:ascii="Arial" w:hAnsi="Arial" w:cs="Arial"/>
+          <w:sz w:val="24"/>
+          <w:szCs w:val="24"/>
+        </w:rPr>
+        <w:t xml:space="preserve"> minute we are going to have to draw </w:t>
+      </w:r>
+      <w:proofErr w:type="gramStart"/>
+      <w:r>
+        <w:rPr>
+          <w:rFonts w:ascii="Arial" w:hAnsi="Arial" w:cs="Arial"/>
+          <w:sz w:val="24"/>
+          <w:szCs w:val="24"/>
+        </w:rPr>
+        <w:t>breath</w:t>
+      </w:r>
+      <w:proofErr w:type="gramEnd"/>
+      <w:r>
+        <w:rPr>
+          <w:rFonts w:ascii="Arial" w:hAnsi="Arial" w:cs="Arial"/>
+          <w:sz w:val="24"/>
+          <w:szCs w:val="24"/>
+        </w:rPr>
+        <w:t>, because we need the oxygen to power the aerobic energy systems.</w:t>
+      </w:r>
+      <w:r>
+        <w:rPr>
+          <w:rFonts w:ascii="Arial" w:hAnsi="Arial" w:cs="Arial"/>
+          <w:sz w:val="24"/>
+          <w:szCs w:val="24"/>
+        </w:rPr>
+        <w:t xml:space="preserve"> </w:t>
+      </w:r>
+      <w:r>
+        <w:rPr>
+          <w:rFonts w:ascii="Arial" w:hAnsi="Arial" w:cs="Arial"/>
+          <w:sz w:val="24"/>
+          <w:szCs w:val="24"/>
+        </w:rPr>
+        <w:t xml:space="preserve">First up we get </w:t>
+      </w:r>
+      <w:r>
+        <w:rPr>
+          <w:rFonts w:ascii="Arial" w:hAnsi="Arial" w:cs="Arial"/>
+          <w:b/>
+          <w:sz w:val="24"/>
+          <w:szCs w:val="24"/>
+        </w:rPr>
+        <w:t>aerobic glycolysis</w:t>
+      </w:r>
+      <w:r>
+        <w:rPr>
+          <w:rFonts w:ascii="Arial" w:hAnsi="Arial" w:cs="Arial"/>
+          <w:sz w:val="24"/>
+          <w:szCs w:val="24"/>
+        </w:rPr>
+        <w:t>, this is converting glucose into citric acid by burning it with oxygen in a really complicated 10 stage cycle. The rate is limited by the amount of oxygen the lungs can absorb (vo2max) and the available fuels. It can take 1-3 minutes to get up to ‘peak’ produ</w:t>
+      </w:r>
+      <w:r>
+        <w:rPr>
+          <w:rFonts w:ascii="Arial" w:hAnsi="Arial" w:cs="Arial"/>
+          <w:sz w:val="24"/>
+          <w:szCs w:val="24"/>
+        </w:rPr>
+        <w:t>ction and then dies away slowly over time once all the glucose is gone, we will bonk.</w:t>
+      </w:r>
+    </w:p>
+    <w:p>
+      <w:pPr>
+        <w:rPr>
+          <w:rFonts w:ascii="Arial" w:hAnsi="Arial" w:cs="Arial"/>
+          <w:sz w:val="24"/>
+          <w:szCs w:val="24"/>
+        </w:rPr>
+      </w:pPr>
+      <w:r>
+        <w:rPr>
+          <w:rFonts w:ascii="Arial" w:hAnsi="Arial" w:cs="Arial"/>
+          <w:sz w:val="24"/>
+          <w:szCs w:val="24"/>
+        </w:rPr>
+        <w:t xml:space="preserve">And then lastly, from about 6-7 minutes we start </w:t>
+      </w:r>
+      <w:r>
+        <w:rPr>
+          <w:rFonts w:ascii="Arial" w:hAnsi="Arial" w:cs="Arial"/>
+          <w:sz w:val="24"/>
+          <w:szCs w:val="24"/>
+        </w:rPr>
+        <w:t>to</w:t>
+      </w:r>
+      <w:r>
+        <w:rPr>
+          <w:rFonts w:ascii="Arial" w:hAnsi="Arial" w:cs="Arial"/>
+          <w:sz w:val="24"/>
+          <w:szCs w:val="24"/>
+        </w:rPr>
+        <w:t xml:space="preserve"> rely upon</w:t>
+      </w:r>
+      <w:r>
+        <w:rPr>
+          <w:rFonts w:ascii="Arial" w:hAnsi="Arial" w:cs="Arial"/>
+          <w:sz w:val="24"/>
+          <w:szCs w:val="24"/>
+        </w:rPr>
+        <w:t xml:space="preserve"> </w:t>
+      </w:r>
+      <w:r>
+        <w:rPr>
+          <w:rFonts w:ascii="Arial" w:hAnsi="Arial" w:cs="Arial"/>
+          <w:b/>
+          <w:sz w:val="24"/>
+          <w:szCs w:val="24"/>
+        </w:rPr>
+        <w:t>lipolysis</w:t>
+      </w:r>
+      <w:r>
+        <w:rPr>
+          <w:rFonts w:ascii="Arial" w:hAnsi="Arial" w:cs="Arial"/>
+          <w:sz w:val="24"/>
+          <w:szCs w:val="24"/>
+        </w:rPr>
+        <w:t xml:space="preserve"> th</w:t>
+      </w:r>
+      <w:r>
+        <w:rPr>
+          <w:rFonts w:ascii="Arial" w:hAnsi="Arial" w:cs="Arial"/>
+          <w:sz w:val="24"/>
+          <w:szCs w:val="24"/>
+        </w:rPr>
+        <w:t>at utilises an almost</w:t>
+      </w:r>
+      <w:r>
+        <w:rPr>
+          <w:rFonts w:ascii="Arial" w:hAnsi="Arial" w:cs="Arial"/>
+          <w:sz w:val="24"/>
+          <w:szCs w:val="24"/>
+        </w:rPr>
+        <w:t xml:space="preserve"> limitless </w:t>
+      </w:r>
+      <w:r>
+        <w:rPr>
+          <w:rFonts w:ascii="Arial" w:hAnsi="Arial" w:cs="Arial"/>
+          <w:sz w:val="24"/>
+          <w:szCs w:val="24"/>
+        </w:rPr>
+        <w:t>source of energy, fat.</w:t>
+      </w:r>
+      <w:r>
+        <w:rPr>
+          <w:rFonts w:ascii="Arial" w:hAnsi="Arial" w:cs="Arial"/>
+          <w:sz w:val="24"/>
+          <w:szCs w:val="24"/>
+        </w:rPr>
+        <w:t xml:space="preserve"> </w:t>
+      </w:r>
+    </w:p>
+    <w:p>
+      <w:pPr>
+        <w:rPr>
+          <w:rFonts w:ascii="Arial" w:hAnsi="Arial" w:cs="Arial"/>
+          <w:b/>
+          <w:color w:val="FF0000"/>
+          <w:sz w:val="24"/>
+          <w:szCs w:val="24"/>
+        </w:rPr>
+      </w:pPr>
+      <w:r>
+        <w:rPr>
+          <w:rFonts w:ascii="Arial" w:hAnsi="Arial" w:cs="Arial"/>
+          <w:b/>
+          <w:color w:val="FF0000"/>
+          <w:sz w:val="24"/>
+          <w:szCs w:val="24"/>
+        </w:rPr>
+        <w:t xml:space="preserve">The Extended Power Duration Model </w:t>
+      </w:r>
+      <w:r>
+        <w:rPr>
+          <w:rFonts w:ascii="Arial" w:hAnsi="Arial" w:cs="Arial"/>
+          <w:b/>
+          <w:color w:val="FF0000"/>
+          <w:sz w:val="24"/>
+          <w:szCs w:val="24"/>
+        </w:rPr>
+        <w:t xml:space="preserve"> </w:t>
+      </w:r>
+    </w:p>
+    <w:p>
+      <w:pPr>
+        <w:rPr>
+          <w:rFonts w:ascii="Arial" w:hAnsi="Arial" w:cs="Arial"/>
+          <w:sz w:val="24"/>
+          <w:szCs w:val="24"/>
+        </w:rPr>
+      </w:pPr>
+      <w:r>
+        <w:rPr>
+          <w:rFonts w:ascii="Arial" w:hAnsi="Arial" w:cs="Arial"/>
+          <w:sz w:val="24"/>
+          <w:szCs w:val="24"/>
+        </w:rPr>
+        <w:t xml:space="preserve">The Extended Power Duration Model extracts the likely contribution of these energy systems to predict the energy production (or watts per second). This is akin to reading the fuel </w:t>
+      </w:r>
+      <w:r>
+        <w:rPr>
+          <w:rFonts w:ascii="Arial" w:hAnsi="Arial" w:cs="Arial"/>
+          <w:sz w:val="24"/>
+          <w:szCs w:val="24"/>
+        </w:rPr>
+        <w:t>gauge</w:t>
+      </w:r>
+      <w:r>
+        <w:rPr>
+          <w:rFonts w:ascii="Arial" w:hAnsi="Arial" w:cs="Arial"/>
+          <w:sz w:val="24"/>
+          <w:szCs w:val="24"/>
+        </w:rPr>
+        <w:t xml:space="preserve"> to work out how fast you’re going in a car. It</w:t>
+      </w:r>
+      <w:r>
+        <w:rPr>
+          <w:rFonts w:ascii="Arial" w:hAnsi="Arial" w:cs="Arial"/>
+          <w:sz w:val="24"/>
+          <w:szCs w:val="24"/>
+        </w:rPr>
+        <w:t>’</w:t>
+      </w:r>
+      <w:r>
+        <w:rPr>
+          <w:rFonts w:ascii="Arial" w:hAnsi="Arial" w:cs="Arial"/>
+          <w:sz w:val="24"/>
+          <w:szCs w:val="24"/>
+        </w:rPr>
+        <w:t>s not an exact science and so yields an approximated answer. Most modern PD models are based upon bioenergetics, it is likely that in the next 2-3 years the focus will switch to muscular and psycho</w:t>
+      </w:r>
+      <w:r>
+        <w:rPr>
+          <w:rFonts w:ascii="Arial" w:hAnsi="Arial" w:cs="Arial"/>
+          <w:sz w:val="24"/>
+          <w:szCs w:val="24"/>
+        </w:rPr>
+        <w:t xml:space="preserve">logical fatigue and constraints that will likely reduce the often </w:t>
+      </w:r>
+      <w:r>
+        <w:rPr>
+          <w:rFonts w:ascii="Arial" w:hAnsi="Arial" w:cs="Arial"/>
+          <w:i/>
+          <w:sz w:val="24"/>
+          <w:szCs w:val="24"/>
+        </w:rPr>
+        <w:t>slightly overestimated</w:t>
+      </w:r>
+      <w:r>
+        <w:rPr>
+          <w:rFonts w:ascii="Arial" w:hAnsi="Arial" w:cs="Arial"/>
+          <w:sz w:val="24"/>
+          <w:szCs w:val="24"/>
+        </w:rPr>
+        <w:t xml:space="preserve"> values yielded by bioenergetics models.</w:t>
+      </w:r>
+      <w:bookmarkStart w:id="0" w:name="_GoBack"/>
+      <w:bookmarkEnd w:id="0"/>
     </w:p>
     <w:sectPr>
       <w:pgSz w:w="16838" w:h="11906" w:orient="landscape" w:code="9"/>
@@ -5751,7 +6495,7 @@
 </file>
 
 <file path=customXml/itemProps1.xml><?xml version="1.0" encoding="utf-8"?>
-<ds:datastoreItem xmlns:ds="http://schemas.openxmlformats.org/officeDocument/2006/customXml" ds:itemID="{D280947D-4E67-4F8A-B3D0-38AF999ECDBF}">
+<ds:datastoreItem xmlns:ds="http://schemas.openxmlformats.org/officeDocument/2006/customXml" ds:itemID="{130C2F3E-5268-4397-98D8-F88C190D0AF7}">
   <ds:schemaRefs>
     <ds:schemaRef ds:uri="http://schemas.openxmlformats.org/officeDocument/2006/bibliography"/>
   </ds:schemaRefs>

</xml_diff>

<commit_message>
Review of Science docs
.. better grammar and flow and also changed some of the
   text to better explain things like hydration and gels etc
</commit_message>
<xml_diff>
--- a/doc/user/Golden Cheetah Science v1.docx
+++ b/doc/user/Golden Cheetah Science v1.docx
@@ -128,7 +128,55 @@
           <w:sz w:val="24"/>
           <w:szCs w:val="24"/>
         </w:rPr>
-        <w:t>the most important concepts and how they help you improve.</w:t>
+        <w:t>the most important concepts</w:t>
+      </w:r>
+      <w:r>
+        <w:rPr>
+          <w:rFonts w:ascii="Arial" w:hAnsi="Arial" w:cs="Arial"/>
+          <w:sz w:val="24"/>
+          <w:szCs w:val="24"/>
+        </w:rPr>
+        <w:t>, why they are important</w:t>
+      </w:r>
+      <w:r>
+        <w:rPr>
+          <w:rFonts w:ascii="Arial" w:hAnsi="Arial" w:cs="Arial"/>
+          <w:sz w:val="24"/>
+          <w:szCs w:val="24"/>
+        </w:rPr>
+        <w:t xml:space="preserve"> and how they </w:t>
+      </w:r>
+      <w:r>
+        <w:rPr>
+          <w:rFonts w:ascii="Arial" w:hAnsi="Arial" w:cs="Arial"/>
+          <w:sz w:val="24"/>
+          <w:szCs w:val="24"/>
+        </w:rPr>
+        <w:t>might help</w:t>
+      </w:r>
+      <w:r>
+        <w:rPr>
+          <w:rFonts w:ascii="Arial" w:hAnsi="Arial" w:cs="Arial"/>
+          <w:sz w:val="24"/>
+          <w:szCs w:val="24"/>
+        </w:rPr>
+        <w:t xml:space="preserve"> you</w:t>
+      </w:r>
+      <w:r>
+        <w:rPr>
+          <w:rFonts w:ascii="Arial" w:hAnsi="Arial" w:cs="Arial"/>
+          <w:sz w:val="24"/>
+          <w:szCs w:val="24"/>
+        </w:rPr>
+        <w:t xml:space="preserve"> to</w:t>
+      </w:r>
+      <w:r>
+        <w:rPr>
+          <w:rFonts w:ascii="Arial" w:hAnsi="Arial" w:cs="Arial"/>
+          <w:sz w:val="24"/>
+          <w:szCs w:val="24"/>
+        </w:rPr>
+        <w:t xml:space="preserve"> improve.</w:t>
       </w:r>
     </w:p>
     <w:p>
@@ -230,15 +278,39 @@
           <w:sz w:val="24"/>
           <w:szCs w:val="24"/>
         </w:rPr>
-        <w:t xml:space="preserve"> And then thinking about how hard you can go for a very long time will be different again. But </w:t>
-      </w:r>
-      <w:r>
-        <w:rPr>
-          <w:rFonts w:ascii="Arial" w:hAnsi="Arial" w:cs="Arial"/>
-          <w:sz w:val="24"/>
-          <w:szCs w:val="24"/>
-        </w:rPr>
-        <w:t xml:space="preserve">when it comes to reviewing and tracking changes in your performance </w:t>
+        <w:t xml:space="preserve"> </w:t>
+      </w:r>
+      <w:r>
+        <w:rPr>
+          <w:rFonts w:ascii="Arial" w:hAnsi="Arial" w:cs="Arial"/>
+          <w:sz w:val="24"/>
+          <w:szCs w:val="24"/>
+        </w:rPr>
+        <w:t>T</w:t>
+      </w:r>
+      <w:r>
+        <w:rPr>
+          <w:rFonts w:ascii="Arial" w:hAnsi="Arial" w:cs="Arial"/>
+          <w:sz w:val="24"/>
+          <w:szCs w:val="24"/>
+        </w:rPr>
+        <w:t xml:space="preserve">hen thinking about how hard you can go for a very long time will be different again. </w:t>
+      </w:r>
+      <w:r>
+        <w:rPr>
+          <w:rFonts w:ascii="Arial" w:hAnsi="Arial" w:cs="Arial"/>
+          <w:sz w:val="24"/>
+          <w:szCs w:val="24"/>
+        </w:rPr>
+        <w:t>W</w:t>
+      </w:r>
+      <w:r>
+        <w:rPr>
+          <w:rFonts w:ascii="Arial" w:hAnsi="Arial" w:cs="Arial"/>
+          <w:sz w:val="24"/>
+          <w:szCs w:val="24"/>
+        </w:rPr>
+        <w:t xml:space="preserve">hen it comes to reviewing and tracking changes in your performance </w:t>
       </w:r>
       <w:r>
         <w:rPr>
@@ -1533,23 +1605,95 @@
           <w:sz w:val="24"/>
           <w:szCs w:val="24"/>
         </w:rPr>
-        <w:t xml:space="preserve"> for durations between 2 and </w:t>
-      </w:r>
-      <w:r>
-        <w:rPr>
-          <w:rFonts w:ascii="Arial" w:hAnsi="Arial" w:cs="Arial"/>
-          <w:sz w:val="24"/>
-          <w:szCs w:val="24"/>
-        </w:rPr>
-        <w:t xml:space="preserve">20 minutes or so, but less so over short and longer durations. And so, over the last 50 years, variations of these models have been developed to </w:t>
-      </w:r>
-      <w:r>
-        <w:rPr>
-          <w:rFonts w:ascii="Arial" w:hAnsi="Arial" w:cs="Arial"/>
-          <w:sz w:val="24"/>
-          <w:szCs w:val="24"/>
-        </w:rPr>
-        <w:t>address this, and it continues to be a topic of great scientific interest</w:t>
+        <w:t xml:space="preserve"> for durations between 2 </w:t>
+      </w:r>
+      <w:r>
+        <w:rPr>
+          <w:rFonts w:ascii="Arial" w:hAnsi="Arial" w:cs="Arial"/>
+          <w:sz w:val="24"/>
+          <w:szCs w:val="24"/>
+        </w:rPr>
+        <w:t>minutes and an hour</w:t>
+      </w:r>
+      <w:r>
+        <w:rPr>
+          <w:rFonts w:ascii="Arial" w:hAnsi="Arial" w:cs="Arial"/>
+          <w:sz w:val="24"/>
+          <w:szCs w:val="24"/>
+        </w:rPr>
+        <w:t xml:space="preserve"> or so, but less </w:t>
+      </w:r>
+      <w:r>
+        <w:rPr>
+          <w:rFonts w:ascii="Arial" w:hAnsi="Arial" w:cs="Arial"/>
+          <w:sz w:val="24"/>
+          <w:szCs w:val="24"/>
+        </w:rPr>
+        <w:t xml:space="preserve">reliable for </w:t>
+      </w:r>
+      <w:r>
+        <w:rPr>
+          <w:rFonts w:ascii="Arial" w:hAnsi="Arial" w:cs="Arial"/>
+          <w:sz w:val="24"/>
+          <w:szCs w:val="24"/>
+        </w:rPr>
+        <w:t>short</w:t>
+      </w:r>
+      <w:r>
+        <w:rPr>
+          <w:rFonts w:ascii="Arial" w:hAnsi="Arial" w:cs="Arial"/>
+          <w:sz w:val="24"/>
+          <w:szCs w:val="24"/>
+        </w:rPr>
+        <w:t>er</w:t>
+      </w:r>
+      <w:r>
+        <w:rPr>
+          <w:rFonts w:ascii="Arial" w:hAnsi="Arial" w:cs="Arial"/>
+          <w:sz w:val="24"/>
+          <w:szCs w:val="24"/>
+        </w:rPr>
+        <w:t xml:space="preserve"> and longer durations. </w:t>
+      </w:r>
+      <w:r>
+        <w:rPr>
+          <w:rFonts w:ascii="Arial" w:hAnsi="Arial" w:cs="Arial"/>
+          <w:sz w:val="24"/>
+          <w:szCs w:val="24"/>
+        </w:rPr>
+        <w:t>S</w:t>
+      </w:r>
+      <w:r>
+        <w:rPr>
+          <w:rFonts w:ascii="Arial" w:hAnsi="Arial" w:cs="Arial"/>
+          <w:sz w:val="24"/>
+          <w:szCs w:val="24"/>
+        </w:rPr>
+        <w:t xml:space="preserve">o, over the last 50 years, variations of these models have been developed to </w:t>
+      </w:r>
+      <w:r>
+        <w:rPr>
+          <w:rFonts w:ascii="Arial" w:hAnsi="Arial" w:cs="Arial"/>
+          <w:sz w:val="24"/>
+          <w:szCs w:val="24"/>
+        </w:rPr>
+        <w:t>address this, and it</w:t>
+      </w:r>
+      <w:r>
+        <w:rPr>
+          <w:rFonts w:ascii="Arial" w:hAnsi="Arial" w:cs="Arial"/>
+          <w:sz w:val="24"/>
+          <w:szCs w:val="24"/>
+        </w:rPr>
+        <w:t xml:space="preserve"> still</w:t>
+      </w:r>
+      <w:r>
+        <w:rPr>
+          <w:rFonts w:ascii="Arial" w:hAnsi="Arial" w:cs="Arial"/>
+          <w:sz w:val="24"/>
+          <w:szCs w:val="24"/>
+        </w:rPr>
+        <w:t xml:space="preserve"> continues to be a topic of great scientific interest</w:t>
       </w:r>
       <w:r>
         <w:rPr>
@@ -1607,6 +1751,800 @@
           <w:szCs w:val="24"/>
         </w:rPr>
         <w:t xml:space="preserve"> your training and racing.</w:t>
+      </w:r>
+      <w:r>
+        <w:rPr>
+          <w:rFonts w:ascii="Arial" w:hAnsi="Arial" w:cs="Arial"/>
+          <w:sz w:val="24"/>
+          <w:szCs w:val="24"/>
+        </w:rPr>
+        <w:t xml:space="preserve"> We have also implemented a wholly new model based ‘Extended CP model’ that is based upon bioenergetics.</w:t>
+      </w:r>
+    </w:p>
+    <w:p>
+      <w:pPr>
+        <w:rPr>
+          <w:rFonts w:ascii="Arial" w:hAnsi="Arial" w:cs="Arial"/>
+          <w:b/>
+          <w:color w:val="FF0000"/>
+          <w:sz w:val="24"/>
+          <w:szCs w:val="24"/>
+        </w:rPr>
+      </w:pPr>
+      <w:r>
+        <w:rPr>
+          <w:rFonts w:ascii="Arial" w:hAnsi="Arial" w:cs="Arial"/>
+          <w:b/>
+          <w:color w:val="FF0000"/>
+          <w:sz w:val="24"/>
+          <w:szCs w:val="24"/>
+        </w:rPr>
+        <w:lastRenderedPageBreak/>
+        <w:t xml:space="preserve">Bioenergetics </w:t>
+      </w:r>
+    </w:p>
+    <w:p>
+      <w:pPr>
+        <w:rPr>
+          <w:rFonts w:ascii="Arial" w:hAnsi="Arial" w:cs="Arial"/>
+          <w:sz w:val="24"/>
+          <w:szCs w:val="24"/>
+        </w:rPr>
+      </w:pPr>
+      <w:r>
+        <w:rPr>
+          <w:rFonts w:ascii="Arial" w:hAnsi="Arial" w:cs="Arial"/>
+          <w:noProof/>
+          <w:sz w:val="24"/>
+          <w:szCs w:val="24"/>
+          <w:lang w:eastAsia="en-GB"/>
+        </w:rPr>
+        <w:drawing>
+          <wp:anchor distT="0" distB="0" distL="114300" distR="114300" simplePos="0" relativeHeight="251673600" behindDoc="0" locked="0" layoutInCell="1" allowOverlap="1" wp14:anchorId="2D42FAC6" wp14:editId="7D9B481B">
+            <wp:simplePos x="0" y="0"/>
+            <wp:positionH relativeFrom="column">
+              <wp:posOffset>6314440</wp:posOffset>
+            </wp:positionH>
+            <wp:positionV relativeFrom="page">
+              <wp:posOffset>1190625</wp:posOffset>
+            </wp:positionV>
+            <wp:extent cx="2294890" cy="2019300"/>
+            <wp:effectExtent l="0" t="0" r="0" b="0"/>
+            <wp:wrapSquare wrapText="bothSides"/>
+            <wp:docPr id="198" name="Picture 198"/>
+            <wp:cNvGraphicFramePr/>
+            <a:graphic xmlns:a="http://schemas.openxmlformats.org/drawingml/2006/main">
+              <a:graphicData uri="http://schemas.openxmlformats.org/drawingml/2006/picture">
+                <pic:pic xmlns:pic="http://schemas.openxmlformats.org/drawingml/2006/picture">
+                  <pic:nvPicPr>
+                    <pic:cNvPr id="198" name="Picture 198"/>
+                    <pic:cNvPicPr/>
+                  </pic:nvPicPr>
+                  <pic:blipFill>
+                    <a:blip r:embed="rId9" cstate="print">
+                      <a:extLst>
+                        <a:ext uri="{28A0092B-C50C-407E-A947-70E740481C1C}">
+                          <a14:useLocalDpi xmlns:a14="http://schemas.microsoft.com/office/drawing/2010/main" val="0"/>
+                        </a:ext>
+                      </a:extLst>
+                    </a:blip>
+                    <a:stretch>
+                      <a:fillRect/>
+                    </a:stretch>
+                  </pic:blipFill>
+                  <pic:spPr>
+                    <a:xfrm>
+                      <a:off x="0" y="0"/>
+                      <a:ext cx="2294890" cy="2019300"/>
+                    </a:xfrm>
+                    <a:prstGeom prst="rect">
+                      <a:avLst/>
+                    </a:prstGeom>
+                  </pic:spPr>
+                </pic:pic>
+              </a:graphicData>
+            </a:graphic>
+            <wp14:sizeRelH relativeFrom="margin">
+              <wp14:pctWidth>0</wp14:pctWidth>
+            </wp14:sizeRelH>
+            <wp14:sizeRelV relativeFrom="margin">
+              <wp14:pctHeight>0</wp14:pctHeight>
+            </wp14:sizeRelV>
+          </wp:anchor>
+        </w:drawing>
+      </w:r>
+      <w:r>
+        <w:rPr>
+          <w:rFonts w:ascii="Arial" w:hAnsi="Arial" w:cs="Arial"/>
+          <w:sz w:val="24"/>
+          <w:szCs w:val="24"/>
+        </w:rPr>
+        <w:t>We use complex sources of overlapping energy when we exer</w:t>
+      </w:r>
+      <w:r>
+        <w:rPr>
+          <w:rFonts w:ascii="Arial" w:hAnsi="Arial" w:cs="Arial"/>
+          <w:sz w:val="24"/>
+          <w:szCs w:val="24"/>
+        </w:rPr>
+        <w:t xml:space="preserve">cise. These energy sources are </w:t>
+      </w:r>
+      <w:r>
+        <w:rPr>
+          <w:rFonts w:ascii="Arial" w:hAnsi="Arial" w:cs="Arial"/>
+          <w:b/>
+          <w:sz w:val="24"/>
+          <w:szCs w:val="24"/>
+        </w:rPr>
+        <w:t>anaerobic</w:t>
+      </w:r>
+      <w:r>
+        <w:rPr>
+          <w:rFonts w:ascii="Arial" w:hAnsi="Arial" w:cs="Arial"/>
+          <w:sz w:val="24"/>
+          <w:szCs w:val="24"/>
+        </w:rPr>
+        <w:t xml:space="preserve"> </w:t>
+      </w:r>
+      <w:r>
+        <w:rPr>
+          <w:rFonts w:ascii="Arial" w:hAnsi="Arial" w:cs="Arial"/>
+          <w:sz w:val="24"/>
+          <w:szCs w:val="24"/>
+        </w:rPr>
+        <w:t>with</w:t>
+      </w:r>
+      <w:r>
+        <w:rPr>
+          <w:rFonts w:ascii="Arial" w:hAnsi="Arial" w:cs="Arial"/>
+          <w:sz w:val="24"/>
+          <w:szCs w:val="24"/>
+        </w:rPr>
+        <w:t xml:space="preserve"> a limited capacity and a high rate limit (like W’</w:t>
+      </w:r>
+      <w:r>
+        <w:rPr>
+          <w:rFonts w:ascii="Arial" w:hAnsi="Arial" w:cs="Arial"/>
+          <w:sz w:val="24"/>
+          <w:szCs w:val="24"/>
+        </w:rPr>
+        <w:t xml:space="preserve">) and </w:t>
+      </w:r>
+      <w:r>
+        <w:rPr>
+          <w:rFonts w:ascii="Arial" w:hAnsi="Arial" w:cs="Arial"/>
+          <w:b/>
+          <w:sz w:val="24"/>
+          <w:szCs w:val="24"/>
+        </w:rPr>
+        <w:t>aerobic</w:t>
+      </w:r>
+      <w:r>
+        <w:rPr>
+          <w:rFonts w:ascii="Arial" w:hAnsi="Arial" w:cs="Arial"/>
+          <w:sz w:val="24"/>
+          <w:szCs w:val="24"/>
+        </w:rPr>
+        <w:t xml:space="preserve"> </w:t>
+      </w:r>
+      <w:r>
+        <w:rPr>
+          <w:rFonts w:ascii="Arial" w:hAnsi="Arial" w:cs="Arial"/>
+          <w:sz w:val="24"/>
+          <w:szCs w:val="24"/>
+        </w:rPr>
+        <w:t xml:space="preserve">with an </w:t>
+      </w:r>
+      <w:r>
+        <w:rPr>
+          <w:rFonts w:ascii="Arial" w:hAnsi="Arial" w:cs="Arial"/>
+          <w:sz w:val="24"/>
+          <w:szCs w:val="24"/>
+        </w:rPr>
+        <w:t>unlimited capacity but a low rate limit (like CP).</w:t>
+      </w:r>
+    </w:p>
+    <w:p>
+      <w:pPr>
+        <w:rPr>
+          <w:rFonts w:ascii="Arial" w:hAnsi="Arial" w:cs="Arial"/>
+          <w:sz w:val="24"/>
+          <w:szCs w:val="24"/>
+        </w:rPr>
+      </w:pPr>
+      <w:r>
+        <w:rPr>
+          <w:rFonts w:ascii="Arial" w:hAnsi="Arial" w:cs="Arial"/>
+          <w:b/>
+          <w:color w:val="FF0000"/>
+          <w:sz w:val="24"/>
+          <w:szCs w:val="24"/>
+        </w:rPr>
+        <w:t>Anaerobic Systems</w:t>
+      </w:r>
+      <w:r>
+        <w:rPr>
+          <w:rFonts w:ascii="Arial" w:hAnsi="Arial" w:cs="Arial"/>
+          <w:color w:val="FF0000"/>
+          <w:sz w:val="24"/>
+          <w:szCs w:val="24"/>
+        </w:rPr>
+        <w:t xml:space="preserve"> </w:t>
+      </w:r>
+      <w:r>
+        <w:rPr>
+          <w:rFonts w:ascii="Arial" w:hAnsi="Arial" w:cs="Arial"/>
+          <w:sz w:val="24"/>
+          <w:szCs w:val="24"/>
+        </w:rPr>
+        <w:t>In the first 10 seconds or so of high output work we draw upon energy stored within the muscles that have immediate availability – so we can sprint all out for 10-30 seconds without drawing breat</w:t>
+      </w:r>
+      <w:r>
+        <w:rPr>
+          <w:rFonts w:ascii="Arial" w:hAnsi="Arial" w:cs="Arial"/>
+          <w:sz w:val="24"/>
+          <w:szCs w:val="24"/>
+        </w:rPr>
+        <w:t xml:space="preserve">h and at very high work rates. </w:t>
+      </w:r>
+      <w:r>
+        <w:rPr>
+          <w:rFonts w:ascii="Arial" w:hAnsi="Arial" w:cs="Arial"/>
+          <w:sz w:val="24"/>
+          <w:szCs w:val="24"/>
+        </w:rPr>
+        <w:t xml:space="preserve">These chemicals are phosphates called </w:t>
+      </w:r>
+      <w:r>
+        <w:rPr>
+          <w:rFonts w:ascii="Arial" w:hAnsi="Arial" w:cs="Arial"/>
+          <w:b/>
+          <w:sz w:val="24"/>
+          <w:szCs w:val="24"/>
+        </w:rPr>
+        <w:t xml:space="preserve">ATP </w:t>
+      </w:r>
+      <w:r>
+        <w:rPr>
+          <w:rFonts w:ascii="Arial" w:hAnsi="Arial" w:cs="Arial"/>
+          <w:sz w:val="24"/>
+          <w:szCs w:val="24"/>
+        </w:rPr>
+        <w:t>(adenosine triphosphate)</w:t>
+      </w:r>
+      <w:r>
+        <w:rPr>
+          <w:rFonts w:ascii="Arial" w:hAnsi="Arial" w:cs="Arial"/>
+          <w:sz w:val="24"/>
+          <w:szCs w:val="24"/>
+        </w:rPr>
+        <w:t xml:space="preserve"> and </w:t>
+      </w:r>
+      <w:proofErr w:type="spellStart"/>
+      <w:r>
+        <w:rPr>
+          <w:rFonts w:ascii="Arial" w:hAnsi="Arial" w:cs="Arial"/>
+          <w:b/>
+          <w:sz w:val="24"/>
+          <w:szCs w:val="24"/>
+        </w:rPr>
+        <w:t>PCr</w:t>
+      </w:r>
+      <w:proofErr w:type="spellEnd"/>
+      <w:r>
+        <w:rPr>
+          <w:rFonts w:ascii="Arial" w:hAnsi="Arial" w:cs="Arial"/>
+          <w:b/>
+          <w:sz w:val="24"/>
+          <w:szCs w:val="24"/>
+        </w:rPr>
+        <w:t xml:space="preserve"> </w:t>
+      </w:r>
+      <w:r>
+        <w:rPr>
+          <w:rFonts w:ascii="Arial" w:hAnsi="Arial" w:cs="Arial"/>
+          <w:sz w:val="24"/>
+          <w:szCs w:val="24"/>
+        </w:rPr>
+        <w:t>(</w:t>
+      </w:r>
+      <w:proofErr w:type="spellStart"/>
+      <w:r>
+        <w:rPr>
+          <w:rFonts w:ascii="Arial" w:hAnsi="Arial" w:cs="Arial"/>
+          <w:sz w:val="24"/>
+          <w:szCs w:val="24"/>
+        </w:rPr>
+        <w:t>phosphorcreatine</w:t>
+      </w:r>
+      <w:proofErr w:type="spellEnd"/>
+      <w:r>
+        <w:rPr>
+          <w:rFonts w:ascii="Arial" w:hAnsi="Arial" w:cs="Arial"/>
+          <w:sz w:val="24"/>
+          <w:szCs w:val="24"/>
+        </w:rPr>
+        <w:t>).</w:t>
+      </w:r>
+      <w:r>
+        <w:rPr>
+          <w:rFonts w:ascii="Arial" w:hAnsi="Arial" w:cs="Arial"/>
+          <w:b/>
+          <w:sz w:val="24"/>
+          <w:szCs w:val="24"/>
+        </w:rPr>
+        <w:t xml:space="preserve"> </w:t>
+      </w:r>
+      <w:r>
+        <w:rPr>
+          <w:rFonts w:ascii="Arial" w:hAnsi="Arial" w:cs="Arial"/>
+          <w:sz w:val="24"/>
+          <w:szCs w:val="24"/>
+        </w:rPr>
+        <w:t>Interestingly, after about 3 minutes of total rest these stores are largely replenished.</w:t>
+      </w:r>
+      <w:r>
+        <w:rPr>
+          <w:rFonts w:ascii="Arial" w:hAnsi="Arial" w:cs="Arial"/>
+          <w:sz w:val="24"/>
+          <w:szCs w:val="24"/>
+        </w:rPr>
+        <w:t xml:space="preserve"> </w:t>
+      </w:r>
+    </w:p>
+    <w:p>
+      <w:pPr>
+        <w:rPr>
+          <w:rFonts w:ascii="Arial" w:hAnsi="Arial" w:cs="Arial"/>
+          <w:sz w:val="24"/>
+          <w:szCs w:val="24"/>
+        </w:rPr>
+      </w:pPr>
+      <w:r>
+        <w:rPr>
+          <w:rFonts w:ascii="Arial" w:hAnsi="Arial" w:cs="Arial"/>
+          <w:sz w:val="24"/>
+          <w:szCs w:val="24"/>
+        </w:rPr>
+        <w:t xml:space="preserve">So for the next 50 seconds or so after those phosphates are depleted we primarily get our energy from </w:t>
+      </w:r>
+      <w:r>
+        <w:rPr>
+          <w:rFonts w:ascii="Arial" w:hAnsi="Arial" w:cs="Arial"/>
+          <w:b/>
+          <w:sz w:val="24"/>
+          <w:szCs w:val="24"/>
+        </w:rPr>
+        <w:t>glycolysis</w:t>
+      </w:r>
+      <w:r>
+        <w:rPr>
+          <w:rFonts w:ascii="Arial" w:hAnsi="Arial" w:cs="Arial"/>
+          <w:sz w:val="24"/>
+          <w:szCs w:val="24"/>
+        </w:rPr>
+        <w:t xml:space="preserve"> and still without drawing breath.</w:t>
+      </w:r>
+      <w:r>
+        <w:rPr>
+          <w:rFonts w:ascii="Arial" w:hAnsi="Arial" w:cs="Arial"/>
+          <w:b/>
+          <w:sz w:val="24"/>
+          <w:szCs w:val="24"/>
+        </w:rPr>
+        <w:t xml:space="preserve"> </w:t>
+      </w:r>
+      <w:r>
+        <w:rPr>
+          <w:rFonts w:ascii="Arial" w:hAnsi="Arial" w:cs="Arial"/>
+          <w:sz w:val="24"/>
+          <w:szCs w:val="24"/>
+        </w:rPr>
+        <w:t xml:space="preserve">This is the conversion of glucose into lactate. It takes us about 1 </w:t>
+      </w:r>
+      <w:proofErr w:type="spellStart"/>
+      <w:r>
+        <w:rPr>
+          <w:rFonts w:ascii="Arial" w:hAnsi="Arial" w:cs="Arial"/>
+          <w:sz w:val="24"/>
+          <w:szCs w:val="24"/>
+        </w:rPr>
+        <w:t>hr</w:t>
+      </w:r>
+      <w:proofErr w:type="spellEnd"/>
+      <w:r>
+        <w:rPr>
+          <w:rFonts w:ascii="Arial" w:hAnsi="Arial" w:cs="Arial"/>
+          <w:sz w:val="24"/>
+          <w:szCs w:val="24"/>
+        </w:rPr>
+        <w:t xml:space="preserve"> to recover and remove all the lactic acid produced, but most of it is gone after about 10 minutes – and we can speed up this clearance through light exercise – which is why a warm-down is a good idea after intense exercise.</w:t>
+      </w:r>
+    </w:p>
+    <w:p>
+      <w:pPr>
+        <w:rPr>
+          <w:rFonts w:ascii="Arial" w:hAnsi="Arial" w:cs="Arial"/>
+          <w:sz w:val="24"/>
+          <w:szCs w:val="24"/>
+        </w:rPr>
+      </w:pPr>
+      <w:r>
+        <w:rPr>
+          <w:rFonts w:ascii="Arial" w:hAnsi="Arial" w:cs="Arial"/>
+          <w:b/>
+          <w:color w:val="FF0000"/>
+          <w:sz w:val="24"/>
+          <w:szCs w:val="24"/>
+        </w:rPr>
+        <w:t>Aerobic Systems</w:t>
+      </w:r>
+      <w:r>
+        <w:rPr>
+          <w:rFonts w:ascii="Arial" w:hAnsi="Arial" w:cs="Arial"/>
+          <w:color w:val="FF0000"/>
+          <w:sz w:val="24"/>
+          <w:szCs w:val="24"/>
+        </w:rPr>
+        <w:t xml:space="preserve"> </w:t>
+      </w:r>
+      <w:r>
+        <w:rPr>
+          <w:rFonts w:ascii="Arial" w:hAnsi="Arial" w:cs="Arial"/>
+          <w:sz w:val="24"/>
+          <w:szCs w:val="24"/>
+        </w:rPr>
+        <w:t xml:space="preserve">But now, sadly, after that </w:t>
+      </w:r>
+      <w:r>
+        <w:rPr>
+          <w:rFonts w:ascii="Arial" w:hAnsi="Arial" w:cs="Arial"/>
+          <w:sz w:val="24"/>
+          <w:szCs w:val="24"/>
+        </w:rPr>
+        <w:t>all-out</w:t>
+      </w:r>
+      <w:r>
+        <w:rPr>
+          <w:rFonts w:ascii="Arial" w:hAnsi="Arial" w:cs="Arial"/>
+          <w:sz w:val="24"/>
+          <w:szCs w:val="24"/>
+        </w:rPr>
+        <w:t xml:space="preserve"> minute we are going to have to draw </w:t>
+      </w:r>
+      <w:proofErr w:type="gramStart"/>
+      <w:r>
+        <w:rPr>
+          <w:rFonts w:ascii="Arial" w:hAnsi="Arial" w:cs="Arial"/>
+          <w:sz w:val="24"/>
+          <w:szCs w:val="24"/>
+        </w:rPr>
+        <w:t>breath</w:t>
+      </w:r>
+      <w:proofErr w:type="gramEnd"/>
+      <w:r>
+        <w:rPr>
+          <w:rFonts w:ascii="Arial" w:hAnsi="Arial" w:cs="Arial"/>
+          <w:sz w:val="24"/>
+          <w:szCs w:val="24"/>
+        </w:rPr>
+        <w:t xml:space="preserve">, because we need the oxygen to power the aerobic energy systems. First up we get </w:t>
+      </w:r>
+      <w:r>
+        <w:rPr>
+          <w:rFonts w:ascii="Arial" w:hAnsi="Arial" w:cs="Arial"/>
+          <w:b/>
+          <w:sz w:val="24"/>
+          <w:szCs w:val="24"/>
+        </w:rPr>
+        <w:t>aerobic glycolysis</w:t>
+      </w:r>
+      <w:r>
+        <w:rPr>
+          <w:rFonts w:ascii="Arial" w:hAnsi="Arial" w:cs="Arial"/>
+          <w:sz w:val="24"/>
+          <w:szCs w:val="24"/>
+        </w:rPr>
+        <w:t>, this is converting glucose into citric acid by burning it with oxygen in a really complicated 10 stage cycle. The rate is limited by the amount of oxygen the lungs can absorb (vo2max) and the available fuels. It can take 1-3 minutes to get up to ‘peak’ production and then dies away slowly over time. Once all the glucose is gone, we will bonk, which is why gels and powders are high in easily digested glucose – to refuel this process.</w:t>
+      </w:r>
+      <w:r>
+        <w:rPr>
+          <w:rFonts w:ascii="Arial" w:hAnsi="Arial" w:cs="Arial"/>
+          <w:sz w:val="24"/>
+          <w:szCs w:val="24"/>
+        </w:rPr>
+        <w:t xml:space="preserve"> </w:t>
+      </w:r>
+      <w:r>
+        <w:rPr>
+          <w:rFonts w:ascii="Arial" w:hAnsi="Arial" w:cs="Arial"/>
+          <w:sz w:val="24"/>
+          <w:szCs w:val="24"/>
+        </w:rPr>
+        <w:t xml:space="preserve">Lastly, from about 6-7 minutes we start to rely upon </w:t>
+      </w:r>
+      <w:r>
+        <w:rPr>
+          <w:rFonts w:ascii="Arial" w:hAnsi="Arial" w:cs="Arial"/>
+          <w:b/>
+          <w:sz w:val="24"/>
+          <w:szCs w:val="24"/>
+        </w:rPr>
+        <w:t>lipolysis</w:t>
+      </w:r>
+      <w:r>
+        <w:rPr>
+          <w:rFonts w:ascii="Arial" w:hAnsi="Arial" w:cs="Arial"/>
+          <w:sz w:val="24"/>
+          <w:szCs w:val="24"/>
+        </w:rPr>
+        <w:t xml:space="preserve"> that utilises an almost limitless </w:t>
+      </w:r>
+      <w:r>
+        <w:rPr>
+          <w:rFonts w:ascii="Arial" w:hAnsi="Arial" w:cs="Arial"/>
+          <w:sz w:val="24"/>
+          <w:szCs w:val="24"/>
+        </w:rPr>
+        <w:t>source of energy; fat and water. So s</w:t>
+      </w:r>
+      <w:bookmarkStart w:id="0" w:name="_GoBack"/>
+      <w:bookmarkEnd w:id="0"/>
+      <w:r>
+        <w:rPr>
+          <w:rFonts w:ascii="Arial" w:hAnsi="Arial" w:cs="Arial"/>
+          <w:sz w:val="24"/>
+          <w:szCs w:val="24"/>
+        </w:rPr>
+        <w:t>tay hydrated !</w:t>
+      </w:r>
+    </w:p>
+    <w:p>
+      <w:pPr>
+        <w:rPr>
+          <w:rFonts w:ascii="Arial" w:hAnsi="Arial" w:cs="Arial"/>
+          <w:b/>
+          <w:color w:val="FF0000"/>
+          <w:sz w:val="24"/>
+          <w:szCs w:val="24"/>
+        </w:rPr>
+      </w:pPr>
+      <w:r>
+        <w:rPr>
+          <w:rFonts w:ascii="Arial" w:hAnsi="Arial" w:cs="Arial"/>
+          <w:b/>
+          <w:color w:val="FF0000"/>
+          <w:sz w:val="24"/>
+          <w:szCs w:val="24"/>
+        </w:rPr>
+        <w:t>The Future of Power-Duration models</w:t>
+      </w:r>
+    </w:p>
+    <w:p>
+      <w:pPr>
+        <w:rPr>
+          <w:rFonts w:ascii="Arial" w:hAnsi="Arial" w:cs="Arial"/>
+          <w:sz w:val="24"/>
+          <w:szCs w:val="24"/>
+        </w:rPr>
+      </w:pPr>
+      <w:r>
+        <w:rPr>
+          <w:rFonts w:ascii="Arial" w:hAnsi="Arial" w:cs="Arial"/>
+          <w:sz w:val="24"/>
+          <w:szCs w:val="24"/>
+        </w:rPr>
+        <w:t xml:space="preserve">Our </w:t>
+      </w:r>
+      <w:r>
+        <w:rPr>
+          <w:rFonts w:ascii="Arial" w:hAnsi="Arial" w:cs="Arial"/>
+          <w:sz w:val="24"/>
+          <w:szCs w:val="24"/>
+        </w:rPr>
+        <w:t>Extended Power Duration Model extracts the likely contribution of these energy systems to predict the energy production (or watts per second). This is akin to reading the fuel gauge to work out how fast you’re going in a car. It’s not an exact science and so</w:t>
+      </w:r>
+      <w:r>
+        <w:rPr>
+          <w:rFonts w:ascii="Arial" w:hAnsi="Arial" w:cs="Arial"/>
+          <w:sz w:val="24"/>
+          <w:szCs w:val="24"/>
+        </w:rPr>
+        <w:t xml:space="preserve"> yields an approximated answer, which can be </w:t>
+      </w:r>
+      <w:r>
+        <w:rPr>
+          <w:rFonts w:ascii="Arial" w:hAnsi="Arial" w:cs="Arial"/>
+          <w:i/>
+          <w:sz w:val="24"/>
+          <w:szCs w:val="24"/>
+        </w:rPr>
+        <w:t>slightly overestimated</w:t>
+      </w:r>
+      <w:r>
+        <w:rPr>
+          <w:rFonts w:ascii="Arial" w:hAnsi="Arial" w:cs="Arial"/>
+          <w:sz w:val="24"/>
+          <w:szCs w:val="24"/>
+        </w:rPr>
+        <w:t xml:space="preserve"> because it doesn’t really consider why we fatigue.</w:t>
+      </w:r>
+    </w:p>
+    <w:p>
+      <w:pPr>
+        <w:rPr>
+          <w:rFonts w:ascii="Arial" w:hAnsi="Arial" w:cs="Arial"/>
+          <w:sz w:val="24"/>
+          <w:szCs w:val="24"/>
+        </w:rPr>
+      </w:pPr>
+      <w:r>
+        <w:rPr>
+          <w:rFonts w:ascii="Arial" w:hAnsi="Arial" w:cs="Arial"/>
+          <w:sz w:val="24"/>
+          <w:szCs w:val="24"/>
+        </w:rPr>
+        <w:t>I</w:t>
+      </w:r>
+      <w:r>
+        <w:rPr>
+          <w:rFonts w:ascii="Arial" w:hAnsi="Arial" w:cs="Arial"/>
+          <w:sz w:val="24"/>
+          <w:szCs w:val="24"/>
+        </w:rPr>
+        <w:t>t is likely that in the next 2-3 years</w:t>
+      </w:r>
+      <w:r>
+        <w:rPr>
+          <w:rFonts w:ascii="Arial" w:hAnsi="Arial" w:cs="Arial"/>
+          <w:sz w:val="24"/>
+          <w:szCs w:val="24"/>
+        </w:rPr>
+        <w:t xml:space="preserve"> current</w:t>
+      </w:r>
+      <w:r>
+        <w:rPr>
+          <w:rFonts w:ascii="Arial" w:hAnsi="Arial" w:cs="Arial"/>
+          <w:sz w:val="24"/>
+          <w:szCs w:val="24"/>
+        </w:rPr>
+        <w:t xml:space="preserve"> </w:t>
+      </w:r>
+      <w:r>
+        <w:rPr>
+          <w:rFonts w:ascii="Arial" w:hAnsi="Arial" w:cs="Arial"/>
+          <w:sz w:val="24"/>
+          <w:szCs w:val="24"/>
+        </w:rPr>
+        <w:t>research</w:t>
+      </w:r>
+      <w:r>
+        <w:rPr>
+          <w:rFonts w:ascii="Arial" w:hAnsi="Arial" w:cs="Arial"/>
+          <w:sz w:val="24"/>
+          <w:szCs w:val="24"/>
+        </w:rPr>
+        <w:t xml:space="preserve"> will </w:t>
+      </w:r>
+      <w:r>
+        <w:rPr>
+          <w:rFonts w:ascii="Arial" w:hAnsi="Arial" w:cs="Arial"/>
+          <w:sz w:val="24"/>
+          <w:szCs w:val="24"/>
+        </w:rPr>
+        <w:t>help to explain</w:t>
+      </w:r>
+      <w:r>
+        <w:rPr>
+          <w:rFonts w:ascii="Arial" w:hAnsi="Arial" w:cs="Arial"/>
+          <w:sz w:val="24"/>
+          <w:szCs w:val="24"/>
+        </w:rPr>
+        <w:t xml:space="preserve"> muscular</w:t>
+      </w:r>
+      <w:r>
+        <w:rPr>
+          <w:rFonts w:ascii="Arial" w:hAnsi="Arial" w:cs="Arial"/>
+          <w:sz w:val="24"/>
+          <w:szCs w:val="24"/>
+        </w:rPr>
+        <w:t>, neural</w:t>
+      </w:r>
+      <w:r>
+        <w:rPr>
+          <w:rFonts w:ascii="Arial" w:hAnsi="Arial" w:cs="Arial"/>
+          <w:sz w:val="24"/>
+          <w:szCs w:val="24"/>
+        </w:rPr>
+        <w:t xml:space="preserve"> and psychological fatigue</w:t>
+      </w:r>
+      <w:r>
+        <w:rPr>
+          <w:rFonts w:ascii="Arial" w:hAnsi="Arial" w:cs="Arial"/>
+          <w:sz w:val="24"/>
+          <w:szCs w:val="24"/>
+        </w:rPr>
+        <w:t xml:space="preserve"> or</w:t>
+      </w:r>
+      <w:r>
+        <w:rPr>
+          <w:rFonts w:ascii="Arial" w:hAnsi="Arial" w:cs="Arial"/>
+          <w:sz w:val="24"/>
+          <w:szCs w:val="24"/>
+        </w:rPr>
+        <w:t xml:space="preserve"> constraints</w:t>
+      </w:r>
+      <w:r>
+        <w:rPr>
+          <w:rFonts w:ascii="Arial" w:hAnsi="Arial" w:cs="Arial"/>
+          <w:sz w:val="24"/>
+          <w:szCs w:val="24"/>
+        </w:rPr>
+        <w:t xml:space="preserve">. These in turn can be used to refine </w:t>
+      </w:r>
+      <w:r>
+        <w:rPr>
+          <w:rFonts w:ascii="Arial" w:hAnsi="Arial" w:cs="Arial"/>
+          <w:sz w:val="24"/>
+          <w:szCs w:val="24"/>
+        </w:rPr>
+        <w:t xml:space="preserve">our </w:t>
+      </w:r>
+      <w:r>
+        <w:rPr>
+          <w:rFonts w:ascii="Arial" w:hAnsi="Arial" w:cs="Arial"/>
+          <w:sz w:val="24"/>
+          <w:szCs w:val="24"/>
+        </w:rPr>
+        <w:t xml:space="preserve">models. </w:t>
+      </w:r>
+      <w:r>
+        <w:rPr>
+          <w:rFonts w:ascii="Arial" w:hAnsi="Arial" w:cs="Arial"/>
+          <w:sz w:val="24"/>
+          <w:szCs w:val="24"/>
+        </w:rPr>
+        <w:t>R</w:t>
+      </w:r>
+      <w:r>
+        <w:rPr>
+          <w:rFonts w:ascii="Arial" w:hAnsi="Arial" w:cs="Arial"/>
+          <w:sz w:val="24"/>
+          <w:szCs w:val="24"/>
+        </w:rPr>
+        <w:t xml:space="preserve">esearch is </w:t>
+      </w:r>
+      <w:r>
+        <w:rPr>
+          <w:rFonts w:ascii="Arial" w:hAnsi="Arial" w:cs="Arial"/>
+          <w:sz w:val="24"/>
+          <w:szCs w:val="24"/>
+        </w:rPr>
+        <w:t xml:space="preserve">also likely to expand our </w:t>
+      </w:r>
+      <w:r>
+        <w:rPr>
+          <w:rFonts w:ascii="Arial" w:hAnsi="Arial" w:cs="Arial"/>
+          <w:sz w:val="24"/>
+          <w:szCs w:val="24"/>
+        </w:rPr>
+        <w:t xml:space="preserve">understanding of W’ and CP and how they </w:t>
+      </w:r>
+      <w:r>
+        <w:rPr>
+          <w:rFonts w:ascii="Arial" w:hAnsi="Arial" w:cs="Arial"/>
+          <w:sz w:val="24"/>
+          <w:szCs w:val="24"/>
+        </w:rPr>
+        <w:t>reflect underlying physiology and associated dynamics</w:t>
+      </w:r>
+      <w:r>
+        <w:rPr>
+          <w:rFonts w:ascii="Arial" w:hAnsi="Arial" w:cs="Arial"/>
+          <w:sz w:val="24"/>
+          <w:szCs w:val="24"/>
+        </w:rPr>
+        <w:t xml:space="preserve"> (maybe even CP fluctuates depending upon how we ride).</w:t>
       </w:r>
     </w:p>
     <w:p>
@@ -3157,17 +4095,6 @@
           <w:szCs w:val="24"/>
         </w:rPr>
       </w:pPr>
-    </w:p>
-    <w:p>
-      <w:pPr>
-        <w:rPr>
-          <w:rFonts w:ascii="Arial" w:hAnsi="Arial" w:cs="Arial"/>
-          <w:b/>
-          <w:color w:val="FF0000"/>
-          <w:sz w:val="24"/>
-          <w:szCs w:val="24"/>
-        </w:rPr>
-      </w:pPr>
       <w:r>
         <w:rPr>
           <w:rFonts w:ascii="Arial" w:hAnsi="Arial" w:cs="Arial"/>
@@ -3531,6 +4458,7 @@
           <w:sz w:val="24"/>
           <w:szCs w:val="24"/>
         </w:rPr>
+        <w:lastRenderedPageBreak/>
         <w:t>Matches and Pacing</w:t>
       </w:r>
       <w:r>
@@ -3770,7 +4698,7 @@
                                           </pic:cNvPicPr>
                                         </pic:nvPicPr>
                                         <pic:blipFill>
-                                          <a:blip r:embed="rId9">
+                                          <a:blip r:embed="rId10">
                                             <a:extLst>
                                               <a:ext uri="{28A0092B-C50C-407E-A947-70E740481C1C}">
                                                 <a14:useLocalDpi xmlns:a14="http://schemas.microsoft.com/office/drawing/2010/main" val="0"/>
@@ -3904,7 +4832,7 @@
                                     </pic:cNvPicPr>
                                   </pic:nvPicPr>
                                   <pic:blipFill>
-                                    <a:blip r:embed="rId10">
+                                    <a:blip r:embed="rId11">
                                       <a:extLst>
                                         <a:ext uri="{28A0092B-C50C-407E-A947-70E740481C1C}">
                                           <a14:useLocalDpi xmlns:a14="http://schemas.microsoft.com/office/drawing/2010/main" val="0"/>
@@ -4399,760 +5327,6 @@
           <w:szCs w:val="24"/>
         </w:rPr>
       </w:pPr>
-      <w:r>
-        <w:rPr>
-          <w:rFonts w:ascii="Arial" w:hAnsi="Arial" w:cs="Arial"/>
-          <w:sz w:val="24"/>
-          <w:szCs w:val="24"/>
-        </w:rPr>
-        <w:br w:type="page"/>
-      </w:r>
-    </w:p>
-    <w:p>
-      <w:pPr>
-        <w:rPr>
-          <w:rFonts w:ascii="Arial" w:hAnsi="Arial" w:cs="Arial"/>
-          <w:b/>
-          <w:color w:val="FF0000"/>
-          <w:sz w:val="24"/>
-          <w:szCs w:val="24"/>
-        </w:rPr>
-      </w:pPr>
-      <w:r>
-        <w:rPr>
-          <w:rFonts w:ascii="Arial" w:hAnsi="Arial" w:cs="Arial"/>
-          <w:b/>
-          <w:color w:val="FF0000"/>
-          <w:sz w:val="24"/>
-          <w:szCs w:val="24"/>
-        </w:rPr>
-        <w:lastRenderedPageBreak/>
-        <w:t xml:space="preserve">Bioenergetics </w:t>
-      </w:r>
-    </w:p>
-    <w:p>
-      <w:pPr>
-        <w:rPr>
-          <w:rFonts w:ascii="Arial" w:hAnsi="Arial" w:cs="Arial"/>
-          <w:sz w:val="24"/>
-          <w:szCs w:val="24"/>
-        </w:rPr>
-      </w:pPr>
-      <w:r>
-        <w:rPr>
-          <w:rFonts w:ascii="Arial" w:hAnsi="Arial" w:cs="Arial"/>
-          <w:sz w:val="24"/>
-          <w:szCs w:val="24"/>
-        </w:rPr>
-        <w:drawing>
-          <wp:anchor distT="0" distB="0" distL="114300" distR="114300" simplePos="0" relativeHeight="251672576" behindDoc="0" locked="0" layoutInCell="1" allowOverlap="1" wp14:anchorId="0AC6E325" wp14:editId="0B04ADFA">
-            <wp:simplePos x="0" y="0"/>
-            <wp:positionH relativeFrom="column">
-              <wp:posOffset>6000750</wp:posOffset>
-            </wp:positionH>
-            <wp:positionV relativeFrom="page">
-              <wp:posOffset>1190625</wp:posOffset>
-            </wp:positionV>
-            <wp:extent cx="2610000" cy="2379600"/>
-            <wp:effectExtent l="0" t="0" r="0" b="1905"/>
-            <wp:wrapSquare wrapText="bothSides"/>
-            <wp:docPr id="198" name="Picture 198"/>
-            <wp:cNvGraphicFramePr/>
-            <a:graphic xmlns:a="http://schemas.openxmlformats.org/drawingml/2006/main">
-              <a:graphicData uri="http://schemas.openxmlformats.org/drawingml/2006/picture">
-                <pic:pic xmlns:pic="http://schemas.openxmlformats.org/drawingml/2006/picture">
-                  <pic:nvPicPr>
-                    <pic:cNvPr id="198" name="Picture 198"/>
-                    <pic:cNvPicPr/>
-                  </pic:nvPicPr>
-                  <pic:blipFill>
-                    <a:blip r:embed="rId11" cstate="print">
-                      <a:extLst>
-                        <a:ext uri="{28A0092B-C50C-407E-A947-70E740481C1C}">
-                          <a14:useLocalDpi xmlns:a14="http://schemas.microsoft.com/office/drawing/2010/main" val="0"/>
-                        </a:ext>
-                      </a:extLst>
-                    </a:blip>
-                    <a:stretch>
-                      <a:fillRect/>
-                    </a:stretch>
-                  </pic:blipFill>
-                  <pic:spPr>
-                    <a:xfrm>
-                      <a:off x="0" y="0"/>
-                      <a:ext cx="2610000" cy="2379600"/>
-                    </a:xfrm>
-                    <a:prstGeom prst="rect">
-                      <a:avLst/>
-                    </a:prstGeom>
-                  </pic:spPr>
-                </pic:pic>
-              </a:graphicData>
-            </a:graphic>
-            <wp14:sizeRelH relativeFrom="margin">
-              <wp14:pctWidth>0</wp14:pctWidth>
-            </wp14:sizeRelH>
-            <wp14:sizeRelV relativeFrom="margin">
-              <wp14:pctHeight>0</wp14:pctHeight>
-            </wp14:sizeRelV>
-          </wp:anchor>
-        </w:drawing>
-      </w:r>
-      <w:r>
-        <w:rPr>
-          <w:rFonts w:ascii="Arial" w:hAnsi="Arial" w:cs="Arial"/>
-          <w:sz w:val="24"/>
-          <w:szCs w:val="24"/>
-        </w:rPr>
-        <w:t xml:space="preserve">We </w:t>
-      </w:r>
-      <w:r>
-        <w:rPr>
-          <w:rFonts w:ascii="Arial" w:hAnsi="Arial" w:cs="Arial"/>
-          <w:sz w:val="24"/>
-          <w:szCs w:val="24"/>
-        </w:rPr>
-        <w:t>use</w:t>
-      </w:r>
-      <w:r>
-        <w:rPr>
-          <w:rFonts w:ascii="Arial" w:hAnsi="Arial" w:cs="Arial"/>
-          <w:sz w:val="24"/>
-          <w:szCs w:val="24"/>
-        </w:rPr>
-        <w:t xml:space="preserve"> complex sources of </w:t>
-      </w:r>
-      <w:r>
-        <w:rPr>
-          <w:rFonts w:ascii="Arial" w:hAnsi="Arial" w:cs="Arial"/>
-          <w:sz w:val="24"/>
-          <w:szCs w:val="24"/>
-        </w:rPr>
-        <w:t>overlapping</w:t>
-      </w:r>
-      <w:r>
-        <w:rPr>
-          <w:rFonts w:ascii="Arial" w:hAnsi="Arial" w:cs="Arial"/>
-          <w:sz w:val="24"/>
-          <w:szCs w:val="24"/>
-        </w:rPr>
-        <w:t xml:space="preserve"> energy when we exercise. These energy sources are; anaerobic and have a </w:t>
-      </w:r>
-      <w:r>
-        <w:rPr>
-          <w:rFonts w:ascii="Arial" w:hAnsi="Arial" w:cs="Arial"/>
-          <w:sz w:val="24"/>
-          <w:szCs w:val="24"/>
-        </w:rPr>
-        <w:t xml:space="preserve">limited </w:t>
-      </w:r>
-      <w:r>
-        <w:rPr>
-          <w:rFonts w:ascii="Arial" w:hAnsi="Arial" w:cs="Arial"/>
-          <w:sz w:val="24"/>
-          <w:szCs w:val="24"/>
-        </w:rPr>
-        <w:t>capacity and a high rate limit (like W’</w:t>
-      </w:r>
-      <w:r>
-        <w:rPr>
-          <w:rFonts w:ascii="Arial" w:hAnsi="Arial" w:cs="Arial"/>
-          <w:sz w:val="24"/>
-          <w:szCs w:val="24"/>
-        </w:rPr>
-        <w:t>),</w:t>
-      </w:r>
-      <w:r>
-        <w:rPr>
-          <w:rFonts w:ascii="Arial" w:hAnsi="Arial" w:cs="Arial"/>
-          <w:sz w:val="24"/>
-          <w:szCs w:val="24"/>
-        </w:rPr>
-        <w:t xml:space="preserve"> aerobic </w:t>
-      </w:r>
-      <w:r>
-        <w:rPr>
-          <w:rFonts w:ascii="Arial" w:hAnsi="Arial" w:cs="Arial"/>
-          <w:sz w:val="24"/>
-          <w:szCs w:val="24"/>
-        </w:rPr>
-        <w:t>and have unlimited capacity but a</w:t>
-      </w:r>
-      <w:r>
-        <w:rPr>
-          <w:rFonts w:ascii="Arial" w:hAnsi="Arial" w:cs="Arial"/>
-          <w:sz w:val="24"/>
-          <w:szCs w:val="24"/>
-        </w:rPr>
-        <w:t xml:space="preserve"> low rate limit (like CP)</w:t>
-      </w:r>
-      <w:r>
-        <w:rPr>
-          <w:rFonts w:ascii="Arial" w:hAnsi="Arial" w:cs="Arial"/>
-          <w:sz w:val="24"/>
-          <w:szCs w:val="24"/>
-        </w:rPr>
-        <w:t>.</w:t>
-      </w:r>
-    </w:p>
-    <w:p>
-      <w:pPr>
-        <w:rPr>
-          <w:rFonts w:ascii="Arial" w:hAnsi="Arial" w:cs="Arial"/>
-          <w:sz w:val="24"/>
-          <w:szCs w:val="24"/>
-        </w:rPr>
-      </w:pPr>
-      <w:r>
-        <w:rPr>
-          <w:rFonts w:ascii="Arial" w:hAnsi="Arial" w:cs="Arial"/>
-          <w:b/>
-          <w:color w:val="FF0000"/>
-          <w:sz w:val="24"/>
-          <w:szCs w:val="24"/>
-        </w:rPr>
-        <w:t>Anaerobic Systems</w:t>
-      </w:r>
-      <w:r>
-        <w:rPr>
-          <w:rFonts w:ascii="Arial" w:hAnsi="Arial" w:cs="Arial"/>
-          <w:color w:val="FF0000"/>
-          <w:sz w:val="24"/>
-          <w:szCs w:val="24"/>
-        </w:rPr>
-        <w:t xml:space="preserve"> </w:t>
-      </w:r>
-      <w:r>
-        <w:rPr>
-          <w:rFonts w:ascii="Arial" w:hAnsi="Arial" w:cs="Arial"/>
-          <w:sz w:val="24"/>
-          <w:szCs w:val="24"/>
-        </w:rPr>
-        <w:t>In the first 10</w:t>
-      </w:r>
-      <w:r>
-        <w:rPr>
-          <w:rFonts w:ascii="Arial" w:hAnsi="Arial" w:cs="Arial"/>
-          <w:sz w:val="24"/>
-          <w:szCs w:val="24"/>
-        </w:rPr>
-        <w:t xml:space="preserve"> seconds</w:t>
-      </w:r>
-      <w:r>
-        <w:rPr>
-          <w:rFonts w:ascii="Arial" w:hAnsi="Arial" w:cs="Arial"/>
-          <w:sz w:val="24"/>
-          <w:szCs w:val="24"/>
-        </w:rPr>
-        <w:t xml:space="preserve"> or so</w:t>
-      </w:r>
-      <w:r>
-        <w:rPr>
-          <w:rFonts w:ascii="Arial" w:hAnsi="Arial" w:cs="Arial"/>
-          <w:sz w:val="24"/>
-          <w:szCs w:val="24"/>
-        </w:rPr>
-        <w:t xml:space="preserve"> of high output work we draw immediately upon energy stored within the muscles with immediate availability – so we can sprint all out for 10-30 seconds without drawing breath and at very high work rates ! The chemicals stored in our muscles are </w:t>
-      </w:r>
-      <w:r>
-        <w:rPr>
-          <w:rFonts w:ascii="Arial" w:hAnsi="Arial" w:cs="Arial"/>
-          <w:b/>
-          <w:sz w:val="24"/>
-          <w:szCs w:val="24"/>
-        </w:rPr>
-        <w:t xml:space="preserve">ATP </w:t>
-      </w:r>
-      <w:r>
-        <w:rPr>
-          <w:rFonts w:ascii="Arial" w:hAnsi="Arial" w:cs="Arial"/>
-          <w:sz w:val="24"/>
-          <w:szCs w:val="24"/>
-        </w:rPr>
-        <w:t>(adenosine triphosphate)</w:t>
-      </w:r>
-      <w:r>
-        <w:rPr>
-          <w:rFonts w:ascii="Arial" w:hAnsi="Arial" w:cs="Arial"/>
-          <w:sz w:val="24"/>
-          <w:szCs w:val="24"/>
-        </w:rPr>
-        <w:t xml:space="preserve"> and </w:t>
-      </w:r>
-      <w:proofErr w:type="spellStart"/>
-      <w:r>
-        <w:rPr>
-          <w:rFonts w:ascii="Arial" w:hAnsi="Arial" w:cs="Arial"/>
-          <w:b/>
-          <w:sz w:val="24"/>
-          <w:szCs w:val="24"/>
-        </w:rPr>
-        <w:t>PCr</w:t>
-      </w:r>
-      <w:proofErr w:type="spellEnd"/>
-      <w:r>
-        <w:rPr>
-          <w:rFonts w:ascii="Arial" w:hAnsi="Arial" w:cs="Arial"/>
-          <w:b/>
-          <w:sz w:val="24"/>
-          <w:szCs w:val="24"/>
-        </w:rPr>
-        <w:t xml:space="preserve"> </w:t>
-      </w:r>
-      <w:r>
-        <w:rPr>
-          <w:rFonts w:ascii="Arial" w:hAnsi="Arial" w:cs="Arial"/>
-          <w:sz w:val="24"/>
-          <w:szCs w:val="24"/>
-        </w:rPr>
-        <w:t>(</w:t>
-      </w:r>
-      <w:proofErr w:type="spellStart"/>
-      <w:r>
-        <w:rPr>
-          <w:rFonts w:ascii="Arial" w:hAnsi="Arial" w:cs="Arial"/>
-          <w:sz w:val="24"/>
-          <w:szCs w:val="24"/>
-        </w:rPr>
-        <w:t>phosphorcreatine</w:t>
-      </w:r>
-      <w:proofErr w:type="spellEnd"/>
-      <w:r>
-        <w:rPr>
-          <w:rFonts w:ascii="Arial" w:hAnsi="Arial" w:cs="Arial"/>
-          <w:sz w:val="24"/>
-          <w:szCs w:val="24"/>
-        </w:rPr>
-        <w:t>).</w:t>
-      </w:r>
-      <w:r>
-        <w:rPr>
-          <w:rFonts w:ascii="Arial" w:hAnsi="Arial" w:cs="Arial"/>
-          <w:b/>
-          <w:sz w:val="24"/>
-          <w:szCs w:val="24"/>
-        </w:rPr>
-        <w:t xml:space="preserve"> </w:t>
-      </w:r>
-      <w:r>
-        <w:rPr>
-          <w:rFonts w:ascii="Arial" w:hAnsi="Arial" w:cs="Arial"/>
-          <w:sz w:val="24"/>
-          <w:szCs w:val="24"/>
-        </w:rPr>
-        <w:t>Interestingly, after about 3 minutes of total rest these stores ar</w:t>
-      </w:r>
-      <w:r>
-        <w:rPr>
-          <w:rFonts w:ascii="Arial" w:hAnsi="Arial" w:cs="Arial"/>
-          <w:sz w:val="24"/>
-          <w:szCs w:val="24"/>
-        </w:rPr>
-        <w:t>e largely replenished</w:t>
-      </w:r>
-      <w:r>
-        <w:rPr>
-          <w:rFonts w:ascii="Arial" w:hAnsi="Arial" w:cs="Arial"/>
-          <w:sz w:val="24"/>
-          <w:szCs w:val="24"/>
-        </w:rPr>
-        <w:t>.</w:t>
-      </w:r>
-    </w:p>
-    <w:p>
-      <w:pPr>
-        <w:rPr>
-          <w:rFonts w:ascii="Arial" w:hAnsi="Arial" w:cs="Arial"/>
-          <w:sz w:val="24"/>
-          <w:szCs w:val="24"/>
-        </w:rPr>
-      </w:pPr>
-      <w:r>
-        <w:rPr>
-          <w:rFonts w:ascii="Arial" w:hAnsi="Arial" w:cs="Arial"/>
-          <w:sz w:val="24"/>
-          <w:szCs w:val="24"/>
-        </w:rPr>
-        <w:t>So for the next 50 seconds or so after</w:t>
-      </w:r>
-      <w:r>
-        <w:rPr>
-          <w:rFonts w:ascii="Arial" w:hAnsi="Arial" w:cs="Arial"/>
-          <w:sz w:val="24"/>
-          <w:szCs w:val="24"/>
-        </w:rPr>
-        <w:t xml:space="preserve"> those phosphates are depleted we </w:t>
-      </w:r>
-      <w:r>
-        <w:rPr>
-          <w:rFonts w:ascii="Arial" w:hAnsi="Arial" w:cs="Arial"/>
-          <w:sz w:val="24"/>
-          <w:szCs w:val="24"/>
-        </w:rPr>
-        <w:t xml:space="preserve">primarily get our energy from </w:t>
-      </w:r>
-      <w:r>
-        <w:rPr>
-          <w:rFonts w:ascii="Arial" w:hAnsi="Arial" w:cs="Arial"/>
-          <w:b/>
-          <w:sz w:val="24"/>
-          <w:szCs w:val="24"/>
-        </w:rPr>
-        <w:t>glycolysis</w:t>
-      </w:r>
-      <w:r>
-        <w:rPr>
-          <w:rFonts w:ascii="Arial" w:hAnsi="Arial" w:cs="Arial"/>
-          <w:sz w:val="24"/>
-          <w:szCs w:val="24"/>
-        </w:rPr>
-        <w:t xml:space="preserve"> and still without drawing breath!</w:t>
-      </w:r>
-      <w:r>
-        <w:rPr>
-          <w:rFonts w:ascii="Arial" w:hAnsi="Arial" w:cs="Arial"/>
-          <w:b/>
-          <w:sz w:val="24"/>
-          <w:szCs w:val="24"/>
-        </w:rPr>
-        <w:t xml:space="preserve"> </w:t>
-      </w:r>
-      <w:r>
-        <w:rPr>
-          <w:rFonts w:ascii="Arial" w:hAnsi="Arial" w:cs="Arial"/>
-          <w:sz w:val="24"/>
-          <w:szCs w:val="24"/>
-        </w:rPr>
-        <w:t xml:space="preserve">This is the conversion of glucose into lactate. It takes us about 1 </w:t>
-      </w:r>
-      <w:proofErr w:type="spellStart"/>
-      <w:r>
-        <w:rPr>
-          <w:rFonts w:ascii="Arial" w:hAnsi="Arial" w:cs="Arial"/>
-          <w:sz w:val="24"/>
-          <w:szCs w:val="24"/>
-        </w:rPr>
-        <w:t>hr</w:t>
-      </w:r>
-      <w:proofErr w:type="spellEnd"/>
-      <w:r>
-        <w:rPr>
-          <w:rFonts w:ascii="Arial" w:hAnsi="Arial" w:cs="Arial"/>
-          <w:sz w:val="24"/>
-          <w:szCs w:val="24"/>
-        </w:rPr>
-        <w:t xml:space="preserve"> to recover and remove all the lactic acid produced, but most of it is gone after about 10 minutes – and we can speed up this clearance through light exercise – which is why a warm-down is a good idea after intense exercise.</w:t>
-      </w:r>
-    </w:p>
-    <w:p>
-      <w:pPr>
-        <w:rPr>
-          <w:rFonts w:ascii="Arial" w:hAnsi="Arial" w:cs="Arial"/>
-          <w:sz w:val="24"/>
-          <w:szCs w:val="24"/>
-        </w:rPr>
-      </w:pPr>
-      <w:r>
-        <w:rPr>
-          <w:rFonts w:ascii="Arial" w:hAnsi="Arial" w:cs="Arial"/>
-          <w:b/>
-          <w:color w:val="FF0000"/>
-          <w:sz w:val="24"/>
-          <w:szCs w:val="24"/>
-        </w:rPr>
-        <w:t>Aerobic Systems</w:t>
-      </w:r>
-      <w:r>
-        <w:rPr>
-          <w:rFonts w:ascii="Arial" w:hAnsi="Arial" w:cs="Arial"/>
-          <w:color w:val="FF0000"/>
-          <w:sz w:val="24"/>
-          <w:szCs w:val="24"/>
-        </w:rPr>
-        <w:t xml:space="preserve"> </w:t>
-      </w:r>
-      <w:r>
-        <w:rPr>
-          <w:rFonts w:ascii="Arial" w:hAnsi="Arial" w:cs="Arial"/>
-          <w:sz w:val="24"/>
-          <w:szCs w:val="24"/>
-        </w:rPr>
-        <w:t xml:space="preserve">But now, sadly, after that first </w:t>
-      </w:r>
-      <w:proofErr w:type="spellStart"/>
-      <w:r>
-        <w:rPr>
-          <w:rFonts w:ascii="Arial" w:hAnsi="Arial" w:cs="Arial"/>
-          <w:sz w:val="24"/>
-          <w:szCs w:val="24"/>
-        </w:rPr>
-        <w:t>all out</w:t>
-      </w:r>
-      <w:proofErr w:type="spellEnd"/>
-      <w:r>
-        <w:rPr>
-          <w:rFonts w:ascii="Arial" w:hAnsi="Arial" w:cs="Arial"/>
-          <w:sz w:val="24"/>
-          <w:szCs w:val="24"/>
-        </w:rPr>
-        <w:t xml:space="preserve"> minute we are going to have to draw </w:t>
-      </w:r>
-      <w:proofErr w:type="gramStart"/>
-      <w:r>
-        <w:rPr>
-          <w:rFonts w:ascii="Arial" w:hAnsi="Arial" w:cs="Arial"/>
-          <w:sz w:val="24"/>
-          <w:szCs w:val="24"/>
-        </w:rPr>
-        <w:t>breath</w:t>
-      </w:r>
-      <w:proofErr w:type="gramEnd"/>
-      <w:r>
-        <w:rPr>
-          <w:rFonts w:ascii="Arial" w:hAnsi="Arial" w:cs="Arial"/>
-          <w:sz w:val="24"/>
-          <w:szCs w:val="24"/>
-        </w:rPr>
-        <w:t>, because we need the oxygen to power the aerobic energy systems.</w:t>
-      </w:r>
-      <w:r>
-        <w:rPr>
-          <w:rFonts w:ascii="Arial" w:hAnsi="Arial" w:cs="Arial"/>
-          <w:sz w:val="24"/>
-          <w:szCs w:val="24"/>
-        </w:rPr>
-        <w:t xml:space="preserve"> </w:t>
-      </w:r>
-      <w:r>
-        <w:rPr>
-          <w:rFonts w:ascii="Arial" w:hAnsi="Arial" w:cs="Arial"/>
-          <w:sz w:val="24"/>
-          <w:szCs w:val="24"/>
-        </w:rPr>
-        <w:t xml:space="preserve">First up we get </w:t>
-      </w:r>
-      <w:r>
-        <w:rPr>
-          <w:rFonts w:ascii="Arial" w:hAnsi="Arial" w:cs="Arial"/>
-          <w:b/>
-          <w:sz w:val="24"/>
-          <w:szCs w:val="24"/>
-        </w:rPr>
-        <w:t>aerobic glycolysis</w:t>
-      </w:r>
-      <w:r>
-        <w:rPr>
-          <w:rFonts w:ascii="Arial" w:hAnsi="Arial" w:cs="Arial"/>
-          <w:sz w:val="24"/>
-          <w:szCs w:val="24"/>
-        </w:rPr>
-        <w:t>, this is converting glucose into citric acid by burning it with oxygen in a really complicated 10 stage cycle. The rate is limited by the amount of oxygen the lungs can absorb (vo2max) and the available fuels. It can take 1-3 minutes to get up to ‘peak’ produ</w:t>
-      </w:r>
-      <w:r>
-        <w:rPr>
-          <w:rFonts w:ascii="Arial" w:hAnsi="Arial" w:cs="Arial"/>
-          <w:sz w:val="24"/>
-          <w:szCs w:val="24"/>
-        </w:rPr>
-        <w:t>ction and then dies away slowly over time once all the glucose is gone, we will bonk.</w:t>
-      </w:r>
-    </w:p>
-    <w:p>
-      <w:pPr>
-        <w:rPr>
-          <w:rFonts w:ascii="Arial" w:hAnsi="Arial" w:cs="Arial"/>
-          <w:sz w:val="24"/>
-          <w:szCs w:val="24"/>
-        </w:rPr>
-      </w:pPr>
-      <w:r>
-        <w:rPr>
-          <w:rFonts w:ascii="Arial" w:hAnsi="Arial" w:cs="Arial"/>
-          <w:sz w:val="24"/>
-          <w:szCs w:val="24"/>
-        </w:rPr>
-        <w:t xml:space="preserve">And then lastly, from about 6-7 minutes we start </w:t>
-      </w:r>
-      <w:r>
-        <w:rPr>
-          <w:rFonts w:ascii="Arial" w:hAnsi="Arial" w:cs="Arial"/>
-          <w:sz w:val="24"/>
-          <w:szCs w:val="24"/>
-        </w:rPr>
-        <w:t>to</w:t>
-      </w:r>
-      <w:r>
-        <w:rPr>
-          <w:rFonts w:ascii="Arial" w:hAnsi="Arial" w:cs="Arial"/>
-          <w:sz w:val="24"/>
-          <w:szCs w:val="24"/>
-        </w:rPr>
-        <w:t xml:space="preserve"> rely upon</w:t>
-      </w:r>
-      <w:r>
-        <w:rPr>
-          <w:rFonts w:ascii="Arial" w:hAnsi="Arial" w:cs="Arial"/>
-          <w:sz w:val="24"/>
-          <w:szCs w:val="24"/>
-        </w:rPr>
-        <w:t xml:space="preserve"> </w:t>
-      </w:r>
-      <w:r>
-        <w:rPr>
-          <w:rFonts w:ascii="Arial" w:hAnsi="Arial" w:cs="Arial"/>
-          <w:b/>
-          <w:sz w:val="24"/>
-          <w:szCs w:val="24"/>
-        </w:rPr>
-        <w:t>lipolysis</w:t>
-      </w:r>
-      <w:r>
-        <w:rPr>
-          <w:rFonts w:ascii="Arial" w:hAnsi="Arial" w:cs="Arial"/>
-          <w:sz w:val="24"/>
-          <w:szCs w:val="24"/>
-        </w:rPr>
-        <w:t xml:space="preserve"> th</w:t>
-      </w:r>
-      <w:r>
-        <w:rPr>
-          <w:rFonts w:ascii="Arial" w:hAnsi="Arial" w:cs="Arial"/>
-          <w:sz w:val="24"/>
-          <w:szCs w:val="24"/>
-        </w:rPr>
-        <w:t>at utilises an almost</w:t>
-      </w:r>
-      <w:r>
-        <w:rPr>
-          <w:rFonts w:ascii="Arial" w:hAnsi="Arial" w:cs="Arial"/>
-          <w:sz w:val="24"/>
-          <w:szCs w:val="24"/>
-        </w:rPr>
-        <w:t xml:space="preserve"> limitless </w:t>
-      </w:r>
-      <w:r>
-        <w:rPr>
-          <w:rFonts w:ascii="Arial" w:hAnsi="Arial" w:cs="Arial"/>
-          <w:sz w:val="24"/>
-          <w:szCs w:val="24"/>
-        </w:rPr>
-        <w:t>source of energy, fat.</w:t>
-      </w:r>
-      <w:r>
-        <w:rPr>
-          <w:rFonts w:ascii="Arial" w:hAnsi="Arial" w:cs="Arial"/>
-          <w:sz w:val="24"/>
-          <w:szCs w:val="24"/>
-        </w:rPr>
-        <w:t xml:space="preserve"> </w:t>
-      </w:r>
-    </w:p>
-    <w:p>
-      <w:pPr>
-        <w:rPr>
-          <w:rFonts w:ascii="Arial" w:hAnsi="Arial" w:cs="Arial"/>
-          <w:b/>
-          <w:color w:val="FF0000"/>
-          <w:sz w:val="24"/>
-          <w:szCs w:val="24"/>
-        </w:rPr>
-      </w:pPr>
-      <w:r>
-        <w:rPr>
-          <w:rFonts w:ascii="Arial" w:hAnsi="Arial" w:cs="Arial"/>
-          <w:b/>
-          <w:color w:val="FF0000"/>
-          <w:sz w:val="24"/>
-          <w:szCs w:val="24"/>
-        </w:rPr>
-        <w:t xml:space="preserve">The Extended Power Duration Model </w:t>
-      </w:r>
-      <w:r>
-        <w:rPr>
-          <w:rFonts w:ascii="Arial" w:hAnsi="Arial" w:cs="Arial"/>
-          <w:b/>
-          <w:color w:val="FF0000"/>
-          <w:sz w:val="24"/>
-          <w:szCs w:val="24"/>
-        </w:rPr>
-        <w:t xml:space="preserve"> </w:t>
-      </w:r>
-    </w:p>
-    <w:p>
-      <w:pPr>
-        <w:rPr>
-          <w:rFonts w:ascii="Arial" w:hAnsi="Arial" w:cs="Arial"/>
-          <w:sz w:val="24"/>
-          <w:szCs w:val="24"/>
-        </w:rPr>
-      </w:pPr>
-      <w:r>
-        <w:rPr>
-          <w:rFonts w:ascii="Arial" w:hAnsi="Arial" w:cs="Arial"/>
-          <w:sz w:val="24"/>
-          <w:szCs w:val="24"/>
-        </w:rPr>
-        <w:t xml:space="preserve">The Extended Power Duration Model extracts the likely contribution of these energy systems to predict the energy production (or watts per second). This is akin to reading the fuel </w:t>
-      </w:r>
-      <w:r>
-        <w:rPr>
-          <w:rFonts w:ascii="Arial" w:hAnsi="Arial" w:cs="Arial"/>
-          <w:sz w:val="24"/>
-          <w:szCs w:val="24"/>
-        </w:rPr>
-        <w:t>gauge</w:t>
-      </w:r>
-      <w:r>
-        <w:rPr>
-          <w:rFonts w:ascii="Arial" w:hAnsi="Arial" w:cs="Arial"/>
-          <w:sz w:val="24"/>
-          <w:szCs w:val="24"/>
-        </w:rPr>
-        <w:t xml:space="preserve"> to work out how fast you’re going in a car. It</w:t>
-      </w:r>
-      <w:r>
-        <w:rPr>
-          <w:rFonts w:ascii="Arial" w:hAnsi="Arial" w:cs="Arial"/>
-          <w:sz w:val="24"/>
-          <w:szCs w:val="24"/>
-        </w:rPr>
-        <w:t>’</w:t>
-      </w:r>
-      <w:r>
-        <w:rPr>
-          <w:rFonts w:ascii="Arial" w:hAnsi="Arial" w:cs="Arial"/>
-          <w:sz w:val="24"/>
-          <w:szCs w:val="24"/>
-        </w:rPr>
-        <w:t>s not an exact science and so yields an approximated answer. Most modern PD models are based upon bioenergetics, it is likely that in the next 2-3 years the focus will switch to muscular and psycho</w:t>
-      </w:r>
-      <w:r>
-        <w:rPr>
-          <w:rFonts w:ascii="Arial" w:hAnsi="Arial" w:cs="Arial"/>
-          <w:sz w:val="24"/>
-          <w:szCs w:val="24"/>
-        </w:rPr>
-        <w:t xml:space="preserve">logical fatigue and constraints that will likely reduce the often </w:t>
-      </w:r>
-      <w:r>
-        <w:rPr>
-          <w:rFonts w:ascii="Arial" w:hAnsi="Arial" w:cs="Arial"/>
-          <w:i/>
-          <w:sz w:val="24"/>
-          <w:szCs w:val="24"/>
-        </w:rPr>
-        <w:t>slightly overestimated</w:t>
-      </w:r>
-      <w:r>
-        <w:rPr>
-          <w:rFonts w:ascii="Arial" w:hAnsi="Arial" w:cs="Arial"/>
-          <w:sz w:val="24"/>
-          <w:szCs w:val="24"/>
-        </w:rPr>
-        <w:t xml:space="preserve"> values yielded by bioenergetics models.</w:t>
-      </w:r>
-      <w:bookmarkStart w:id="0" w:name="_GoBack"/>
-      <w:bookmarkEnd w:id="0"/>
     </w:p>
     <w:sectPr>
       <w:pgSz w:w="16838" w:h="11906" w:orient="landscape" w:code="9"/>
@@ -6495,7 +6669,7 @@
 </file>
 
 <file path=customXml/itemProps1.xml><?xml version="1.0" encoding="utf-8"?>
-<ds:datastoreItem xmlns:ds="http://schemas.openxmlformats.org/officeDocument/2006/customXml" ds:itemID="{130C2F3E-5268-4397-98D8-F88C190D0AF7}">
+<ds:datastoreItem xmlns:ds="http://schemas.openxmlformats.org/officeDocument/2006/customXml" ds:itemID="{7792EEDC-3791-4226-8B48-74FF5A2A5F78}">
   <ds:schemaRefs>
     <ds:schemaRef ds:uri="http://schemas.openxmlformats.org/officeDocument/2006/bibliography"/>
   </ds:schemaRefs>

</xml_diff>

<commit_message>
Add Lactate Threshold section to Science Doc
.. inspired by Prof Seilers layman's document on Lactate Threshold.
   [may still be available here: https://www.dropbox.com/s/vgxjbo32i0o94nt/The%20Lactate%20Threshold_Seiler.pdf]
</commit_message>
<xml_diff>
--- a/doc/user/Golden Cheetah Science v1.docx
+++ b/doc/user/Golden Cheetah Science v1.docx
@@ -2245,7 +2245,56 @@
           <w:sz w:val="24"/>
           <w:szCs w:val="24"/>
         </w:rPr>
-        <w:t>, this is converting glucose into citric acid by burning it with oxygen in a really complicated 10 stage cycle. The rate is limited by the amount of oxygen the lungs can absorb (vo2max) and the available fuels. It can take 1-3 minutes to get up to ‘peak’ production and then dies away slowly over time. Once all the glucose is gone, we will bonk, which is why gels and powders are high in easily digested glucose – to refuel this process.</w:t>
+        <w:t xml:space="preserve">, this is converting glucose into </w:t>
+      </w:r>
+      <w:r>
+        <w:rPr>
+          <w:rFonts w:ascii="Arial" w:hAnsi="Arial" w:cs="Arial"/>
+          <w:b/>
+          <w:sz w:val="24"/>
+          <w:szCs w:val="24"/>
+        </w:rPr>
+        <w:t>pyruvate</w:t>
+      </w:r>
+      <w:r>
+        <w:rPr>
+          <w:rFonts w:ascii="Arial" w:hAnsi="Arial" w:cs="Arial"/>
+          <w:sz w:val="24"/>
+          <w:szCs w:val="24"/>
+        </w:rPr>
+        <w:t xml:space="preserve"> by burning it with oxygen in a really complicated 10 stage cycle. The </w:t>
+      </w:r>
+      <w:r>
+        <w:rPr>
+          <w:rFonts w:ascii="Arial" w:hAnsi="Arial" w:cs="Arial"/>
+          <w:sz w:val="24"/>
+          <w:szCs w:val="24"/>
+        </w:rPr>
+        <w:t xml:space="preserve">conversion </w:t>
+      </w:r>
+      <w:r>
+        <w:rPr>
+          <w:rFonts w:ascii="Arial" w:hAnsi="Arial" w:cs="Arial"/>
+          <w:sz w:val="24"/>
+          <w:szCs w:val="24"/>
+        </w:rPr>
+        <w:t xml:space="preserve">rate is limited by the amount of oxygen the lungs can absorb (vo2max) and the available fuels. It can take </w:t>
+      </w:r>
+      <w:r>
+        <w:rPr>
+          <w:rFonts w:ascii="Arial" w:hAnsi="Arial" w:cs="Arial"/>
+          <w:sz w:val="24"/>
+          <w:szCs w:val="24"/>
+        </w:rPr>
+        <w:t xml:space="preserve">anywhere between </w:t>
+      </w:r>
+      <w:r>
+        <w:rPr>
+          <w:rFonts w:ascii="Arial" w:hAnsi="Arial" w:cs="Arial"/>
+          <w:sz w:val="24"/>
+          <w:szCs w:val="24"/>
+        </w:rPr>
+        <w:t>1-3 minutes to get up to ‘peak’ production and then dies away slowly over time. Once all the glucose is gone, we will bonk, which is why gels and powders are high in easily digested glucose – to refuel this process.</w:t>
       </w:r>
       <w:r>
         <w:rPr>
@@ -2286,18 +2335,18 @@
           <w:sz w:val="24"/>
           <w:szCs w:val="24"/>
         </w:rPr>
-        <w:t>source of energy; fat and water. So s</w:t>
-      </w:r>
-      <w:bookmarkStart w:id="0" w:name="_GoBack"/>
-      <w:bookmarkEnd w:id="0"/>
-      <w:r>
-        <w:rPr>
-          <w:rFonts w:ascii="Arial" w:hAnsi="Arial" w:cs="Arial"/>
-          <w:sz w:val="24"/>
-          <w:szCs w:val="24"/>
-        </w:rPr>
-        <w:t>tay hydrated !</w:t>
-      </w:r>
+        <w:t xml:space="preserve">source of energy; fat and water. So stay </w:t>
+      </w:r>
+      <w:proofErr w:type="gramStart"/>
+      <w:r>
+        <w:rPr>
+          <w:rFonts w:ascii="Arial" w:hAnsi="Arial" w:cs="Arial"/>
+          <w:sz w:val="24"/>
+          <w:szCs w:val="24"/>
+        </w:rPr>
+        <w:t>hydrated !</w:t>
+      </w:r>
+      <w:proofErr w:type="gramEnd"/>
     </w:p>
     <w:p>
       <w:pPr>
@@ -2334,23 +2383,7 @@
           <w:sz w:val="24"/>
           <w:szCs w:val="24"/>
         </w:rPr>
-        <w:t xml:space="preserve">Our </w:t>
-      </w:r>
-      <w:r>
-        <w:rPr>
-          <w:rFonts w:ascii="Arial" w:hAnsi="Arial" w:cs="Arial"/>
-          <w:sz w:val="24"/>
-          <w:szCs w:val="24"/>
-        </w:rPr>
-        <w:t>Extended Power Duration Model extracts the likely contribution of these energy systems to predict the energy production (or watts per second). This is akin to reading the fuel gauge to work out how fast you’re going in a car. It’s not an exact science and so</w:t>
-      </w:r>
-      <w:r>
-        <w:rPr>
-          <w:rFonts w:ascii="Arial" w:hAnsi="Arial" w:cs="Arial"/>
-          <w:sz w:val="24"/>
-          <w:szCs w:val="24"/>
-        </w:rPr>
-        <w:t xml:space="preserve"> yields an approximated answer, which can be </w:t>
+        <w:t xml:space="preserve">Our Extended Power Duration Model extracts the likely contribution of these energy systems to predict the energy production (or watts per second). This is akin to reading the fuel gauge to work out how fast you’re going in a car. It’s not an exact science and so yields an approximated answer, which can be </w:t>
       </w:r>
       <w:r>
         <w:rPr>
@@ -2384,167 +2417,7 @@
           <w:sz w:val="24"/>
           <w:szCs w:val="24"/>
         </w:rPr>
-        <w:t>I</w:t>
-      </w:r>
-      <w:r>
-        <w:rPr>
-          <w:rFonts w:ascii="Arial" w:hAnsi="Arial" w:cs="Arial"/>
-          <w:sz w:val="24"/>
-          <w:szCs w:val="24"/>
-        </w:rPr>
-        <w:t>t is likely that in the next 2-3 years</w:t>
-      </w:r>
-      <w:r>
-        <w:rPr>
-          <w:rFonts w:ascii="Arial" w:hAnsi="Arial" w:cs="Arial"/>
-          <w:sz w:val="24"/>
-          <w:szCs w:val="24"/>
-        </w:rPr>
-        <w:t xml:space="preserve"> current</w:t>
-      </w:r>
-      <w:r>
-        <w:rPr>
-          <w:rFonts w:ascii="Arial" w:hAnsi="Arial" w:cs="Arial"/>
-          <w:sz w:val="24"/>
-          <w:szCs w:val="24"/>
-        </w:rPr>
-        <w:t xml:space="preserve"> </w:t>
-      </w:r>
-      <w:r>
-        <w:rPr>
-          <w:rFonts w:ascii="Arial" w:hAnsi="Arial" w:cs="Arial"/>
-          <w:sz w:val="24"/>
-          <w:szCs w:val="24"/>
-        </w:rPr>
-        <w:t>research</w:t>
-      </w:r>
-      <w:r>
-        <w:rPr>
-          <w:rFonts w:ascii="Arial" w:hAnsi="Arial" w:cs="Arial"/>
-          <w:sz w:val="24"/>
-          <w:szCs w:val="24"/>
-        </w:rPr>
-        <w:t xml:space="preserve"> will </w:t>
-      </w:r>
-      <w:r>
-        <w:rPr>
-          <w:rFonts w:ascii="Arial" w:hAnsi="Arial" w:cs="Arial"/>
-          <w:sz w:val="24"/>
-          <w:szCs w:val="24"/>
-        </w:rPr>
-        <w:t>help to explain</w:t>
-      </w:r>
-      <w:r>
-        <w:rPr>
-          <w:rFonts w:ascii="Arial" w:hAnsi="Arial" w:cs="Arial"/>
-          <w:sz w:val="24"/>
-          <w:szCs w:val="24"/>
-        </w:rPr>
-        <w:t xml:space="preserve"> muscular</w:t>
-      </w:r>
-      <w:r>
-        <w:rPr>
-          <w:rFonts w:ascii="Arial" w:hAnsi="Arial" w:cs="Arial"/>
-          <w:sz w:val="24"/>
-          <w:szCs w:val="24"/>
-        </w:rPr>
-        <w:t>, neural</w:t>
-      </w:r>
-      <w:r>
-        <w:rPr>
-          <w:rFonts w:ascii="Arial" w:hAnsi="Arial" w:cs="Arial"/>
-          <w:sz w:val="24"/>
-          <w:szCs w:val="24"/>
-        </w:rPr>
-        <w:t xml:space="preserve"> and psychological fatigue</w:t>
-      </w:r>
-      <w:r>
-        <w:rPr>
-          <w:rFonts w:ascii="Arial" w:hAnsi="Arial" w:cs="Arial"/>
-          <w:sz w:val="24"/>
-          <w:szCs w:val="24"/>
-        </w:rPr>
-        <w:t xml:space="preserve"> or</w:t>
-      </w:r>
-      <w:r>
-        <w:rPr>
-          <w:rFonts w:ascii="Arial" w:hAnsi="Arial" w:cs="Arial"/>
-          <w:sz w:val="24"/>
-          <w:szCs w:val="24"/>
-        </w:rPr>
-        <w:t xml:space="preserve"> constraints</w:t>
-      </w:r>
-      <w:r>
-        <w:rPr>
-          <w:rFonts w:ascii="Arial" w:hAnsi="Arial" w:cs="Arial"/>
-          <w:sz w:val="24"/>
-          <w:szCs w:val="24"/>
-        </w:rPr>
-        <w:t xml:space="preserve">. These in turn can be used to refine </w:t>
-      </w:r>
-      <w:r>
-        <w:rPr>
-          <w:rFonts w:ascii="Arial" w:hAnsi="Arial" w:cs="Arial"/>
-          <w:sz w:val="24"/>
-          <w:szCs w:val="24"/>
-        </w:rPr>
-        <w:t xml:space="preserve">our </w:t>
-      </w:r>
-      <w:r>
-        <w:rPr>
-          <w:rFonts w:ascii="Arial" w:hAnsi="Arial" w:cs="Arial"/>
-          <w:sz w:val="24"/>
-          <w:szCs w:val="24"/>
-        </w:rPr>
-        <w:t xml:space="preserve">models. </w:t>
-      </w:r>
-      <w:r>
-        <w:rPr>
-          <w:rFonts w:ascii="Arial" w:hAnsi="Arial" w:cs="Arial"/>
-          <w:sz w:val="24"/>
-          <w:szCs w:val="24"/>
-        </w:rPr>
-        <w:t>R</w:t>
-      </w:r>
-      <w:r>
-        <w:rPr>
-          <w:rFonts w:ascii="Arial" w:hAnsi="Arial" w:cs="Arial"/>
-          <w:sz w:val="24"/>
-          <w:szCs w:val="24"/>
-        </w:rPr>
-        <w:t xml:space="preserve">esearch is </w:t>
-      </w:r>
-      <w:r>
-        <w:rPr>
-          <w:rFonts w:ascii="Arial" w:hAnsi="Arial" w:cs="Arial"/>
-          <w:sz w:val="24"/>
-          <w:szCs w:val="24"/>
-        </w:rPr>
-        <w:t xml:space="preserve">also likely to expand our </w:t>
-      </w:r>
-      <w:r>
-        <w:rPr>
-          <w:rFonts w:ascii="Arial" w:hAnsi="Arial" w:cs="Arial"/>
-          <w:sz w:val="24"/>
-          <w:szCs w:val="24"/>
-        </w:rPr>
-        <w:t xml:space="preserve">understanding of W’ and CP and how they </w:t>
-      </w:r>
-      <w:r>
-        <w:rPr>
-          <w:rFonts w:ascii="Arial" w:hAnsi="Arial" w:cs="Arial"/>
-          <w:sz w:val="24"/>
-          <w:szCs w:val="24"/>
-        </w:rPr>
-        <w:t>reflect underlying physiology and associated dynamics</w:t>
-      </w:r>
-      <w:r>
-        <w:rPr>
-          <w:rFonts w:ascii="Arial" w:hAnsi="Arial" w:cs="Arial"/>
-          <w:sz w:val="24"/>
-          <w:szCs w:val="24"/>
-        </w:rPr>
-        <w:t xml:space="preserve"> (maybe even CP fluctuates depending upon how we ride).</w:t>
+        <w:t>It is likely that in the next 2-3 years current research will help to explain muscular, neural and psychological fatigue or constraints. These in turn can be used to refine our models. Research is also likely to expand our understanding of W’ and CP and how they reflect underlying physiology and associated dynamics (maybe even CP fluctuates depending upon how we ride).</w:t>
       </w:r>
     </w:p>
     <w:p>
@@ -2566,89 +2439,7 @@
           <w:szCs w:val="24"/>
         </w:rPr>
         <w:lastRenderedPageBreak/>
-        <w:t>A</w:t>
-      </w:r>
-      <w:r>
-        <w:rPr>
-          <w:rFonts w:ascii="Arial" w:hAnsi="Arial" w:cs="Arial"/>
-          <w:b/>
-          <w:color w:val="FF0000"/>
-          <w:sz w:val="24"/>
-          <w:szCs w:val="24"/>
-        </w:rPr>
-        <w:t xml:space="preserve">nalysing Power Data </w:t>
-      </w:r>
-      <w:r>
-        <w:rPr>
-          <w:rFonts w:ascii="Arial" w:hAnsi="Arial" w:cs="Arial"/>
-          <w:b/>
-          <w:color w:val="FF0000"/>
-          <w:sz w:val="24"/>
-          <w:szCs w:val="24"/>
-        </w:rPr>
-        <w:t>–</w:t>
-      </w:r>
-      <w:r>
-        <w:rPr>
-          <w:rFonts w:ascii="Arial" w:hAnsi="Arial" w:cs="Arial"/>
-          <w:b/>
-          <w:color w:val="FF0000"/>
-          <w:sz w:val="24"/>
-          <w:szCs w:val="24"/>
-        </w:rPr>
-        <w:t xml:space="preserve"> </w:t>
-      </w:r>
-      <w:r>
-        <w:rPr>
-          <w:rFonts w:ascii="Arial" w:hAnsi="Arial" w:cs="Arial"/>
-          <w:b/>
-          <w:color w:val="FF0000"/>
-          <w:sz w:val="24"/>
-          <w:szCs w:val="24"/>
-        </w:rPr>
-        <w:t>Average</w:t>
-      </w:r>
-      <w:r>
-        <w:rPr>
-          <w:rFonts w:ascii="Arial" w:hAnsi="Arial" w:cs="Arial"/>
-          <w:b/>
-          <w:color w:val="FF0000"/>
-          <w:sz w:val="24"/>
-          <w:szCs w:val="24"/>
-        </w:rPr>
-        <w:t xml:space="preserve">, </w:t>
-      </w:r>
-      <w:proofErr w:type="spellStart"/>
-      <w:r>
-        <w:rPr>
-          <w:rFonts w:ascii="Arial" w:hAnsi="Arial" w:cs="Arial"/>
-          <w:b/>
-          <w:color w:val="FF0000"/>
-          <w:sz w:val="24"/>
-          <w:szCs w:val="24"/>
-        </w:rPr>
-        <w:t>xPower</w:t>
-      </w:r>
-      <w:proofErr w:type="spellEnd"/>
-      <w:r>
-        <w:rPr>
-          <w:rFonts w:ascii="Arial" w:hAnsi="Arial" w:cs="Arial"/>
-          <w:b/>
-          <w:color w:val="FF0000"/>
-          <w:sz w:val="24"/>
-          <w:szCs w:val="24"/>
-        </w:rPr>
-        <w:t xml:space="preserve"> and </w:t>
-      </w:r>
-      <w:r>
-        <w:rPr>
-          <w:rFonts w:ascii="Arial" w:hAnsi="Arial" w:cs="Arial"/>
-          <w:b/>
-          <w:color w:val="FF0000"/>
-          <w:sz w:val="24"/>
-          <w:szCs w:val="24"/>
-        </w:rPr>
-        <w:t>NP</w:t>
+        <w:t xml:space="preserve">Lactate Threshold </w:t>
       </w:r>
     </w:p>
     <w:p>
@@ -2665,55 +2456,7 @@
           <w:sz w:val="24"/>
           <w:szCs w:val="24"/>
         </w:rPr>
-        <w:t xml:space="preserve">When you first start </w:t>
-      </w:r>
-      <w:r>
-        <w:rPr>
-          <w:rFonts w:ascii="Arial" w:hAnsi="Arial" w:cs="Arial"/>
-          <w:sz w:val="24"/>
-          <w:szCs w:val="24"/>
-        </w:rPr>
-        <w:t>using a</w:t>
-      </w:r>
-      <w:r>
-        <w:rPr>
-          <w:rFonts w:ascii="Arial" w:hAnsi="Arial" w:cs="Arial"/>
-          <w:sz w:val="24"/>
-          <w:szCs w:val="24"/>
-        </w:rPr>
-        <w:t xml:space="preserve"> power</w:t>
-      </w:r>
-      <w:r>
-        <w:rPr>
-          <w:rFonts w:ascii="Arial" w:hAnsi="Arial" w:cs="Arial"/>
-          <w:sz w:val="24"/>
-          <w:szCs w:val="24"/>
-        </w:rPr>
-        <w:t xml:space="preserve"> meter</w:t>
-      </w:r>
-      <w:r>
-        <w:rPr>
-          <w:rFonts w:ascii="Arial" w:hAnsi="Arial" w:cs="Arial"/>
-          <w:sz w:val="24"/>
-          <w:szCs w:val="24"/>
-        </w:rPr>
-        <w:t xml:space="preserve"> you </w:t>
-      </w:r>
-      <w:r>
-        <w:rPr>
-          <w:rFonts w:ascii="Arial" w:hAnsi="Arial" w:cs="Arial"/>
-          <w:sz w:val="24"/>
-          <w:szCs w:val="24"/>
-        </w:rPr>
-        <w:t>notice that power tends to move around a lot more than, say</w:t>
-      </w:r>
-      <w:r>
-        <w:rPr>
-          <w:rFonts w:ascii="Arial" w:hAnsi="Arial" w:cs="Arial"/>
-          <w:sz w:val="24"/>
-          <w:szCs w:val="24"/>
-        </w:rPr>
-        <w:t>, your</w:t>
+        <w:t>Now, that</w:t>
       </w:r>
       <w:r>
         <w:rPr>
@@ -2726,10 +2469,11 @@
       <w:r>
         <w:rPr>
           <w:rFonts w:ascii="Arial" w:hAnsi="Arial" w:cs="Arial"/>
-          <w:sz w:val="24"/>
-          <w:szCs w:val="24"/>
-        </w:rPr>
-        <w:t>heart-rate.</w:t>
+          <w:b/>
+          <w:sz w:val="24"/>
+          <w:szCs w:val="24"/>
+        </w:rPr>
+        <w:t>pyruvate</w:t>
       </w:r>
       <w:r>
         <w:rPr>
@@ -2738,6 +2482,194 @@
           <w:szCs w:val="24"/>
         </w:rPr>
         <w:t xml:space="preserve"> </w:t>
+      </w:r>
+      <w:r>
+        <w:rPr>
+          <w:rFonts w:ascii="Arial" w:hAnsi="Arial" w:cs="Arial"/>
+          <w:sz w:val="24"/>
+          <w:szCs w:val="24"/>
+        </w:rPr>
+        <w:t>we created earlier</w:t>
+      </w:r>
+      <w:r>
+        <w:rPr>
+          <w:rFonts w:ascii="Arial" w:hAnsi="Arial" w:cs="Arial"/>
+          <w:sz w:val="24"/>
+          <w:szCs w:val="24"/>
+        </w:rPr>
+        <w:t xml:space="preserve"> when burning glucose</w:t>
+      </w:r>
+      <w:r>
+        <w:rPr>
+          <w:rFonts w:ascii="Arial" w:hAnsi="Arial" w:cs="Arial"/>
+          <w:sz w:val="24"/>
+          <w:szCs w:val="24"/>
+        </w:rPr>
+        <w:t xml:space="preserve"> </w:t>
+      </w:r>
+      <w:r>
+        <w:rPr>
+          <w:rFonts w:ascii="Arial" w:hAnsi="Arial" w:cs="Arial"/>
+          <w:sz w:val="24"/>
+          <w:szCs w:val="24"/>
+        </w:rPr>
+        <w:t xml:space="preserve">can </w:t>
+      </w:r>
+      <w:r>
+        <w:rPr>
+          <w:rFonts w:ascii="Arial" w:hAnsi="Arial" w:cs="Arial"/>
+          <w:sz w:val="24"/>
+          <w:szCs w:val="24"/>
+        </w:rPr>
+        <w:t>go in two directions,</w:t>
+      </w:r>
+      <w:r>
+        <w:rPr>
+          <w:rFonts w:ascii="Arial" w:hAnsi="Arial" w:cs="Arial"/>
+          <w:sz w:val="24"/>
+          <w:szCs w:val="24"/>
+        </w:rPr>
+        <w:t xml:space="preserve"> a </w:t>
+      </w:r>
+      <w:r>
+        <w:rPr>
+          <w:rFonts w:ascii="Arial" w:hAnsi="Arial" w:cs="Arial"/>
+          <w:sz w:val="24"/>
+          <w:szCs w:val="24"/>
+        </w:rPr>
+        <w:t xml:space="preserve">kind of </w:t>
+      </w:r>
+      <w:r>
+        <w:rPr>
+          <w:rFonts w:ascii="Arial" w:hAnsi="Arial" w:cs="Arial"/>
+          <w:sz w:val="24"/>
+          <w:szCs w:val="24"/>
+        </w:rPr>
+        <w:t>‘fork in the road’;</w:t>
+      </w:r>
+      <w:r>
+        <w:rPr>
+          <w:rFonts w:ascii="Arial" w:hAnsi="Arial" w:cs="Arial"/>
+          <w:sz w:val="24"/>
+          <w:szCs w:val="24"/>
+        </w:rPr>
+        <w:t xml:space="preserve"> either it is shuttled into the muscle cells and used as fuel </w:t>
+      </w:r>
+      <w:r>
+        <w:rPr>
+          <w:rFonts w:ascii="Arial" w:hAnsi="Arial" w:cs="Arial"/>
+          <w:sz w:val="24"/>
+          <w:szCs w:val="24"/>
+        </w:rPr>
+        <w:t xml:space="preserve">(good) </w:t>
+      </w:r>
+      <w:r>
+        <w:rPr>
+          <w:rFonts w:ascii="Arial" w:hAnsi="Arial" w:cs="Arial"/>
+          <w:sz w:val="24"/>
+          <w:szCs w:val="24"/>
+        </w:rPr>
+        <w:t>or converted to lactic acid</w:t>
+      </w:r>
+      <w:r>
+        <w:rPr>
+          <w:rFonts w:ascii="Arial" w:hAnsi="Arial" w:cs="Arial"/>
+          <w:sz w:val="24"/>
+          <w:szCs w:val="24"/>
+        </w:rPr>
+        <w:t xml:space="preserve"> (bad). </w:t>
+      </w:r>
+      <w:r>
+        <w:rPr>
+          <w:rFonts w:ascii="Arial" w:hAnsi="Arial" w:cs="Arial"/>
+          <w:sz w:val="24"/>
+          <w:szCs w:val="24"/>
+        </w:rPr>
+        <w:t>Initially our b</w:t>
+      </w:r>
+      <w:r>
+        <w:rPr>
+          <w:rFonts w:ascii="Arial" w:hAnsi="Arial" w:cs="Arial"/>
+          <w:sz w:val="24"/>
+          <w:szCs w:val="24"/>
+        </w:rPr>
+        <w:t xml:space="preserve">lood flow will clear </w:t>
+      </w:r>
+      <w:r>
+        <w:rPr>
+          <w:rFonts w:ascii="Arial" w:hAnsi="Arial" w:cs="Arial"/>
+          <w:sz w:val="24"/>
+          <w:szCs w:val="24"/>
+        </w:rPr>
+        <w:t>lactic acid</w:t>
+      </w:r>
+      <w:r>
+        <w:rPr>
+          <w:rFonts w:ascii="Arial" w:hAnsi="Arial" w:cs="Arial"/>
+          <w:sz w:val="24"/>
+          <w:szCs w:val="24"/>
+        </w:rPr>
+        <w:t xml:space="preserve"> away as it is produced</w:t>
+      </w:r>
+      <w:r>
+        <w:rPr>
+          <w:rFonts w:ascii="Arial" w:hAnsi="Arial" w:cs="Arial"/>
+          <w:sz w:val="24"/>
+          <w:szCs w:val="24"/>
+        </w:rPr>
+        <w:t xml:space="preserve"> to the liver, heart</w:t>
+      </w:r>
+      <w:r>
+        <w:rPr>
+          <w:rFonts w:ascii="Arial" w:hAnsi="Arial" w:cs="Arial"/>
+          <w:sz w:val="24"/>
+          <w:szCs w:val="24"/>
+        </w:rPr>
+        <w:t>,</w:t>
+      </w:r>
+      <w:r>
+        <w:rPr>
+          <w:rFonts w:ascii="Arial" w:hAnsi="Arial" w:cs="Arial"/>
+          <w:sz w:val="24"/>
+          <w:szCs w:val="24"/>
+        </w:rPr>
+        <w:t xml:space="preserve"> kidneys where it is slowly converted and stored as fuel for re-use (</w:t>
+      </w:r>
+      <w:proofErr w:type="gramStart"/>
+      <w:r>
+        <w:rPr>
+          <w:rFonts w:ascii="Arial" w:hAnsi="Arial" w:cs="Arial"/>
+          <w:sz w:val="24"/>
+          <w:szCs w:val="24"/>
+        </w:rPr>
+        <w:t>its</w:t>
+      </w:r>
+      <w:proofErr w:type="gramEnd"/>
+      <w:r>
+        <w:rPr>
+          <w:rFonts w:ascii="Arial" w:hAnsi="Arial" w:cs="Arial"/>
+          <w:sz w:val="24"/>
+          <w:szCs w:val="24"/>
+        </w:rPr>
+        <w:t xml:space="preserve"> more complicated than that, but </w:t>
+      </w:r>
+      <w:proofErr w:type="spellStart"/>
+      <w:r>
+        <w:rPr>
+          <w:rFonts w:ascii="Arial" w:hAnsi="Arial" w:cs="Arial"/>
+          <w:sz w:val="24"/>
+          <w:szCs w:val="24"/>
+        </w:rPr>
+        <w:t>lets</w:t>
+      </w:r>
+      <w:proofErr w:type="spellEnd"/>
+      <w:r>
+        <w:rPr>
+          <w:rFonts w:ascii="Arial" w:hAnsi="Arial" w:cs="Arial"/>
+          <w:sz w:val="24"/>
+          <w:szCs w:val="24"/>
+        </w:rPr>
+        <w:t xml:space="preserve"> not worry about it here). </w:t>
       </w:r>
     </w:p>
     <w:p>
@@ -2754,63 +2686,57 @@
           <w:sz w:val="24"/>
           <w:szCs w:val="24"/>
         </w:rPr>
-        <w:t>W</w:t>
-      </w:r>
-      <w:r>
-        <w:rPr>
-          <w:rFonts w:ascii="Arial" w:hAnsi="Arial" w:cs="Arial"/>
-          <w:sz w:val="24"/>
-          <w:szCs w:val="24"/>
-        </w:rPr>
-        <w:t>hen you stop pedalling power drops to zero</w:t>
-      </w:r>
-      <w:r>
-        <w:rPr>
-          <w:rFonts w:ascii="Arial" w:hAnsi="Arial" w:cs="Arial"/>
-          <w:sz w:val="24"/>
-          <w:szCs w:val="24"/>
-        </w:rPr>
-        <w:t xml:space="preserve"> immediately</w:t>
-      </w:r>
-      <w:r>
-        <w:rPr>
-          <w:rFonts w:ascii="Arial" w:hAnsi="Arial" w:cs="Arial"/>
-          <w:sz w:val="24"/>
-          <w:szCs w:val="24"/>
-        </w:rPr>
-        <w:t xml:space="preserve">, but HR </w:t>
-      </w:r>
-      <w:r>
-        <w:rPr>
-          <w:rFonts w:ascii="Arial" w:hAnsi="Arial" w:cs="Arial"/>
-          <w:sz w:val="24"/>
-          <w:szCs w:val="24"/>
-        </w:rPr>
-        <w:t>may</w:t>
-      </w:r>
-      <w:r>
-        <w:rPr>
-          <w:rFonts w:ascii="Arial" w:hAnsi="Arial" w:cs="Arial"/>
-          <w:sz w:val="24"/>
-          <w:szCs w:val="24"/>
-        </w:rPr>
-        <w:t xml:space="preserve"> take </w:t>
-      </w:r>
-      <w:r>
-        <w:rPr>
-          <w:rFonts w:ascii="Arial" w:hAnsi="Arial" w:cs="Arial"/>
-          <w:sz w:val="24"/>
-          <w:szCs w:val="24"/>
-        </w:rPr>
-        <w:t>30 seconds</w:t>
-      </w:r>
-      <w:r>
-        <w:rPr>
-          <w:rFonts w:ascii="Arial" w:hAnsi="Arial" w:cs="Arial"/>
-          <w:sz w:val="24"/>
-          <w:szCs w:val="24"/>
-        </w:rPr>
-        <w:t xml:space="preserve"> or so to recover.</w:t>
+        <w:t>A</w:t>
+      </w:r>
+      <w:r>
+        <w:rPr>
+          <w:rFonts w:ascii="Arial" w:hAnsi="Arial" w:cs="Arial"/>
+          <w:sz w:val="24"/>
+          <w:szCs w:val="24"/>
+        </w:rPr>
+        <w:t>s we work harder</w:t>
+      </w:r>
+      <w:r>
+        <w:rPr>
+          <w:rFonts w:ascii="Arial" w:hAnsi="Arial" w:cs="Arial"/>
+          <w:sz w:val="24"/>
+          <w:szCs w:val="24"/>
+        </w:rPr>
+        <w:t xml:space="preserve"> lactate</w:t>
+      </w:r>
+      <w:r>
+        <w:rPr>
+          <w:rFonts w:ascii="Arial" w:hAnsi="Arial" w:cs="Arial"/>
+          <w:sz w:val="24"/>
+          <w:szCs w:val="24"/>
+        </w:rPr>
+        <w:t xml:space="preserve"> will be created a bit faster</w:t>
+      </w:r>
+      <w:r>
+        <w:rPr>
+          <w:rFonts w:ascii="Arial" w:hAnsi="Arial" w:cs="Arial"/>
+          <w:sz w:val="24"/>
+          <w:szCs w:val="24"/>
+        </w:rPr>
+        <w:t xml:space="preserve">, but at the same time blood flow increases our </w:t>
+      </w:r>
+      <w:proofErr w:type="spellStart"/>
+      <w:r>
+        <w:rPr>
+          <w:rFonts w:ascii="Arial" w:hAnsi="Arial" w:cs="Arial"/>
+          <w:sz w:val="24"/>
+          <w:szCs w:val="24"/>
+        </w:rPr>
+        <w:t>heartrate</w:t>
+      </w:r>
+      <w:proofErr w:type="spellEnd"/>
+      <w:r>
+        <w:rPr>
+          <w:rFonts w:ascii="Arial" w:hAnsi="Arial" w:cs="Arial"/>
+          <w:sz w:val="24"/>
+          <w:szCs w:val="24"/>
+        </w:rPr>
+        <w:t xml:space="preserve"> goes up</w:t>
       </w:r>
       <w:r>
         <w:rPr>
@@ -2826,31 +2752,275 @@
           <w:sz w:val="24"/>
           <w:szCs w:val="24"/>
         </w:rPr>
-        <w:t xml:space="preserve">In truth, although the power meter says zero watts when you stop, the </w:t>
-      </w:r>
-      <w:r>
-        <w:rPr>
-          <w:rFonts w:ascii="Arial" w:hAnsi="Arial" w:cs="Arial"/>
-          <w:sz w:val="24"/>
-          <w:szCs w:val="24"/>
-        </w:rPr>
-        <w:t xml:space="preserve">body’s </w:t>
-      </w:r>
-      <w:r>
-        <w:rPr>
-          <w:rFonts w:ascii="Arial" w:hAnsi="Arial" w:cs="Arial"/>
-          <w:sz w:val="24"/>
-          <w:szCs w:val="24"/>
-        </w:rPr>
-        <w:t>physiological response c</w:t>
-      </w:r>
-      <w:r>
-        <w:rPr>
-          <w:rFonts w:ascii="Arial" w:hAnsi="Arial" w:cs="Arial"/>
-          <w:sz w:val="24"/>
-          <w:szCs w:val="24"/>
-        </w:rPr>
-        <w:t>ontinues for roughly 30 seconds, as HR drops, breathing recovers and more complex energy system processes continue.</w:t>
+        <w:t>so</w:t>
+      </w:r>
+      <w:r>
+        <w:rPr>
+          <w:rFonts w:ascii="Arial" w:hAnsi="Arial" w:cs="Arial"/>
+          <w:sz w:val="24"/>
+          <w:szCs w:val="24"/>
+        </w:rPr>
+        <w:t xml:space="preserve"> we keep clearing it. But eventually we get to a point where we </w:t>
+      </w:r>
+      <w:r>
+        <w:rPr>
+          <w:rFonts w:ascii="Arial" w:hAnsi="Arial" w:cs="Arial"/>
+          <w:sz w:val="24"/>
+          <w:szCs w:val="24"/>
+        </w:rPr>
+        <w:t xml:space="preserve">start to accumulate </w:t>
+      </w:r>
+      <w:r>
+        <w:rPr>
+          <w:rFonts w:ascii="Arial" w:hAnsi="Arial" w:cs="Arial"/>
+          <w:sz w:val="24"/>
+          <w:szCs w:val="24"/>
+        </w:rPr>
+        <w:t>lactate</w:t>
+      </w:r>
+      <w:r>
+        <w:rPr>
+          <w:rFonts w:ascii="Arial" w:hAnsi="Arial" w:cs="Arial"/>
+          <w:sz w:val="24"/>
+          <w:szCs w:val="24"/>
+        </w:rPr>
+        <w:t xml:space="preserve"> in the legs, this point is known as</w:t>
+      </w:r>
+      <w:r>
+        <w:rPr>
+          <w:rFonts w:ascii="Arial" w:hAnsi="Arial" w:cs="Arial"/>
+          <w:sz w:val="24"/>
+          <w:szCs w:val="24"/>
+        </w:rPr>
+        <w:t xml:space="preserve"> “LT1” or </w:t>
+      </w:r>
+      <w:r>
+        <w:rPr>
+          <w:rFonts w:ascii="Arial" w:hAnsi="Arial" w:cs="Arial"/>
+          <w:sz w:val="24"/>
+          <w:szCs w:val="24"/>
+        </w:rPr>
+        <w:t xml:space="preserve">the </w:t>
+      </w:r>
+      <w:r>
+        <w:rPr>
+          <w:rFonts w:ascii="Arial" w:hAnsi="Arial" w:cs="Arial"/>
+          <w:b/>
+          <w:sz w:val="24"/>
+          <w:szCs w:val="24"/>
+        </w:rPr>
+        <w:t>onset of blood lactate accumulation (OBLA)</w:t>
+      </w:r>
+      <w:r>
+        <w:rPr>
+          <w:rFonts w:ascii="Arial" w:hAnsi="Arial" w:cs="Arial"/>
+          <w:sz w:val="24"/>
+          <w:szCs w:val="24"/>
+        </w:rPr>
+        <w:t xml:space="preserve">. </w:t>
+      </w:r>
+      <w:r>
+        <w:rPr>
+          <w:rFonts w:ascii="Arial" w:hAnsi="Arial" w:cs="Arial"/>
+          <w:sz w:val="24"/>
+          <w:szCs w:val="24"/>
+        </w:rPr>
+        <w:t>At this point</w:t>
+      </w:r>
+      <w:r>
+        <w:rPr>
+          <w:rFonts w:ascii="Arial" w:hAnsi="Arial" w:cs="Arial"/>
+          <w:sz w:val="24"/>
+          <w:szCs w:val="24"/>
+        </w:rPr>
+        <w:t xml:space="preserve"> we will fee</w:t>
+      </w:r>
+      <w:r>
+        <w:rPr>
+          <w:rFonts w:ascii="Arial" w:hAnsi="Arial" w:cs="Arial"/>
+          <w:sz w:val="24"/>
+          <w:szCs w:val="24"/>
+        </w:rPr>
+        <w:t>l that we are working, definitely above a</w:t>
+      </w:r>
+      <w:r>
+        <w:rPr>
+          <w:rFonts w:ascii="Arial" w:hAnsi="Arial" w:cs="Arial"/>
+          <w:sz w:val="24"/>
+          <w:szCs w:val="24"/>
+        </w:rPr>
+        <w:t xml:space="preserve"> tempo pace. </w:t>
+      </w:r>
+      <w:r>
+        <w:rPr>
+          <w:rFonts w:ascii="Arial" w:hAnsi="Arial" w:cs="Arial"/>
+          <w:sz w:val="24"/>
+          <w:szCs w:val="24"/>
+        </w:rPr>
+        <w:t>A</w:t>
+      </w:r>
+      <w:r>
+        <w:rPr>
+          <w:rFonts w:ascii="Arial" w:hAnsi="Arial" w:cs="Arial"/>
+          <w:sz w:val="24"/>
+          <w:szCs w:val="24"/>
+        </w:rPr>
+        <w:t>s</w:t>
+      </w:r>
+      <w:r>
+        <w:rPr>
+          <w:rFonts w:ascii="Arial" w:hAnsi="Arial" w:cs="Arial"/>
+          <w:sz w:val="24"/>
+          <w:szCs w:val="24"/>
+        </w:rPr>
+        <w:t xml:space="preserve"> we </w:t>
+      </w:r>
+      <w:r>
+        <w:rPr>
+          <w:rFonts w:ascii="Arial" w:hAnsi="Arial" w:cs="Arial"/>
+          <w:sz w:val="24"/>
+          <w:szCs w:val="24"/>
+        </w:rPr>
+        <w:t xml:space="preserve">continue to </w:t>
+      </w:r>
+      <w:r>
+        <w:rPr>
+          <w:rFonts w:ascii="Arial" w:hAnsi="Arial" w:cs="Arial"/>
+          <w:sz w:val="24"/>
+          <w:szCs w:val="24"/>
+        </w:rPr>
+        <w:t>go harder</w:t>
+      </w:r>
+      <w:r>
+        <w:rPr>
+          <w:rFonts w:ascii="Arial" w:hAnsi="Arial" w:cs="Arial"/>
+          <w:sz w:val="24"/>
+          <w:szCs w:val="24"/>
+        </w:rPr>
+        <w:t>,</w:t>
+      </w:r>
+      <w:r>
+        <w:rPr>
+          <w:rFonts w:ascii="Arial" w:hAnsi="Arial" w:cs="Arial"/>
+          <w:sz w:val="24"/>
+          <w:szCs w:val="24"/>
+        </w:rPr>
+        <w:t xml:space="preserve"> blood lactate </w:t>
+      </w:r>
+      <w:r>
+        <w:rPr>
+          <w:rFonts w:ascii="Arial" w:hAnsi="Arial" w:cs="Arial"/>
+          <w:sz w:val="24"/>
+          <w:szCs w:val="24"/>
+        </w:rPr>
+        <w:t>accumulation will increase and so will blood flow as our heart</w:t>
+      </w:r>
+      <w:r>
+        <w:rPr>
+          <w:rFonts w:ascii="Arial" w:hAnsi="Arial" w:cs="Arial"/>
+          <w:sz w:val="24"/>
+          <w:szCs w:val="24"/>
+        </w:rPr>
+        <w:t xml:space="preserve"> </w:t>
+      </w:r>
+      <w:r>
+        <w:rPr>
+          <w:rFonts w:ascii="Arial" w:hAnsi="Arial" w:cs="Arial"/>
+          <w:sz w:val="24"/>
+          <w:szCs w:val="24"/>
+        </w:rPr>
+        <w:t>rate rises. We will eventually get to a tipping point where clearance and accumulation will be at a maximum point we can sustain; this is the intensity that best relates to a TT pace and is called</w:t>
+      </w:r>
+      <w:r>
+        <w:rPr>
+          <w:rFonts w:ascii="Arial" w:hAnsi="Arial" w:cs="Arial"/>
+          <w:sz w:val="24"/>
+          <w:szCs w:val="24"/>
+        </w:rPr>
+        <w:t xml:space="preserve"> “LT2” or</w:t>
+      </w:r>
+      <w:r>
+        <w:rPr>
+          <w:rFonts w:ascii="Arial" w:hAnsi="Arial" w:cs="Arial"/>
+          <w:sz w:val="24"/>
+          <w:szCs w:val="24"/>
+        </w:rPr>
+        <w:t xml:space="preserve"> the </w:t>
+      </w:r>
+      <w:r>
+        <w:rPr>
+          <w:rFonts w:ascii="Arial" w:hAnsi="Arial" w:cs="Arial"/>
+          <w:b/>
+          <w:sz w:val="24"/>
+          <w:szCs w:val="24"/>
+        </w:rPr>
+        <w:t>maximal lactate steady state (MLSS)</w:t>
+      </w:r>
+      <w:r>
+        <w:rPr>
+          <w:rFonts w:ascii="Arial" w:hAnsi="Arial" w:cs="Arial"/>
+          <w:sz w:val="24"/>
+          <w:szCs w:val="24"/>
+        </w:rPr>
+        <w:t xml:space="preserve"> and is closely related to</w:t>
+      </w:r>
+      <w:r>
+        <w:rPr>
+          <w:rFonts w:ascii="Arial" w:hAnsi="Arial" w:cs="Arial"/>
+          <w:sz w:val="24"/>
+          <w:szCs w:val="24"/>
+        </w:rPr>
+        <w:t xml:space="preserve"> FTP and</w:t>
+      </w:r>
+      <w:r>
+        <w:rPr>
+          <w:rFonts w:ascii="Arial" w:hAnsi="Arial" w:cs="Arial"/>
+          <w:sz w:val="24"/>
+          <w:szCs w:val="24"/>
+        </w:rPr>
+        <w:t xml:space="preserve"> CP (although CP is </w:t>
+      </w:r>
+      <w:r>
+        <w:rPr>
+          <w:rFonts w:ascii="Arial" w:hAnsi="Arial" w:cs="Arial"/>
+          <w:sz w:val="24"/>
+          <w:szCs w:val="24"/>
+        </w:rPr>
+        <w:t>typically</w:t>
+      </w:r>
+      <w:r>
+        <w:rPr>
+          <w:rFonts w:ascii="Arial" w:hAnsi="Arial" w:cs="Arial"/>
+          <w:sz w:val="24"/>
+          <w:szCs w:val="24"/>
+        </w:rPr>
+        <w:t xml:space="preserve"> </w:t>
+      </w:r>
+      <w:r>
+        <w:rPr>
+          <w:rFonts w:ascii="Arial" w:hAnsi="Arial" w:cs="Arial"/>
+          <w:i/>
+          <w:sz w:val="24"/>
+          <w:szCs w:val="24"/>
+        </w:rPr>
+        <w:t xml:space="preserve">a bit </w:t>
+      </w:r>
+      <w:r>
+        <w:rPr>
+          <w:rFonts w:ascii="Arial" w:hAnsi="Arial" w:cs="Arial"/>
+          <w:i/>
+          <w:sz w:val="24"/>
+          <w:szCs w:val="24"/>
+        </w:rPr>
+        <w:t>higher</w:t>
+      </w:r>
+      <w:r>
+        <w:rPr>
+          <w:rFonts w:ascii="Arial" w:hAnsi="Arial" w:cs="Arial"/>
+          <w:sz w:val="24"/>
+          <w:szCs w:val="24"/>
+        </w:rPr>
+        <w:t>).</w:t>
       </w:r>
     </w:p>
     <w:p>
@@ -2867,127 +3037,55 @@
           <w:sz w:val="24"/>
           <w:szCs w:val="24"/>
         </w:rPr>
-        <w:t xml:space="preserve">This means that </w:t>
-      </w:r>
-      <w:r>
-        <w:rPr>
-          <w:rFonts w:ascii="Arial" w:hAnsi="Arial" w:cs="Arial"/>
-          <w:sz w:val="24"/>
-          <w:szCs w:val="24"/>
-        </w:rPr>
-        <w:t>if</w:t>
-      </w:r>
-      <w:r>
-        <w:rPr>
-          <w:rFonts w:ascii="Arial" w:hAnsi="Arial" w:cs="Arial"/>
-          <w:sz w:val="24"/>
-          <w:szCs w:val="24"/>
-        </w:rPr>
-        <w:t xml:space="preserve"> we want to use power output as a measure of training stress we </w:t>
-      </w:r>
-      <w:r>
-        <w:rPr>
-          <w:rFonts w:ascii="Arial" w:hAnsi="Arial" w:cs="Arial"/>
-          <w:sz w:val="24"/>
-          <w:szCs w:val="24"/>
-        </w:rPr>
-        <w:t xml:space="preserve">will </w:t>
-      </w:r>
-      <w:r>
-        <w:rPr>
-          <w:rFonts w:ascii="Arial" w:hAnsi="Arial" w:cs="Arial"/>
-          <w:sz w:val="24"/>
-          <w:szCs w:val="24"/>
-        </w:rPr>
-        <w:t xml:space="preserve">also </w:t>
-      </w:r>
-      <w:r>
-        <w:rPr>
-          <w:rFonts w:ascii="Arial" w:hAnsi="Arial" w:cs="Arial"/>
-          <w:sz w:val="24"/>
-          <w:szCs w:val="24"/>
-        </w:rPr>
-        <w:t>need to translate th</w:t>
-      </w:r>
-      <w:r>
-        <w:rPr>
-          <w:rFonts w:ascii="Arial" w:hAnsi="Arial" w:cs="Arial"/>
-          <w:sz w:val="24"/>
-          <w:szCs w:val="24"/>
-        </w:rPr>
-        <w:t>ose simplistic</w:t>
-      </w:r>
-      <w:r>
-        <w:rPr>
-          <w:rFonts w:ascii="Arial" w:hAnsi="Arial" w:cs="Arial"/>
-          <w:sz w:val="24"/>
-          <w:szCs w:val="24"/>
-        </w:rPr>
-        <w:t xml:space="preserve"> power readings into </w:t>
-      </w:r>
-      <w:r>
-        <w:rPr>
-          <w:rFonts w:ascii="Arial" w:hAnsi="Arial" w:cs="Arial"/>
-          <w:sz w:val="24"/>
-          <w:szCs w:val="24"/>
-        </w:rPr>
-        <w:t>something</w:t>
-      </w:r>
-      <w:r>
-        <w:rPr>
-          <w:rFonts w:ascii="Arial" w:hAnsi="Arial" w:cs="Arial"/>
-          <w:sz w:val="24"/>
-          <w:szCs w:val="24"/>
-        </w:rPr>
-        <w:t xml:space="preserve"> that refl</w:t>
-      </w:r>
-      <w:r>
-        <w:rPr>
-          <w:rFonts w:ascii="Arial" w:hAnsi="Arial" w:cs="Arial"/>
-          <w:sz w:val="24"/>
-          <w:szCs w:val="24"/>
-        </w:rPr>
-        <w:t>ects th</w:t>
-      </w:r>
-      <w:r>
-        <w:rPr>
-          <w:rFonts w:ascii="Arial" w:hAnsi="Arial" w:cs="Arial"/>
-          <w:sz w:val="24"/>
-          <w:szCs w:val="24"/>
-        </w:rPr>
-        <w:t>e</w:t>
-      </w:r>
-      <w:r>
-        <w:rPr>
-          <w:rFonts w:ascii="Arial" w:hAnsi="Arial" w:cs="Arial"/>
-          <w:sz w:val="24"/>
-          <w:szCs w:val="24"/>
-        </w:rPr>
-        <w:t xml:space="preserve"> associated</w:t>
-      </w:r>
-      <w:r>
-        <w:rPr>
-          <w:rFonts w:ascii="Arial" w:hAnsi="Arial" w:cs="Arial"/>
-          <w:sz w:val="24"/>
-          <w:szCs w:val="24"/>
-        </w:rPr>
-        <w:t xml:space="preserve"> physiologi</w:t>
-      </w:r>
-      <w:r>
-        <w:rPr>
-          <w:rFonts w:ascii="Arial" w:hAnsi="Arial" w:cs="Arial"/>
-          <w:sz w:val="24"/>
-          <w:szCs w:val="24"/>
-        </w:rPr>
-        <w:t>cal processes and their half-liv</w:t>
-      </w:r>
-      <w:r>
-        <w:rPr>
-          <w:rFonts w:ascii="Arial" w:hAnsi="Arial" w:cs="Arial"/>
-          <w:sz w:val="24"/>
-          <w:szCs w:val="24"/>
-        </w:rPr>
-        <w:t>es.</w:t>
+        <w:t xml:space="preserve">From here if we go harder then we </w:t>
+      </w:r>
+      <w:r>
+        <w:rPr>
+          <w:rFonts w:ascii="Arial" w:hAnsi="Arial" w:cs="Arial"/>
+          <w:sz w:val="24"/>
+          <w:szCs w:val="24"/>
+        </w:rPr>
+        <w:t>will eventually</w:t>
+      </w:r>
+      <w:r>
+        <w:rPr>
+          <w:rFonts w:ascii="Arial" w:hAnsi="Arial" w:cs="Arial"/>
+          <w:sz w:val="24"/>
+          <w:szCs w:val="24"/>
+        </w:rPr>
+        <w:t xml:space="preserve"> crash and burn as we hit our maximum HR and can’t get enough oxygen in, let alone clear the acid that’s </w:t>
+      </w:r>
+      <w:r>
+        <w:rPr>
+          <w:rFonts w:ascii="Arial" w:hAnsi="Arial" w:cs="Arial"/>
+          <w:sz w:val="24"/>
+          <w:szCs w:val="24"/>
+        </w:rPr>
+        <w:t>burning in our legs.</w:t>
+      </w:r>
+      <w:r>
+        <w:rPr>
+          <w:rFonts w:ascii="Arial" w:hAnsi="Arial" w:cs="Arial"/>
+          <w:sz w:val="24"/>
+          <w:szCs w:val="24"/>
+        </w:rPr>
+        <w:t xml:space="preserve"> These are the higher intensities </w:t>
+      </w:r>
+      <w:r>
+        <w:rPr>
+          <w:rFonts w:ascii="Arial" w:hAnsi="Arial" w:cs="Arial"/>
+          <w:sz w:val="24"/>
+          <w:szCs w:val="24"/>
+        </w:rPr>
+        <w:t>related to</w:t>
+      </w:r>
+      <w:r>
+        <w:rPr>
+          <w:rFonts w:ascii="Arial" w:hAnsi="Arial" w:cs="Arial"/>
+          <w:sz w:val="24"/>
+          <w:szCs w:val="24"/>
+        </w:rPr>
+        <w:t xml:space="preserve"> W’.</w:t>
       </w:r>
     </w:p>
     <w:p>
@@ -3000,6 +3098,1534 @@
       </w:pPr>
       <w:r>
         <w:rPr>
+          <w:noProof/>
+        </w:rPr>
+        <w:pict>
+          <v:shapetype id="_x0000_t75" coordsize="21600,21600" o:spt="75" o:preferrelative="t" path="m@4@5l@4@11@9@11@9@5xe" filled="f" stroked="f">
+            <v:stroke joinstyle="miter"/>
+            <v:formulas>
+              <v:f eqn="if lineDrawn pixelLineWidth 0"/>
+              <v:f eqn="sum @0 1 0"/>
+              <v:f eqn="sum 0 0 @1"/>
+              <v:f eqn="prod @2 1 2"/>
+              <v:f eqn="prod @3 21600 pixelWidth"/>
+              <v:f eqn="prod @3 21600 pixelHeight"/>
+              <v:f eqn="sum @0 0 1"/>
+              <v:f eqn="prod @6 1 2"/>
+              <v:f eqn="prod @7 21600 pixelWidth"/>
+              <v:f eqn="sum @8 21600 0"/>
+              <v:f eqn="prod @7 21600 pixelHeight"/>
+              <v:f eqn="sum @10 21600 0"/>
+            </v:formulas>
+            <v:path o:extrusionok="f" gradientshapeok="t" o:connecttype="rect"/>
+            <o:lock v:ext="edit" aspectratio="t"/>
+          </v:shapetype>
+          <v:shape id="_x0000_s1026" type="#_x0000_t75" style="position:absolute;margin-left:473.2pt;margin-top:3.9pt;width:225pt;height:138.75pt;z-index:251675648;mso-position-horizontal-relative:text;mso-position-vertical-relative:text">
+            <v:imagedata r:id="rId10" o:title="mmol"/>
+            <w10:wrap type="square"/>
+          </v:shape>
+        </w:pict>
+      </w:r>
+      <w:r>
+        <w:rPr>
+          <w:rFonts w:ascii="Arial" w:hAnsi="Arial" w:cs="Arial"/>
+          <w:b/>
+          <w:color w:val="FF0000"/>
+          <w:sz w:val="24"/>
+          <w:szCs w:val="24"/>
+        </w:rPr>
+        <w:t>Shifting the curve to the right</w:t>
+      </w:r>
+      <w:r>
+        <w:rPr>
+          <w:rFonts w:ascii="Arial" w:hAnsi="Arial" w:cs="Arial"/>
+          <w:color w:val="FF0000"/>
+          <w:sz w:val="24"/>
+          <w:szCs w:val="24"/>
+        </w:rPr>
+        <w:t xml:space="preserve"> </w:t>
+      </w:r>
+      <w:proofErr w:type="gramStart"/>
+      <w:r>
+        <w:rPr>
+          <w:rFonts w:ascii="Arial" w:hAnsi="Arial" w:cs="Arial"/>
+          <w:sz w:val="24"/>
+          <w:szCs w:val="24"/>
+        </w:rPr>
+        <w:t>So</w:t>
+      </w:r>
+      <w:proofErr w:type="gramEnd"/>
+      <w:r>
+        <w:rPr>
+          <w:rFonts w:ascii="Arial" w:hAnsi="Arial" w:cs="Arial"/>
+          <w:sz w:val="24"/>
+          <w:szCs w:val="24"/>
+        </w:rPr>
+        <w:t xml:space="preserve">, if we can shift the blood lactate curve to the right we can exercise harder for longer and make it mentally easier to exercise at mid-range intensities. Looking back at the </w:t>
+      </w:r>
+      <w:r>
+        <w:rPr>
+          <w:rFonts w:ascii="Arial" w:hAnsi="Arial" w:cs="Arial"/>
+          <w:b/>
+          <w:sz w:val="24"/>
+          <w:szCs w:val="24"/>
+        </w:rPr>
+        <w:t>pyruvate</w:t>
+      </w:r>
+      <w:r>
+        <w:rPr>
+          <w:rFonts w:ascii="Arial" w:hAnsi="Arial" w:cs="Arial"/>
+          <w:sz w:val="24"/>
+          <w:szCs w:val="24"/>
+        </w:rPr>
+        <w:t xml:space="preserve"> </w:t>
+      </w:r>
+      <w:r>
+        <w:rPr>
+          <w:rFonts w:ascii="Arial" w:hAnsi="Arial" w:cs="Arial"/>
+          <w:sz w:val="24"/>
+          <w:szCs w:val="24"/>
+        </w:rPr>
+        <w:t>‘</w:t>
+      </w:r>
+      <w:r>
+        <w:rPr>
+          <w:rFonts w:ascii="Arial" w:hAnsi="Arial" w:cs="Arial"/>
+          <w:sz w:val="24"/>
+          <w:szCs w:val="24"/>
+        </w:rPr>
+        <w:t>fork in the road</w:t>
+      </w:r>
+      <w:r>
+        <w:rPr>
+          <w:rFonts w:ascii="Arial" w:hAnsi="Arial" w:cs="Arial"/>
+          <w:sz w:val="24"/>
+          <w:szCs w:val="24"/>
+        </w:rPr>
+        <w:t>’</w:t>
+      </w:r>
+      <w:r>
+        <w:rPr>
+          <w:rFonts w:ascii="Arial" w:hAnsi="Arial" w:cs="Arial"/>
+          <w:sz w:val="24"/>
+          <w:szCs w:val="24"/>
+        </w:rPr>
+        <w:t xml:space="preserve">, </w:t>
+      </w:r>
+      <w:r>
+        <w:rPr>
+          <w:rFonts w:ascii="Arial" w:hAnsi="Arial" w:cs="Arial"/>
+          <w:sz w:val="24"/>
+          <w:szCs w:val="24"/>
+        </w:rPr>
+        <w:t>we need to</w:t>
+      </w:r>
+      <w:r>
+        <w:rPr>
+          <w:rFonts w:ascii="Arial" w:hAnsi="Arial" w:cs="Arial"/>
+          <w:sz w:val="24"/>
+          <w:szCs w:val="24"/>
+        </w:rPr>
+        <w:t xml:space="preserve"> train</w:t>
+      </w:r>
+      <w:r>
+        <w:rPr>
+          <w:rFonts w:ascii="Arial" w:hAnsi="Arial" w:cs="Arial"/>
+          <w:sz w:val="24"/>
+          <w:szCs w:val="24"/>
+        </w:rPr>
+        <w:t xml:space="preserve"> our bodies</w:t>
+      </w:r>
+      <w:r>
+        <w:rPr>
+          <w:rFonts w:ascii="Arial" w:hAnsi="Arial" w:cs="Arial"/>
+          <w:sz w:val="24"/>
+          <w:szCs w:val="24"/>
+        </w:rPr>
+        <w:t xml:space="preserve"> to </w:t>
+      </w:r>
+      <w:r>
+        <w:rPr>
+          <w:rFonts w:ascii="Arial" w:hAnsi="Arial" w:cs="Arial"/>
+          <w:sz w:val="24"/>
+          <w:szCs w:val="24"/>
+        </w:rPr>
+        <w:t>burn less glucose for</w:t>
+      </w:r>
+      <w:r>
+        <w:rPr>
+          <w:rFonts w:ascii="Arial" w:hAnsi="Arial" w:cs="Arial"/>
+          <w:sz w:val="24"/>
+          <w:szCs w:val="24"/>
+        </w:rPr>
+        <w:t xml:space="preserve"> fuel</w:t>
+      </w:r>
+      <w:r>
+        <w:rPr>
+          <w:rFonts w:ascii="Arial" w:hAnsi="Arial" w:cs="Arial"/>
+          <w:sz w:val="24"/>
+          <w:szCs w:val="24"/>
+        </w:rPr>
+        <w:t xml:space="preserve"> and get better at shuttling </w:t>
+      </w:r>
+      <w:r>
+        <w:rPr>
+          <w:rFonts w:ascii="Arial" w:hAnsi="Arial" w:cs="Arial"/>
+          <w:b/>
+          <w:sz w:val="24"/>
+          <w:szCs w:val="24"/>
+        </w:rPr>
+        <w:t>pyruvate</w:t>
+      </w:r>
+      <w:r>
+        <w:rPr>
+          <w:rFonts w:ascii="Arial" w:hAnsi="Arial" w:cs="Arial"/>
+          <w:sz w:val="24"/>
+          <w:szCs w:val="24"/>
+        </w:rPr>
+        <w:t xml:space="preserve"> </w:t>
+      </w:r>
+      <w:r>
+        <w:rPr>
+          <w:rFonts w:ascii="Arial" w:hAnsi="Arial" w:cs="Arial"/>
+          <w:sz w:val="24"/>
+          <w:szCs w:val="24"/>
+        </w:rPr>
+        <w:t xml:space="preserve">into muscle cells </w:t>
+      </w:r>
+      <w:r>
+        <w:rPr>
+          <w:rFonts w:ascii="Arial" w:hAnsi="Arial" w:cs="Arial"/>
+          <w:sz w:val="24"/>
+          <w:szCs w:val="24"/>
+        </w:rPr>
+        <w:t xml:space="preserve">before </w:t>
+      </w:r>
+      <w:r>
+        <w:rPr>
+          <w:rFonts w:ascii="Arial" w:hAnsi="Arial" w:cs="Arial"/>
+          <w:sz w:val="24"/>
+          <w:szCs w:val="24"/>
+        </w:rPr>
+        <w:t xml:space="preserve">resorting to </w:t>
+      </w:r>
+      <w:r>
+        <w:rPr>
+          <w:rFonts w:ascii="Arial" w:hAnsi="Arial" w:cs="Arial"/>
+          <w:sz w:val="24"/>
+          <w:szCs w:val="24"/>
+        </w:rPr>
+        <w:t>producing lac</w:t>
+      </w:r>
+      <w:r>
+        <w:rPr>
+          <w:rFonts w:ascii="Arial" w:hAnsi="Arial" w:cs="Arial"/>
+          <w:sz w:val="24"/>
+          <w:szCs w:val="24"/>
+        </w:rPr>
+        <w:t>tic acid at all.</w:t>
+      </w:r>
+    </w:p>
+    <w:p>
+      <w:pPr>
+        <w:rPr>
+          <w:rFonts w:ascii="Arial" w:hAnsi="Arial" w:cs="Arial"/>
+          <w:sz w:val="24"/>
+          <w:szCs w:val="24"/>
+        </w:rPr>
+      </w:pPr>
+      <w:r>
+        <w:rPr>
+          <w:rFonts w:ascii="Arial" w:hAnsi="Arial" w:cs="Arial"/>
+          <w:sz w:val="24"/>
+          <w:szCs w:val="24"/>
+        </w:rPr>
+        <w:t xml:space="preserve">Our </w:t>
+      </w:r>
+      <w:proofErr w:type="spellStart"/>
+      <w:r>
+        <w:rPr>
+          <w:rFonts w:ascii="Arial" w:hAnsi="Arial" w:cs="Arial"/>
+          <w:b/>
+          <w:sz w:val="24"/>
+          <w:szCs w:val="24"/>
+        </w:rPr>
+        <w:t>slowtwitch</w:t>
+      </w:r>
+      <w:proofErr w:type="spellEnd"/>
+      <w:r>
+        <w:rPr>
+          <w:rFonts w:ascii="Arial" w:hAnsi="Arial" w:cs="Arial"/>
+          <w:sz w:val="24"/>
+          <w:szCs w:val="24"/>
+        </w:rPr>
+        <w:t xml:space="preserve"> muscle fibres have high volumes of cellular ‘power plants’ called </w:t>
+      </w:r>
+      <w:r>
+        <w:rPr>
+          <w:rFonts w:ascii="Arial" w:hAnsi="Arial" w:cs="Arial"/>
+          <w:b/>
+          <w:sz w:val="24"/>
+          <w:szCs w:val="24"/>
+        </w:rPr>
+        <w:t>mitochondria</w:t>
+      </w:r>
+      <w:r>
+        <w:rPr>
+          <w:rFonts w:ascii="Arial" w:hAnsi="Arial" w:cs="Arial"/>
+          <w:sz w:val="24"/>
+          <w:szCs w:val="24"/>
+        </w:rPr>
+        <w:t xml:space="preserve"> these are the destinations for </w:t>
+      </w:r>
+      <w:bookmarkStart w:id="0" w:name="_GoBack"/>
+      <w:bookmarkEnd w:id="0"/>
+      <w:r>
+        <w:rPr>
+          <w:rFonts w:ascii="Arial" w:hAnsi="Arial" w:cs="Arial"/>
+          <w:sz w:val="24"/>
+          <w:szCs w:val="24"/>
+        </w:rPr>
+        <w:t xml:space="preserve">that </w:t>
+      </w:r>
+      <w:r>
+        <w:rPr>
+          <w:rFonts w:ascii="Arial" w:hAnsi="Arial" w:cs="Arial"/>
+          <w:b/>
+          <w:sz w:val="24"/>
+          <w:szCs w:val="24"/>
+        </w:rPr>
+        <w:t>pyruvate</w:t>
+      </w:r>
+      <w:r>
+        <w:rPr>
+          <w:rFonts w:ascii="Arial" w:hAnsi="Arial" w:cs="Arial"/>
+          <w:sz w:val="24"/>
+          <w:szCs w:val="24"/>
+        </w:rPr>
+        <w:t>; the more we have the greater capacity we have to re-use pyruvate</w:t>
+      </w:r>
+      <w:r>
+        <w:rPr>
+          <w:rFonts w:ascii="Arial" w:hAnsi="Arial" w:cs="Arial"/>
+          <w:sz w:val="24"/>
+          <w:szCs w:val="24"/>
+        </w:rPr>
+        <w:t xml:space="preserve"> and</w:t>
+      </w:r>
+      <w:r>
+        <w:rPr>
+          <w:rFonts w:ascii="Arial" w:hAnsi="Arial" w:cs="Arial"/>
+          <w:sz w:val="24"/>
+          <w:szCs w:val="24"/>
+        </w:rPr>
+        <w:t xml:space="preserve"> less lactate will</w:t>
+      </w:r>
+      <w:r>
+        <w:rPr>
+          <w:rFonts w:ascii="Arial" w:hAnsi="Arial" w:cs="Arial"/>
+          <w:sz w:val="24"/>
+          <w:szCs w:val="24"/>
+        </w:rPr>
+        <w:t xml:space="preserve"> be</w:t>
+      </w:r>
+      <w:r>
+        <w:rPr>
+          <w:rFonts w:ascii="Arial" w:hAnsi="Arial" w:cs="Arial"/>
+          <w:sz w:val="24"/>
+          <w:szCs w:val="24"/>
+        </w:rPr>
+        <w:t xml:space="preserve"> produce</w:t>
+      </w:r>
+      <w:r>
+        <w:rPr>
+          <w:rFonts w:ascii="Arial" w:hAnsi="Arial" w:cs="Arial"/>
+          <w:sz w:val="24"/>
+          <w:szCs w:val="24"/>
+        </w:rPr>
+        <w:t>d</w:t>
+      </w:r>
+      <w:r>
+        <w:rPr>
+          <w:rFonts w:ascii="Arial" w:hAnsi="Arial" w:cs="Arial"/>
+          <w:sz w:val="24"/>
+          <w:szCs w:val="24"/>
+        </w:rPr>
+        <w:t>.</w:t>
+      </w:r>
+    </w:p>
+    <w:p>
+      <w:pPr>
+        <w:rPr>
+          <w:rFonts w:ascii="Arial" w:hAnsi="Arial" w:cs="Arial"/>
+          <w:sz w:val="24"/>
+          <w:szCs w:val="24"/>
+        </w:rPr>
+      </w:pPr>
+      <w:r>
+        <w:rPr>
+          <w:rFonts w:ascii="Arial" w:hAnsi="Arial" w:cs="Arial"/>
+          <w:sz w:val="24"/>
+          <w:szCs w:val="24"/>
+        </w:rPr>
+        <w:t>Secondly, fat metabolism doesn’t create lactic acid at all, so the greater power we can develop solely from this (again using our slow-twitch muscles) the less reliance we will have on glucose energy and lactate clearance.</w:t>
+      </w:r>
+    </w:p>
+    <w:p>
+      <w:pPr>
+        <w:rPr>
+          <w:rFonts w:ascii="Arial" w:hAnsi="Arial" w:cs="Arial"/>
+          <w:sz w:val="24"/>
+          <w:szCs w:val="24"/>
+        </w:rPr>
+      </w:pPr>
+      <w:r>
+        <w:rPr>
+          <w:rFonts w:ascii="Arial" w:hAnsi="Arial" w:cs="Arial"/>
+          <w:sz w:val="24"/>
+          <w:szCs w:val="24"/>
+        </w:rPr>
+        <w:t>So</w:t>
+      </w:r>
+      <w:r>
+        <w:rPr>
+          <w:rFonts w:ascii="Arial" w:hAnsi="Arial" w:cs="Arial"/>
+          <w:sz w:val="24"/>
+          <w:szCs w:val="24"/>
+        </w:rPr>
+        <w:t>,</w:t>
+      </w:r>
+      <w:r>
+        <w:rPr>
+          <w:rFonts w:ascii="Arial" w:hAnsi="Arial" w:cs="Arial"/>
+          <w:sz w:val="24"/>
+          <w:szCs w:val="24"/>
+        </w:rPr>
+        <w:t xml:space="preserve"> training interventions that increase the volume and density of </w:t>
+      </w:r>
+      <w:proofErr w:type="spellStart"/>
+      <w:r>
+        <w:rPr>
+          <w:rFonts w:ascii="Arial" w:hAnsi="Arial" w:cs="Arial"/>
+          <w:b/>
+          <w:sz w:val="24"/>
+          <w:szCs w:val="24"/>
+        </w:rPr>
+        <w:t>slowtwitch</w:t>
+      </w:r>
+      <w:proofErr w:type="spellEnd"/>
+      <w:r>
+        <w:rPr>
+          <w:rFonts w:ascii="Arial" w:hAnsi="Arial" w:cs="Arial"/>
+          <w:sz w:val="24"/>
+          <w:szCs w:val="24"/>
+        </w:rPr>
+        <w:t xml:space="preserve"> fibres and </w:t>
+      </w:r>
+      <w:r>
+        <w:rPr>
+          <w:rFonts w:ascii="Arial" w:hAnsi="Arial" w:cs="Arial"/>
+          <w:b/>
+          <w:sz w:val="24"/>
+          <w:szCs w:val="24"/>
+        </w:rPr>
+        <w:t>mitochondria</w:t>
+      </w:r>
+      <w:r>
+        <w:rPr>
+          <w:rFonts w:ascii="Arial" w:hAnsi="Arial" w:cs="Arial"/>
+          <w:sz w:val="24"/>
+          <w:szCs w:val="24"/>
+        </w:rPr>
+        <w:t xml:space="preserve"> will shift that curve to the right an</w:t>
+      </w:r>
+      <w:r>
+        <w:rPr>
+          <w:rFonts w:ascii="Arial" w:hAnsi="Arial" w:cs="Arial"/>
+          <w:sz w:val="24"/>
+          <w:szCs w:val="24"/>
+        </w:rPr>
+        <w:t>d improve endurance performance. Typically, this is achieved through high volumes of exercise below or at LT1.</w:t>
+      </w:r>
+    </w:p>
+    <w:p>
+      <w:pPr>
+        <w:rPr>
+          <w:rFonts w:ascii="Arial" w:hAnsi="Arial" w:cs="Arial"/>
+          <w:b/>
+          <w:color w:val="FF0000"/>
+          <w:sz w:val="24"/>
+          <w:szCs w:val="24"/>
+        </w:rPr>
+      </w:pPr>
+      <w:r>
+        <w:rPr>
+          <w:rFonts w:ascii="Arial" w:hAnsi="Arial" w:cs="Arial"/>
+          <w:b/>
+          <w:color w:val="FF0000"/>
+          <w:sz w:val="24"/>
+          <w:szCs w:val="24"/>
+        </w:rPr>
+        <w:lastRenderedPageBreak/>
+        <w:t>M</w:t>
+      </w:r>
+      <w:r>
+        <w:rPr>
+          <w:rFonts w:ascii="Arial" w:hAnsi="Arial" w:cs="Arial"/>
+          <w:b/>
+          <w:color w:val="FF0000"/>
+          <w:sz w:val="24"/>
+          <w:szCs w:val="24"/>
+        </w:rPr>
+        <w:t>atches and Pacing</w:t>
+      </w:r>
+      <w:r>
+        <w:rPr>
+          <w:rFonts w:ascii="Arial" w:hAnsi="Arial" w:cs="Arial"/>
+          <w:b/>
+          <w:color w:val="FF0000"/>
+          <w:sz w:val="24"/>
+          <w:szCs w:val="24"/>
+        </w:rPr>
+        <w:t xml:space="preserve"> – </w:t>
+      </w:r>
+      <w:proofErr w:type="spellStart"/>
+      <w:r>
+        <w:rPr>
+          <w:rFonts w:ascii="Arial" w:hAnsi="Arial" w:cs="Arial"/>
+          <w:b/>
+          <w:color w:val="FF0000"/>
+          <w:sz w:val="24"/>
+          <w:szCs w:val="24"/>
+        </w:rPr>
+        <w:t>W’</w:t>
+      </w:r>
+      <w:r>
+        <w:rPr>
+          <w:rFonts w:ascii="Arial" w:hAnsi="Arial" w:cs="Arial"/>
+          <w:b/>
+          <w:color w:val="FF0000"/>
+          <w:sz w:val="24"/>
+          <w:szCs w:val="24"/>
+          <w:vertAlign w:val="subscript"/>
+        </w:rPr>
+        <w:t>bal</w:t>
+      </w:r>
+      <w:proofErr w:type="spellEnd"/>
+    </w:p>
+    <w:p>
+      <w:pPr>
+        <w:rPr>
+          <w:rFonts w:ascii="Arial" w:hAnsi="Arial" w:cs="Arial"/>
+          <w:sz w:val="24"/>
+          <w:szCs w:val="24"/>
+        </w:rPr>
+      </w:pPr>
+      <w:r>
+        <w:rPr>
+          <w:rFonts w:ascii="Arial" w:hAnsi="Arial" w:cs="Arial"/>
+          <w:sz w:val="24"/>
+          <w:szCs w:val="24"/>
+        </w:rPr>
+        <w:t xml:space="preserve">Unless we’re riding the pursuit or a very flat time trial, when we train and race we tend to </w:t>
+      </w:r>
+      <w:r>
+        <w:rPr>
+          <w:rFonts w:ascii="Arial" w:hAnsi="Arial" w:cs="Arial"/>
+          <w:sz w:val="24"/>
+          <w:szCs w:val="24"/>
+        </w:rPr>
+        <w:t>ride</w:t>
+      </w:r>
+      <w:r>
+        <w:rPr>
+          <w:rFonts w:ascii="Arial" w:hAnsi="Arial" w:cs="Arial"/>
+          <w:sz w:val="24"/>
+          <w:szCs w:val="24"/>
+        </w:rPr>
+        <w:t xml:space="preserve"> sustained efforts </w:t>
+      </w:r>
+      <w:r>
+        <w:rPr>
+          <w:rFonts w:ascii="Arial" w:hAnsi="Arial" w:cs="Arial"/>
+          <w:sz w:val="24"/>
+          <w:szCs w:val="24"/>
+        </w:rPr>
+        <w:t xml:space="preserve">interspersed with </w:t>
+      </w:r>
+      <w:r>
+        <w:rPr>
+          <w:rFonts w:ascii="Arial" w:hAnsi="Arial" w:cs="Arial"/>
+          <w:sz w:val="24"/>
+          <w:szCs w:val="24"/>
+        </w:rPr>
+        <w:t xml:space="preserve">recovery. These intermittent bouts </w:t>
+      </w:r>
+      <w:r>
+        <w:rPr>
+          <w:rFonts w:ascii="Arial" w:hAnsi="Arial" w:cs="Arial"/>
+          <w:sz w:val="24"/>
+          <w:szCs w:val="24"/>
+        </w:rPr>
+        <w:t xml:space="preserve">might </w:t>
+      </w:r>
+      <w:r>
+        <w:rPr>
+          <w:rFonts w:ascii="Arial" w:hAnsi="Arial" w:cs="Arial"/>
+          <w:sz w:val="24"/>
+          <w:szCs w:val="24"/>
+        </w:rPr>
+        <w:t>occur when we climb a hill, or sprint out of a corner or bridge a gap. In fact almost all training and racing away from the turbo tends to be variable because of this.</w:t>
+      </w:r>
+    </w:p>
+    <w:p>
+      <w:pPr>
+        <w:rPr>
+          <w:rFonts w:ascii="Arial" w:hAnsi="Arial" w:cs="Arial"/>
+          <w:sz w:val="24"/>
+          <w:szCs w:val="24"/>
+        </w:rPr>
+      </w:pPr>
+      <w:r>
+        <w:rPr>
+          <w:rFonts w:ascii="Arial" w:hAnsi="Arial" w:cs="Arial"/>
+          <w:noProof/>
+          <w:sz w:val="24"/>
+          <w:szCs w:val="24"/>
+          <w:lang w:eastAsia="en-GB"/>
+        </w:rPr>
+        <mc:AlternateContent>
+          <mc:Choice Requires="wps">
+            <w:drawing>
+              <wp:anchor distT="45720" distB="45720" distL="114300" distR="114300" simplePos="0" relativeHeight="251671552" behindDoc="0" locked="0" layoutInCell="1" allowOverlap="1" wp14:anchorId="7FF063DA" wp14:editId="44339B0E">
+                <wp:simplePos x="0" y="0"/>
+                <wp:positionH relativeFrom="column">
+                  <wp:posOffset>3638550</wp:posOffset>
+                </wp:positionH>
+                <wp:positionV relativeFrom="paragraph">
+                  <wp:posOffset>426720</wp:posOffset>
+                </wp:positionV>
+                <wp:extent cx="5617845" cy="2800350"/>
+                <wp:effectExtent l="0" t="0" r="0" b="0"/>
+                <wp:wrapSquare wrapText="bothSides"/>
+                <wp:docPr id="9" name="Text Box 2"/>
+                <wp:cNvGraphicFramePr>
+                  <a:graphicFrameLocks xmlns:a="http://schemas.openxmlformats.org/drawingml/2006/main"/>
+                </wp:cNvGraphicFramePr>
+                <a:graphic xmlns:a="http://schemas.openxmlformats.org/drawingml/2006/main">
+                  <a:graphicData uri="http://schemas.microsoft.com/office/word/2010/wordprocessingShape">
+                    <wps:wsp>
+                      <wps:cNvSpPr txBox="1">
+                        <a:spLocks noChangeArrowheads="1"/>
+                      </wps:cNvSpPr>
+                      <wps:spPr bwMode="auto">
+                        <a:xfrm>
+                          <a:off x="0" y="0"/>
+                          <a:ext cx="5617845" cy="2800350"/>
+                        </a:xfrm>
+                        <a:prstGeom prst="rect">
+                          <a:avLst/>
+                        </a:prstGeom>
+                        <a:noFill/>
+                        <a:ln w="9525">
+                          <a:noFill/>
+                          <a:miter lim="800000"/>
+                          <a:headEnd/>
+                          <a:tailEnd/>
+                        </a:ln>
+                      </wps:spPr>
+                      <wps:txbx>
+                        <w:txbxContent>
+                          <w:p>
+                            <w:pPr>
+                              <w:jc w:val="center"/>
+                              <w:rPr>
+                                <w:b/>
+                                <w:color w:val="FF0000"/>
+                              </w:rPr>
+                            </w:pPr>
+                            <w:proofErr w:type="spellStart"/>
+                            <w:r>
+                              <w:rPr>
+                                <w:b/>
+                                <w:color w:val="FF0000"/>
+                              </w:rPr>
+                              <w:t>W’</w:t>
+                            </w:r>
+                            <w:r>
+                              <w:rPr>
+                                <w:b/>
+                                <w:color w:val="FF0000"/>
+                                <w:vertAlign w:val="subscript"/>
+                              </w:rPr>
+                              <w:t>bal</w:t>
+                            </w:r>
+                            <w:proofErr w:type="spellEnd"/>
+                            <w:r>
+                              <w:rPr>
+                                <w:b/>
+                                <w:color w:val="FF0000"/>
+                              </w:rPr>
+                              <w:t xml:space="preserve"> in a</w:t>
+                            </w:r>
+                            <w:r>
+                              <w:rPr>
+                                <w:b/>
+                                <w:color w:val="FF0000"/>
+                              </w:rPr>
+                              <w:t>n evenly paced</w:t>
+                            </w:r>
+                            <w:r>
+                              <w:rPr>
+                                <w:b/>
+                                <w:color w:val="FF0000"/>
+                              </w:rPr>
+                              <w:t xml:space="preserve"> 2x20 Workout</w:t>
+                            </w:r>
+                          </w:p>
+                          <w:p>
+                            <w:pPr>
+                              <w:jc w:val="center"/>
+                              <w:rPr>
+                                <w:b/>
+                                <w:color w:val="FF0000"/>
+                              </w:rPr>
+                            </w:pPr>
+                            <w:r>
+                              <w:rPr>
+                                <w:b/>
+                                <w:noProof/>
+                                <w:color w:val="FF0000"/>
+                                <w:lang w:eastAsia="en-GB"/>
+                              </w:rPr>
+                              <w:drawing>
+                                <wp:inline distT="0" distB="0" distL="0" distR="0" wp14:anchorId="34B6295C" wp14:editId="4B5D8B7C">
+                                  <wp:extent cx="4752975" cy="2257425"/>
+                                  <wp:effectExtent l="0" t="0" r="9525" b="9525"/>
+                                  <wp:docPr id="10" name="Picture 10" descr="C:\Users\Mark\Desktop\wbal.PNG"/>
+                                  <wp:cNvGraphicFramePr>
+                                    <a:graphicFrameLocks xmlns:a="http://schemas.openxmlformats.org/drawingml/2006/main" noChangeAspect="1"/>
+                                  </wp:cNvGraphicFramePr>
+                                  <a:graphic xmlns:a="http://schemas.openxmlformats.org/drawingml/2006/main">
+                                    <a:graphicData uri="http://schemas.openxmlformats.org/drawingml/2006/picture">
+                                      <pic:pic xmlns:pic="http://schemas.openxmlformats.org/drawingml/2006/picture">
+                                        <pic:nvPicPr>
+                                          <pic:cNvPr id="0" name="Picture 1" descr="C:\Users\Mark\Desktop\wbal.PNG"/>
+                                          <pic:cNvPicPr>
+                                            <a:picLocks noChangeAspect="1" noChangeArrowheads="1"/>
+                                          </pic:cNvPicPr>
+                                        </pic:nvPicPr>
+                                        <pic:blipFill>
+                                          <a:blip r:embed="rId11">
+                                            <a:extLst>
+                                              <a:ext uri="{28A0092B-C50C-407E-A947-70E740481C1C}">
+                                                <a14:useLocalDpi xmlns:a14="http://schemas.microsoft.com/office/drawing/2010/main" val="0"/>
+                                              </a:ext>
+                                            </a:extLst>
+                                          </a:blip>
+                                          <a:srcRect/>
+                                          <a:stretch>
+                                            <a:fillRect/>
+                                          </a:stretch>
+                                        </pic:blipFill>
+                                        <pic:spPr bwMode="auto">
+                                          <a:xfrm>
+                                            <a:off x="0" y="0"/>
+                                            <a:ext cx="4752975" cy="2257425"/>
+                                          </a:xfrm>
+                                          <a:prstGeom prst="rect">
+                                            <a:avLst/>
+                                          </a:prstGeom>
+                                          <a:noFill/>
+                                          <a:ln>
+                                            <a:noFill/>
+                                          </a:ln>
+                                        </pic:spPr>
+                                      </pic:pic>
+                                    </a:graphicData>
+                                  </a:graphic>
+                                </wp:inline>
+                              </w:drawing>
+                            </w:r>
+                          </w:p>
+                        </w:txbxContent>
+                      </wps:txbx>
+                      <wps:bodyPr rot="0" vert="horz" wrap="square" lIns="91440" tIns="45720" rIns="91440" bIns="45720" anchor="t" anchorCtr="0">
+                        <a:noAutofit/>
+                      </wps:bodyPr>
+                    </wps:wsp>
+                  </a:graphicData>
+                </a:graphic>
+                <wp14:sizeRelH relativeFrom="margin">
+                  <wp14:pctWidth>0</wp14:pctWidth>
+                </wp14:sizeRelH>
+                <wp14:sizeRelV relativeFrom="margin">
+                  <wp14:pctHeight>0</wp14:pctHeight>
+                </wp14:sizeRelV>
+              </wp:anchor>
+            </w:drawing>
+          </mc:Choice>
+          <mc:Fallback>
+            <w:pict>
+              <v:shape w14:anchorId="7FF063DA" id="_x0000_s1034" type="#_x0000_t202" style="position:absolute;margin-left:286.5pt;margin-top:33.6pt;width:442.35pt;height:220.5pt;z-index:251671552;visibility:visible;mso-wrap-style:square;mso-width-percent:0;mso-height-percent:0;mso-wrap-distance-left:9pt;mso-wrap-distance-top:3.6pt;mso-wrap-distance-right:9pt;mso-wrap-distance-bottom:3.6pt;mso-position-horizontal:absolute;mso-position-horizontal-relative:text;mso-position-vertical:absolute;mso-position-vertical-relative:text;mso-width-percent:0;mso-height-percent:0;mso-width-relative:margin;mso-height-relative:margin;v-text-anchor:top" o:gfxdata="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" filled="f" stroked="f">
+                <v:textbox>
+                  <w:txbxContent>
+                    <w:p>
+                      <w:pPr>
+                        <w:jc w:val="center"/>
+                        <w:rPr>
+                          <w:b/>
+                          <w:color w:val="FF0000"/>
+                        </w:rPr>
+                      </w:pPr>
+                      <w:proofErr w:type="spellStart"/>
+                      <w:r>
+                        <w:rPr>
+                          <w:b/>
+                          <w:color w:val="FF0000"/>
+                        </w:rPr>
+                        <w:t>W’</w:t>
+                      </w:r>
+                      <w:r>
+                        <w:rPr>
+                          <w:b/>
+                          <w:color w:val="FF0000"/>
+                          <w:vertAlign w:val="subscript"/>
+                        </w:rPr>
+                        <w:t>bal</w:t>
+                      </w:r>
+                      <w:proofErr w:type="spellEnd"/>
+                      <w:r>
+                        <w:rPr>
+                          <w:b/>
+                          <w:color w:val="FF0000"/>
+                        </w:rPr>
+                        <w:t xml:space="preserve"> in a</w:t>
+                      </w:r>
+                      <w:r>
+                        <w:rPr>
+                          <w:b/>
+                          <w:color w:val="FF0000"/>
+                        </w:rPr>
+                        <w:t>n evenly paced</w:t>
+                      </w:r>
+                      <w:r>
+                        <w:rPr>
+                          <w:b/>
+                          <w:color w:val="FF0000"/>
+                        </w:rPr>
+                        <w:t xml:space="preserve"> 2x20 Workout</w:t>
+                      </w:r>
+                    </w:p>
+                    <w:p>
+                      <w:pPr>
+                        <w:jc w:val="center"/>
+                        <w:rPr>
+                          <w:b/>
+                          <w:color w:val="FF0000"/>
+                        </w:rPr>
+                      </w:pPr>
+                      <w:r>
+                        <w:rPr>
+                          <w:b/>
+                          <w:noProof/>
+                          <w:color w:val="FF0000"/>
+                          <w:lang w:eastAsia="en-GB"/>
+                        </w:rPr>
+                        <w:drawing>
+                          <wp:inline distT="0" distB="0" distL="0" distR="0" wp14:anchorId="34B6295C" wp14:editId="4B5D8B7C">
+                            <wp:extent cx="4752975" cy="2257425"/>
+                            <wp:effectExtent l="0" t="0" r="9525" b="9525"/>
+                            <wp:docPr id="10" name="Picture 10" descr="C:\Users\Mark\Desktop\wbal.PNG"/>
+                            <wp:cNvGraphicFramePr>
+                              <a:graphicFrameLocks xmlns:a="http://schemas.openxmlformats.org/drawingml/2006/main" noChangeAspect="1"/>
+                            </wp:cNvGraphicFramePr>
+                            <a:graphic xmlns:a="http://schemas.openxmlformats.org/drawingml/2006/main">
+                              <a:graphicData uri="http://schemas.openxmlformats.org/drawingml/2006/picture">
+                                <pic:pic xmlns:pic="http://schemas.openxmlformats.org/drawingml/2006/picture">
+                                  <pic:nvPicPr>
+                                    <pic:cNvPr id="0" name="Picture 1" descr="C:\Users\Mark\Desktop\wbal.PNG"/>
+                                    <pic:cNvPicPr>
+                                      <a:picLocks noChangeAspect="1" noChangeArrowheads="1"/>
+                                    </pic:cNvPicPr>
+                                  </pic:nvPicPr>
+                                  <pic:blipFill>
+                                    <a:blip r:embed="rId12">
+                                      <a:extLst>
+                                        <a:ext uri="{28A0092B-C50C-407E-A947-70E740481C1C}">
+                                          <a14:useLocalDpi xmlns:a14="http://schemas.microsoft.com/office/drawing/2010/main" val="0"/>
+                                        </a:ext>
+                                      </a:extLst>
+                                    </a:blip>
+                                    <a:srcRect/>
+                                    <a:stretch>
+                                      <a:fillRect/>
+                                    </a:stretch>
+                                  </pic:blipFill>
+                                  <pic:spPr bwMode="auto">
+                                    <a:xfrm>
+                                      <a:off x="0" y="0"/>
+                                      <a:ext cx="4752975" cy="2257425"/>
+                                    </a:xfrm>
+                                    <a:prstGeom prst="rect">
+                                      <a:avLst/>
+                                    </a:prstGeom>
+                                    <a:noFill/>
+                                    <a:ln>
+                                      <a:noFill/>
+                                    </a:ln>
+                                  </pic:spPr>
+                                </pic:pic>
+                              </a:graphicData>
+                            </a:graphic>
+                          </wp:inline>
+                        </w:drawing>
+                      </w:r>
+                    </w:p>
+                  </w:txbxContent>
+                </v:textbox>
+                <w10:wrap type="square"/>
+              </v:shape>
+            </w:pict>
+          </mc:Fallback>
+        </mc:AlternateContent>
+      </w:r>
+      <w:r>
+        <w:rPr>
+          <w:rFonts w:ascii="Arial" w:hAnsi="Arial" w:cs="Arial"/>
+          <w:sz w:val="24"/>
+          <w:szCs w:val="24"/>
+        </w:rPr>
+        <w:t>Now, we know</w:t>
+      </w:r>
+      <w:r>
+        <w:rPr>
+          <w:rFonts w:ascii="Arial" w:hAnsi="Arial" w:cs="Arial"/>
+          <w:sz w:val="24"/>
+          <w:szCs w:val="24"/>
+        </w:rPr>
+        <w:t xml:space="preserve"> from the Critical Power </w:t>
+      </w:r>
+      <w:r>
+        <w:rPr>
+          <w:rFonts w:ascii="Arial" w:hAnsi="Arial" w:cs="Arial"/>
+          <w:sz w:val="24"/>
+          <w:szCs w:val="24"/>
+        </w:rPr>
+        <w:t>model that when</w:t>
+      </w:r>
+      <w:r>
+        <w:rPr>
+          <w:rFonts w:ascii="Arial" w:hAnsi="Arial" w:cs="Arial"/>
+          <w:sz w:val="24"/>
+          <w:szCs w:val="24"/>
+        </w:rPr>
+        <w:t xml:space="preserve"> we work above CP we </w:t>
+      </w:r>
+      <w:r>
+        <w:rPr>
+          <w:rFonts w:ascii="Arial" w:hAnsi="Arial" w:cs="Arial"/>
+          <w:sz w:val="24"/>
+          <w:szCs w:val="24"/>
+        </w:rPr>
+        <w:t>start eating into our</w:t>
+      </w:r>
+      <w:r>
+        <w:rPr>
+          <w:rFonts w:ascii="Arial" w:hAnsi="Arial" w:cs="Arial"/>
+          <w:sz w:val="24"/>
+          <w:szCs w:val="24"/>
+        </w:rPr>
+        <w:t xml:space="preserve"> </w:t>
+      </w:r>
+      <w:r>
+        <w:rPr>
+          <w:rFonts w:ascii="Arial" w:hAnsi="Arial" w:cs="Arial"/>
+          <w:sz w:val="24"/>
+          <w:szCs w:val="24"/>
+        </w:rPr>
+        <w:t xml:space="preserve">limited </w:t>
+      </w:r>
+      <w:r>
+        <w:rPr>
+          <w:rFonts w:ascii="Arial" w:hAnsi="Arial" w:cs="Arial"/>
+          <w:sz w:val="24"/>
+          <w:szCs w:val="24"/>
+        </w:rPr>
+        <w:t>W’</w:t>
+      </w:r>
+      <w:r>
+        <w:rPr>
+          <w:rFonts w:ascii="Arial" w:hAnsi="Arial" w:cs="Arial"/>
+          <w:sz w:val="24"/>
+          <w:szCs w:val="24"/>
+        </w:rPr>
+        <w:t xml:space="preserve"> stores</w:t>
+      </w:r>
+      <w:r>
+        <w:rPr>
+          <w:rFonts w:ascii="Arial" w:hAnsi="Arial" w:cs="Arial"/>
+          <w:sz w:val="24"/>
+          <w:szCs w:val="24"/>
+        </w:rPr>
+        <w:t>. If we</w:t>
+      </w:r>
+      <w:r>
+        <w:rPr>
+          <w:rFonts w:ascii="Arial" w:hAnsi="Arial" w:cs="Arial"/>
+          <w:sz w:val="24"/>
+          <w:szCs w:val="24"/>
+        </w:rPr>
+        <w:t xml:space="preserve"> keep</w:t>
+      </w:r>
+      <w:r>
+        <w:rPr>
+          <w:rFonts w:ascii="Arial" w:hAnsi="Arial" w:cs="Arial"/>
+          <w:sz w:val="24"/>
+          <w:szCs w:val="24"/>
+        </w:rPr>
+        <w:t xml:space="preserve"> go</w:t>
+      </w:r>
+      <w:r>
+        <w:rPr>
+          <w:rFonts w:ascii="Arial" w:hAnsi="Arial" w:cs="Arial"/>
+          <w:sz w:val="24"/>
+          <w:szCs w:val="24"/>
+        </w:rPr>
+        <w:t>ing</w:t>
+      </w:r>
+      <w:r>
+        <w:rPr>
+          <w:rFonts w:ascii="Arial" w:hAnsi="Arial" w:cs="Arial"/>
+          <w:sz w:val="24"/>
+          <w:szCs w:val="24"/>
+        </w:rPr>
+        <w:t xml:space="preserve"> hard</w:t>
+      </w:r>
+      <w:r>
+        <w:rPr>
+          <w:rFonts w:ascii="Arial" w:hAnsi="Arial" w:cs="Arial"/>
+          <w:sz w:val="24"/>
+          <w:szCs w:val="24"/>
+        </w:rPr>
+        <w:t xml:space="preserve"> enough for long enough we will blow when it</w:t>
+      </w:r>
+      <w:r>
+        <w:rPr>
+          <w:rFonts w:ascii="Arial" w:hAnsi="Arial" w:cs="Arial"/>
+          <w:sz w:val="24"/>
+          <w:szCs w:val="24"/>
+        </w:rPr>
+        <w:t>’</w:t>
+      </w:r>
+      <w:r>
+        <w:rPr>
+          <w:rFonts w:ascii="Arial" w:hAnsi="Arial" w:cs="Arial"/>
+          <w:sz w:val="24"/>
+          <w:szCs w:val="24"/>
+        </w:rPr>
+        <w:t>s all gone</w:t>
+      </w:r>
+      <w:r>
+        <w:rPr>
+          <w:rFonts w:ascii="Arial" w:hAnsi="Arial" w:cs="Arial"/>
+          <w:sz w:val="24"/>
+          <w:szCs w:val="24"/>
+        </w:rPr>
+        <w:t>. But</w:t>
+      </w:r>
+      <w:r>
+        <w:rPr>
+          <w:rFonts w:ascii="Arial" w:hAnsi="Arial" w:cs="Arial"/>
+          <w:sz w:val="24"/>
+          <w:szCs w:val="24"/>
+        </w:rPr>
+        <w:t>,</w:t>
+      </w:r>
+      <w:r>
+        <w:rPr>
+          <w:rFonts w:ascii="Arial" w:hAnsi="Arial" w:cs="Arial"/>
+          <w:sz w:val="24"/>
+          <w:szCs w:val="24"/>
+        </w:rPr>
+        <w:t xml:space="preserve"> </w:t>
+      </w:r>
+      <w:r>
+        <w:rPr>
+          <w:rFonts w:ascii="Arial" w:hAnsi="Arial" w:cs="Arial"/>
+          <w:sz w:val="24"/>
+          <w:szCs w:val="24"/>
+        </w:rPr>
+        <w:t xml:space="preserve">we also know that </w:t>
+      </w:r>
+      <w:r>
+        <w:rPr>
+          <w:rFonts w:ascii="Arial" w:hAnsi="Arial" w:cs="Arial"/>
+          <w:sz w:val="24"/>
+          <w:szCs w:val="24"/>
+        </w:rPr>
+        <w:t>it will also</w:t>
+      </w:r>
+      <w:r>
+        <w:rPr>
+          <w:rFonts w:ascii="Arial" w:hAnsi="Arial" w:cs="Arial"/>
+          <w:sz w:val="24"/>
+          <w:szCs w:val="24"/>
+        </w:rPr>
+        <w:t xml:space="preserve"> be</w:t>
+      </w:r>
+      <w:r>
+        <w:rPr>
+          <w:rFonts w:ascii="Arial" w:hAnsi="Arial" w:cs="Arial"/>
+          <w:sz w:val="24"/>
+          <w:szCs w:val="24"/>
+        </w:rPr>
+        <w:t xml:space="preserve"> replenish</w:t>
+      </w:r>
+      <w:r>
+        <w:rPr>
+          <w:rFonts w:ascii="Arial" w:hAnsi="Arial" w:cs="Arial"/>
+          <w:sz w:val="24"/>
+          <w:szCs w:val="24"/>
+        </w:rPr>
+        <w:t>ed</w:t>
+      </w:r>
+      <w:r>
+        <w:rPr>
+          <w:rFonts w:ascii="Arial" w:hAnsi="Arial" w:cs="Arial"/>
+          <w:sz w:val="24"/>
+          <w:szCs w:val="24"/>
+        </w:rPr>
+        <w:t xml:space="preserve"> over time too</w:t>
+      </w:r>
+      <w:r>
+        <w:rPr>
+          <w:rFonts w:ascii="Arial" w:hAnsi="Arial" w:cs="Arial"/>
+          <w:sz w:val="24"/>
+          <w:szCs w:val="24"/>
+        </w:rPr>
+        <w:t xml:space="preserve">. </w:t>
+      </w:r>
+    </w:p>
+    <w:p>
+      <w:pPr>
+        <w:rPr>
+          <w:rFonts w:ascii="Arial" w:hAnsi="Arial" w:cs="Arial"/>
+          <w:sz w:val="24"/>
+          <w:szCs w:val="24"/>
+        </w:rPr>
+      </w:pPr>
+      <w:r>
+        <w:rPr>
+          <w:rFonts w:ascii="Arial" w:hAnsi="Arial" w:cs="Arial"/>
+          <w:sz w:val="24"/>
+          <w:szCs w:val="24"/>
+        </w:rPr>
+        <w:t>When</w:t>
+      </w:r>
+      <w:r>
+        <w:rPr>
+          <w:rFonts w:ascii="Arial" w:hAnsi="Arial" w:cs="Arial"/>
+          <w:sz w:val="24"/>
+          <w:szCs w:val="24"/>
+        </w:rPr>
+        <w:t xml:space="preserve"> we work below CP the </w:t>
+      </w:r>
+      <w:r>
+        <w:rPr>
+          <w:rFonts w:ascii="Arial" w:hAnsi="Arial" w:cs="Arial"/>
+          <w:sz w:val="24"/>
+          <w:szCs w:val="24"/>
+        </w:rPr>
+        <w:t xml:space="preserve">energy </w:t>
+      </w:r>
+      <w:r>
+        <w:rPr>
+          <w:rFonts w:ascii="Arial" w:hAnsi="Arial" w:cs="Arial"/>
+          <w:sz w:val="24"/>
+          <w:szCs w:val="24"/>
+        </w:rPr>
+        <w:t xml:space="preserve">stores within the muscles are restocked. </w:t>
+      </w:r>
+      <w:r>
+        <w:rPr>
+          <w:rFonts w:ascii="Arial" w:hAnsi="Arial" w:cs="Arial"/>
+          <w:sz w:val="24"/>
+          <w:szCs w:val="24"/>
+        </w:rPr>
+        <w:t>The further below CP we</w:t>
+      </w:r>
+      <w:r>
+        <w:rPr>
+          <w:rFonts w:ascii="Arial" w:hAnsi="Arial" w:cs="Arial"/>
+          <w:sz w:val="24"/>
+          <w:szCs w:val="24"/>
+        </w:rPr>
+        <w:t xml:space="preserve"> are the faster we will recover, and for the first 30 seconds of recovery we get the most bang for buck as blood-flow into the muscles is st</w:t>
+      </w:r>
+      <w:r>
+        <w:rPr>
+          <w:rFonts w:ascii="Arial" w:hAnsi="Arial" w:cs="Arial"/>
+          <w:sz w:val="24"/>
+          <w:szCs w:val="24"/>
+        </w:rPr>
+        <w:t>ill high from the previous bout</w:t>
+      </w:r>
+      <w:r>
+        <w:rPr>
+          <w:rFonts w:ascii="Arial" w:hAnsi="Arial" w:cs="Arial"/>
+          <w:sz w:val="24"/>
+          <w:szCs w:val="24"/>
+        </w:rPr>
+        <w:t xml:space="preserve"> </w:t>
+      </w:r>
+    </w:p>
+    <w:p>
+      <w:pPr>
+        <w:rPr>
+          <w:rFonts w:ascii="Arial" w:hAnsi="Arial" w:cs="Arial"/>
+          <w:sz w:val="24"/>
+          <w:szCs w:val="24"/>
+        </w:rPr>
+      </w:pPr>
+      <w:r>
+        <w:rPr>
+          <w:rFonts w:ascii="Arial" w:hAnsi="Arial" w:cs="Arial"/>
+          <w:sz w:val="24"/>
+          <w:szCs w:val="24"/>
+        </w:rPr>
+        <w:t xml:space="preserve">Dr </w:t>
+      </w:r>
+      <w:proofErr w:type="spellStart"/>
+      <w:r>
+        <w:rPr>
+          <w:rFonts w:ascii="Arial" w:hAnsi="Arial" w:cs="Arial"/>
+          <w:sz w:val="24"/>
+          <w:szCs w:val="24"/>
+        </w:rPr>
+        <w:t>Skiba</w:t>
+      </w:r>
+      <w:proofErr w:type="spellEnd"/>
+      <w:r>
+        <w:rPr>
+          <w:rFonts w:ascii="Arial" w:hAnsi="Arial" w:cs="Arial"/>
+          <w:sz w:val="24"/>
+          <w:szCs w:val="24"/>
+        </w:rPr>
+        <w:t xml:space="preserve"> prov</w:t>
+      </w:r>
+      <w:r>
+        <w:rPr>
+          <w:rFonts w:ascii="Arial" w:hAnsi="Arial" w:cs="Arial"/>
+          <w:sz w:val="24"/>
+          <w:szCs w:val="24"/>
+        </w:rPr>
+        <w:t>i</w:t>
+      </w:r>
+      <w:r>
+        <w:rPr>
+          <w:rFonts w:ascii="Arial" w:hAnsi="Arial" w:cs="Arial"/>
+          <w:sz w:val="24"/>
+          <w:szCs w:val="24"/>
+        </w:rPr>
+        <w:t xml:space="preserve">ded a formula for tracking the levels of W’, called </w:t>
+      </w:r>
+      <w:proofErr w:type="spellStart"/>
+      <w:r>
+        <w:rPr>
+          <w:rFonts w:ascii="Arial" w:hAnsi="Arial" w:cs="Arial"/>
+          <w:sz w:val="24"/>
+          <w:szCs w:val="24"/>
+        </w:rPr>
+        <w:t>W’</w:t>
+      </w:r>
+      <w:r>
+        <w:rPr>
+          <w:rFonts w:ascii="Arial" w:hAnsi="Arial" w:cs="Arial"/>
+          <w:sz w:val="24"/>
+          <w:szCs w:val="24"/>
+          <w:vertAlign w:val="subscript"/>
+        </w:rPr>
+        <w:t>bal</w:t>
+      </w:r>
+      <w:proofErr w:type="spellEnd"/>
+      <w:r>
+        <w:rPr>
+          <w:rFonts w:ascii="Arial" w:hAnsi="Arial" w:cs="Arial"/>
+          <w:sz w:val="24"/>
+          <w:szCs w:val="24"/>
+        </w:rPr>
+        <w:t xml:space="preserve"> that we can plot alongside power.</w:t>
+      </w:r>
+    </w:p>
+    <w:p>
+      <w:pPr>
+        <w:rPr>
+          <w:rFonts w:ascii="Arial" w:hAnsi="Arial" w:cs="Arial"/>
+          <w:sz w:val="24"/>
+          <w:szCs w:val="24"/>
+        </w:rPr>
+      </w:pPr>
+      <w:r>
+        <w:rPr>
+          <w:rFonts w:ascii="Arial" w:hAnsi="Arial" w:cs="Arial"/>
+          <w:sz w:val="24"/>
+          <w:szCs w:val="24"/>
+        </w:rPr>
+        <w:t>It is particularly useful for assessing workouts for likely failure and reviewing and comparing intervals within a single workout, even when they are of differing durations.</w:t>
+      </w:r>
+    </w:p>
+    <w:p>
+      <w:pPr>
+        <w:rPr>
+          <w:rFonts w:ascii="Arial" w:hAnsi="Arial" w:cs="Arial"/>
+          <w:sz w:val="24"/>
+          <w:szCs w:val="24"/>
+        </w:rPr>
+      </w:pPr>
+      <w:r>
+        <w:rPr>
+          <w:rFonts w:ascii="Arial" w:hAnsi="Arial" w:cs="Arial"/>
+          <w:sz w:val="24"/>
+          <w:szCs w:val="24"/>
+        </w:rPr>
+        <w:t xml:space="preserve">It is likely that in the near future you will see </w:t>
+      </w:r>
+      <w:proofErr w:type="spellStart"/>
+      <w:r>
+        <w:rPr>
+          <w:rFonts w:ascii="Arial" w:hAnsi="Arial" w:cs="Arial"/>
+          <w:sz w:val="24"/>
+          <w:szCs w:val="24"/>
+        </w:rPr>
+        <w:t>W’</w:t>
+      </w:r>
+      <w:r>
+        <w:rPr>
+          <w:rFonts w:ascii="Arial" w:hAnsi="Arial" w:cs="Arial"/>
+          <w:sz w:val="24"/>
+          <w:szCs w:val="24"/>
+          <w:vertAlign w:val="subscript"/>
+        </w:rPr>
+        <w:t>bal</w:t>
+      </w:r>
+      <w:proofErr w:type="spellEnd"/>
+      <w:r>
+        <w:rPr>
+          <w:rFonts w:ascii="Arial" w:hAnsi="Arial" w:cs="Arial"/>
+          <w:sz w:val="24"/>
+          <w:szCs w:val="24"/>
+        </w:rPr>
+        <w:t xml:space="preserve"> appear on bike computer </w:t>
+      </w:r>
+      <w:proofErr w:type="spellStart"/>
+      <w:r>
+        <w:rPr>
+          <w:rFonts w:ascii="Arial" w:hAnsi="Arial" w:cs="Arial"/>
+          <w:sz w:val="24"/>
+          <w:szCs w:val="24"/>
+        </w:rPr>
+        <w:t>headunits</w:t>
+      </w:r>
+      <w:proofErr w:type="spellEnd"/>
+      <w:r>
+        <w:rPr>
+          <w:rFonts w:ascii="Arial" w:hAnsi="Arial" w:cs="Arial"/>
+          <w:sz w:val="24"/>
+          <w:szCs w:val="24"/>
+        </w:rPr>
+        <w:t xml:space="preserve"> to show you the capacity remaining as you race.</w:t>
+      </w:r>
+    </w:p>
+    <w:p>
+      <w:pPr>
+        <w:rPr>
+          <w:rFonts w:ascii="Arial" w:hAnsi="Arial" w:cs="Arial"/>
+          <w:b/>
+          <w:color w:val="FF0000"/>
+          <w:sz w:val="24"/>
+          <w:szCs w:val="24"/>
+        </w:rPr>
+      </w:pPr>
+    </w:p>
+    <w:p>
+      <w:pPr>
+        <w:rPr>
+          <w:rFonts w:ascii="Arial" w:hAnsi="Arial" w:cs="Arial"/>
+          <w:b/>
+          <w:color w:val="FF0000"/>
+          <w:sz w:val="24"/>
+          <w:szCs w:val="24"/>
+        </w:rPr>
+      </w:pPr>
+    </w:p>
+    <w:p>
+      <w:pPr>
+        <w:rPr>
+          <w:rFonts w:ascii="Arial" w:hAnsi="Arial" w:cs="Arial"/>
+          <w:b/>
+          <w:color w:val="FF0000"/>
+          <w:sz w:val="24"/>
+          <w:szCs w:val="24"/>
+        </w:rPr>
+      </w:pPr>
+    </w:p>
+    <w:p>
+      <w:pPr>
+        <w:rPr>
+          <w:rFonts w:ascii="Arial" w:hAnsi="Arial" w:cs="Arial"/>
+          <w:b/>
+          <w:color w:val="FF0000"/>
+          <w:sz w:val="24"/>
+          <w:szCs w:val="24"/>
+        </w:rPr>
+      </w:pPr>
+    </w:p>
+    <w:p>
+      <w:pPr>
+        <w:rPr>
+          <w:rFonts w:ascii="Arial" w:hAnsi="Arial" w:cs="Arial"/>
+          <w:b/>
+          <w:color w:val="FF0000"/>
+          <w:sz w:val="24"/>
+          <w:szCs w:val="24"/>
+        </w:rPr>
+      </w:pPr>
+      <w:r>
+        <w:rPr>
+          <w:rFonts w:ascii="Arial" w:hAnsi="Arial" w:cs="Arial"/>
+          <w:b/>
+          <w:color w:val="FF0000"/>
+          <w:sz w:val="24"/>
+          <w:szCs w:val="24"/>
+        </w:rPr>
+        <w:lastRenderedPageBreak/>
+        <w:t xml:space="preserve">Analysing Power Data </w:t>
+      </w:r>
+      <w:r>
+        <w:rPr>
+          <w:rFonts w:ascii="Arial" w:hAnsi="Arial" w:cs="Arial"/>
+          <w:b/>
+          <w:color w:val="FF0000"/>
+          <w:sz w:val="24"/>
+          <w:szCs w:val="24"/>
+        </w:rPr>
+        <w:t>–</w:t>
+      </w:r>
+      <w:r>
+        <w:rPr>
+          <w:rFonts w:ascii="Arial" w:hAnsi="Arial" w:cs="Arial"/>
+          <w:b/>
+          <w:color w:val="FF0000"/>
+          <w:sz w:val="24"/>
+          <w:szCs w:val="24"/>
+        </w:rPr>
+        <w:t xml:space="preserve"> </w:t>
+      </w:r>
+      <w:r>
+        <w:rPr>
+          <w:rFonts w:ascii="Arial" w:hAnsi="Arial" w:cs="Arial"/>
+          <w:b/>
+          <w:color w:val="FF0000"/>
+          <w:sz w:val="24"/>
+          <w:szCs w:val="24"/>
+        </w:rPr>
+        <w:t>Average</w:t>
+      </w:r>
+      <w:r>
+        <w:rPr>
+          <w:rFonts w:ascii="Arial" w:hAnsi="Arial" w:cs="Arial"/>
+          <w:b/>
+          <w:color w:val="FF0000"/>
+          <w:sz w:val="24"/>
+          <w:szCs w:val="24"/>
+        </w:rPr>
+        <w:t xml:space="preserve">, </w:t>
+      </w:r>
+      <w:proofErr w:type="spellStart"/>
+      <w:r>
+        <w:rPr>
+          <w:rFonts w:ascii="Arial" w:hAnsi="Arial" w:cs="Arial"/>
+          <w:b/>
+          <w:color w:val="FF0000"/>
+          <w:sz w:val="24"/>
+          <w:szCs w:val="24"/>
+        </w:rPr>
+        <w:t>xPower</w:t>
+      </w:r>
+      <w:proofErr w:type="spellEnd"/>
+      <w:r>
+        <w:rPr>
+          <w:rFonts w:ascii="Arial" w:hAnsi="Arial" w:cs="Arial"/>
+          <w:b/>
+          <w:color w:val="FF0000"/>
+          <w:sz w:val="24"/>
+          <w:szCs w:val="24"/>
+        </w:rPr>
+        <w:t xml:space="preserve"> and NP</w:t>
+      </w:r>
+    </w:p>
+    <w:p>
+      <w:pPr>
+        <w:rPr>
+          <w:rFonts w:ascii="Arial" w:hAnsi="Arial" w:cs="Arial"/>
+          <w:sz w:val="24"/>
+          <w:szCs w:val="24"/>
+        </w:rPr>
+      </w:pPr>
+      <w:r>
+        <w:rPr>
+          <w:rFonts w:ascii="Arial" w:hAnsi="Arial" w:cs="Arial"/>
+          <w:sz w:val="24"/>
+          <w:szCs w:val="24"/>
+        </w:rPr>
+        <w:t xml:space="preserve">When you first start using a power meter you notice that power tends to move around a lot more than, say, your heart-rate. </w:t>
+      </w:r>
+    </w:p>
+    <w:p>
+      <w:pPr>
+        <w:rPr>
+          <w:rFonts w:ascii="Arial" w:hAnsi="Arial" w:cs="Arial"/>
+          <w:sz w:val="24"/>
+          <w:szCs w:val="24"/>
+        </w:rPr>
+      </w:pPr>
+      <w:r>
+        <w:rPr>
+          <w:rFonts w:ascii="Arial" w:hAnsi="Arial" w:cs="Arial"/>
+          <w:sz w:val="24"/>
+          <w:szCs w:val="24"/>
+        </w:rPr>
+        <w:t>When you stop pedalling power drops to zero immediately, but HR may take 30 seconds or so to recover. In truth, although the power meter says zero watts when you stop, the body’s physiological response continues for roughly 30 seconds, as HR drops, breathing recovers and more complex energy system processes continue.</w:t>
+      </w:r>
+    </w:p>
+    <w:p>
+      <w:pPr>
+        <w:rPr>
+          <w:rFonts w:ascii="Arial" w:hAnsi="Arial" w:cs="Arial"/>
+          <w:sz w:val="24"/>
+          <w:szCs w:val="24"/>
+        </w:rPr>
+      </w:pPr>
+      <w:r>
+        <w:rPr>
+          <w:rFonts w:ascii="Arial" w:hAnsi="Arial" w:cs="Arial"/>
+          <w:sz w:val="24"/>
+          <w:szCs w:val="24"/>
+        </w:rPr>
+        <w:t>This means that if we want to use power output as a measure of training stress we will also need to translate those simplistic power readings into something that reflects the associated physiological processes and their half-lives.</w:t>
+      </w:r>
+    </w:p>
+    <w:p>
+      <w:pPr>
+        <w:rPr>
+          <w:rFonts w:ascii="Arial" w:hAnsi="Arial" w:cs="Arial"/>
+          <w:sz w:val="24"/>
+          <w:szCs w:val="24"/>
+        </w:rPr>
+      </w:pPr>
+      <w:r>
+        <w:rPr>
           <w:rFonts w:ascii="Arial" w:hAnsi="Arial" w:cs="Arial"/>
           <w:noProof/>
           <w:sz w:val="24"/>
@@ -3009,7 +4635,7 @@
         <mc:AlternateContent>
           <mc:Choice Requires="wpg">
             <w:drawing>
-              <wp:anchor distT="0" distB="0" distL="114300" distR="114300" simplePos="0" relativeHeight="251669504" behindDoc="1" locked="0" layoutInCell="1" allowOverlap="1" wp14:anchorId="28A926B7" wp14:editId="7C3F0747">
+              <wp:anchor distT="0" distB="0" distL="114300" distR="114300" simplePos="0" relativeHeight="251677696" behindDoc="1" locked="0" layoutInCell="1" allowOverlap="1" wp14:anchorId="26AFD2FF" wp14:editId="423E5275">
                 <wp:simplePos x="0" y="0"/>
                 <wp:positionH relativeFrom="column">
                   <wp:posOffset>5505450</wp:posOffset>
@@ -3101,14 +4727,7 @@
                                   <w:b/>
                                   <w:color w:val="FF0000"/>
                                 </w:rPr>
-                                <w:t>/Literature</w:t>
-                              </w:r>
-                              <w:r>
-                                <w:rPr>
-                                  <w:b/>
-                                  <w:color w:val="FF0000"/>
-                                </w:rPr>
-                                <w:t xml:space="preserve">    </w:t>
+                                <w:t xml:space="preserve">/Literature    </w:t>
                               </w:r>
                               <w:r>
                                 <w:rPr>
@@ -3553,12 +5172,12 @@
           </mc:Choice>
           <mc:Fallback>
             <w:pict>
-              <v:group w14:anchorId="28A926B7" id="Group 4" o:spid="_x0000_s1031" style="position:absolute;margin-left:433.5pt;margin-top:9.05pt;width:247.5pt;height:133.5pt;z-index:-251646976;mso-height-relative:margin" coordsize="31432,18097" o:gfxdata="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">
+              <v:group w14:anchorId="26AFD2FF" id="Group 4" o:spid="_x0000_s1032" style="position:absolute;margin-left:433.5pt;margin-top:9.05pt;width:247.5pt;height:133.5pt;z-index:-251638784;mso-height-relative:margin" coordsize="31432,18097" o:gfxdata="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">
                 <v:shapetype id="_x0000_t202" coordsize="21600,21600" o:spt="202" path="m,l,21600r21600,l21600,xe">
                   <v:stroke joinstyle="miter"/>
                   <v:path gradientshapeok="t" o:connecttype="rect"/>
                 </v:shapetype>
-                <v:shape id="_x0000_s1032" type="#_x0000_t202" style="position:absolute;width:31432;height:18097;visibility:visible;mso-wrap-style:square;v-text-anchor:top" o:gfxdata="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" fillcolor="#d9e2f3 [664]" stroked="f">
+                <v:shape id="_x0000_s1033" type="#_x0000_t202" style="position:absolute;width:31432;height:18097;visibility:visible;mso-wrap-style:square;v-text-anchor:top" o:gfxdata="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" fillcolor="#d9e2f3 [664]" stroked="f">
                   <v:fill opacity="14392f"/>
                   <v:textbox>
                     <w:txbxContent>
@@ -3592,14 +5211,7 @@
                             <w:b/>
                             <w:color w:val="FF0000"/>
                           </w:rPr>
-                          <w:t>/Literature</w:t>
-                        </w:r>
-                        <w:r>
-                          <w:rPr>
-                            <w:b/>
-                            <w:color w:val="FF0000"/>
-                          </w:rPr>
-                          <w:t xml:space="preserve">    </w:t>
+                          <w:t xml:space="preserve">/Literature    </w:t>
                         </w:r>
                         <w:r>
                           <w:rPr>
@@ -3621,7 +5233,7 @@
                     </w:txbxContent>
                   </v:textbox>
                 </v:shape>
-                <v:shape id="_x0000_s1033" type="#_x0000_t202" style="position:absolute;top:3238;width:31242;height:13335;visibility:visible;mso-wrap-style:square;v-text-anchor:top" o:gfxdata="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" filled="f" stroked="f" strokeweight=".5pt">
+                <v:shape id="_x0000_s1034" type="#_x0000_t202" style="position:absolute;top:3238;width:31242;height:13335;visibility:visible;mso-wrap-style:square;v-text-anchor:top" o:gfxdata="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" filled="f" stroked="f" strokeweight=".5pt">
                   <v:textbox>
                     <w:txbxContent>
                       <w:tbl>
@@ -4042,47 +5654,7 @@
           <w:sz w:val="24"/>
           <w:szCs w:val="24"/>
         </w:rPr>
-        <w:t xml:space="preserve"> are doing; they ‘smooth out’ the power data to reflect the underlying physiological processes.</w:t>
-      </w:r>
-      <w:r>
-        <w:rPr>
-          <w:rFonts w:ascii="Arial" w:hAnsi="Arial" w:cs="Arial"/>
-          <w:sz w:val="24"/>
-          <w:szCs w:val="24"/>
-        </w:rPr>
-        <w:t xml:space="preserve"> Whilst the underlying assumptions and maths differ slightly they both yield a power output that will reflect the stress of the </w:t>
-      </w:r>
-      <w:r>
-        <w:rPr>
-          <w:rFonts w:ascii="Arial" w:hAnsi="Arial" w:cs="Arial"/>
-          <w:sz w:val="24"/>
-          <w:szCs w:val="24"/>
-        </w:rPr>
-        <w:t>variable power values</w:t>
-      </w:r>
-      <w:r>
-        <w:rPr>
-          <w:rFonts w:ascii="Arial" w:hAnsi="Arial" w:cs="Arial"/>
-          <w:sz w:val="24"/>
-          <w:szCs w:val="24"/>
-        </w:rPr>
-        <w:t xml:space="preserve"> more accurately than just taking </w:t>
-      </w:r>
-      <w:r>
-        <w:rPr>
-          <w:rFonts w:ascii="Arial" w:hAnsi="Arial" w:cs="Arial"/>
-          <w:sz w:val="24"/>
-          <w:szCs w:val="24"/>
-        </w:rPr>
-        <w:t>a simple</w:t>
-      </w:r>
-      <w:r>
-        <w:rPr>
-          <w:rFonts w:ascii="Arial" w:hAnsi="Arial" w:cs="Arial"/>
-          <w:sz w:val="24"/>
-          <w:szCs w:val="24"/>
-        </w:rPr>
-        <w:t xml:space="preserve"> average.</w:t>
+        <w:t xml:space="preserve"> are doing; they ‘smooth out’ the power data to reflect the underlying physiological processes. Whilst the underlying assumptions and maths differ slightly they both yield a power output that will reflect the stress of the variable power values more accurately than just taking a simple average.</w:t>
       </w:r>
     </w:p>
     <w:p>
@@ -4140,55 +5712,7 @@
           <w:sz w:val="24"/>
           <w:szCs w:val="24"/>
         </w:rPr>
-        <w:t>Given that work in joules can be</w:t>
-      </w:r>
-      <w:r>
-        <w:rPr>
-          <w:rFonts w:ascii="Arial" w:hAnsi="Arial" w:cs="Arial"/>
-          <w:sz w:val="24"/>
-          <w:szCs w:val="24"/>
-        </w:rPr>
-        <w:t xml:space="preserve"> calculate</w:t>
-      </w:r>
-      <w:r>
-        <w:rPr>
-          <w:rFonts w:ascii="Arial" w:hAnsi="Arial" w:cs="Arial"/>
-          <w:sz w:val="24"/>
-          <w:szCs w:val="24"/>
-        </w:rPr>
-        <w:t>d</w:t>
-      </w:r>
-      <w:r>
-        <w:rPr>
-          <w:rFonts w:ascii="Arial" w:hAnsi="Arial" w:cs="Arial"/>
-          <w:sz w:val="24"/>
-          <w:szCs w:val="24"/>
-        </w:rPr>
-        <w:t xml:space="preserve"> by multiplying power by time it is very tempting to use this to measure the stress of a ride. But as we get stronger </w:t>
-      </w:r>
-      <w:r>
-        <w:rPr>
-          <w:rFonts w:ascii="Arial" w:hAnsi="Arial" w:cs="Arial"/>
-          <w:sz w:val="24"/>
-          <w:szCs w:val="24"/>
-        </w:rPr>
-        <w:t xml:space="preserve">and more efficient those joules become easier to produce, and thus the training stress accrued in the workout should </w:t>
-      </w:r>
-      <w:r>
-        <w:rPr>
-          <w:rFonts w:ascii="Arial" w:hAnsi="Arial" w:cs="Arial"/>
-          <w:sz w:val="24"/>
-          <w:szCs w:val="24"/>
-        </w:rPr>
-        <w:t>reflect that</w:t>
-      </w:r>
-      <w:r>
-        <w:rPr>
-          <w:rFonts w:ascii="Arial" w:hAnsi="Arial" w:cs="Arial"/>
-          <w:sz w:val="24"/>
-          <w:szCs w:val="24"/>
-        </w:rPr>
-        <w:t xml:space="preserve">. </w:t>
+        <w:t xml:space="preserve">Given that work in joules can be calculated by multiplying power by time it is very tempting to use this to measure the stress of a ride. But as we get stronger and more efficient those joules become easier to produce, and thus the training stress accrued in the workout should reflect that. </w:t>
       </w:r>
     </w:p>
     <w:p>
@@ -4205,39 +5729,7 @@
           <w:sz w:val="24"/>
           <w:szCs w:val="24"/>
         </w:rPr>
-        <w:t>T</w:t>
-      </w:r>
-      <w:r>
-        <w:rPr>
-          <w:rFonts w:ascii="Arial" w:hAnsi="Arial" w:cs="Arial"/>
-          <w:sz w:val="24"/>
-          <w:szCs w:val="24"/>
-        </w:rPr>
-        <w:t xml:space="preserve">o account for this we </w:t>
-      </w:r>
-      <w:r>
-        <w:rPr>
-          <w:rFonts w:ascii="Arial" w:hAnsi="Arial" w:cs="Arial"/>
-          <w:sz w:val="24"/>
-          <w:szCs w:val="24"/>
-        </w:rPr>
-        <w:t xml:space="preserve">need some kind of score that takes into account how hard the ride is based upon our </w:t>
-      </w:r>
-      <w:r>
-        <w:rPr>
-          <w:rFonts w:ascii="Arial" w:hAnsi="Arial" w:cs="Arial"/>
-          <w:sz w:val="24"/>
-          <w:szCs w:val="24"/>
-        </w:rPr>
-        <w:t>current capability</w:t>
-      </w:r>
-      <w:r>
-        <w:rPr>
-          <w:rFonts w:ascii="Arial" w:hAnsi="Arial" w:cs="Arial"/>
-          <w:sz w:val="24"/>
-          <w:szCs w:val="24"/>
-        </w:rPr>
-        <w:t xml:space="preserve">. This is precisely what </w:t>
+        <w:t xml:space="preserve">To account for this we need some kind of score that takes into account how hard the ride is based upon our current capability. This is precisely what </w:t>
       </w:r>
       <w:proofErr w:type="spellStart"/>
       <w:r>
@@ -4273,15 +5765,7 @@
           <w:sz w:val="24"/>
           <w:szCs w:val="24"/>
         </w:rPr>
-        <w:t xml:space="preserve"> to our current CP. This intensity is then multiplied by the ride duration</w:t>
-      </w:r>
-      <w:r>
-        <w:rPr>
-          <w:rFonts w:ascii="Arial" w:hAnsi="Arial" w:cs="Arial"/>
-          <w:sz w:val="24"/>
-          <w:szCs w:val="24"/>
-        </w:rPr>
-        <w:t xml:space="preserve"> to get an overall stress score; the higher the stress score the bigger impact it will have had and likely the more recovery we will need the day after.</w:t>
+        <w:t xml:space="preserve"> to our current CP. This intensity is then multiplied by the ride duration to get an overall stress score; the higher the stress score the bigger impact it will have had and likely the more recovery we will need the day after.</w:t>
       </w:r>
     </w:p>
     <w:p>
@@ -4298,87 +5782,7 @@
           <w:sz w:val="24"/>
           <w:szCs w:val="24"/>
         </w:rPr>
-        <w:t xml:space="preserve">But there is </w:t>
-      </w:r>
-      <w:r>
-        <w:rPr>
-          <w:rFonts w:ascii="Arial" w:hAnsi="Arial" w:cs="Arial"/>
-          <w:sz w:val="24"/>
-          <w:szCs w:val="24"/>
-        </w:rPr>
-        <w:t>still a problem</w:t>
-      </w:r>
-      <w:r>
-        <w:rPr>
-          <w:rFonts w:ascii="Arial" w:hAnsi="Arial" w:cs="Arial"/>
-          <w:sz w:val="24"/>
-          <w:szCs w:val="24"/>
-        </w:rPr>
-        <w:t>,</w:t>
-      </w:r>
-      <w:r>
-        <w:rPr>
-          <w:rFonts w:ascii="Arial" w:hAnsi="Arial" w:cs="Arial"/>
-          <w:sz w:val="24"/>
-          <w:szCs w:val="24"/>
-        </w:rPr>
-        <w:t xml:space="preserve"> we know that</w:t>
-      </w:r>
-      <w:r>
-        <w:rPr>
-          <w:rFonts w:ascii="Arial" w:hAnsi="Arial" w:cs="Arial"/>
-          <w:sz w:val="24"/>
-          <w:szCs w:val="24"/>
-        </w:rPr>
-        <w:t xml:space="preserve"> </w:t>
-      </w:r>
-      <w:r>
-        <w:rPr>
-          <w:rFonts w:ascii="Arial" w:hAnsi="Arial" w:cs="Arial"/>
-          <w:sz w:val="24"/>
-          <w:szCs w:val="24"/>
-        </w:rPr>
-        <w:t>work</w:t>
-      </w:r>
-      <w:r>
-        <w:rPr>
-          <w:rFonts w:ascii="Arial" w:hAnsi="Arial" w:cs="Arial"/>
-          <w:sz w:val="24"/>
-          <w:szCs w:val="24"/>
-        </w:rPr>
-        <w:t xml:space="preserve"> at high intensities for short durations </w:t>
-      </w:r>
-      <w:r>
-        <w:rPr>
-          <w:rFonts w:ascii="Arial" w:hAnsi="Arial" w:cs="Arial"/>
-          <w:sz w:val="24"/>
-          <w:szCs w:val="24"/>
-        </w:rPr>
-        <w:t>elicits a different strain to work at</w:t>
-      </w:r>
-      <w:r>
-        <w:rPr>
-          <w:rFonts w:ascii="Arial" w:hAnsi="Arial" w:cs="Arial"/>
-          <w:sz w:val="24"/>
-          <w:szCs w:val="24"/>
-        </w:rPr>
-        <w:t xml:space="preserve"> low intensities for longer durations</w:t>
-      </w:r>
-      <w:r>
-        <w:rPr>
-          <w:rFonts w:ascii="Arial" w:hAnsi="Arial" w:cs="Arial"/>
-          <w:sz w:val="24"/>
-          <w:szCs w:val="24"/>
-        </w:rPr>
-        <w:t xml:space="preserve"> and there comes a point where more pain will give little gain.</w:t>
-      </w:r>
-      <w:r>
-        <w:rPr>
-          <w:rFonts w:ascii="Arial" w:hAnsi="Arial" w:cs="Arial"/>
-          <w:sz w:val="24"/>
-          <w:szCs w:val="24"/>
-        </w:rPr>
-        <w:t xml:space="preserve"> To counter this Dr </w:t>
+        <w:t xml:space="preserve">But there is still a problem, we know that work at high intensities for short durations elicits a different strain to work at low intensities for longer durations and there comes a point where more pain will give little gain. To counter this Dr </w:t>
       </w:r>
       <w:proofErr w:type="spellStart"/>
       <w:r>
@@ -4396,927 +5800,7 @@
           <w:sz w:val="24"/>
           <w:szCs w:val="24"/>
         </w:rPr>
-        <w:t xml:space="preserve"> introduced Ae and An TISS that are weighted</w:t>
-      </w:r>
-      <w:r>
-        <w:rPr>
-          <w:rFonts w:ascii="Arial" w:hAnsi="Arial" w:cs="Arial"/>
-          <w:sz w:val="24"/>
-          <w:szCs w:val="24"/>
-        </w:rPr>
-        <w:t xml:space="preserve"> differently for</w:t>
-      </w:r>
-      <w:r>
-        <w:rPr>
-          <w:rFonts w:ascii="Arial" w:hAnsi="Arial" w:cs="Arial"/>
-          <w:sz w:val="24"/>
-          <w:szCs w:val="24"/>
-        </w:rPr>
-        <w:t xml:space="preserve"> low and high intensity work and allow us to track these training stress</w:t>
-      </w:r>
-      <w:r>
-        <w:rPr>
-          <w:rFonts w:ascii="Arial" w:hAnsi="Arial" w:cs="Arial"/>
-          <w:sz w:val="24"/>
-          <w:szCs w:val="24"/>
-        </w:rPr>
-        <w:t>es</w:t>
-      </w:r>
-      <w:r>
-        <w:rPr>
-          <w:rFonts w:ascii="Arial" w:hAnsi="Arial" w:cs="Arial"/>
-          <w:sz w:val="24"/>
-          <w:szCs w:val="24"/>
-        </w:rPr>
-        <w:t xml:space="preserve"> separately.</w:t>
-      </w:r>
-    </w:p>
-    <w:p>
-      <w:pPr>
-        <w:rPr>
-          <w:rFonts w:ascii="Arial" w:hAnsi="Arial" w:cs="Arial"/>
-          <w:sz w:val="24"/>
-          <w:szCs w:val="24"/>
-        </w:rPr>
-      </w:pPr>
-    </w:p>
-    <w:p>
-      <w:pPr>
-        <w:rPr>
-          <w:rFonts w:ascii="Arial" w:hAnsi="Arial" w:cs="Arial"/>
-          <w:b/>
-          <w:color w:val="FF0000"/>
-          <w:sz w:val="24"/>
-          <w:szCs w:val="24"/>
-        </w:rPr>
-      </w:pPr>
-      <w:r>
-        <w:rPr>
-          <w:rFonts w:ascii="Arial" w:hAnsi="Arial" w:cs="Arial"/>
-          <w:b/>
-          <w:color w:val="FF0000"/>
-          <w:sz w:val="24"/>
-          <w:szCs w:val="24"/>
-        </w:rPr>
-        <w:lastRenderedPageBreak/>
-        <w:t>Matches and Pacing</w:t>
-      </w:r>
-      <w:r>
-        <w:rPr>
-          <w:rFonts w:ascii="Arial" w:hAnsi="Arial" w:cs="Arial"/>
-          <w:b/>
-          <w:color w:val="FF0000"/>
-          <w:sz w:val="24"/>
-          <w:szCs w:val="24"/>
-        </w:rPr>
-        <w:t xml:space="preserve"> – </w:t>
-      </w:r>
-      <w:proofErr w:type="spellStart"/>
-      <w:r>
-        <w:rPr>
-          <w:rFonts w:ascii="Arial" w:hAnsi="Arial" w:cs="Arial"/>
-          <w:b/>
-          <w:color w:val="FF0000"/>
-          <w:sz w:val="24"/>
-          <w:szCs w:val="24"/>
-        </w:rPr>
-        <w:t>W’</w:t>
-      </w:r>
-      <w:r>
-        <w:rPr>
-          <w:rFonts w:ascii="Arial" w:hAnsi="Arial" w:cs="Arial"/>
-          <w:b/>
-          <w:color w:val="FF0000"/>
-          <w:sz w:val="24"/>
-          <w:szCs w:val="24"/>
-          <w:vertAlign w:val="subscript"/>
-        </w:rPr>
-        <w:t>bal</w:t>
-      </w:r>
-      <w:proofErr w:type="spellEnd"/>
-    </w:p>
-    <w:p>
-      <w:pPr>
-        <w:rPr>
-          <w:rFonts w:ascii="Arial" w:hAnsi="Arial" w:cs="Arial"/>
-          <w:sz w:val="24"/>
-          <w:szCs w:val="24"/>
-        </w:rPr>
-      </w:pPr>
-      <w:r>
-        <w:rPr>
-          <w:rFonts w:ascii="Arial" w:hAnsi="Arial" w:cs="Arial"/>
-          <w:sz w:val="24"/>
-          <w:szCs w:val="24"/>
-        </w:rPr>
-        <w:t xml:space="preserve">Unless we’re riding the pursuit or a very flat time trial, when we train and race we tend to </w:t>
-      </w:r>
-      <w:r>
-        <w:rPr>
-          <w:rFonts w:ascii="Arial" w:hAnsi="Arial" w:cs="Arial"/>
-          <w:sz w:val="24"/>
-          <w:szCs w:val="24"/>
-        </w:rPr>
-        <w:t>ride</w:t>
-      </w:r>
-      <w:r>
-        <w:rPr>
-          <w:rFonts w:ascii="Arial" w:hAnsi="Arial" w:cs="Arial"/>
-          <w:sz w:val="24"/>
-          <w:szCs w:val="24"/>
-        </w:rPr>
-        <w:t xml:space="preserve"> sustained efforts </w:t>
-      </w:r>
-      <w:r>
-        <w:rPr>
-          <w:rFonts w:ascii="Arial" w:hAnsi="Arial" w:cs="Arial"/>
-          <w:sz w:val="24"/>
-          <w:szCs w:val="24"/>
-        </w:rPr>
-        <w:t xml:space="preserve">interspersed with </w:t>
-      </w:r>
-      <w:r>
-        <w:rPr>
-          <w:rFonts w:ascii="Arial" w:hAnsi="Arial" w:cs="Arial"/>
-          <w:sz w:val="24"/>
-          <w:szCs w:val="24"/>
-        </w:rPr>
-        <w:t xml:space="preserve">recovery. These intermittent bouts </w:t>
-      </w:r>
-      <w:r>
-        <w:rPr>
-          <w:rFonts w:ascii="Arial" w:hAnsi="Arial" w:cs="Arial"/>
-          <w:sz w:val="24"/>
-          <w:szCs w:val="24"/>
-        </w:rPr>
-        <w:t xml:space="preserve">might </w:t>
-      </w:r>
-      <w:r>
-        <w:rPr>
-          <w:rFonts w:ascii="Arial" w:hAnsi="Arial" w:cs="Arial"/>
-          <w:sz w:val="24"/>
-          <w:szCs w:val="24"/>
-        </w:rPr>
-        <w:t>occur when we climb a hill, or sprint out of a corner or bridge a gap. In fact almost all training and racing away from the turbo tends to be variable because of this.</w:t>
-      </w:r>
-    </w:p>
-    <w:p>
-      <w:pPr>
-        <w:rPr>
-          <w:rFonts w:ascii="Arial" w:hAnsi="Arial" w:cs="Arial"/>
-          <w:sz w:val="24"/>
-          <w:szCs w:val="24"/>
-        </w:rPr>
-      </w:pPr>
-      <w:r>
-        <w:rPr>
-          <w:rFonts w:ascii="Arial" w:hAnsi="Arial" w:cs="Arial"/>
-          <w:noProof/>
-          <w:sz w:val="24"/>
-          <w:szCs w:val="24"/>
-          <w:lang w:eastAsia="en-GB"/>
-        </w:rPr>
-        <mc:AlternateContent>
-          <mc:Choice Requires="wps">
-            <w:drawing>
-              <wp:anchor distT="45720" distB="45720" distL="114300" distR="114300" simplePos="0" relativeHeight="251671552" behindDoc="0" locked="0" layoutInCell="1" allowOverlap="1" wp14:anchorId="7FF063DA" wp14:editId="44339B0E">
-                <wp:simplePos x="0" y="0"/>
-                <wp:positionH relativeFrom="column">
-                  <wp:posOffset>3638550</wp:posOffset>
-                </wp:positionH>
-                <wp:positionV relativeFrom="paragraph">
-                  <wp:posOffset>426720</wp:posOffset>
-                </wp:positionV>
-                <wp:extent cx="5617845" cy="2800350"/>
-                <wp:effectExtent l="0" t="0" r="0" b="0"/>
-                <wp:wrapSquare wrapText="bothSides"/>
-                <wp:docPr id="9" name="Text Box 2"/>
-                <wp:cNvGraphicFramePr>
-                  <a:graphicFrameLocks xmlns:a="http://schemas.openxmlformats.org/drawingml/2006/main"/>
-                </wp:cNvGraphicFramePr>
-                <a:graphic xmlns:a="http://schemas.openxmlformats.org/drawingml/2006/main">
-                  <a:graphicData uri="http://schemas.microsoft.com/office/word/2010/wordprocessingShape">
-                    <wps:wsp>
-                      <wps:cNvSpPr txBox="1">
-                        <a:spLocks noChangeArrowheads="1"/>
-                      </wps:cNvSpPr>
-                      <wps:spPr bwMode="auto">
-                        <a:xfrm>
-                          <a:off x="0" y="0"/>
-                          <a:ext cx="5617845" cy="2800350"/>
-                        </a:xfrm>
-                        <a:prstGeom prst="rect">
-                          <a:avLst/>
-                        </a:prstGeom>
-                        <a:noFill/>
-                        <a:ln w="9525">
-                          <a:noFill/>
-                          <a:miter lim="800000"/>
-                          <a:headEnd/>
-                          <a:tailEnd/>
-                        </a:ln>
-                      </wps:spPr>
-                      <wps:txbx>
-                        <w:txbxContent>
-                          <w:p>
-                            <w:pPr>
-                              <w:jc w:val="center"/>
-                              <w:rPr>
-                                <w:b/>
-                                <w:color w:val="FF0000"/>
-                              </w:rPr>
-                            </w:pPr>
-                            <w:proofErr w:type="spellStart"/>
-                            <w:r>
-                              <w:rPr>
-                                <w:b/>
-                                <w:color w:val="FF0000"/>
-                              </w:rPr>
-                              <w:t>W’</w:t>
-                            </w:r>
-                            <w:r>
-                              <w:rPr>
-                                <w:b/>
-                                <w:color w:val="FF0000"/>
-                                <w:vertAlign w:val="subscript"/>
-                              </w:rPr>
-                              <w:t>bal</w:t>
-                            </w:r>
-                            <w:proofErr w:type="spellEnd"/>
-                            <w:r>
-                              <w:rPr>
-                                <w:b/>
-                                <w:color w:val="FF0000"/>
-                              </w:rPr>
-                              <w:t xml:space="preserve"> in a</w:t>
-                            </w:r>
-                            <w:r>
-                              <w:rPr>
-                                <w:b/>
-                                <w:color w:val="FF0000"/>
-                              </w:rPr>
-                              <w:t>n evenly paced</w:t>
-                            </w:r>
-                            <w:r>
-                              <w:rPr>
-                                <w:b/>
-                                <w:color w:val="FF0000"/>
-                              </w:rPr>
-                              <w:t xml:space="preserve"> 2x20 Workout</w:t>
-                            </w:r>
-                          </w:p>
-                          <w:p>
-                            <w:pPr>
-                              <w:jc w:val="center"/>
-                              <w:rPr>
-                                <w:b/>
-                                <w:color w:val="FF0000"/>
-                              </w:rPr>
-                            </w:pPr>
-                            <w:r>
-                              <w:rPr>
-                                <w:b/>
-                                <w:noProof/>
-                                <w:color w:val="FF0000"/>
-                                <w:lang w:eastAsia="en-GB"/>
-                              </w:rPr>
-                              <w:drawing>
-                                <wp:inline distT="0" distB="0" distL="0" distR="0" wp14:anchorId="34B6295C" wp14:editId="4B5D8B7C">
-                                  <wp:extent cx="4752975" cy="2257425"/>
-                                  <wp:effectExtent l="0" t="0" r="9525" b="9525"/>
-                                  <wp:docPr id="10" name="Picture 10" descr="C:\Users\Mark\Desktop\wbal.PNG"/>
-                                  <wp:cNvGraphicFramePr>
-                                    <a:graphicFrameLocks xmlns:a="http://schemas.openxmlformats.org/drawingml/2006/main" noChangeAspect="1"/>
-                                  </wp:cNvGraphicFramePr>
-                                  <a:graphic xmlns:a="http://schemas.openxmlformats.org/drawingml/2006/main">
-                                    <a:graphicData uri="http://schemas.openxmlformats.org/drawingml/2006/picture">
-                                      <pic:pic xmlns:pic="http://schemas.openxmlformats.org/drawingml/2006/picture">
-                                        <pic:nvPicPr>
-                                          <pic:cNvPr id="0" name="Picture 1" descr="C:\Users\Mark\Desktop\wbal.PNG"/>
-                                          <pic:cNvPicPr>
-                                            <a:picLocks noChangeAspect="1" noChangeArrowheads="1"/>
-                                          </pic:cNvPicPr>
-                                        </pic:nvPicPr>
-                                        <pic:blipFill>
-                                          <a:blip r:embed="rId10">
-                                            <a:extLst>
-                                              <a:ext uri="{28A0092B-C50C-407E-A947-70E740481C1C}">
-                                                <a14:useLocalDpi xmlns:a14="http://schemas.microsoft.com/office/drawing/2010/main" val="0"/>
-                                              </a:ext>
-                                            </a:extLst>
-                                          </a:blip>
-                                          <a:srcRect/>
-                                          <a:stretch>
-                                            <a:fillRect/>
-                                          </a:stretch>
-                                        </pic:blipFill>
-                                        <pic:spPr bwMode="auto">
-                                          <a:xfrm>
-                                            <a:off x="0" y="0"/>
-                                            <a:ext cx="4752975" cy="2257425"/>
-                                          </a:xfrm>
-                                          <a:prstGeom prst="rect">
-                                            <a:avLst/>
-                                          </a:prstGeom>
-                                          <a:noFill/>
-                                          <a:ln>
-                                            <a:noFill/>
-                                          </a:ln>
-                                        </pic:spPr>
-                                      </pic:pic>
-                                    </a:graphicData>
-                                  </a:graphic>
-                                </wp:inline>
-                              </w:drawing>
-                            </w:r>
-                          </w:p>
-                        </w:txbxContent>
-                      </wps:txbx>
-                      <wps:bodyPr rot="0" vert="horz" wrap="square" lIns="91440" tIns="45720" rIns="91440" bIns="45720" anchor="t" anchorCtr="0">
-                        <a:noAutofit/>
-                      </wps:bodyPr>
-                    </wps:wsp>
-                  </a:graphicData>
-                </a:graphic>
-                <wp14:sizeRelH relativeFrom="margin">
-                  <wp14:pctWidth>0</wp14:pctWidth>
-                </wp14:sizeRelH>
-                <wp14:sizeRelV relativeFrom="margin">
-                  <wp14:pctHeight>0</wp14:pctHeight>
-                </wp14:sizeRelV>
-              </wp:anchor>
-            </w:drawing>
-          </mc:Choice>
-          <mc:Fallback>
-            <w:pict>
-              <v:shape w14:anchorId="7FF063DA" id="_x0000_s1034" type="#_x0000_t202" style="position:absolute;margin-left:286.5pt;margin-top:33.6pt;width:442.35pt;height:220.5pt;z-index:251671552;visibility:visible;mso-wrap-style:square;mso-width-percent:0;mso-height-percent:0;mso-wrap-distance-left:9pt;mso-wrap-distance-top:3.6pt;mso-wrap-distance-right:9pt;mso-wrap-distance-bottom:3.6pt;mso-position-horizontal:absolute;mso-position-horizontal-relative:text;mso-position-vertical:absolute;mso-position-vertical-relative:text;mso-width-percent:0;mso-height-percent:0;mso-width-relative:margin;mso-height-relative:margin;v-text-anchor:top" o:gfxdata="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" filled="f" stroked="f">
-                <v:textbox>
-                  <w:txbxContent>
-                    <w:p>
-                      <w:pPr>
-                        <w:jc w:val="center"/>
-                        <w:rPr>
-                          <w:b/>
-                          <w:color w:val="FF0000"/>
-                        </w:rPr>
-                      </w:pPr>
-                      <w:proofErr w:type="spellStart"/>
-                      <w:r>
-                        <w:rPr>
-                          <w:b/>
-                          <w:color w:val="FF0000"/>
-                        </w:rPr>
-                        <w:t>W’</w:t>
-                      </w:r>
-                      <w:r>
-                        <w:rPr>
-                          <w:b/>
-                          <w:color w:val="FF0000"/>
-                          <w:vertAlign w:val="subscript"/>
-                        </w:rPr>
-                        <w:t>bal</w:t>
-                      </w:r>
-                      <w:proofErr w:type="spellEnd"/>
-                      <w:r>
-                        <w:rPr>
-                          <w:b/>
-                          <w:color w:val="FF0000"/>
-                        </w:rPr>
-                        <w:t xml:space="preserve"> in a</w:t>
-                      </w:r>
-                      <w:r>
-                        <w:rPr>
-                          <w:b/>
-                          <w:color w:val="FF0000"/>
-                        </w:rPr>
-                        <w:t>n evenly paced</w:t>
-                      </w:r>
-                      <w:r>
-                        <w:rPr>
-                          <w:b/>
-                          <w:color w:val="FF0000"/>
-                        </w:rPr>
-                        <w:t xml:space="preserve"> 2x20 Workout</w:t>
-                      </w:r>
-                    </w:p>
-                    <w:p>
-                      <w:pPr>
-                        <w:jc w:val="center"/>
-                        <w:rPr>
-                          <w:b/>
-                          <w:color w:val="FF0000"/>
-                        </w:rPr>
-                      </w:pPr>
-                      <w:r>
-                        <w:rPr>
-                          <w:b/>
-                          <w:noProof/>
-                          <w:color w:val="FF0000"/>
-                          <w:lang w:eastAsia="en-GB"/>
-                        </w:rPr>
-                        <w:drawing>
-                          <wp:inline distT="0" distB="0" distL="0" distR="0" wp14:anchorId="34B6295C" wp14:editId="4B5D8B7C">
-                            <wp:extent cx="4752975" cy="2257425"/>
-                            <wp:effectExtent l="0" t="0" r="9525" b="9525"/>
-                            <wp:docPr id="10" name="Picture 10" descr="C:\Users\Mark\Desktop\wbal.PNG"/>
-                            <wp:cNvGraphicFramePr>
-                              <a:graphicFrameLocks xmlns:a="http://schemas.openxmlformats.org/drawingml/2006/main" noChangeAspect="1"/>
-                            </wp:cNvGraphicFramePr>
-                            <a:graphic xmlns:a="http://schemas.openxmlformats.org/drawingml/2006/main">
-                              <a:graphicData uri="http://schemas.openxmlformats.org/drawingml/2006/picture">
-                                <pic:pic xmlns:pic="http://schemas.openxmlformats.org/drawingml/2006/picture">
-                                  <pic:nvPicPr>
-                                    <pic:cNvPr id="0" name="Picture 1" descr="C:\Users\Mark\Desktop\wbal.PNG"/>
-                                    <pic:cNvPicPr>
-                                      <a:picLocks noChangeAspect="1" noChangeArrowheads="1"/>
-                                    </pic:cNvPicPr>
-                                  </pic:nvPicPr>
-                                  <pic:blipFill>
-                                    <a:blip r:embed="rId11">
-                                      <a:extLst>
-                                        <a:ext uri="{28A0092B-C50C-407E-A947-70E740481C1C}">
-                                          <a14:useLocalDpi xmlns:a14="http://schemas.microsoft.com/office/drawing/2010/main" val="0"/>
-                                        </a:ext>
-                                      </a:extLst>
-                                    </a:blip>
-                                    <a:srcRect/>
-                                    <a:stretch>
-                                      <a:fillRect/>
-                                    </a:stretch>
-                                  </pic:blipFill>
-                                  <pic:spPr bwMode="auto">
-                                    <a:xfrm>
-                                      <a:off x="0" y="0"/>
-                                      <a:ext cx="4752975" cy="2257425"/>
-                                    </a:xfrm>
-                                    <a:prstGeom prst="rect">
-                                      <a:avLst/>
-                                    </a:prstGeom>
-                                    <a:noFill/>
-                                    <a:ln>
-                                      <a:noFill/>
-                                    </a:ln>
-                                  </pic:spPr>
-                                </pic:pic>
-                              </a:graphicData>
-                            </a:graphic>
-                          </wp:inline>
-                        </w:drawing>
-                      </w:r>
-                    </w:p>
-                  </w:txbxContent>
-                </v:textbox>
-                <w10:wrap type="square"/>
-              </v:shape>
-            </w:pict>
-          </mc:Fallback>
-        </mc:AlternateContent>
-      </w:r>
-      <w:r>
-        <w:rPr>
-          <w:rFonts w:ascii="Arial" w:hAnsi="Arial" w:cs="Arial"/>
-          <w:sz w:val="24"/>
-          <w:szCs w:val="24"/>
-        </w:rPr>
-        <w:t>Now, we know</w:t>
-      </w:r>
-      <w:r>
-        <w:rPr>
-          <w:rFonts w:ascii="Arial" w:hAnsi="Arial" w:cs="Arial"/>
-          <w:sz w:val="24"/>
-          <w:szCs w:val="24"/>
-        </w:rPr>
-        <w:t xml:space="preserve"> from the Critical Power </w:t>
-      </w:r>
-      <w:r>
-        <w:rPr>
-          <w:rFonts w:ascii="Arial" w:hAnsi="Arial" w:cs="Arial"/>
-          <w:sz w:val="24"/>
-          <w:szCs w:val="24"/>
-        </w:rPr>
-        <w:t>model that when</w:t>
-      </w:r>
-      <w:r>
-        <w:rPr>
-          <w:rFonts w:ascii="Arial" w:hAnsi="Arial" w:cs="Arial"/>
-          <w:sz w:val="24"/>
-          <w:szCs w:val="24"/>
-        </w:rPr>
-        <w:t xml:space="preserve"> we work above CP we </w:t>
-      </w:r>
-      <w:r>
-        <w:rPr>
-          <w:rFonts w:ascii="Arial" w:hAnsi="Arial" w:cs="Arial"/>
-          <w:sz w:val="24"/>
-          <w:szCs w:val="24"/>
-        </w:rPr>
-        <w:t>start eating into our</w:t>
-      </w:r>
-      <w:r>
-        <w:rPr>
-          <w:rFonts w:ascii="Arial" w:hAnsi="Arial" w:cs="Arial"/>
-          <w:sz w:val="24"/>
-          <w:szCs w:val="24"/>
-        </w:rPr>
-        <w:t xml:space="preserve"> </w:t>
-      </w:r>
-      <w:r>
-        <w:rPr>
-          <w:rFonts w:ascii="Arial" w:hAnsi="Arial" w:cs="Arial"/>
-          <w:sz w:val="24"/>
-          <w:szCs w:val="24"/>
-        </w:rPr>
-        <w:t xml:space="preserve">limited </w:t>
-      </w:r>
-      <w:r>
-        <w:rPr>
-          <w:rFonts w:ascii="Arial" w:hAnsi="Arial" w:cs="Arial"/>
-          <w:sz w:val="24"/>
-          <w:szCs w:val="24"/>
-        </w:rPr>
-        <w:t>W’</w:t>
-      </w:r>
-      <w:r>
-        <w:rPr>
-          <w:rFonts w:ascii="Arial" w:hAnsi="Arial" w:cs="Arial"/>
-          <w:sz w:val="24"/>
-          <w:szCs w:val="24"/>
-        </w:rPr>
-        <w:t xml:space="preserve"> stores</w:t>
-      </w:r>
-      <w:r>
-        <w:rPr>
-          <w:rFonts w:ascii="Arial" w:hAnsi="Arial" w:cs="Arial"/>
-          <w:sz w:val="24"/>
-          <w:szCs w:val="24"/>
-        </w:rPr>
-        <w:t>. If we</w:t>
-      </w:r>
-      <w:r>
-        <w:rPr>
-          <w:rFonts w:ascii="Arial" w:hAnsi="Arial" w:cs="Arial"/>
-          <w:sz w:val="24"/>
-          <w:szCs w:val="24"/>
-        </w:rPr>
-        <w:t xml:space="preserve"> keep</w:t>
-      </w:r>
-      <w:r>
-        <w:rPr>
-          <w:rFonts w:ascii="Arial" w:hAnsi="Arial" w:cs="Arial"/>
-          <w:sz w:val="24"/>
-          <w:szCs w:val="24"/>
-        </w:rPr>
-        <w:t xml:space="preserve"> go</w:t>
-      </w:r>
-      <w:r>
-        <w:rPr>
-          <w:rFonts w:ascii="Arial" w:hAnsi="Arial" w:cs="Arial"/>
-          <w:sz w:val="24"/>
-          <w:szCs w:val="24"/>
-        </w:rPr>
-        <w:t>ing</w:t>
-      </w:r>
-      <w:r>
-        <w:rPr>
-          <w:rFonts w:ascii="Arial" w:hAnsi="Arial" w:cs="Arial"/>
-          <w:sz w:val="24"/>
-          <w:szCs w:val="24"/>
-        </w:rPr>
-        <w:t xml:space="preserve"> hard</w:t>
-      </w:r>
-      <w:r>
-        <w:rPr>
-          <w:rFonts w:ascii="Arial" w:hAnsi="Arial" w:cs="Arial"/>
-          <w:sz w:val="24"/>
-          <w:szCs w:val="24"/>
-        </w:rPr>
-        <w:t xml:space="preserve"> enough for long enough we will blow when it</w:t>
-      </w:r>
-      <w:r>
-        <w:rPr>
-          <w:rFonts w:ascii="Arial" w:hAnsi="Arial" w:cs="Arial"/>
-          <w:sz w:val="24"/>
-          <w:szCs w:val="24"/>
-        </w:rPr>
-        <w:t>’</w:t>
-      </w:r>
-      <w:r>
-        <w:rPr>
-          <w:rFonts w:ascii="Arial" w:hAnsi="Arial" w:cs="Arial"/>
-          <w:sz w:val="24"/>
-          <w:szCs w:val="24"/>
-        </w:rPr>
-        <w:t>s all gone</w:t>
-      </w:r>
-      <w:r>
-        <w:rPr>
-          <w:rFonts w:ascii="Arial" w:hAnsi="Arial" w:cs="Arial"/>
-          <w:sz w:val="24"/>
-          <w:szCs w:val="24"/>
-        </w:rPr>
-        <w:t>. But</w:t>
-      </w:r>
-      <w:r>
-        <w:rPr>
-          <w:rFonts w:ascii="Arial" w:hAnsi="Arial" w:cs="Arial"/>
-          <w:sz w:val="24"/>
-          <w:szCs w:val="24"/>
-        </w:rPr>
-        <w:t>,</w:t>
-      </w:r>
-      <w:r>
-        <w:rPr>
-          <w:rFonts w:ascii="Arial" w:hAnsi="Arial" w:cs="Arial"/>
-          <w:sz w:val="24"/>
-          <w:szCs w:val="24"/>
-        </w:rPr>
-        <w:t xml:space="preserve"> </w:t>
-      </w:r>
-      <w:r>
-        <w:rPr>
-          <w:rFonts w:ascii="Arial" w:hAnsi="Arial" w:cs="Arial"/>
-          <w:sz w:val="24"/>
-          <w:szCs w:val="24"/>
-        </w:rPr>
-        <w:t xml:space="preserve">we also know that </w:t>
-      </w:r>
-      <w:r>
-        <w:rPr>
-          <w:rFonts w:ascii="Arial" w:hAnsi="Arial" w:cs="Arial"/>
-          <w:sz w:val="24"/>
-          <w:szCs w:val="24"/>
-        </w:rPr>
-        <w:t>it will also</w:t>
-      </w:r>
-      <w:r>
-        <w:rPr>
-          <w:rFonts w:ascii="Arial" w:hAnsi="Arial" w:cs="Arial"/>
-          <w:sz w:val="24"/>
-          <w:szCs w:val="24"/>
-        </w:rPr>
-        <w:t xml:space="preserve"> be</w:t>
-      </w:r>
-      <w:r>
-        <w:rPr>
-          <w:rFonts w:ascii="Arial" w:hAnsi="Arial" w:cs="Arial"/>
-          <w:sz w:val="24"/>
-          <w:szCs w:val="24"/>
-        </w:rPr>
-        <w:t xml:space="preserve"> replenish</w:t>
-      </w:r>
-      <w:r>
-        <w:rPr>
-          <w:rFonts w:ascii="Arial" w:hAnsi="Arial" w:cs="Arial"/>
-          <w:sz w:val="24"/>
-          <w:szCs w:val="24"/>
-        </w:rPr>
-        <w:t>ed</w:t>
-      </w:r>
-      <w:r>
-        <w:rPr>
-          <w:rFonts w:ascii="Arial" w:hAnsi="Arial" w:cs="Arial"/>
-          <w:sz w:val="24"/>
-          <w:szCs w:val="24"/>
-        </w:rPr>
-        <w:t xml:space="preserve"> over time too</w:t>
-      </w:r>
-      <w:r>
-        <w:rPr>
-          <w:rFonts w:ascii="Arial" w:hAnsi="Arial" w:cs="Arial"/>
-          <w:sz w:val="24"/>
-          <w:szCs w:val="24"/>
-        </w:rPr>
-        <w:t xml:space="preserve">. </w:t>
-      </w:r>
-    </w:p>
-    <w:p>
-      <w:pPr>
-        <w:rPr>
-          <w:rFonts w:ascii="Arial" w:hAnsi="Arial" w:cs="Arial"/>
-          <w:sz w:val="24"/>
-          <w:szCs w:val="24"/>
-        </w:rPr>
-      </w:pPr>
-      <w:r>
-        <w:rPr>
-          <w:rFonts w:ascii="Arial" w:hAnsi="Arial" w:cs="Arial"/>
-          <w:sz w:val="24"/>
-          <w:szCs w:val="24"/>
-        </w:rPr>
-        <w:t>When</w:t>
-      </w:r>
-      <w:r>
-        <w:rPr>
-          <w:rFonts w:ascii="Arial" w:hAnsi="Arial" w:cs="Arial"/>
-          <w:sz w:val="24"/>
-          <w:szCs w:val="24"/>
-        </w:rPr>
-        <w:t xml:space="preserve"> we work below CP the </w:t>
-      </w:r>
-      <w:r>
-        <w:rPr>
-          <w:rFonts w:ascii="Arial" w:hAnsi="Arial" w:cs="Arial"/>
-          <w:sz w:val="24"/>
-          <w:szCs w:val="24"/>
-        </w:rPr>
-        <w:t xml:space="preserve">energy </w:t>
-      </w:r>
-      <w:r>
-        <w:rPr>
-          <w:rFonts w:ascii="Arial" w:hAnsi="Arial" w:cs="Arial"/>
-          <w:sz w:val="24"/>
-          <w:szCs w:val="24"/>
-        </w:rPr>
-        <w:t xml:space="preserve">stores within the muscles are restocked. </w:t>
-      </w:r>
-      <w:r>
-        <w:rPr>
-          <w:rFonts w:ascii="Arial" w:hAnsi="Arial" w:cs="Arial"/>
-          <w:sz w:val="24"/>
-          <w:szCs w:val="24"/>
-        </w:rPr>
-        <w:t>The further below CP we</w:t>
-      </w:r>
-      <w:r>
-        <w:rPr>
-          <w:rFonts w:ascii="Arial" w:hAnsi="Arial" w:cs="Arial"/>
-          <w:sz w:val="24"/>
-          <w:szCs w:val="24"/>
-        </w:rPr>
-        <w:t xml:space="preserve"> are the faster we will recover, and for the first 30 seconds of recovery we get the most bang for buck as blood-flow into the muscles is st</w:t>
-      </w:r>
-      <w:r>
-        <w:rPr>
-          <w:rFonts w:ascii="Arial" w:hAnsi="Arial" w:cs="Arial"/>
-          <w:sz w:val="24"/>
-          <w:szCs w:val="24"/>
-        </w:rPr>
-        <w:t>ill high from the previous bout</w:t>
-      </w:r>
-      <w:r>
-        <w:rPr>
-          <w:rFonts w:ascii="Arial" w:hAnsi="Arial" w:cs="Arial"/>
-          <w:sz w:val="24"/>
-          <w:szCs w:val="24"/>
-        </w:rPr>
-        <w:t xml:space="preserve"> </w:t>
-      </w:r>
-    </w:p>
-    <w:p>
-      <w:pPr>
-        <w:rPr>
-          <w:rFonts w:ascii="Arial" w:hAnsi="Arial" w:cs="Arial"/>
-          <w:sz w:val="24"/>
-          <w:szCs w:val="24"/>
-        </w:rPr>
-      </w:pPr>
-      <w:r>
-        <w:rPr>
-          <w:rFonts w:ascii="Arial" w:hAnsi="Arial" w:cs="Arial"/>
-          <w:sz w:val="24"/>
-          <w:szCs w:val="24"/>
-        </w:rPr>
-        <w:t xml:space="preserve">Dr </w:t>
-      </w:r>
-      <w:proofErr w:type="spellStart"/>
-      <w:r>
-        <w:rPr>
-          <w:rFonts w:ascii="Arial" w:hAnsi="Arial" w:cs="Arial"/>
-          <w:sz w:val="24"/>
-          <w:szCs w:val="24"/>
-        </w:rPr>
-        <w:t>Skiba</w:t>
-      </w:r>
-      <w:proofErr w:type="spellEnd"/>
-      <w:r>
-        <w:rPr>
-          <w:rFonts w:ascii="Arial" w:hAnsi="Arial" w:cs="Arial"/>
-          <w:sz w:val="24"/>
-          <w:szCs w:val="24"/>
-        </w:rPr>
-        <w:t xml:space="preserve"> prov</w:t>
-      </w:r>
-      <w:r>
-        <w:rPr>
-          <w:rFonts w:ascii="Arial" w:hAnsi="Arial" w:cs="Arial"/>
-          <w:sz w:val="24"/>
-          <w:szCs w:val="24"/>
-        </w:rPr>
-        <w:t>i</w:t>
-      </w:r>
-      <w:r>
-        <w:rPr>
-          <w:rFonts w:ascii="Arial" w:hAnsi="Arial" w:cs="Arial"/>
-          <w:sz w:val="24"/>
-          <w:szCs w:val="24"/>
-        </w:rPr>
-        <w:t xml:space="preserve">ded a formula for tracking the levels of W’, called </w:t>
-      </w:r>
-      <w:proofErr w:type="spellStart"/>
-      <w:r>
-        <w:rPr>
-          <w:rFonts w:ascii="Arial" w:hAnsi="Arial" w:cs="Arial"/>
-          <w:sz w:val="24"/>
-          <w:szCs w:val="24"/>
-        </w:rPr>
-        <w:t>W’</w:t>
-      </w:r>
-      <w:r>
-        <w:rPr>
-          <w:rFonts w:ascii="Arial" w:hAnsi="Arial" w:cs="Arial"/>
-          <w:sz w:val="24"/>
-          <w:szCs w:val="24"/>
-          <w:vertAlign w:val="subscript"/>
-        </w:rPr>
-        <w:t>bal</w:t>
-      </w:r>
-      <w:proofErr w:type="spellEnd"/>
-      <w:r>
-        <w:rPr>
-          <w:rFonts w:ascii="Arial" w:hAnsi="Arial" w:cs="Arial"/>
-          <w:sz w:val="24"/>
-          <w:szCs w:val="24"/>
-        </w:rPr>
-        <w:t xml:space="preserve"> that we can plot alongside power.</w:t>
-      </w:r>
-    </w:p>
-    <w:p>
-      <w:pPr>
-        <w:rPr>
-          <w:rFonts w:ascii="Arial" w:hAnsi="Arial" w:cs="Arial"/>
-          <w:sz w:val="24"/>
-          <w:szCs w:val="24"/>
-        </w:rPr>
-      </w:pPr>
-      <w:r>
-        <w:rPr>
-          <w:rFonts w:ascii="Arial" w:hAnsi="Arial" w:cs="Arial"/>
-          <w:sz w:val="24"/>
-          <w:szCs w:val="24"/>
-        </w:rPr>
-        <w:t>It is particularly useful for assessing workouts for likely failure and reviewing and comparing intervals within a single workout, even when they are of differing durations.</w:t>
-      </w:r>
-    </w:p>
-    <w:p>
-      <w:pPr>
-        <w:rPr>
-          <w:rFonts w:ascii="Arial" w:hAnsi="Arial" w:cs="Arial"/>
-          <w:sz w:val="24"/>
-          <w:szCs w:val="24"/>
-        </w:rPr>
-      </w:pPr>
-      <w:r>
-        <w:rPr>
-          <w:rFonts w:ascii="Arial" w:hAnsi="Arial" w:cs="Arial"/>
-          <w:sz w:val="24"/>
-          <w:szCs w:val="24"/>
-        </w:rPr>
-        <w:t xml:space="preserve">It is likely that in the near future you will see </w:t>
-      </w:r>
-      <w:proofErr w:type="spellStart"/>
-      <w:r>
-        <w:rPr>
-          <w:rFonts w:ascii="Arial" w:hAnsi="Arial" w:cs="Arial"/>
-          <w:sz w:val="24"/>
-          <w:szCs w:val="24"/>
-        </w:rPr>
-        <w:t>W’</w:t>
-      </w:r>
-      <w:r>
-        <w:rPr>
-          <w:rFonts w:ascii="Arial" w:hAnsi="Arial" w:cs="Arial"/>
-          <w:sz w:val="24"/>
-          <w:szCs w:val="24"/>
-          <w:vertAlign w:val="subscript"/>
-        </w:rPr>
-        <w:t>bal</w:t>
-      </w:r>
-      <w:proofErr w:type="spellEnd"/>
-      <w:r>
-        <w:rPr>
-          <w:rFonts w:ascii="Arial" w:hAnsi="Arial" w:cs="Arial"/>
-          <w:sz w:val="24"/>
-          <w:szCs w:val="24"/>
-        </w:rPr>
-        <w:t xml:space="preserve"> appear on bike computer </w:t>
-      </w:r>
-      <w:proofErr w:type="spellStart"/>
-      <w:r>
-        <w:rPr>
-          <w:rFonts w:ascii="Arial" w:hAnsi="Arial" w:cs="Arial"/>
-          <w:sz w:val="24"/>
-          <w:szCs w:val="24"/>
-        </w:rPr>
-        <w:t>headunits</w:t>
-      </w:r>
-      <w:proofErr w:type="spellEnd"/>
-      <w:r>
-        <w:rPr>
-          <w:rFonts w:ascii="Arial" w:hAnsi="Arial" w:cs="Arial"/>
-          <w:sz w:val="24"/>
-          <w:szCs w:val="24"/>
-        </w:rPr>
-        <w:t xml:space="preserve"> to show you the capacity remaining as you race.</w:t>
+        <w:t xml:space="preserve"> introduced Ae and An TISS that are weighted differently for low and high intensity work and allow us to track these training stresses separately.</w:t>
       </w:r>
     </w:p>
     <w:p>
@@ -6669,7 +7153,7 @@
 </file>
 
 <file path=customXml/itemProps1.xml><?xml version="1.0" encoding="utf-8"?>
-<ds:datastoreItem xmlns:ds="http://schemas.openxmlformats.org/officeDocument/2006/customXml" ds:itemID="{7792EEDC-3791-4226-8B48-74FF5A2A5F78}">
+<ds:datastoreItem xmlns:ds="http://schemas.openxmlformats.org/officeDocument/2006/customXml" ds:itemID="{D11F4540-96A4-467B-923D-3ACF83FAEC54}">
   <ds:schemaRefs>
     <ds:schemaRef ds:uri="http://schemas.openxmlformats.org/officeDocument/2006/bibliography"/>
   </ds:schemaRefs>

</xml_diff>

<commit_message>
Science doc update from review
.. LT1/LT2 definitions
</commit_message>
<xml_diff>
--- a/doc/user/Golden Cheetah Science v1.docx
+++ b/doc/user/Golden Cheetah Science v1.docx
@@ -2694,7 +2694,23 @@
           <w:sz w:val="24"/>
           <w:szCs w:val="24"/>
         </w:rPr>
-        <w:t>s we work harder</w:t>
+        <w:t xml:space="preserve">s we work </w:t>
+      </w:r>
+      <w:r>
+        <w:rPr>
+          <w:rFonts w:ascii="Arial" w:hAnsi="Arial" w:cs="Arial"/>
+          <w:sz w:val="24"/>
+          <w:szCs w:val="24"/>
+        </w:rPr>
+        <w:t xml:space="preserve">a little </w:t>
+      </w:r>
+      <w:r>
+        <w:rPr>
+          <w:rFonts w:ascii="Arial" w:hAnsi="Arial" w:cs="Arial"/>
+          <w:sz w:val="24"/>
+          <w:szCs w:val="24"/>
+        </w:rPr>
+        <w:t>harder</w:t>
       </w:r>
       <w:r>
         <w:rPr>
@@ -2760,31 +2776,33 @@
           <w:sz w:val="24"/>
           <w:szCs w:val="24"/>
         </w:rPr>
-        <w:t xml:space="preserve"> we keep clearing it. But eventually we get to a point where we </w:t>
-      </w:r>
-      <w:r>
-        <w:rPr>
-          <w:rFonts w:ascii="Arial" w:hAnsi="Arial" w:cs="Arial"/>
-          <w:sz w:val="24"/>
-          <w:szCs w:val="24"/>
-        </w:rPr>
-        <w:t xml:space="preserve">start to accumulate </w:t>
-      </w:r>
-      <w:r>
-        <w:rPr>
-          <w:rFonts w:ascii="Arial" w:hAnsi="Arial" w:cs="Arial"/>
-          <w:sz w:val="24"/>
-          <w:szCs w:val="24"/>
-        </w:rPr>
-        <w:t>lactate</w:t>
-      </w:r>
-      <w:r>
-        <w:rPr>
-          <w:rFonts w:ascii="Arial" w:hAnsi="Arial" w:cs="Arial"/>
-          <w:sz w:val="24"/>
-          <w:szCs w:val="24"/>
-        </w:rPr>
-        <w:t xml:space="preserve"> in the legs, this point is known as</w:t>
+        <w:t xml:space="preserve"> we keep clearing it. But eventually we get to a point where </w:t>
+      </w:r>
+      <w:r>
+        <w:rPr>
+          <w:rFonts w:ascii="Arial" w:hAnsi="Arial" w:cs="Arial"/>
+          <w:sz w:val="24"/>
+          <w:szCs w:val="24"/>
+        </w:rPr>
+        <w:t xml:space="preserve">lactate levels increase above the baseline (typically </w:t>
+      </w:r>
+      <w:bookmarkStart w:id="0" w:name="_GoBack"/>
+      <w:bookmarkEnd w:id="0"/>
+      <w:r>
+        <w:rPr>
+          <w:rFonts w:ascii="Arial" w:hAnsi="Arial" w:cs="Arial"/>
+          <w:sz w:val="24"/>
+          <w:szCs w:val="24"/>
+        </w:rPr>
+        <w:t>1mmol above)</w:t>
+      </w:r>
+      <w:r>
+        <w:rPr>
+          <w:rFonts w:ascii="Arial" w:hAnsi="Arial" w:cs="Arial"/>
+          <w:sz w:val="24"/>
+          <w:szCs w:val="24"/>
+        </w:rPr>
+        <w:t>, this point is known as</w:t>
       </w:r>
       <w:r>
         <w:rPr>
@@ -2808,8 +2826,18 @@
           <w:b/>
           <w:sz w:val="24"/>
           <w:szCs w:val="24"/>
-        </w:rPr>
-        <w:t>onset of blood lactate accumulation (OBLA)</w:t>
+          <w:u w:val="single"/>
+        </w:rPr>
+        <w:t>aerobic</w:t>
+      </w:r>
+      <w:r>
+        <w:rPr>
+          <w:rFonts w:ascii="Arial" w:hAnsi="Arial" w:cs="Arial"/>
+          <w:b/>
+          <w:sz w:val="24"/>
+          <w:szCs w:val="24"/>
+        </w:rPr>
+        <w:t xml:space="preserve"> threshold</w:t>
       </w:r>
       <w:r>
         <w:rPr>
@@ -2841,7 +2869,23 @@
           <w:sz w:val="24"/>
           <w:szCs w:val="24"/>
         </w:rPr>
-        <w:t>l that we are working, definitely above a</w:t>
+        <w:t xml:space="preserve">l that we are working, </w:t>
+      </w:r>
+      <w:r>
+        <w:rPr>
+          <w:rFonts w:ascii="Arial" w:hAnsi="Arial" w:cs="Arial"/>
+          <w:sz w:val="24"/>
+          <w:szCs w:val="24"/>
+        </w:rPr>
+        <w:t xml:space="preserve">but no more than </w:t>
+      </w:r>
+      <w:r>
+        <w:rPr>
+          <w:rFonts w:ascii="Arial" w:hAnsi="Arial" w:cs="Arial"/>
+          <w:sz w:val="24"/>
+          <w:szCs w:val="24"/>
+        </w:rPr>
+        <w:t>a</w:t>
       </w:r>
       <w:r>
         <w:rPr>
@@ -2945,7 +2989,15 @@
           <w:sz w:val="24"/>
           <w:szCs w:val="24"/>
         </w:rPr>
-        <w:t xml:space="preserve"> the </w:t>
+        <w:t xml:space="preserve"> </w:t>
+      </w:r>
+      <w:r>
+        <w:rPr>
+          <w:rFonts w:ascii="Arial" w:hAnsi="Arial" w:cs="Arial"/>
+          <w:sz w:val="24"/>
+          <w:szCs w:val="24"/>
+        </w:rPr>
+        <w:t xml:space="preserve">the </w:t>
       </w:r>
       <w:r>
         <w:rPr>
@@ -2953,16 +3005,76 @@
           <w:b/>
           <w:sz w:val="24"/>
           <w:szCs w:val="24"/>
+          <w:u w:val="single"/>
+        </w:rPr>
+        <w:t>anaerobic</w:t>
+      </w:r>
+      <w:r>
+        <w:rPr>
+          <w:rFonts w:ascii="Arial" w:hAnsi="Arial" w:cs="Arial"/>
+          <w:b/>
+          <w:sz w:val="24"/>
+          <w:szCs w:val="24"/>
+        </w:rPr>
+        <w:t xml:space="preserve"> threshold </w:t>
+      </w:r>
+      <w:r>
+        <w:rPr>
+          <w:rFonts w:ascii="Arial" w:hAnsi="Arial" w:cs="Arial"/>
+          <w:sz w:val="24"/>
+          <w:szCs w:val="24"/>
+        </w:rPr>
+        <w:t xml:space="preserve">and more technically </w:t>
+      </w:r>
+      <w:r>
+        <w:rPr>
+          <w:rFonts w:ascii="Arial" w:hAnsi="Arial" w:cs="Arial"/>
+          <w:sz w:val="24"/>
+          <w:szCs w:val="24"/>
+        </w:rPr>
+        <w:t xml:space="preserve">the </w:t>
+      </w:r>
+      <w:r>
+        <w:rPr>
+          <w:rFonts w:ascii="Arial" w:hAnsi="Arial" w:cs="Arial"/>
+          <w:b/>
+          <w:sz w:val="24"/>
+          <w:szCs w:val="24"/>
         </w:rPr>
         <w:t>maximal lactate steady state (MLSS)</w:t>
       </w:r>
       <w:r>
         <w:rPr>
           <w:rFonts w:ascii="Arial" w:hAnsi="Arial" w:cs="Arial"/>
-          <w:sz w:val="24"/>
-          <w:szCs w:val="24"/>
-        </w:rPr>
-        <w:t xml:space="preserve"> and is closely related to</w:t>
+          <w:b/>
+          <w:sz w:val="24"/>
+          <w:szCs w:val="24"/>
+        </w:rPr>
+        <w:t>.</w:t>
+      </w:r>
+      <w:r>
+        <w:rPr>
+          <w:rFonts w:ascii="Arial" w:hAnsi="Arial" w:cs="Arial"/>
+          <w:sz w:val="24"/>
+          <w:szCs w:val="24"/>
+        </w:rPr>
+        <w:t xml:space="preserve"> </w:t>
+      </w:r>
+      <w:r>
+        <w:rPr>
+          <w:rFonts w:ascii="Arial" w:hAnsi="Arial" w:cs="Arial"/>
+          <w:sz w:val="24"/>
+          <w:szCs w:val="24"/>
+        </w:rPr>
+        <w:t>The intensity / power at this point</w:t>
+      </w:r>
+      <w:r>
+        <w:rPr>
+          <w:rFonts w:ascii="Arial" w:hAnsi="Arial" w:cs="Arial"/>
+          <w:sz w:val="24"/>
+          <w:szCs w:val="24"/>
+        </w:rPr>
+        <w:t xml:space="preserve"> is closely related to</w:t>
       </w:r>
       <w:r>
         <w:rPr>
@@ -3376,17 +3488,7 @@
           <w:sz w:val="24"/>
           <w:szCs w:val="24"/>
         </w:rPr>
-        <w:t xml:space="preserve"> these are the destinations for </w:t>
-      </w:r>
-      <w:bookmarkStart w:id="0" w:name="_GoBack"/>
-      <w:bookmarkEnd w:id="0"/>
-      <w:r>
-        <w:rPr>
-          <w:rFonts w:ascii="Arial" w:hAnsi="Arial" w:cs="Arial"/>
-          <w:sz w:val="24"/>
-          <w:szCs w:val="24"/>
-        </w:rPr>
-        <w:t xml:space="preserve">that </w:t>
+        <w:t xml:space="preserve"> these are the destinations for that </w:t>
       </w:r>
       <w:r>
         <w:rPr>
@@ -7153,7 +7255,7 @@
 </file>
 
 <file path=customXml/itemProps1.xml><?xml version="1.0" encoding="utf-8"?>
-<ds:datastoreItem xmlns:ds="http://schemas.openxmlformats.org/officeDocument/2006/customXml" ds:itemID="{D11F4540-96A4-467B-923D-3ACF83FAEC54}">
+<ds:datastoreItem xmlns:ds="http://schemas.openxmlformats.org/officeDocument/2006/customXml" ds:itemID="{D167672F-32F2-4851-979D-E20891BD267A}">
   <ds:schemaRefs>
     <ds:schemaRef ds:uri="http://schemas.openxmlformats.org/officeDocument/2006/bibliography"/>
   </ds:schemaRefs>

</xml_diff>

<commit_message>
Added Motor Units to the science doc
</commit_message>
<xml_diff>
--- a/doc/user/Golden Cheetah Science v1.docx
+++ b/doc/user/Golden Cheetah Science v1.docx
@@ -380,10 +380,144 @@
         <mc:AlternateContent>
           <mc:Choice Requires="wps">
             <w:drawing>
-              <wp:anchor distT="45720" distB="45720" distL="114300" distR="114300" simplePos="0" relativeHeight="251658240" behindDoc="0" locked="0" layoutInCell="1" allowOverlap="1" wp14:anchorId="6AA8D8AE" wp14:editId="6A8D8C3C">
+              <wp:anchor distT="0" distB="0" distL="114300" distR="114300" simplePos="0" relativeHeight="251665408" behindDoc="0" locked="0" layoutInCell="1" allowOverlap="1" wp14:anchorId="55EC617F" wp14:editId="68651E13">
                 <wp:simplePos x="0" y="0"/>
                 <wp:positionH relativeFrom="column">
-                  <wp:posOffset>5191125</wp:posOffset>
+                  <wp:posOffset>4580574</wp:posOffset>
+                </wp:positionH>
+                <wp:positionV relativeFrom="paragraph">
+                  <wp:posOffset>822007</wp:posOffset>
+                </wp:positionV>
+                <wp:extent cx="1771650" cy="371475"/>
+                <wp:effectExtent l="0" t="0" r="0" b="0"/>
+                <wp:wrapNone/>
+                <wp:docPr id="8" name="Text Box 8"/>
+                <wp:cNvGraphicFramePr/>
+                <a:graphic xmlns:a="http://schemas.openxmlformats.org/drawingml/2006/main">
+                  <a:graphicData uri="http://schemas.microsoft.com/office/word/2010/wordprocessingShape">
+                    <wps:wsp>
+                      <wps:cNvSpPr txBox="1"/>
+                      <wps:spPr>
+                        <a:xfrm rot="16200000">
+                          <a:off x="0" y="0"/>
+                          <a:ext cx="1771650" cy="371475"/>
+                        </a:xfrm>
+                        <a:prstGeom prst="rect">
+                          <a:avLst/>
+                        </a:prstGeom>
+                        <a:noFill/>
+                        <a:ln w="6350">
+                          <a:noFill/>
+                        </a:ln>
+                        <a:effectLst/>
+                      </wps:spPr>
+                      <wps:style>
+                        <a:lnRef idx="0">
+                          <a:schemeClr val="accent1"/>
+                        </a:lnRef>
+                        <a:fillRef idx="0">
+                          <a:schemeClr val="accent1"/>
+                        </a:fillRef>
+                        <a:effectRef idx="0">
+                          <a:schemeClr val="accent1"/>
+                        </a:effectRef>
+                        <a:fontRef idx="minor">
+                          <a:schemeClr val="dk1"/>
+                        </a:fontRef>
+                      </wps:style>
+                      <wps:txbx>
+                        <w:txbxContent>
+                          <w:p>
+                            <w:pPr>
+                              <w:jc w:val="center"/>
+                              <w:rPr>
+                                <w:color w:val="BFBFBF" w:themeColor="background1" w:themeShade="BF"/>
+                                <w:sz w:val="40"/>
+                                <w:szCs w:val="40"/>
+                              </w:rPr>
+                            </w:pPr>
+                            <w:proofErr w:type="gramStart"/>
+                            <w:r>
+                              <w:rPr>
+                                <w:color w:val="BFBFBF" w:themeColor="background1" w:themeShade="BF"/>
+                                <w:sz w:val="40"/>
+                                <w:szCs w:val="40"/>
+                              </w:rPr>
+                              <w:t>work</w:t>
+                            </w:r>
+                            <w:proofErr w:type="gramEnd"/>
+                          </w:p>
+                        </w:txbxContent>
+                      </wps:txbx>
+                      <wps:bodyPr rot="0" spcFirstLastPara="0" vertOverflow="overflow" horzOverflow="overflow" vert="horz" wrap="square" lIns="91440" tIns="45720" rIns="91440" bIns="45720" numCol="1" spcCol="0" rtlCol="0" fromWordArt="0" anchor="t" anchorCtr="0" forceAA="0" compatLnSpc="1">
+                        <a:prstTxWarp prst="textNoShape">
+                          <a:avLst/>
+                        </a:prstTxWarp>
+                        <a:noAutofit/>
+                      </wps:bodyPr>
+                    </wps:wsp>
+                  </a:graphicData>
+                </a:graphic>
+                <wp14:sizeRelH relativeFrom="margin">
+                  <wp14:pctWidth>0</wp14:pctWidth>
+                </wp14:sizeRelH>
+                <wp14:sizeRelV relativeFrom="margin">
+                  <wp14:pctHeight>0</wp14:pctHeight>
+                </wp14:sizeRelV>
+              </wp:anchor>
+            </w:drawing>
+          </mc:Choice>
+          <mc:Fallback>
+            <w:pict>
+              <v:shapetype w14:anchorId="55EC617F" id="_x0000_t202" coordsize="21600,21600" o:spt="202" path="m,l,21600r21600,l21600,xe">
+                <v:stroke joinstyle="miter"/>
+                <v:path gradientshapeok="t" o:connecttype="rect"/>
+              </v:shapetype>
+              <v:shape id="Text Box 8" o:spid="_x0000_s1026" type="#_x0000_t202" style="position:absolute;margin-left:360.7pt;margin-top:64.7pt;width:139.5pt;height:29.25pt;rotation:-90;z-index:251665408;visibility:visible;mso-wrap-style:square;mso-width-percent:0;mso-height-percent:0;mso-wrap-distance-left:9pt;mso-wrap-distance-top:0;mso-wrap-distance-right:9pt;mso-wrap-distance-bottom:0;mso-position-horizontal:absolute;mso-position-horizontal-relative:text;mso-position-vertical:absolute;mso-position-vertical-relative:text;mso-width-percent:0;mso-height-percent:0;mso-width-relative:margin;mso-height-relative:margin;v-text-anchor:top" o:gfxdata="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" filled="f" stroked="f" strokeweight=".5pt">
+                <v:textbox>
+                  <w:txbxContent>
+                    <w:p>
+                      <w:pPr>
+                        <w:jc w:val="center"/>
+                        <w:rPr>
+                          <w:color w:val="BFBFBF" w:themeColor="background1" w:themeShade="BF"/>
+                          <w:sz w:val="40"/>
+                          <w:szCs w:val="40"/>
+                        </w:rPr>
+                      </w:pPr>
+                      <w:proofErr w:type="gramStart"/>
+                      <w:r>
+                        <w:rPr>
+                          <w:color w:val="BFBFBF" w:themeColor="background1" w:themeShade="BF"/>
+                          <w:sz w:val="40"/>
+                          <w:szCs w:val="40"/>
+                        </w:rPr>
+                        <w:t>work</w:t>
+                      </w:r>
+                      <w:proofErr w:type="gramEnd"/>
+                    </w:p>
+                  </w:txbxContent>
+                </v:textbox>
+              </v:shape>
+            </w:pict>
+          </mc:Fallback>
+        </mc:AlternateContent>
+      </w:r>
+      <w:r>
+        <w:rPr>
+          <w:rFonts w:ascii="Arial" w:hAnsi="Arial" w:cs="Arial"/>
+          <w:noProof/>
+          <w:sz w:val="24"/>
+          <w:szCs w:val="24"/>
+          <w:lang w:eastAsia="en-GB"/>
+        </w:rPr>
+        <mc:AlternateContent>
+          <mc:Choice Requires="wps">
+            <w:drawing>
+              <wp:anchor distT="45720" distB="45720" distL="114300" distR="114300" simplePos="0" relativeHeight="251658240" behindDoc="0" locked="0" layoutInCell="1" allowOverlap="1" wp14:anchorId="36F26436" wp14:editId="0BFB2BD6">
+                <wp:simplePos x="0" y="0"/>
+                <wp:positionH relativeFrom="column">
+                  <wp:posOffset>5267325</wp:posOffset>
                 </wp:positionH>
                 <wp:positionV relativeFrom="paragraph">
                   <wp:posOffset>3810</wp:posOffset>
@@ -481,10 +615,10 @@
                                 <w:lang w:eastAsia="en-GB"/>
                               </w:rPr>
                               <w:drawing>
-                                <wp:inline distT="0" distB="0" distL="0" distR="0" wp14:anchorId="458AA1D2" wp14:editId="726EDA84">
+                                <wp:inline distT="0" distB="0" distL="0" distR="0" wp14:anchorId="0F552CBB" wp14:editId="51A1BA47">
                                   <wp:extent cx="2819400" cy="1760815"/>
                                   <wp:effectExtent l="0" t="0" r="0" b="0"/>
-                                  <wp:docPr id="3" name="Picture 3" descr="C:\Users\Mark\Desktop\cpmodel.PNG"/>
+                                  <wp:docPr id="11" name="Picture 11" descr="C:\Users\Mark\Desktop\cpmodel.PNG"/>
                                   <wp:cNvGraphicFramePr>
                                     <a:graphicFrameLocks xmlns:a="http://schemas.openxmlformats.org/drawingml/2006/main" noChangeAspect="1"/>
                                   </wp:cNvGraphicFramePr>
@@ -552,11 +686,7 @@
           </mc:Choice>
           <mc:Fallback>
             <w:pict>
-              <v:shapetype w14:anchorId="6AA8D8AE" id="_x0000_t202" coordsize="21600,21600" o:spt="202" path="m,l,21600r21600,l21600,xe">
-                <v:stroke joinstyle="miter"/>
-                <v:path gradientshapeok="t" o:connecttype="rect"/>
-              </v:shapetype>
-              <v:shape id="Text Box 2" o:spid="_x0000_s1026" type="#_x0000_t202" style="position:absolute;margin-left:408.75pt;margin-top:.3pt;width:185.9pt;height:188.25pt;z-index:251658240;visibility:visible;mso-wrap-style:square;mso-width-percent:400;mso-height-percent:0;mso-wrap-distance-left:9pt;mso-wrap-distance-top:3.6pt;mso-wrap-distance-right:9pt;mso-wrap-distance-bottom:3.6pt;mso-position-horizontal:absolute;mso-position-horizontal-relative:text;mso-position-vertical:absolute;mso-position-vertical-relative:text;mso-width-percent:400;mso-height-percent:0;mso-width-relative:margin;mso-height-relative:margin;v-text-anchor:top" o:gfxdata="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" filled="f" stroked="f">
+              <v:shape w14:anchorId="36F26436" id="Text Box 2" o:spid="_x0000_s1027" type="#_x0000_t202" style="position:absolute;margin-left:414.75pt;margin-top:.3pt;width:185.9pt;height:188.25pt;z-index:251658240;visibility:visible;mso-wrap-style:square;mso-width-percent:400;mso-height-percent:0;mso-wrap-distance-left:9pt;mso-wrap-distance-top:3.6pt;mso-wrap-distance-right:9pt;mso-wrap-distance-bottom:3.6pt;mso-position-horizontal:absolute;mso-position-horizontal-relative:text;mso-position-vertical:absolute;mso-position-vertical-relative:text;mso-width-percent:400;mso-height-percent:0;mso-width-relative:margin;mso-height-relative:margin;v-text-anchor:top" o:gfxdata="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" filled="f" stroked="f">
                 <v:textbox>
                   <w:txbxContent>
                     <w:p>
@@ -621,10 +751,10 @@
                           <w:lang w:eastAsia="en-GB"/>
                         </w:rPr>
                         <w:drawing>
-                          <wp:inline distT="0" distB="0" distL="0" distR="0" wp14:anchorId="458AA1D2" wp14:editId="726EDA84">
+                          <wp:inline distT="0" distB="0" distL="0" distR="0" wp14:anchorId="0F552CBB" wp14:editId="51A1BA47">
                             <wp:extent cx="2819400" cy="1760815"/>
                             <wp:effectExtent l="0" t="0" r="0" b="0"/>
-                            <wp:docPr id="3" name="Picture 3" descr="C:\Users\Mark\Desktop\cpmodel.PNG"/>
+                            <wp:docPr id="11" name="Picture 11" descr="C:\Users\Mark\Desktop\cpmodel.PNG"/>
                             <wp:cNvGraphicFramePr>
                               <a:graphicFrameLocks xmlns:a="http://schemas.openxmlformats.org/drawingml/2006/main" noChangeAspect="1"/>
                             </wp:cNvGraphicFramePr>
@@ -638,7 +768,7 @@
                                     </pic:cNvPicPr>
                                   </pic:nvPicPr>
                                   <pic:blipFill>
-                                    <a:blip r:embed="rId7">
+                                    <a:blip r:embed="rId5">
                                       <a:extLst>
                                         <a:ext uri="{28A0092B-C50C-407E-A947-70E740481C1C}">
                                           <a14:useLocalDpi xmlns:a14="http://schemas.microsoft.com/office/drawing/2010/main" val="0"/>
@@ -659,7 +789,7 @@
                                       <a:avLst/>
                                     </a:prstGeom>
                                     <a:blipFill>
-                                      <a:blip r:embed="rId8"/>
+                                      <a:blip r:embed="rId6"/>
                                       <a:tile tx="0" ty="0" sx="100000" sy="100000" flip="none" algn="tl"/>
                                     </a:blipFill>
                                     <a:ln>
@@ -684,6 +814,169 @@
       <w:r>
         <w:rPr>
           <w:rFonts w:ascii="Arial" w:hAnsi="Arial" w:cs="Arial"/>
+          <w:sz w:val="24"/>
+          <w:szCs w:val="24"/>
+        </w:rPr>
+        <w:t xml:space="preserve">In 1965 </w:t>
+      </w:r>
+      <w:r>
+        <w:rPr>
+          <w:rFonts w:ascii="Arial" w:hAnsi="Arial" w:cs="Arial"/>
+          <w:sz w:val="24"/>
+          <w:szCs w:val="24"/>
+        </w:rPr>
+        <w:t xml:space="preserve">two scientists </w:t>
+      </w:r>
+      <w:r>
+        <w:rPr>
+          <w:rFonts w:ascii="Arial" w:hAnsi="Arial" w:cs="Arial"/>
+          <w:sz w:val="24"/>
+          <w:szCs w:val="24"/>
+        </w:rPr>
+        <w:t xml:space="preserve">Monod and </w:t>
+      </w:r>
+      <w:proofErr w:type="spellStart"/>
+      <w:r>
+        <w:rPr>
+          <w:rFonts w:ascii="Arial" w:hAnsi="Arial" w:cs="Arial"/>
+          <w:sz w:val="24"/>
+          <w:szCs w:val="24"/>
+        </w:rPr>
+        <w:t>Sche</w:t>
+      </w:r>
+      <w:r>
+        <w:rPr>
+          <w:rFonts w:ascii="Arial" w:hAnsi="Arial" w:cs="Arial"/>
+          <w:sz w:val="24"/>
+          <w:szCs w:val="24"/>
+        </w:rPr>
+        <w:t>r</w:t>
+      </w:r>
+      <w:r>
+        <w:rPr>
+          <w:rFonts w:ascii="Arial" w:hAnsi="Arial" w:cs="Arial"/>
+          <w:sz w:val="24"/>
+          <w:szCs w:val="24"/>
+        </w:rPr>
+        <w:t>rer</w:t>
+      </w:r>
+      <w:proofErr w:type="spellEnd"/>
+      <w:r>
+        <w:rPr>
+          <w:rFonts w:ascii="Arial" w:hAnsi="Arial" w:cs="Arial"/>
+          <w:sz w:val="24"/>
+          <w:szCs w:val="24"/>
+        </w:rPr>
+        <w:t xml:space="preserve"> </w:t>
+      </w:r>
+      <w:r>
+        <w:rPr>
+          <w:rFonts w:ascii="Arial" w:hAnsi="Arial" w:cs="Arial"/>
+          <w:sz w:val="24"/>
+          <w:szCs w:val="24"/>
+        </w:rPr>
+        <w:t>presented</w:t>
+      </w:r>
+      <w:r>
+        <w:rPr>
+          <w:rFonts w:ascii="Arial" w:hAnsi="Arial" w:cs="Arial"/>
+          <w:sz w:val="24"/>
+          <w:szCs w:val="24"/>
+        </w:rPr>
+        <w:t xml:space="preserve"> a ‘Critical Power Model’ where the Critical Power of a muscle i</w:t>
+      </w:r>
+      <w:r>
+        <w:rPr>
+          <w:rFonts w:ascii="Arial" w:hAnsi="Arial" w:cs="Arial"/>
+          <w:sz w:val="24"/>
+          <w:szCs w:val="24"/>
+        </w:rPr>
+        <w:t>s defined as ‘the maximum rate of work</w:t>
+      </w:r>
+      <w:r>
+        <w:rPr>
+          <w:rFonts w:ascii="Arial" w:hAnsi="Arial" w:cs="Arial"/>
+          <w:sz w:val="24"/>
+          <w:szCs w:val="24"/>
+        </w:rPr>
+        <w:t xml:space="preserve"> that it can keep up for a </w:t>
+      </w:r>
+      <w:r>
+        <w:rPr>
+          <w:rFonts w:ascii="Arial" w:hAnsi="Arial" w:cs="Arial"/>
+          <w:sz w:val="24"/>
+          <w:szCs w:val="24"/>
+        </w:rPr>
+        <w:t xml:space="preserve">very long time without fatigue’. They </w:t>
+      </w:r>
+      <w:r>
+        <w:rPr>
+          <w:rFonts w:ascii="Arial" w:hAnsi="Arial" w:cs="Arial"/>
+          <w:sz w:val="24"/>
+          <w:szCs w:val="24"/>
+        </w:rPr>
+        <w:t xml:space="preserve">also proposed an ‘energy store’ (later to be termed W’) that represented a finite amount of work that could be done above </w:t>
+      </w:r>
+      <w:r>
+        <w:rPr>
+          <w:rFonts w:ascii="Arial" w:hAnsi="Arial" w:cs="Arial"/>
+          <w:sz w:val="24"/>
+          <w:szCs w:val="24"/>
+        </w:rPr>
+        <w:t xml:space="preserve">that </w:t>
+      </w:r>
+      <w:r>
+        <w:rPr>
+          <w:rFonts w:ascii="Arial" w:hAnsi="Arial" w:cs="Arial"/>
+          <w:sz w:val="24"/>
+          <w:szCs w:val="24"/>
+        </w:rPr>
+        <w:t>C</w:t>
+      </w:r>
+      <w:r>
+        <w:rPr>
+          <w:rFonts w:ascii="Arial" w:hAnsi="Arial" w:cs="Arial"/>
+          <w:sz w:val="24"/>
+          <w:szCs w:val="24"/>
+        </w:rPr>
+        <w:t xml:space="preserve">ritical </w:t>
+      </w:r>
+      <w:r>
+        <w:rPr>
+          <w:rFonts w:ascii="Arial" w:hAnsi="Arial" w:cs="Arial"/>
+          <w:sz w:val="24"/>
+          <w:szCs w:val="24"/>
+        </w:rPr>
+        <w:t>P</w:t>
+      </w:r>
+      <w:r>
+        <w:rPr>
+          <w:rFonts w:ascii="Arial" w:hAnsi="Arial" w:cs="Arial"/>
+          <w:sz w:val="24"/>
+          <w:szCs w:val="24"/>
+        </w:rPr>
+        <w:t>ower</w:t>
+      </w:r>
+      <w:r>
+        <w:rPr>
+          <w:rFonts w:ascii="Arial" w:hAnsi="Arial" w:cs="Arial"/>
+          <w:sz w:val="24"/>
+          <w:szCs w:val="24"/>
+        </w:rPr>
+        <w:t xml:space="preserve">. </w:t>
+      </w:r>
+    </w:p>
+    <w:p>
+      <w:pPr>
+        <w:rPr>
+          <w:rFonts w:ascii="Arial" w:hAnsi="Arial" w:cs="Arial"/>
+          <w:sz w:val="24"/>
+          <w:szCs w:val="24"/>
+        </w:rPr>
+      </w:pPr>
+      <w:r>
+        <w:rPr>
+          <w:rFonts w:ascii="Arial" w:hAnsi="Arial" w:cs="Arial"/>
           <w:noProof/>
           <w:sz w:val="24"/>
           <w:szCs w:val="24"/>
@@ -692,27 +985,27 @@
         <mc:AlternateContent>
           <mc:Choice Requires="wps">
             <w:drawing>
-              <wp:anchor distT="0" distB="0" distL="114300" distR="114300" simplePos="0" relativeHeight="251665408" behindDoc="0" locked="0" layoutInCell="1" allowOverlap="1" wp14:anchorId="5349D1C2" wp14:editId="5200D1E6">
+              <wp:anchor distT="0" distB="0" distL="114300" distR="114300" simplePos="0" relativeHeight="251661312" behindDoc="0" locked="0" layoutInCell="1" allowOverlap="1" wp14:anchorId="123D3658" wp14:editId="515A8245">
                 <wp:simplePos x="0" y="0"/>
                 <wp:positionH relativeFrom="column">
-                  <wp:posOffset>4590733</wp:posOffset>
+                  <wp:posOffset>5276850</wp:posOffset>
                 </wp:positionH>
                 <wp:positionV relativeFrom="paragraph">
-                  <wp:posOffset>822642</wp:posOffset>
+                  <wp:posOffset>315595</wp:posOffset>
                 </wp:positionV>
-                <wp:extent cx="1771650" cy="371475"/>
+                <wp:extent cx="514350" cy="533400"/>
                 <wp:effectExtent l="0" t="0" r="0" b="0"/>
                 <wp:wrapNone/>
-                <wp:docPr id="8" name="Text Box 8"/>
+                <wp:docPr id="6" name="Text Box 6"/>
                 <wp:cNvGraphicFramePr/>
                 <a:graphic xmlns:a="http://schemas.openxmlformats.org/drawingml/2006/main">
                   <a:graphicData uri="http://schemas.microsoft.com/office/word/2010/wordprocessingShape">
                     <wps:wsp>
                       <wps:cNvSpPr txBox="1"/>
                       <wps:spPr>
-                        <a:xfrm rot="16200000">
+                        <a:xfrm>
                           <a:off x="0" y="0"/>
-                          <a:ext cx="1771650" cy="371475"/>
+                          <a:ext cx="514350" cy="533400"/>
                         </a:xfrm>
                         <a:prstGeom prst="rect">
                           <a:avLst/>
@@ -741,23 +1034,20 @@
                         <w:txbxContent>
                           <w:p>
                             <w:pPr>
-                              <w:jc w:val="center"/>
                               <w:rPr>
-                                <w:color w:val="BFBFBF" w:themeColor="background1" w:themeShade="BF"/>
+                                <w:color w:val="FF0000"/>
                                 <w:sz w:val="40"/>
                                 <w:szCs w:val="40"/>
                               </w:rPr>
                             </w:pPr>
-                            <w:proofErr w:type="gramStart"/>
                             <w:r>
                               <w:rPr>
-                                <w:color w:val="BFBFBF" w:themeColor="background1" w:themeShade="BF"/>
+                                <w:color w:val="FF0000"/>
                                 <w:sz w:val="40"/>
                                 <w:szCs w:val="40"/>
                               </w:rPr>
-                              <w:t>work</w:t>
+                              <w:t>CP</w:t>
                             </w:r>
-                            <w:proofErr w:type="gramEnd"/>
                           </w:p>
                         </w:txbxContent>
                       </wps:txbx>
@@ -773,36 +1063,30 @@
                 <wp14:sizeRelH relativeFrom="margin">
                   <wp14:pctWidth>0</wp14:pctWidth>
                 </wp14:sizeRelH>
-                <wp14:sizeRelV relativeFrom="margin">
-                  <wp14:pctHeight>0</wp14:pctHeight>
-                </wp14:sizeRelV>
               </wp:anchor>
             </w:drawing>
           </mc:Choice>
           <mc:Fallback>
             <w:pict>
-              <v:shape w14:anchorId="5349D1C2" id="Text Box 8" o:spid="_x0000_s1027" type="#_x0000_t202" style="position:absolute;margin-left:361.5pt;margin-top:64.75pt;width:139.5pt;height:29.25pt;rotation:-90;z-index:251665408;visibility:visible;mso-wrap-style:square;mso-width-percent:0;mso-height-percent:0;mso-wrap-distance-left:9pt;mso-wrap-distance-top:0;mso-wrap-distance-right:9pt;mso-wrap-distance-bottom:0;mso-position-horizontal:absolute;mso-position-horizontal-relative:text;mso-position-vertical:absolute;mso-position-vertical-relative:text;mso-width-percent:0;mso-height-percent:0;mso-width-relative:margin;mso-height-relative:margin;v-text-anchor:top" o:gfxdata="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" filled="f" stroked="f" strokeweight=".5pt">
+              <v:shape w14:anchorId="123D3658" id="Text Box 6" o:spid="_x0000_s1028" type="#_x0000_t202" style="position:absolute;margin-left:415.5pt;margin-top:24.85pt;width:40.5pt;height:42pt;z-index:251661312;visibility:visible;mso-wrap-style:square;mso-width-percent:0;mso-wrap-distance-left:9pt;mso-wrap-distance-top:0;mso-wrap-distance-right:9pt;mso-wrap-distance-bottom:0;mso-position-horizontal:absolute;mso-position-horizontal-relative:text;mso-position-vertical:absolute;mso-position-vertical-relative:text;mso-width-percent:0;mso-width-relative:margin;v-text-anchor:top" o:gfxdata="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" filled="f" stroked="f" strokeweight=".5pt">
                 <v:textbox>
                   <w:txbxContent>
                     <w:p>
                       <w:pPr>
-                        <w:jc w:val="center"/>
                         <w:rPr>
-                          <w:color w:val="BFBFBF" w:themeColor="background1" w:themeShade="BF"/>
+                          <w:color w:val="FF0000"/>
                           <w:sz w:val="40"/>
                           <w:szCs w:val="40"/>
                         </w:rPr>
                       </w:pPr>
-                      <w:proofErr w:type="gramStart"/>
                       <w:r>
                         <w:rPr>
-                          <w:color w:val="BFBFBF" w:themeColor="background1" w:themeShade="BF"/>
+                          <w:color w:val="FF0000"/>
                           <w:sz w:val="40"/>
                           <w:szCs w:val="40"/>
                         </w:rPr>
-                        <w:t>work</w:t>
+                        <w:t>CP</w:t>
                       </w:r>
-                      <w:proofErr w:type="gramEnd"/>
                     </w:p>
                   </w:txbxContent>
                 </v:textbox>
@@ -814,169 +1098,6 @@
       <w:r>
         <w:rPr>
           <w:rFonts w:ascii="Arial" w:hAnsi="Arial" w:cs="Arial"/>
-          <w:sz w:val="24"/>
-          <w:szCs w:val="24"/>
-        </w:rPr>
-        <w:t xml:space="preserve">In 1965 </w:t>
-      </w:r>
-      <w:r>
-        <w:rPr>
-          <w:rFonts w:ascii="Arial" w:hAnsi="Arial" w:cs="Arial"/>
-          <w:sz w:val="24"/>
-          <w:szCs w:val="24"/>
-        </w:rPr>
-        <w:t xml:space="preserve">two scientists </w:t>
-      </w:r>
-      <w:r>
-        <w:rPr>
-          <w:rFonts w:ascii="Arial" w:hAnsi="Arial" w:cs="Arial"/>
-          <w:sz w:val="24"/>
-          <w:szCs w:val="24"/>
-        </w:rPr>
-        <w:t xml:space="preserve">Monod and </w:t>
-      </w:r>
-      <w:proofErr w:type="spellStart"/>
-      <w:r>
-        <w:rPr>
-          <w:rFonts w:ascii="Arial" w:hAnsi="Arial" w:cs="Arial"/>
-          <w:sz w:val="24"/>
-          <w:szCs w:val="24"/>
-        </w:rPr>
-        <w:t>Sche</w:t>
-      </w:r>
-      <w:r>
-        <w:rPr>
-          <w:rFonts w:ascii="Arial" w:hAnsi="Arial" w:cs="Arial"/>
-          <w:sz w:val="24"/>
-          <w:szCs w:val="24"/>
-        </w:rPr>
-        <w:t>r</w:t>
-      </w:r>
-      <w:r>
-        <w:rPr>
-          <w:rFonts w:ascii="Arial" w:hAnsi="Arial" w:cs="Arial"/>
-          <w:sz w:val="24"/>
-          <w:szCs w:val="24"/>
-        </w:rPr>
-        <w:t>rer</w:t>
-      </w:r>
-      <w:proofErr w:type="spellEnd"/>
-      <w:r>
-        <w:rPr>
-          <w:rFonts w:ascii="Arial" w:hAnsi="Arial" w:cs="Arial"/>
-          <w:sz w:val="24"/>
-          <w:szCs w:val="24"/>
-        </w:rPr>
-        <w:t xml:space="preserve"> </w:t>
-      </w:r>
-      <w:r>
-        <w:rPr>
-          <w:rFonts w:ascii="Arial" w:hAnsi="Arial" w:cs="Arial"/>
-          <w:sz w:val="24"/>
-          <w:szCs w:val="24"/>
-        </w:rPr>
-        <w:t>presented</w:t>
-      </w:r>
-      <w:r>
-        <w:rPr>
-          <w:rFonts w:ascii="Arial" w:hAnsi="Arial" w:cs="Arial"/>
-          <w:sz w:val="24"/>
-          <w:szCs w:val="24"/>
-        </w:rPr>
-        <w:t xml:space="preserve"> a ‘Critical Power Model’ where the Critical Power of a muscle i</w:t>
-      </w:r>
-      <w:r>
-        <w:rPr>
-          <w:rFonts w:ascii="Arial" w:hAnsi="Arial" w:cs="Arial"/>
-          <w:sz w:val="24"/>
-          <w:szCs w:val="24"/>
-        </w:rPr>
-        <w:t>s defined as ‘the maximum rate of work</w:t>
-      </w:r>
-      <w:r>
-        <w:rPr>
-          <w:rFonts w:ascii="Arial" w:hAnsi="Arial" w:cs="Arial"/>
-          <w:sz w:val="24"/>
-          <w:szCs w:val="24"/>
-        </w:rPr>
-        <w:t xml:space="preserve"> that it can keep up for a </w:t>
-      </w:r>
-      <w:r>
-        <w:rPr>
-          <w:rFonts w:ascii="Arial" w:hAnsi="Arial" w:cs="Arial"/>
-          <w:sz w:val="24"/>
-          <w:szCs w:val="24"/>
-        </w:rPr>
-        <w:t xml:space="preserve">very long time without fatigue’. They </w:t>
-      </w:r>
-      <w:r>
-        <w:rPr>
-          <w:rFonts w:ascii="Arial" w:hAnsi="Arial" w:cs="Arial"/>
-          <w:sz w:val="24"/>
-          <w:szCs w:val="24"/>
-        </w:rPr>
-        <w:t xml:space="preserve">also proposed an ‘energy store’ (later to be termed W’) that represented a finite amount of work that could be done above </w:t>
-      </w:r>
-      <w:r>
-        <w:rPr>
-          <w:rFonts w:ascii="Arial" w:hAnsi="Arial" w:cs="Arial"/>
-          <w:sz w:val="24"/>
-          <w:szCs w:val="24"/>
-        </w:rPr>
-        <w:t xml:space="preserve">that </w:t>
-      </w:r>
-      <w:r>
-        <w:rPr>
-          <w:rFonts w:ascii="Arial" w:hAnsi="Arial" w:cs="Arial"/>
-          <w:sz w:val="24"/>
-          <w:szCs w:val="24"/>
-        </w:rPr>
-        <w:t>C</w:t>
-      </w:r>
-      <w:r>
-        <w:rPr>
-          <w:rFonts w:ascii="Arial" w:hAnsi="Arial" w:cs="Arial"/>
-          <w:sz w:val="24"/>
-          <w:szCs w:val="24"/>
-        </w:rPr>
-        <w:t xml:space="preserve">ritical </w:t>
-      </w:r>
-      <w:r>
-        <w:rPr>
-          <w:rFonts w:ascii="Arial" w:hAnsi="Arial" w:cs="Arial"/>
-          <w:sz w:val="24"/>
-          <w:szCs w:val="24"/>
-        </w:rPr>
-        <w:t>P</w:t>
-      </w:r>
-      <w:r>
-        <w:rPr>
-          <w:rFonts w:ascii="Arial" w:hAnsi="Arial" w:cs="Arial"/>
-          <w:sz w:val="24"/>
-          <w:szCs w:val="24"/>
-        </w:rPr>
-        <w:t>ower</w:t>
-      </w:r>
-      <w:r>
-        <w:rPr>
-          <w:rFonts w:ascii="Arial" w:hAnsi="Arial" w:cs="Arial"/>
-          <w:sz w:val="24"/>
-          <w:szCs w:val="24"/>
-        </w:rPr>
-        <w:t xml:space="preserve">. </w:t>
-      </w:r>
-    </w:p>
-    <w:p>
-      <w:pPr>
-        <w:rPr>
-          <w:rFonts w:ascii="Arial" w:hAnsi="Arial" w:cs="Arial"/>
-          <w:sz w:val="24"/>
-          <w:szCs w:val="24"/>
-        </w:rPr>
-      </w:pPr>
-      <w:r>
-        <w:rPr>
-          <w:rFonts w:ascii="Arial" w:hAnsi="Arial" w:cs="Arial"/>
           <w:noProof/>
           <w:sz w:val="24"/>
           <w:szCs w:val="24"/>
@@ -985,7 +1106,7 @@
         <mc:AlternateContent>
           <mc:Choice Requires="wps">
             <w:drawing>
-              <wp:anchor distT="0" distB="0" distL="114300" distR="114300" simplePos="0" relativeHeight="251663360" behindDoc="0" locked="0" layoutInCell="1" allowOverlap="1" wp14:anchorId="55D7CA87" wp14:editId="52817682">
+              <wp:anchor distT="0" distB="0" distL="114300" distR="114300" simplePos="0" relativeHeight="251663360" behindDoc="0" locked="0" layoutInCell="1" allowOverlap="1" wp14:anchorId="5B177B95" wp14:editId="2EECDDB8">
                 <wp:simplePos x="0" y="0"/>
                 <wp:positionH relativeFrom="column">
                   <wp:posOffset>6115050</wp:posOffset>
@@ -1074,7 +1195,7 @@
           </mc:Choice>
           <mc:Fallback>
             <w:pict>
-              <v:shape w14:anchorId="55D7CA87" id="Text Box 7" o:spid="_x0000_s1028" type="#_x0000_t202" style="position:absolute;margin-left:481.5pt;margin-top:67.4pt;width:139.5pt;height:29.25pt;z-index:251663360;visibility:visible;mso-wrap-style:square;mso-width-percent:0;mso-height-percent:0;mso-wrap-distance-left:9pt;mso-wrap-distance-top:0;mso-wrap-distance-right:9pt;mso-wrap-distance-bottom:0;mso-position-horizontal:absolute;mso-position-horizontal-relative:text;mso-position-vertical:absolute;mso-position-vertical-relative:text;mso-width-percent:0;mso-height-percent:0;mso-width-relative:margin;mso-height-relative:margin;v-text-anchor:top" o:gfxdata="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" filled="f" stroked="f" strokeweight=".5pt">
+              <v:shape w14:anchorId="5B177B95" id="Text Box 7" o:spid="_x0000_s1029" type="#_x0000_t202" style="position:absolute;margin-left:481.5pt;margin-top:67.4pt;width:139.5pt;height:29.25pt;z-index:251663360;visibility:visible;mso-wrap-style:square;mso-width-percent:0;mso-height-percent:0;mso-wrap-distance-left:9pt;mso-wrap-distance-top:0;mso-wrap-distance-right:9pt;mso-wrap-distance-bottom:0;mso-position-horizontal:absolute;mso-position-horizontal-relative:text;mso-position-vertical:absolute;mso-position-vertical-relative:text;mso-width-percent:0;mso-height-percent:0;mso-width-relative:margin;mso-height-relative:margin;v-text-anchor:top" o:gfxdata="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" filled="f" stroked="f" strokeweight=".5pt">
                 <v:textbox>
                   <w:txbxContent>
                     <w:p>
@@ -1115,7 +1236,7 @@
         <mc:AlternateContent>
           <mc:Choice Requires="wps">
             <w:drawing>
-              <wp:anchor distT="0" distB="0" distL="114300" distR="114300" simplePos="0" relativeHeight="251659264" behindDoc="0" locked="0" layoutInCell="1" allowOverlap="1" wp14:anchorId="4BAC2E6B" wp14:editId="277DACDE">
+              <wp:anchor distT="0" distB="0" distL="114300" distR="114300" simplePos="0" relativeHeight="251659264" behindDoc="0" locked="0" layoutInCell="1" allowOverlap="1" wp14:anchorId="5002A679" wp14:editId="10B94681">
                 <wp:simplePos x="0" y="0"/>
                 <wp:positionH relativeFrom="column">
                   <wp:posOffset>5705475</wp:posOffset>
@@ -1198,7 +1319,7 @@
           </mc:Choice>
           <mc:Fallback>
             <w:pict>
-              <v:shape w14:anchorId="4BAC2E6B" id="Text Box 5" o:spid="_x0000_s1029" type="#_x0000_t202" style="position:absolute;margin-left:449.25pt;margin-top:.85pt;width:57.75pt;height:42pt;z-index:251659264;visibility:visible;mso-wrap-style:square;mso-width-percent:0;mso-wrap-distance-left:9pt;mso-wrap-distance-top:0;mso-wrap-distance-right:9pt;mso-wrap-distance-bottom:0;mso-position-horizontal:absolute;mso-position-horizontal-relative:text;mso-position-vertical:absolute;mso-position-vertical-relative:text;mso-width-percent:0;mso-width-relative:margin;v-text-anchor:top" o:gfxdata="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" filled="f" stroked="f" strokeweight=".5pt">
+              <v:shape w14:anchorId="5002A679" id="Text Box 5" o:spid="_x0000_s1030" type="#_x0000_t202" style="position:absolute;margin-left:449.25pt;margin-top:.85pt;width:57.75pt;height:42pt;z-index:251659264;visibility:visible;mso-wrap-style:square;mso-width-percent:0;mso-wrap-distance-left:9pt;mso-wrap-distance-top:0;mso-wrap-distance-right:9pt;mso-wrap-distance-bottom:0;mso-position-horizontal:absolute;mso-position-horizontal-relative:text;mso-position-vertical:absolute;mso-position-vertical-relative:text;mso-width-percent:0;mso-width-relative:margin;v-text-anchor:top" o:gfxdata="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" filled="f" stroked="f" strokeweight=".5pt">
                 <v:textbox>
                   <w:txbxContent>
                     <w:p>
@@ -1228,127 +1349,6 @@
       <w:r>
         <w:rPr>
           <w:rFonts w:ascii="Arial" w:hAnsi="Arial" w:cs="Arial"/>
-          <w:noProof/>
-          <w:sz w:val="24"/>
-          <w:szCs w:val="24"/>
-          <w:lang w:eastAsia="en-GB"/>
-        </w:rPr>
-        <mc:AlternateContent>
-          <mc:Choice Requires="wps">
-            <w:drawing>
-              <wp:anchor distT="0" distB="0" distL="114300" distR="114300" simplePos="0" relativeHeight="251661312" behindDoc="0" locked="0" layoutInCell="1" allowOverlap="1" wp14:anchorId="1B5D8D01" wp14:editId="6EF7165C">
-                <wp:simplePos x="0" y="0"/>
-                <wp:positionH relativeFrom="column">
-                  <wp:posOffset>5200650</wp:posOffset>
-                </wp:positionH>
-                <wp:positionV relativeFrom="paragraph">
-                  <wp:posOffset>315595</wp:posOffset>
-                </wp:positionV>
-                <wp:extent cx="514350" cy="533400"/>
-                <wp:effectExtent l="0" t="0" r="0" b="0"/>
-                <wp:wrapNone/>
-                <wp:docPr id="6" name="Text Box 6"/>
-                <wp:cNvGraphicFramePr/>
-                <a:graphic xmlns:a="http://schemas.openxmlformats.org/drawingml/2006/main">
-                  <a:graphicData uri="http://schemas.microsoft.com/office/word/2010/wordprocessingShape">
-                    <wps:wsp>
-                      <wps:cNvSpPr txBox="1"/>
-                      <wps:spPr>
-                        <a:xfrm>
-                          <a:off x="0" y="0"/>
-                          <a:ext cx="514350" cy="533400"/>
-                        </a:xfrm>
-                        <a:prstGeom prst="rect">
-                          <a:avLst/>
-                        </a:prstGeom>
-                        <a:noFill/>
-                        <a:ln w="6350">
-                          <a:noFill/>
-                        </a:ln>
-                        <a:effectLst/>
-                      </wps:spPr>
-                      <wps:style>
-                        <a:lnRef idx="0">
-                          <a:schemeClr val="accent1"/>
-                        </a:lnRef>
-                        <a:fillRef idx="0">
-                          <a:schemeClr val="accent1"/>
-                        </a:fillRef>
-                        <a:effectRef idx="0">
-                          <a:schemeClr val="accent1"/>
-                        </a:effectRef>
-                        <a:fontRef idx="minor">
-                          <a:schemeClr val="dk1"/>
-                        </a:fontRef>
-                      </wps:style>
-                      <wps:txbx>
-                        <w:txbxContent>
-                          <w:p>
-                            <w:pPr>
-                              <w:rPr>
-                                <w:color w:val="FF0000"/>
-                                <w:sz w:val="40"/>
-                                <w:szCs w:val="40"/>
-                              </w:rPr>
-                            </w:pPr>
-                            <w:r>
-                              <w:rPr>
-                                <w:color w:val="FF0000"/>
-                                <w:sz w:val="40"/>
-                                <w:szCs w:val="40"/>
-                              </w:rPr>
-                              <w:t>CP</w:t>
-                            </w:r>
-                          </w:p>
-                        </w:txbxContent>
-                      </wps:txbx>
-                      <wps:bodyPr rot="0" spcFirstLastPara="0" vertOverflow="overflow" horzOverflow="overflow" vert="horz" wrap="square" lIns="91440" tIns="45720" rIns="91440" bIns="45720" numCol="1" spcCol="0" rtlCol="0" fromWordArt="0" anchor="t" anchorCtr="0" forceAA="0" compatLnSpc="1">
-                        <a:prstTxWarp prst="textNoShape">
-                          <a:avLst/>
-                        </a:prstTxWarp>
-                        <a:noAutofit/>
-                      </wps:bodyPr>
-                    </wps:wsp>
-                  </a:graphicData>
-                </a:graphic>
-                <wp14:sizeRelH relativeFrom="margin">
-                  <wp14:pctWidth>0</wp14:pctWidth>
-                </wp14:sizeRelH>
-              </wp:anchor>
-            </w:drawing>
-          </mc:Choice>
-          <mc:Fallback>
-            <w:pict>
-              <v:shape w14:anchorId="1B5D8D01" id="Text Box 6" o:spid="_x0000_s1030" type="#_x0000_t202" style="position:absolute;margin-left:409.5pt;margin-top:24.85pt;width:40.5pt;height:42pt;z-index:251661312;visibility:visible;mso-wrap-style:square;mso-width-percent:0;mso-wrap-distance-left:9pt;mso-wrap-distance-top:0;mso-wrap-distance-right:9pt;mso-wrap-distance-bottom:0;mso-position-horizontal:absolute;mso-position-horizontal-relative:text;mso-position-vertical:absolute;mso-position-vertical-relative:text;mso-width-percent:0;mso-width-relative:margin;v-text-anchor:top" o:gfxdata="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" filled="f" stroked="f" strokeweight=".5pt">
-                <v:textbox>
-                  <w:txbxContent>
-                    <w:p>
-                      <w:pPr>
-                        <w:rPr>
-                          <w:color w:val="FF0000"/>
-                          <w:sz w:val="40"/>
-                          <w:szCs w:val="40"/>
-                        </w:rPr>
-                      </w:pPr>
-                      <w:r>
-                        <w:rPr>
-                          <w:color w:val="FF0000"/>
-                          <w:sz w:val="40"/>
-                          <w:szCs w:val="40"/>
-                        </w:rPr>
-                        <w:t>CP</w:t>
-                      </w:r>
-                    </w:p>
-                  </w:txbxContent>
-                </v:textbox>
-              </v:shape>
-            </w:pict>
-          </mc:Fallback>
-        </mc:AlternateContent>
-      </w:r>
-      <w:r>
-        <w:rPr>
-          <w:rFonts w:ascii="Arial" w:hAnsi="Arial" w:cs="Arial"/>
           <w:sz w:val="24"/>
           <w:szCs w:val="24"/>
         </w:rPr>
@@ -1821,7 +1821,7 @@
                     <pic:cNvPicPr/>
                   </pic:nvPicPr>
                   <pic:blipFill>
-                    <a:blip r:embed="rId9" cstate="print">
+                    <a:blip r:embed="rId7" cstate="print">
                       <a:extLst>
                         <a:ext uri="{28A0092B-C50C-407E-A947-70E740481C1C}">
                           <a14:useLocalDpi xmlns:a14="http://schemas.microsoft.com/office/drawing/2010/main" val="0"/>
@@ -2439,7 +2439,37 @@
           <w:szCs w:val="24"/>
         </w:rPr>
         <w:lastRenderedPageBreak/>
-        <w:t xml:space="preserve">Lactate Threshold </w:t>
+        <w:t>Slow and Fast-</w:t>
+      </w:r>
+      <w:r>
+        <w:rPr>
+          <w:rFonts w:ascii="Arial" w:hAnsi="Arial" w:cs="Arial"/>
+          <w:b/>
+          <w:color w:val="FF0000"/>
+          <w:sz w:val="24"/>
+          <w:szCs w:val="24"/>
+        </w:rPr>
+        <w:t xml:space="preserve">twitch </w:t>
+      </w:r>
+      <w:r>
+        <w:rPr>
+          <w:rFonts w:ascii="Arial" w:hAnsi="Arial" w:cs="Arial"/>
+          <w:b/>
+          <w:color w:val="FF0000"/>
+          <w:sz w:val="24"/>
+          <w:szCs w:val="24"/>
+        </w:rPr>
+        <w:t>Muscle</w:t>
+      </w:r>
+      <w:r>
+        <w:rPr>
+          <w:rFonts w:ascii="Arial" w:hAnsi="Arial" w:cs="Arial"/>
+          <w:b/>
+          <w:color w:val="FF0000"/>
+          <w:sz w:val="24"/>
+          <w:szCs w:val="24"/>
+        </w:rPr>
+        <w:t>s</w:t>
       </w:r>
     </w:p>
     <w:p>
@@ -2456,7 +2486,82 @@
           <w:sz w:val="24"/>
           <w:szCs w:val="24"/>
         </w:rPr>
-        <w:t>Now, that</w:t>
+        <w:t>Roughly 40% of your body weight is muscle</w:t>
+      </w:r>
+      <w:r>
+        <w:rPr>
+          <w:rFonts w:ascii="Arial" w:hAnsi="Arial" w:cs="Arial"/>
+          <w:sz w:val="24"/>
+          <w:szCs w:val="24"/>
+        </w:rPr>
+        <w:t xml:space="preserve">; </w:t>
+      </w:r>
+      <w:r>
+        <w:rPr>
+          <w:rFonts w:ascii="Arial" w:hAnsi="Arial" w:cs="Arial"/>
+          <w:b/>
+          <w:sz w:val="24"/>
+          <w:szCs w:val="24"/>
+        </w:rPr>
+        <w:t>skeletal muscle</w:t>
+      </w:r>
+      <w:r>
+        <w:rPr>
+          <w:rFonts w:ascii="Arial" w:hAnsi="Arial" w:cs="Arial"/>
+          <w:sz w:val="24"/>
+          <w:szCs w:val="24"/>
+        </w:rPr>
+        <w:t xml:space="preserve"> that’s attached to your bones via tendons and are controlled via conscious thought (“shut up legs, pedal faster”),  but also </w:t>
+      </w:r>
+      <w:r>
+        <w:rPr>
+          <w:rFonts w:ascii="Arial" w:hAnsi="Arial" w:cs="Arial"/>
+          <w:b/>
+          <w:sz w:val="24"/>
+          <w:szCs w:val="24"/>
+        </w:rPr>
+        <w:t>smooth muscle</w:t>
+      </w:r>
+      <w:r>
+        <w:rPr>
+          <w:rFonts w:ascii="Arial" w:hAnsi="Arial" w:cs="Arial"/>
+          <w:sz w:val="24"/>
+          <w:szCs w:val="24"/>
+        </w:rPr>
+        <w:t xml:space="preserve"> including arteries, </w:t>
+      </w:r>
+      <w:r>
+        <w:rPr>
+          <w:rFonts w:ascii="Arial" w:hAnsi="Arial" w:cs="Arial"/>
+          <w:sz w:val="24"/>
+          <w:szCs w:val="24"/>
+        </w:rPr>
+        <w:t xml:space="preserve">the </w:t>
+      </w:r>
+      <w:r>
+        <w:rPr>
+          <w:rFonts w:ascii="Arial" w:hAnsi="Arial" w:cs="Arial"/>
+          <w:sz w:val="24"/>
+          <w:szCs w:val="24"/>
+        </w:rPr>
+        <w:t xml:space="preserve">bladder, eye and reproductive organs and of course </w:t>
+      </w:r>
+      <w:r>
+        <w:rPr>
+          <w:rFonts w:ascii="Arial" w:hAnsi="Arial" w:cs="Arial"/>
+          <w:b/>
+          <w:sz w:val="24"/>
+          <w:szCs w:val="24"/>
+        </w:rPr>
+        <w:t>cardiac muscle</w:t>
+      </w:r>
+      <w:r>
+        <w:rPr>
+          <w:rFonts w:ascii="Arial" w:hAnsi="Arial" w:cs="Arial"/>
+          <w:sz w:val="24"/>
+          <w:szCs w:val="24"/>
+        </w:rPr>
+        <w:t xml:space="preserve"> pumping blood 24x7 and again without any conscious thought.</w:t>
       </w:r>
       <w:r>
         <w:rPr>
@@ -2466,6 +2571,1339 @@
         </w:rPr>
         <w:t xml:space="preserve"> </w:t>
       </w:r>
+    </w:p>
+    <w:p>
+      <w:pPr>
+        <w:rPr>
+          <w:rFonts w:ascii="Arial" w:hAnsi="Arial" w:cs="Arial"/>
+          <w:sz w:val="24"/>
+          <w:szCs w:val="24"/>
+        </w:rPr>
+      </w:pPr>
+      <w:r>
+        <w:rPr>
+          <w:rFonts w:ascii="Arial" w:hAnsi="Arial" w:cs="Arial"/>
+          <w:sz w:val="24"/>
+          <w:szCs w:val="24"/>
+        </w:rPr>
+        <w:t xml:space="preserve">We’re going to focus </w:t>
+      </w:r>
+      <w:r>
+        <w:rPr>
+          <w:rFonts w:ascii="Arial" w:hAnsi="Arial" w:cs="Arial"/>
+          <w:sz w:val="24"/>
+          <w:szCs w:val="24"/>
+        </w:rPr>
+        <w:t>on</w:t>
+      </w:r>
+      <w:r>
+        <w:rPr>
+          <w:rFonts w:ascii="Arial" w:hAnsi="Arial" w:cs="Arial"/>
+          <w:b/>
+          <w:sz w:val="24"/>
+          <w:szCs w:val="24"/>
+        </w:rPr>
+        <w:t xml:space="preserve"> skeletal muscle</w:t>
+      </w:r>
+      <w:r>
+        <w:rPr>
+          <w:rFonts w:ascii="Arial" w:hAnsi="Arial" w:cs="Arial"/>
+          <w:sz w:val="24"/>
+          <w:szCs w:val="24"/>
+        </w:rPr>
+        <w:t>. Our l</w:t>
+      </w:r>
+      <w:r>
+        <w:rPr>
+          <w:rFonts w:ascii="Arial" w:hAnsi="Arial" w:cs="Arial"/>
+          <w:sz w:val="24"/>
+          <w:szCs w:val="24"/>
+        </w:rPr>
+        <w:t>egs</w:t>
+      </w:r>
+      <w:r>
+        <w:rPr>
+          <w:rFonts w:ascii="Arial" w:hAnsi="Arial" w:cs="Arial"/>
+          <w:sz w:val="24"/>
+          <w:szCs w:val="24"/>
+        </w:rPr>
+        <w:t xml:space="preserve"> </w:t>
+      </w:r>
+      <w:r>
+        <w:rPr>
+          <w:rFonts w:ascii="Arial" w:hAnsi="Arial" w:cs="Arial"/>
+          <w:sz w:val="24"/>
+          <w:szCs w:val="24"/>
+        </w:rPr>
+        <w:t xml:space="preserve">contain lots of different </w:t>
+      </w:r>
+      <w:r>
+        <w:rPr>
+          <w:rFonts w:ascii="Arial" w:hAnsi="Arial" w:cs="Arial"/>
+          <w:b/>
+          <w:sz w:val="24"/>
+          <w:szCs w:val="24"/>
+        </w:rPr>
+        <w:t>muscle groups</w:t>
+      </w:r>
+      <w:r>
+        <w:rPr>
+          <w:rFonts w:ascii="Arial" w:hAnsi="Arial" w:cs="Arial"/>
+          <w:sz w:val="24"/>
+          <w:szCs w:val="24"/>
+        </w:rPr>
+        <w:t xml:space="preserve">; </w:t>
+      </w:r>
+      <w:r>
+        <w:rPr>
+          <w:rFonts w:ascii="Arial" w:hAnsi="Arial" w:cs="Arial"/>
+          <w:sz w:val="24"/>
+          <w:szCs w:val="24"/>
+        </w:rPr>
+        <w:t xml:space="preserve">the quadriceps, hamstrings, calves </w:t>
+      </w:r>
+      <w:r>
+        <w:rPr>
+          <w:rFonts w:ascii="Arial" w:hAnsi="Arial" w:cs="Arial"/>
+          <w:sz w:val="24"/>
+          <w:szCs w:val="24"/>
+        </w:rPr>
+        <w:t xml:space="preserve">etc. </w:t>
+      </w:r>
+      <w:r>
+        <w:rPr>
+          <w:rFonts w:ascii="Arial" w:hAnsi="Arial" w:cs="Arial"/>
+          <w:sz w:val="24"/>
+          <w:szCs w:val="24"/>
+        </w:rPr>
+        <w:t xml:space="preserve">These </w:t>
+      </w:r>
+      <w:r>
+        <w:rPr>
+          <w:rFonts w:ascii="Arial" w:hAnsi="Arial" w:cs="Arial"/>
+          <w:sz w:val="24"/>
+          <w:szCs w:val="24"/>
+        </w:rPr>
+        <w:t>m</w:t>
+      </w:r>
+      <w:r>
+        <w:rPr>
+          <w:rFonts w:ascii="Arial" w:hAnsi="Arial" w:cs="Arial"/>
+          <w:sz w:val="24"/>
+          <w:szCs w:val="24"/>
+        </w:rPr>
+        <w:t>uscle</w:t>
+      </w:r>
+      <w:r>
+        <w:rPr>
+          <w:rFonts w:ascii="Arial" w:hAnsi="Arial" w:cs="Arial"/>
+          <w:sz w:val="24"/>
+          <w:szCs w:val="24"/>
+        </w:rPr>
+        <w:t xml:space="preserve"> group</w:t>
+      </w:r>
+      <w:r>
+        <w:rPr>
+          <w:rFonts w:ascii="Arial" w:hAnsi="Arial" w:cs="Arial"/>
+          <w:sz w:val="24"/>
+          <w:szCs w:val="24"/>
+        </w:rPr>
+        <w:t>s</w:t>
+      </w:r>
+      <w:r>
+        <w:rPr>
+          <w:rFonts w:ascii="Arial" w:hAnsi="Arial" w:cs="Arial"/>
+          <w:sz w:val="24"/>
+          <w:szCs w:val="24"/>
+        </w:rPr>
+        <w:t xml:space="preserve"> </w:t>
+      </w:r>
+      <w:r>
+        <w:rPr>
+          <w:rFonts w:ascii="Arial" w:hAnsi="Arial" w:cs="Arial"/>
+          <w:sz w:val="24"/>
+          <w:szCs w:val="24"/>
+        </w:rPr>
+        <w:t>work to</w:t>
+      </w:r>
+      <w:r>
+        <w:rPr>
+          <w:rFonts w:ascii="Arial" w:hAnsi="Arial" w:cs="Arial"/>
+          <w:sz w:val="24"/>
+          <w:szCs w:val="24"/>
+        </w:rPr>
+        <w:t>gether when we</w:t>
+      </w:r>
+      <w:r>
+        <w:rPr>
+          <w:rFonts w:ascii="Arial" w:hAnsi="Arial" w:cs="Arial"/>
+          <w:sz w:val="24"/>
+          <w:szCs w:val="24"/>
+        </w:rPr>
+        <w:t xml:space="preserve"> walk, run, kick and jump. </w:t>
+      </w:r>
+      <w:r>
+        <w:rPr>
+          <w:rFonts w:ascii="Arial" w:hAnsi="Arial" w:cs="Arial"/>
+          <w:sz w:val="24"/>
+          <w:szCs w:val="24"/>
+        </w:rPr>
+        <w:t xml:space="preserve">Each </w:t>
+      </w:r>
+      <w:r>
+        <w:rPr>
+          <w:rFonts w:ascii="Arial" w:hAnsi="Arial" w:cs="Arial"/>
+          <w:sz w:val="24"/>
+          <w:szCs w:val="24"/>
+        </w:rPr>
+        <w:t>muscle group</w:t>
+      </w:r>
+      <w:r>
+        <w:rPr>
+          <w:rFonts w:ascii="Arial" w:hAnsi="Arial" w:cs="Arial"/>
+          <w:sz w:val="24"/>
+          <w:szCs w:val="24"/>
+        </w:rPr>
+        <w:t xml:space="preserve"> </w:t>
+      </w:r>
+      <w:r>
+        <w:rPr>
+          <w:rFonts w:ascii="Arial" w:hAnsi="Arial" w:cs="Arial"/>
+          <w:sz w:val="24"/>
+          <w:szCs w:val="24"/>
+        </w:rPr>
+        <w:t xml:space="preserve">in turn </w:t>
+      </w:r>
+      <w:r>
+        <w:rPr>
+          <w:rFonts w:ascii="Arial" w:hAnsi="Arial" w:cs="Arial"/>
+          <w:sz w:val="24"/>
+          <w:szCs w:val="24"/>
+        </w:rPr>
+        <w:t xml:space="preserve">is comprised of a large number of </w:t>
+      </w:r>
+      <w:r>
+        <w:rPr>
+          <w:rFonts w:ascii="Arial" w:hAnsi="Arial" w:cs="Arial"/>
+          <w:b/>
+          <w:sz w:val="24"/>
+          <w:szCs w:val="24"/>
+        </w:rPr>
+        <w:t>motor units</w:t>
+      </w:r>
+      <w:r>
+        <w:rPr>
+          <w:rFonts w:ascii="Arial" w:hAnsi="Arial" w:cs="Arial"/>
+          <w:b/>
+          <w:sz w:val="24"/>
+          <w:szCs w:val="24"/>
+        </w:rPr>
+        <w:t xml:space="preserve"> (MU)</w:t>
+      </w:r>
+      <w:r>
+        <w:rPr>
+          <w:rFonts w:ascii="Arial" w:hAnsi="Arial" w:cs="Arial"/>
+          <w:b/>
+          <w:sz w:val="24"/>
+          <w:szCs w:val="24"/>
+        </w:rPr>
+        <w:t xml:space="preserve"> </w:t>
+      </w:r>
+      <w:r>
+        <w:rPr>
+          <w:rFonts w:ascii="Arial" w:hAnsi="Arial" w:cs="Arial"/>
+          <w:sz w:val="24"/>
+          <w:szCs w:val="24"/>
+        </w:rPr>
+        <w:t xml:space="preserve">that in turn contain </w:t>
+      </w:r>
+      <w:r>
+        <w:rPr>
+          <w:rFonts w:ascii="Arial" w:hAnsi="Arial" w:cs="Arial"/>
+          <w:sz w:val="24"/>
+          <w:szCs w:val="24"/>
+        </w:rPr>
+        <w:t xml:space="preserve">a </w:t>
+      </w:r>
+      <w:r>
+        <w:rPr>
+          <w:rFonts w:ascii="Arial" w:hAnsi="Arial" w:cs="Arial"/>
+          <w:b/>
+          <w:sz w:val="24"/>
+          <w:szCs w:val="24"/>
+        </w:rPr>
+        <w:t>motor neuron</w:t>
+      </w:r>
+      <w:r>
+        <w:rPr>
+          <w:rFonts w:ascii="Arial" w:hAnsi="Arial" w:cs="Arial"/>
+          <w:sz w:val="24"/>
+          <w:szCs w:val="24"/>
+        </w:rPr>
+        <w:t xml:space="preserve"> </w:t>
+      </w:r>
+      <w:r>
+        <w:rPr>
+          <w:rFonts w:ascii="Arial" w:hAnsi="Arial" w:cs="Arial"/>
+          <w:sz w:val="24"/>
+          <w:szCs w:val="24"/>
+        </w:rPr>
+        <w:t>and</w:t>
+      </w:r>
+      <w:r>
+        <w:rPr>
+          <w:rFonts w:ascii="Arial" w:hAnsi="Arial" w:cs="Arial"/>
+          <w:sz w:val="24"/>
+          <w:szCs w:val="24"/>
+        </w:rPr>
+        <w:t xml:space="preserve"> a collection of </w:t>
+      </w:r>
+      <w:r>
+        <w:rPr>
+          <w:rFonts w:ascii="Arial" w:hAnsi="Arial" w:cs="Arial"/>
+          <w:b/>
+          <w:sz w:val="24"/>
+          <w:szCs w:val="24"/>
+        </w:rPr>
+        <w:t>muscle fibres</w:t>
+      </w:r>
+      <w:r>
+        <w:rPr>
+          <w:rFonts w:ascii="Arial" w:hAnsi="Arial" w:cs="Arial"/>
+          <w:sz w:val="24"/>
+          <w:szCs w:val="24"/>
+        </w:rPr>
+        <w:t>.</w:t>
+      </w:r>
+      <w:r>
+        <w:rPr>
+          <w:rFonts w:ascii="Arial" w:hAnsi="Arial" w:cs="Arial"/>
+          <w:sz w:val="24"/>
+          <w:szCs w:val="24"/>
+        </w:rPr>
+        <w:t xml:space="preserve"> </w:t>
+      </w:r>
+      <w:r>
+        <w:rPr>
+          <w:rFonts w:ascii="Arial" w:hAnsi="Arial" w:cs="Arial"/>
+          <w:sz w:val="24"/>
+          <w:szCs w:val="24"/>
+        </w:rPr>
+        <w:t>O</w:t>
+      </w:r>
+      <w:r>
+        <w:rPr>
+          <w:rFonts w:ascii="Arial" w:hAnsi="Arial" w:cs="Arial"/>
+          <w:sz w:val="24"/>
+          <w:szCs w:val="24"/>
+        </w:rPr>
+        <w:t>ur brain</w:t>
+      </w:r>
+      <w:r>
+        <w:rPr>
+          <w:rFonts w:ascii="Arial" w:hAnsi="Arial" w:cs="Arial"/>
+          <w:sz w:val="24"/>
+          <w:szCs w:val="24"/>
+        </w:rPr>
+        <w:t xml:space="preserve"> trigger</w:t>
+      </w:r>
+      <w:r>
+        <w:rPr>
+          <w:rFonts w:ascii="Arial" w:hAnsi="Arial" w:cs="Arial"/>
+          <w:sz w:val="24"/>
+          <w:szCs w:val="24"/>
+        </w:rPr>
+        <w:t>s</w:t>
+      </w:r>
+      <w:r>
+        <w:rPr>
+          <w:rFonts w:ascii="Arial" w:hAnsi="Arial" w:cs="Arial"/>
+          <w:sz w:val="24"/>
+          <w:szCs w:val="24"/>
+        </w:rPr>
+        <w:t xml:space="preserve"> </w:t>
+      </w:r>
+      <w:r>
+        <w:rPr>
+          <w:rFonts w:ascii="Arial" w:hAnsi="Arial" w:cs="Arial"/>
+          <w:sz w:val="24"/>
+          <w:szCs w:val="24"/>
+        </w:rPr>
+        <w:t>a muscle</w:t>
+      </w:r>
+      <w:r>
+        <w:rPr>
+          <w:rFonts w:ascii="Arial" w:hAnsi="Arial" w:cs="Arial"/>
+          <w:sz w:val="24"/>
+          <w:szCs w:val="24"/>
+        </w:rPr>
+        <w:t xml:space="preserve"> group</w:t>
+      </w:r>
+      <w:r>
+        <w:rPr>
+          <w:rFonts w:ascii="Arial" w:hAnsi="Arial" w:cs="Arial"/>
+          <w:sz w:val="24"/>
+          <w:szCs w:val="24"/>
+        </w:rPr>
+        <w:t xml:space="preserve"> into </w:t>
+      </w:r>
+      <w:r>
+        <w:rPr>
+          <w:rFonts w:ascii="Arial" w:hAnsi="Arial" w:cs="Arial"/>
+          <w:sz w:val="24"/>
+          <w:szCs w:val="24"/>
+        </w:rPr>
+        <w:t>action by recruiting as many of its motor units as needed to meet the force we want. It does this by firing t</w:t>
+      </w:r>
+      <w:r>
+        <w:rPr>
+          <w:rFonts w:ascii="Arial" w:hAnsi="Arial" w:cs="Arial"/>
+          <w:sz w:val="24"/>
+          <w:szCs w:val="24"/>
+        </w:rPr>
+        <w:t>he</w:t>
+      </w:r>
+      <w:r>
+        <w:rPr>
+          <w:rFonts w:ascii="Arial" w:hAnsi="Arial" w:cs="Arial"/>
+          <w:sz w:val="24"/>
+          <w:szCs w:val="24"/>
+        </w:rPr>
+        <w:t xml:space="preserve"> </w:t>
+      </w:r>
+      <w:r>
+        <w:rPr>
+          <w:rFonts w:ascii="Arial" w:hAnsi="Arial" w:cs="Arial"/>
+          <w:sz w:val="24"/>
+          <w:szCs w:val="24"/>
+        </w:rPr>
+        <w:t>motor neuron</w:t>
+      </w:r>
+      <w:r>
+        <w:rPr>
+          <w:rFonts w:ascii="Arial" w:hAnsi="Arial" w:cs="Arial"/>
+          <w:sz w:val="24"/>
+          <w:szCs w:val="24"/>
+        </w:rPr>
+        <w:t>s</w:t>
+      </w:r>
+      <w:r>
+        <w:rPr>
+          <w:rFonts w:ascii="Arial" w:hAnsi="Arial" w:cs="Arial"/>
+          <w:sz w:val="24"/>
+          <w:szCs w:val="24"/>
+        </w:rPr>
+        <w:t xml:space="preserve"> </w:t>
+      </w:r>
+      <w:r>
+        <w:rPr>
+          <w:rFonts w:ascii="Arial" w:hAnsi="Arial" w:cs="Arial"/>
+          <w:sz w:val="24"/>
+          <w:szCs w:val="24"/>
+        </w:rPr>
+        <w:t>that</w:t>
+      </w:r>
+      <w:r>
+        <w:rPr>
+          <w:rFonts w:ascii="Arial" w:hAnsi="Arial" w:cs="Arial"/>
+          <w:sz w:val="24"/>
+          <w:szCs w:val="24"/>
+        </w:rPr>
+        <w:t xml:space="preserve"> </w:t>
+      </w:r>
+      <w:r>
+        <w:rPr>
+          <w:rFonts w:ascii="Arial" w:hAnsi="Arial" w:cs="Arial"/>
+          <w:sz w:val="24"/>
+          <w:szCs w:val="24"/>
+        </w:rPr>
+        <w:t xml:space="preserve">sends an electrical pulse to the </w:t>
+      </w:r>
+      <w:r>
+        <w:rPr>
+          <w:rFonts w:ascii="Arial" w:hAnsi="Arial" w:cs="Arial"/>
+          <w:sz w:val="24"/>
+          <w:szCs w:val="24"/>
+        </w:rPr>
+        <w:t xml:space="preserve">muscle </w:t>
+      </w:r>
+      <w:r>
+        <w:rPr>
+          <w:rFonts w:ascii="Arial" w:hAnsi="Arial" w:cs="Arial"/>
+          <w:sz w:val="24"/>
+          <w:szCs w:val="24"/>
+        </w:rPr>
+        <w:t>fibres</w:t>
+      </w:r>
+      <w:r>
+        <w:rPr>
+          <w:rFonts w:ascii="Arial" w:hAnsi="Arial" w:cs="Arial"/>
+          <w:sz w:val="24"/>
+          <w:szCs w:val="24"/>
+        </w:rPr>
+        <w:t xml:space="preserve"> </w:t>
+      </w:r>
+      <w:r>
+        <w:rPr>
+          <w:rFonts w:ascii="Arial" w:hAnsi="Arial" w:cs="Arial"/>
+          <w:sz w:val="24"/>
+          <w:szCs w:val="24"/>
+        </w:rPr>
+        <w:t>causing</w:t>
+      </w:r>
+      <w:r>
+        <w:rPr>
+          <w:rFonts w:ascii="Arial" w:hAnsi="Arial" w:cs="Arial"/>
+          <w:sz w:val="24"/>
+          <w:szCs w:val="24"/>
+        </w:rPr>
+        <w:t xml:space="preserve"> them to contract.</w:t>
+      </w:r>
+      <w:r>
+        <w:rPr>
+          <w:rFonts w:ascii="Arial" w:hAnsi="Arial" w:cs="Arial"/>
+          <w:sz w:val="24"/>
+          <w:szCs w:val="24"/>
+        </w:rPr>
+        <w:t xml:space="preserve"> </w:t>
+      </w:r>
+    </w:p>
+    <w:p>
+      <w:pPr>
+        <w:rPr>
+          <w:rFonts w:ascii="Arial" w:hAnsi="Arial" w:cs="Arial"/>
+          <w:sz w:val="24"/>
+          <w:szCs w:val="24"/>
+        </w:rPr>
+      </w:pPr>
+      <w:r>
+        <w:rPr>
+          <w:rFonts w:ascii="Arial" w:hAnsi="Arial" w:cs="Arial"/>
+          <w:sz w:val="24"/>
+          <w:szCs w:val="24"/>
+        </w:rPr>
+        <w:t>T</w:t>
+      </w:r>
+      <w:r>
+        <w:rPr>
+          <w:rFonts w:ascii="Arial" w:hAnsi="Arial" w:cs="Arial"/>
+          <w:sz w:val="24"/>
+          <w:szCs w:val="24"/>
+        </w:rPr>
+        <w:t xml:space="preserve">he force </w:t>
+      </w:r>
+      <w:r>
+        <w:rPr>
+          <w:rFonts w:ascii="Arial" w:hAnsi="Arial" w:cs="Arial"/>
+          <w:sz w:val="24"/>
+          <w:szCs w:val="24"/>
+        </w:rPr>
+        <w:t>that</w:t>
+      </w:r>
+      <w:r>
+        <w:rPr>
+          <w:rFonts w:ascii="Arial" w:hAnsi="Arial" w:cs="Arial"/>
+          <w:sz w:val="24"/>
+          <w:szCs w:val="24"/>
+        </w:rPr>
+        <w:t xml:space="preserve"> a muscle fibre contracts is known</w:t>
+      </w:r>
+      <w:r>
+        <w:rPr>
+          <w:rFonts w:ascii="Arial" w:hAnsi="Arial" w:cs="Arial"/>
+          <w:sz w:val="24"/>
+          <w:szCs w:val="24"/>
+        </w:rPr>
+        <w:t xml:space="preserve"> as</w:t>
+      </w:r>
+      <w:r>
+        <w:rPr>
+          <w:rFonts w:ascii="Arial" w:hAnsi="Arial" w:cs="Arial"/>
+          <w:sz w:val="24"/>
+          <w:szCs w:val="24"/>
+        </w:rPr>
+        <w:t xml:space="preserve"> </w:t>
+      </w:r>
+      <w:r>
+        <w:rPr>
+          <w:rFonts w:ascii="Arial" w:hAnsi="Arial" w:cs="Arial"/>
+          <w:i/>
+          <w:sz w:val="24"/>
+          <w:szCs w:val="24"/>
+        </w:rPr>
+        <w:t>twitchiness</w:t>
+      </w:r>
+      <w:r>
+        <w:rPr>
+          <w:rFonts w:ascii="Arial" w:hAnsi="Arial" w:cs="Arial"/>
+          <w:sz w:val="24"/>
+          <w:szCs w:val="24"/>
+        </w:rPr>
+        <w:t xml:space="preserve">; we have </w:t>
+      </w:r>
+      <w:r>
+        <w:rPr>
+          <w:rFonts w:ascii="Arial" w:hAnsi="Arial" w:cs="Arial"/>
+          <w:b/>
+          <w:sz w:val="24"/>
+          <w:szCs w:val="24"/>
+        </w:rPr>
+        <w:t>type I</w:t>
+      </w:r>
+      <w:r>
+        <w:rPr>
+          <w:rFonts w:ascii="Arial" w:hAnsi="Arial" w:cs="Arial"/>
+          <w:sz w:val="24"/>
+          <w:szCs w:val="24"/>
+        </w:rPr>
+        <w:t xml:space="preserve"> </w:t>
+      </w:r>
+      <w:r>
+        <w:rPr>
+          <w:rFonts w:ascii="Arial" w:hAnsi="Arial" w:cs="Arial"/>
+          <w:sz w:val="24"/>
+          <w:szCs w:val="24"/>
+        </w:rPr>
+        <w:t>known as</w:t>
+      </w:r>
+      <w:r>
+        <w:rPr>
+          <w:rFonts w:ascii="Arial" w:hAnsi="Arial" w:cs="Arial"/>
+          <w:sz w:val="24"/>
+          <w:szCs w:val="24"/>
+        </w:rPr>
+        <w:t xml:space="preserve"> </w:t>
+      </w:r>
+      <w:r>
+        <w:rPr>
+          <w:rFonts w:ascii="Arial" w:hAnsi="Arial" w:cs="Arial"/>
+          <w:b/>
+          <w:sz w:val="24"/>
+          <w:szCs w:val="24"/>
+        </w:rPr>
+        <w:t>slow-twitch</w:t>
+      </w:r>
+      <w:r>
+        <w:rPr>
+          <w:rFonts w:ascii="Arial" w:hAnsi="Arial" w:cs="Arial"/>
+          <w:sz w:val="24"/>
+          <w:szCs w:val="24"/>
+        </w:rPr>
+        <w:t xml:space="preserve"> fibres that don’t contract with much force but can keep </w:t>
+      </w:r>
+      <w:r>
+        <w:rPr>
+          <w:rFonts w:ascii="Arial" w:hAnsi="Arial" w:cs="Arial"/>
+          <w:sz w:val="24"/>
+          <w:szCs w:val="24"/>
+        </w:rPr>
+        <w:t>doing it</w:t>
+      </w:r>
+      <w:r>
+        <w:rPr>
+          <w:rFonts w:ascii="Arial" w:hAnsi="Arial" w:cs="Arial"/>
+          <w:sz w:val="24"/>
+          <w:szCs w:val="24"/>
+        </w:rPr>
+        <w:t xml:space="preserve"> for a long time and a </w:t>
+      </w:r>
+      <w:r>
+        <w:rPr>
+          <w:rFonts w:ascii="Arial" w:hAnsi="Arial" w:cs="Arial"/>
+          <w:b/>
+          <w:sz w:val="24"/>
+          <w:szCs w:val="24"/>
+        </w:rPr>
+        <w:t xml:space="preserve">type II </w:t>
+      </w:r>
+      <w:r>
+        <w:rPr>
+          <w:rFonts w:ascii="Arial" w:hAnsi="Arial" w:cs="Arial"/>
+          <w:sz w:val="24"/>
+          <w:szCs w:val="24"/>
+        </w:rPr>
+        <w:t>also known as</w:t>
+      </w:r>
+      <w:r>
+        <w:rPr>
+          <w:rFonts w:ascii="Arial" w:hAnsi="Arial" w:cs="Arial"/>
+          <w:sz w:val="24"/>
+          <w:szCs w:val="24"/>
+        </w:rPr>
+        <w:t xml:space="preserve"> </w:t>
+      </w:r>
+      <w:r>
+        <w:rPr>
+          <w:rFonts w:ascii="Arial" w:hAnsi="Arial" w:cs="Arial"/>
+          <w:b/>
+          <w:sz w:val="24"/>
+          <w:szCs w:val="24"/>
+        </w:rPr>
+        <w:t>fast-twitch</w:t>
+      </w:r>
+      <w:r>
+        <w:rPr>
+          <w:rFonts w:ascii="Arial" w:hAnsi="Arial" w:cs="Arial"/>
+          <w:sz w:val="24"/>
+          <w:szCs w:val="24"/>
+        </w:rPr>
+        <w:t xml:space="preserve"> that can be very powerful, but fatigue</w:t>
+      </w:r>
+      <w:r>
+        <w:rPr>
+          <w:rFonts w:ascii="Arial" w:hAnsi="Arial" w:cs="Arial"/>
+          <w:sz w:val="24"/>
+          <w:szCs w:val="24"/>
+        </w:rPr>
+        <w:t xml:space="preserve"> much more</w:t>
+      </w:r>
+      <w:r>
+        <w:rPr>
+          <w:rFonts w:ascii="Arial" w:hAnsi="Arial" w:cs="Arial"/>
+          <w:sz w:val="24"/>
+          <w:szCs w:val="24"/>
+        </w:rPr>
+        <w:t xml:space="preserve"> quickly. </w:t>
+      </w:r>
+      <w:r>
+        <w:rPr>
+          <w:rFonts w:ascii="Arial" w:hAnsi="Arial" w:cs="Arial"/>
+          <w:sz w:val="24"/>
+          <w:szCs w:val="24"/>
+        </w:rPr>
+        <w:t>In healthy adults t</w:t>
+      </w:r>
+      <w:r>
+        <w:rPr>
+          <w:rFonts w:ascii="Arial" w:hAnsi="Arial" w:cs="Arial"/>
+          <w:sz w:val="24"/>
+          <w:szCs w:val="24"/>
+        </w:rPr>
+        <w:t xml:space="preserve">he distribution of type I/II </w:t>
+      </w:r>
+      <w:r>
+        <w:rPr>
+          <w:rFonts w:ascii="Arial" w:hAnsi="Arial" w:cs="Arial"/>
+          <w:sz w:val="24"/>
+          <w:szCs w:val="24"/>
+        </w:rPr>
+        <w:t xml:space="preserve">differs </w:t>
+      </w:r>
+      <w:r>
+        <w:rPr>
+          <w:rFonts w:ascii="Arial" w:hAnsi="Arial" w:cs="Arial"/>
+          <w:sz w:val="24"/>
+          <w:szCs w:val="24"/>
+        </w:rPr>
+        <w:t xml:space="preserve">significantly </w:t>
+      </w:r>
+      <w:r>
+        <w:rPr>
+          <w:rFonts w:ascii="Arial" w:hAnsi="Arial" w:cs="Arial"/>
+          <w:sz w:val="24"/>
+          <w:szCs w:val="24"/>
+        </w:rPr>
+        <w:t xml:space="preserve">by muscle group and also to a lesser extent upon your </w:t>
+      </w:r>
+      <w:r>
+        <w:rPr>
+          <w:rFonts w:ascii="Arial" w:hAnsi="Arial" w:cs="Arial"/>
+          <w:sz w:val="24"/>
+          <w:szCs w:val="24"/>
+        </w:rPr>
+        <w:t>genetic</w:t>
+      </w:r>
+      <w:r>
+        <w:rPr>
+          <w:rFonts w:ascii="Arial" w:hAnsi="Arial" w:cs="Arial"/>
+          <w:sz w:val="24"/>
+          <w:szCs w:val="24"/>
+        </w:rPr>
+        <w:t>s</w:t>
+      </w:r>
+      <w:r>
+        <w:rPr>
+          <w:rFonts w:ascii="Arial" w:hAnsi="Arial" w:cs="Arial"/>
+          <w:sz w:val="24"/>
+          <w:szCs w:val="24"/>
+        </w:rPr>
+        <w:t>. Further,</w:t>
+      </w:r>
+      <w:r>
+        <w:rPr>
+          <w:rFonts w:ascii="Arial" w:hAnsi="Arial" w:cs="Arial"/>
+          <w:sz w:val="24"/>
+          <w:szCs w:val="24"/>
+        </w:rPr>
+        <w:t xml:space="preserve"> type</w:t>
+      </w:r>
+      <w:r>
+        <w:rPr>
+          <w:rFonts w:ascii="Arial" w:hAnsi="Arial" w:cs="Arial"/>
+          <w:sz w:val="24"/>
+          <w:szCs w:val="24"/>
+        </w:rPr>
+        <w:t xml:space="preserve"> II </w:t>
+      </w:r>
+      <w:proofErr w:type="spellStart"/>
+      <w:r>
+        <w:rPr>
+          <w:rFonts w:ascii="Arial" w:hAnsi="Arial" w:cs="Arial"/>
+          <w:sz w:val="24"/>
+          <w:szCs w:val="24"/>
+        </w:rPr>
+        <w:t>fibers</w:t>
+      </w:r>
+      <w:proofErr w:type="spellEnd"/>
+      <w:r>
+        <w:rPr>
+          <w:rFonts w:ascii="Arial" w:hAnsi="Arial" w:cs="Arial"/>
+          <w:sz w:val="24"/>
+          <w:szCs w:val="24"/>
+        </w:rPr>
+        <w:t xml:space="preserve"> are either type</w:t>
+      </w:r>
+      <w:r>
+        <w:rPr>
+          <w:rFonts w:ascii="Arial" w:hAnsi="Arial" w:cs="Arial"/>
+          <w:sz w:val="24"/>
+          <w:szCs w:val="24"/>
+        </w:rPr>
+        <w:t xml:space="preserve"> </w:t>
+      </w:r>
+      <w:proofErr w:type="spellStart"/>
+      <w:r>
+        <w:rPr>
+          <w:rFonts w:ascii="Arial" w:hAnsi="Arial" w:cs="Arial"/>
+          <w:b/>
+          <w:sz w:val="24"/>
+          <w:szCs w:val="24"/>
+        </w:rPr>
+        <w:t>IIa</w:t>
+      </w:r>
+      <w:proofErr w:type="spellEnd"/>
+      <w:r>
+        <w:rPr>
+          <w:rFonts w:ascii="Arial" w:hAnsi="Arial" w:cs="Arial"/>
+          <w:sz w:val="24"/>
+          <w:szCs w:val="24"/>
+        </w:rPr>
+        <w:t xml:space="preserve"> that can use aerobic </w:t>
+      </w:r>
+      <w:r>
+        <w:rPr>
+          <w:rFonts w:ascii="Arial" w:hAnsi="Arial" w:cs="Arial"/>
+          <w:i/>
+          <w:sz w:val="24"/>
+          <w:szCs w:val="24"/>
+        </w:rPr>
+        <w:t>and</w:t>
+      </w:r>
+      <w:r>
+        <w:rPr>
+          <w:rFonts w:ascii="Arial" w:hAnsi="Arial" w:cs="Arial"/>
+          <w:sz w:val="24"/>
+          <w:szCs w:val="24"/>
+        </w:rPr>
+        <w:t xml:space="preserve"> anaerobic energy or stronger type</w:t>
+      </w:r>
+      <w:r>
+        <w:rPr>
+          <w:rFonts w:ascii="Arial" w:hAnsi="Arial" w:cs="Arial"/>
+          <w:sz w:val="24"/>
+          <w:szCs w:val="24"/>
+        </w:rPr>
+        <w:t xml:space="preserve"> </w:t>
+      </w:r>
+      <w:proofErr w:type="spellStart"/>
+      <w:r>
+        <w:rPr>
+          <w:rFonts w:ascii="Arial" w:hAnsi="Arial" w:cs="Arial"/>
+          <w:b/>
+          <w:sz w:val="24"/>
+          <w:szCs w:val="24"/>
+        </w:rPr>
+        <w:t>IIb</w:t>
+      </w:r>
+      <w:proofErr w:type="spellEnd"/>
+      <w:r>
+        <w:rPr>
+          <w:rFonts w:ascii="Arial" w:hAnsi="Arial" w:cs="Arial"/>
+          <w:sz w:val="24"/>
+          <w:szCs w:val="24"/>
+        </w:rPr>
+        <w:t xml:space="preserve"> that will only</w:t>
+      </w:r>
+      <w:r>
+        <w:rPr>
+          <w:rFonts w:ascii="Arial" w:hAnsi="Arial" w:cs="Arial"/>
+          <w:sz w:val="24"/>
+          <w:szCs w:val="24"/>
+        </w:rPr>
+        <w:t xml:space="preserve"> use anaerobic. </w:t>
+      </w:r>
+    </w:p>
+    <w:p>
+      <w:pPr>
+        <w:rPr>
+          <w:rFonts w:ascii="Arial" w:hAnsi="Arial" w:cs="Arial"/>
+          <w:sz w:val="24"/>
+          <w:szCs w:val="24"/>
+        </w:rPr>
+      </w:pPr>
+      <w:r>
+        <w:rPr>
+          <w:rFonts w:ascii="Arial" w:hAnsi="Arial" w:cs="Arial"/>
+          <w:sz w:val="24"/>
+          <w:szCs w:val="24"/>
+        </w:rPr>
+        <w:t>W</w:t>
+      </w:r>
+      <w:r>
+        <w:rPr>
+          <w:rFonts w:ascii="Arial" w:hAnsi="Arial" w:cs="Arial"/>
+          <w:sz w:val="24"/>
+          <w:szCs w:val="24"/>
+        </w:rPr>
+        <w:t>ith</w:t>
+      </w:r>
+      <w:r>
+        <w:rPr>
+          <w:rFonts w:ascii="Arial" w:hAnsi="Arial" w:cs="Arial"/>
+          <w:sz w:val="24"/>
+          <w:szCs w:val="24"/>
+        </w:rPr>
+        <w:t xml:space="preserve"> </w:t>
+      </w:r>
+      <w:r>
+        <w:rPr>
+          <w:rFonts w:ascii="Arial" w:hAnsi="Arial" w:cs="Arial"/>
+          <w:sz w:val="24"/>
+          <w:szCs w:val="24"/>
+        </w:rPr>
+        <w:t xml:space="preserve">training </w:t>
+      </w:r>
+      <w:r>
+        <w:rPr>
+          <w:rFonts w:ascii="Arial" w:hAnsi="Arial" w:cs="Arial"/>
+          <w:sz w:val="24"/>
+          <w:szCs w:val="24"/>
+        </w:rPr>
+        <w:t>we</w:t>
+      </w:r>
+      <w:r>
+        <w:rPr>
+          <w:rFonts w:ascii="Arial" w:hAnsi="Arial" w:cs="Arial"/>
+          <w:sz w:val="24"/>
+          <w:szCs w:val="24"/>
+        </w:rPr>
+        <w:t xml:space="preserve"> can </w:t>
+      </w:r>
+      <w:r>
+        <w:rPr>
+          <w:rFonts w:ascii="Arial" w:hAnsi="Arial" w:cs="Arial"/>
+          <w:sz w:val="24"/>
+          <w:szCs w:val="24"/>
+        </w:rPr>
+        <w:t xml:space="preserve">increase our overall </w:t>
+      </w:r>
+      <w:r>
+        <w:rPr>
+          <w:rFonts w:ascii="Arial" w:hAnsi="Arial" w:cs="Arial"/>
+          <w:b/>
+          <w:sz w:val="24"/>
+          <w:szCs w:val="24"/>
+        </w:rPr>
+        <w:t>muscle mass</w:t>
+      </w:r>
+      <w:r>
+        <w:rPr>
+          <w:rFonts w:ascii="Arial" w:hAnsi="Arial" w:cs="Arial"/>
+          <w:sz w:val="24"/>
+          <w:szCs w:val="24"/>
+        </w:rPr>
+        <w:t xml:space="preserve"> </w:t>
+      </w:r>
+      <w:r>
+        <w:rPr>
+          <w:rFonts w:ascii="Arial" w:hAnsi="Arial" w:cs="Arial"/>
+          <w:sz w:val="24"/>
+          <w:szCs w:val="24"/>
+        </w:rPr>
+        <w:t>and can also</w:t>
+      </w:r>
+      <w:r>
+        <w:rPr>
+          <w:rFonts w:ascii="Arial" w:hAnsi="Arial" w:cs="Arial"/>
+          <w:sz w:val="24"/>
+          <w:szCs w:val="24"/>
+        </w:rPr>
+        <w:t xml:space="preserve"> </w:t>
+      </w:r>
+      <w:r>
+        <w:rPr>
+          <w:rFonts w:ascii="Arial" w:hAnsi="Arial" w:cs="Arial"/>
+          <w:sz w:val="24"/>
+          <w:szCs w:val="24"/>
+        </w:rPr>
+        <w:t>convert</w:t>
+      </w:r>
+      <w:r>
+        <w:rPr>
+          <w:rFonts w:ascii="Arial" w:hAnsi="Arial" w:cs="Arial"/>
+          <w:sz w:val="24"/>
+          <w:szCs w:val="24"/>
+        </w:rPr>
+        <w:t xml:space="preserve"> some of our</w:t>
+      </w:r>
+      <w:r>
+        <w:rPr>
+          <w:rFonts w:ascii="Arial" w:hAnsi="Arial" w:cs="Arial"/>
+          <w:sz w:val="24"/>
+          <w:szCs w:val="24"/>
+        </w:rPr>
+        <w:t xml:space="preserve"> </w:t>
+      </w:r>
+      <w:r>
+        <w:rPr>
+          <w:rFonts w:ascii="Arial" w:hAnsi="Arial" w:cs="Arial"/>
+          <w:b/>
+          <w:sz w:val="24"/>
+          <w:szCs w:val="24"/>
+        </w:rPr>
+        <w:t>fast-twitch</w:t>
+      </w:r>
+      <w:r>
+        <w:rPr>
+          <w:rFonts w:ascii="Arial" w:hAnsi="Arial" w:cs="Arial"/>
+          <w:sz w:val="24"/>
+          <w:szCs w:val="24"/>
+        </w:rPr>
+        <w:t xml:space="preserve"> to </w:t>
+      </w:r>
+      <w:r>
+        <w:rPr>
+          <w:rFonts w:ascii="Arial" w:hAnsi="Arial" w:cs="Arial"/>
+          <w:b/>
+          <w:sz w:val="24"/>
+          <w:szCs w:val="24"/>
+        </w:rPr>
+        <w:t>slow-twitch</w:t>
+      </w:r>
+      <w:r>
+        <w:rPr>
+          <w:rFonts w:ascii="Arial" w:hAnsi="Arial" w:cs="Arial"/>
+          <w:sz w:val="24"/>
+          <w:szCs w:val="24"/>
+        </w:rPr>
+        <w:t xml:space="preserve"> fibres </w:t>
+      </w:r>
+      <w:r>
+        <w:rPr>
+          <w:rFonts w:ascii="Arial" w:hAnsi="Arial" w:cs="Arial"/>
+          <w:sz w:val="24"/>
+          <w:szCs w:val="24"/>
+        </w:rPr>
+        <w:t>to</w:t>
+      </w:r>
+      <w:r>
+        <w:rPr>
+          <w:rFonts w:ascii="Arial" w:hAnsi="Arial" w:cs="Arial"/>
+          <w:sz w:val="24"/>
+          <w:szCs w:val="24"/>
+        </w:rPr>
+        <w:t xml:space="preserve"> improve endu</w:t>
+      </w:r>
+      <w:r>
+        <w:rPr>
+          <w:rFonts w:ascii="Arial" w:hAnsi="Arial" w:cs="Arial"/>
+          <w:sz w:val="24"/>
+          <w:szCs w:val="24"/>
+        </w:rPr>
+        <w:t>rance</w:t>
+      </w:r>
+      <w:r>
+        <w:rPr>
+          <w:rFonts w:ascii="Arial" w:hAnsi="Arial" w:cs="Arial"/>
+          <w:sz w:val="24"/>
+          <w:szCs w:val="24"/>
+        </w:rPr>
+        <w:t xml:space="preserve"> performance </w:t>
+      </w:r>
+      <w:r>
+        <w:rPr>
+          <w:rFonts w:ascii="Arial" w:hAnsi="Arial" w:cs="Arial"/>
+          <w:sz w:val="24"/>
+          <w:szCs w:val="24"/>
+        </w:rPr>
+        <w:t xml:space="preserve">but </w:t>
+      </w:r>
+      <w:r>
+        <w:rPr>
+          <w:rFonts w:ascii="Arial" w:hAnsi="Arial" w:cs="Arial"/>
+          <w:sz w:val="24"/>
+          <w:szCs w:val="24"/>
+        </w:rPr>
+        <w:t xml:space="preserve">at the cost of a loss of strength. </w:t>
+      </w:r>
+    </w:p>
+    <w:p>
+      <w:pPr>
+        <w:rPr>
+          <w:rFonts w:ascii="Arial" w:hAnsi="Arial" w:cs="Arial"/>
+          <w:sz w:val="24"/>
+          <w:szCs w:val="24"/>
+        </w:rPr>
+      </w:pPr>
+      <w:r>
+        <w:rPr>
+          <w:rFonts w:ascii="Arial" w:hAnsi="Arial" w:cs="Arial"/>
+          <w:b/>
+          <w:color w:val="FF0000"/>
+          <w:sz w:val="24"/>
+          <w:szCs w:val="24"/>
+        </w:rPr>
+        <w:t xml:space="preserve">Recruitment and </w:t>
+      </w:r>
+      <w:r>
+        <w:rPr>
+          <w:rFonts w:ascii="Arial" w:hAnsi="Arial" w:cs="Arial"/>
+          <w:b/>
+          <w:color w:val="FF0000"/>
+          <w:sz w:val="24"/>
+          <w:szCs w:val="24"/>
+        </w:rPr>
+        <w:t xml:space="preserve">Central and Peripheral </w:t>
+      </w:r>
+      <w:r>
+        <w:rPr>
+          <w:rFonts w:ascii="Arial" w:hAnsi="Arial" w:cs="Arial"/>
+          <w:b/>
+          <w:color w:val="FF0000"/>
+          <w:sz w:val="24"/>
+          <w:szCs w:val="24"/>
+        </w:rPr>
+        <w:t xml:space="preserve">Muscle </w:t>
+      </w:r>
+      <w:r>
+        <w:rPr>
+          <w:rFonts w:ascii="Arial" w:hAnsi="Arial" w:cs="Arial"/>
+          <w:b/>
+          <w:color w:val="FF0000"/>
+          <w:sz w:val="24"/>
+          <w:szCs w:val="24"/>
+        </w:rPr>
+        <w:t>Fatigue</w:t>
+      </w:r>
+    </w:p>
+    <w:p>
+      <w:pPr>
+        <w:rPr>
+          <w:rFonts w:ascii="Arial" w:hAnsi="Arial" w:cs="Arial"/>
+          <w:sz w:val="24"/>
+          <w:szCs w:val="24"/>
+        </w:rPr>
+      </w:pPr>
+      <w:r>
+        <w:rPr>
+          <w:rFonts w:ascii="Arial" w:hAnsi="Arial" w:cs="Arial"/>
+          <w:sz w:val="24"/>
+          <w:szCs w:val="24"/>
+        </w:rPr>
+        <w:t xml:space="preserve">As we increase the power we want to generate our brains will recruit more and more of the motor units to meet the demand. As the demand gets higher we reach a point where all motor units available will be firing. When fresh and all motor units are available we will hit our P-max power, but if we’re fatigued some of those muscles will be exhausted and unavailable – and our maximum power will be reduced. This </w:t>
+      </w:r>
+      <w:r>
+        <w:rPr>
+          <w:rFonts w:ascii="Arial" w:hAnsi="Arial" w:cs="Arial"/>
+          <w:b/>
+          <w:sz w:val="24"/>
+          <w:szCs w:val="24"/>
+        </w:rPr>
+        <w:t>peripheral fatigue</w:t>
+      </w:r>
+      <w:r>
+        <w:rPr>
+          <w:rFonts w:ascii="Arial" w:hAnsi="Arial" w:cs="Arial"/>
+          <w:sz w:val="24"/>
+          <w:szCs w:val="24"/>
+        </w:rPr>
+        <w:t xml:space="preserve"> occurs much earlier for fast-twitch than slow-twitch muscles. So our brain will always recruit from slow-twitch before fast-twitch muscles to meet demand – so the fast </w:t>
+      </w:r>
+      <w:proofErr w:type="spellStart"/>
+      <w:r>
+        <w:rPr>
+          <w:rFonts w:ascii="Arial" w:hAnsi="Arial" w:cs="Arial"/>
+          <w:sz w:val="24"/>
+          <w:szCs w:val="24"/>
+        </w:rPr>
+        <w:t>twitchers</w:t>
+      </w:r>
+      <w:proofErr w:type="spellEnd"/>
+      <w:r>
+        <w:rPr>
+          <w:rFonts w:ascii="Arial" w:hAnsi="Arial" w:cs="Arial"/>
+          <w:sz w:val="24"/>
+          <w:szCs w:val="24"/>
+        </w:rPr>
+        <w:t xml:space="preserve"> are saved for when we really need them.</w:t>
+      </w:r>
+    </w:p>
+    <w:p>
+      <w:pPr>
+        <w:rPr>
+          <w:rFonts w:ascii="Arial" w:hAnsi="Arial" w:cs="Arial"/>
+          <w:sz w:val="24"/>
+          <w:szCs w:val="24"/>
+        </w:rPr>
+      </w:pPr>
+      <w:r>
+        <w:rPr>
+          <w:rFonts w:ascii="Arial" w:hAnsi="Arial" w:cs="Arial"/>
+          <w:sz w:val="24"/>
+          <w:szCs w:val="24"/>
+        </w:rPr>
+        <w:t>Aside from fatigue within the muscle fibres</w:t>
+      </w:r>
+      <w:r>
+        <w:rPr>
+          <w:rFonts w:ascii="Arial" w:hAnsi="Arial" w:cs="Arial"/>
+          <w:sz w:val="24"/>
+          <w:szCs w:val="24"/>
+        </w:rPr>
+        <w:t xml:space="preserve">, our </w:t>
+      </w:r>
+      <w:r>
+        <w:rPr>
+          <w:rFonts w:ascii="Arial" w:hAnsi="Arial" w:cs="Arial"/>
+          <w:sz w:val="24"/>
+          <w:szCs w:val="24"/>
+        </w:rPr>
+        <w:t xml:space="preserve">brains and neurons will also limit what we can achieve; in some cases this keeps us well within our natural capabilities, </w:t>
+      </w:r>
+      <w:r>
+        <w:rPr>
+          <w:rFonts w:ascii="Arial" w:hAnsi="Arial" w:cs="Arial"/>
+          <w:sz w:val="24"/>
+          <w:szCs w:val="24"/>
+        </w:rPr>
+        <w:t xml:space="preserve">perhaps </w:t>
+      </w:r>
+      <w:r>
+        <w:rPr>
+          <w:rFonts w:ascii="Arial" w:hAnsi="Arial" w:cs="Arial"/>
+          <w:sz w:val="24"/>
+          <w:szCs w:val="24"/>
+        </w:rPr>
+        <w:t>as a ‘safety mechanism’. And there is lots of research being done into this</w:t>
+      </w:r>
+      <w:r>
+        <w:rPr>
+          <w:rFonts w:ascii="Arial" w:hAnsi="Arial" w:cs="Arial"/>
+          <w:sz w:val="24"/>
+          <w:szCs w:val="24"/>
+        </w:rPr>
+        <w:t xml:space="preserve"> </w:t>
+      </w:r>
+      <w:r>
+        <w:rPr>
+          <w:rFonts w:ascii="Arial" w:hAnsi="Arial" w:cs="Arial"/>
+          <w:b/>
+          <w:sz w:val="24"/>
+          <w:szCs w:val="24"/>
+        </w:rPr>
+        <w:t>central fatigue</w:t>
+      </w:r>
+      <w:r>
+        <w:rPr>
+          <w:rFonts w:ascii="Arial" w:hAnsi="Arial" w:cs="Arial"/>
+          <w:sz w:val="24"/>
+          <w:szCs w:val="24"/>
+        </w:rPr>
+        <w:t xml:space="preserve"> to see how if differs by individual </w:t>
+      </w:r>
+      <w:r>
+        <w:rPr>
+          <w:rFonts w:ascii="Arial" w:hAnsi="Arial" w:cs="Arial"/>
+          <w:sz w:val="24"/>
+          <w:szCs w:val="24"/>
+        </w:rPr>
+        <w:t>and how much it can be changed with training and the right ‘motivation’.</w:t>
+      </w:r>
+      <w:bookmarkStart w:id="0" w:name="_GoBack"/>
+      <w:bookmarkEnd w:id="0"/>
+      <w:r>
+        <w:rPr>
+          <w:rFonts w:ascii="Arial" w:hAnsi="Arial" w:cs="Arial"/>
+          <w:b/>
+          <w:color w:val="FF0000"/>
+          <w:sz w:val="24"/>
+          <w:szCs w:val="24"/>
+        </w:rPr>
+        <w:br w:type="page"/>
+      </w:r>
+    </w:p>
+    <w:p>
+      <w:pPr>
+        <w:rPr>
+          <w:rFonts w:ascii="Arial" w:hAnsi="Arial" w:cs="Arial"/>
+          <w:b/>
+          <w:color w:val="FF0000"/>
+          <w:sz w:val="24"/>
+          <w:szCs w:val="24"/>
+        </w:rPr>
+      </w:pPr>
+      <w:r>
+        <w:rPr>
+          <w:rFonts w:ascii="Arial" w:hAnsi="Arial" w:cs="Arial"/>
+          <w:b/>
+          <w:color w:val="FF0000"/>
+          <w:sz w:val="24"/>
+          <w:szCs w:val="24"/>
+        </w:rPr>
+        <w:lastRenderedPageBreak/>
+        <w:t xml:space="preserve">Lactate Threshold </w:t>
+      </w:r>
+    </w:p>
+    <w:p>
+      <w:pPr>
+        <w:rPr>
+          <w:rFonts w:ascii="Arial" w:hAnsi="Arial" w:cs="Arial"/>
+          <w:sz w:val="24"/>
+          <w:szCs w:val="24"/>
+        </w:rPr>
+      </w:pPr>
+      <w:r>
+        <w:rPr>
+          <w:rFonts w:ascii="Arial" w:hAnsi="Arial" w:cs="Arial"/>
+          <w:sz w:val="24"/>
+          <w:szCs w:val="24"/>
+        </w:rPr>
+        <w:t>Now</w:t>
+      </w:r>
+      <w:r>
+        <w:rPr>
+          <w:rFonts w:ascii="Arial" w:hAnsi="Arial" w:cs="Arial"/>
+          <w:sz w:val="24"/>
+          <w:szCs w:val="24"/>
+        </w:rPr>
+        <w:t xml:space="preserve"> remember</w:t>
+      </w:r>
+      <w:r>
+        <w:rPr>
+          <w:rFonts w:ascii="Arial" w:hAnsi="Arial" w:cs="Arial"/>
+          <w:sz w:val="24"/>
+          <w:szCs w:val="24"/>
+        </w:rPr>
+        <w:t xml:space="preserve"> that</w:t>
+      </w:r>
+      <w:r>
+        <w:rPr>
+          <w:rFonts w:ascii="Arial" w:hAnsi="Arial" w:cs="Arial"/>
+          <w:sz w:val="24"/>
+          <w:szCs w:val="24"/>
+        </w:rPr>
+        <w:t xml:space="preserve"> </w:t>
+      </w:r>
       <w:r>
         <w:rPr>
           <w:rFonts w:ascii="Arial" w:hAnsi="Arial" w:cs="Arial"/>
@@ -2497,7 +3935,31 @@
           <w:sz w:val="24"/>
           <w:szCs w:val="24"/>
         </w:rPr>
-        <w:t xml:space="preserve"> when burning glucose</w:t>
+        <w:t xml:space="preserve"> when </w:t>
+      </w:r>
+      <w:r>
+        <w:rPr>
+          <w:rFonts w:ascii="Arial" w:hAnsi="Arial" w:cs="Arial"/>
+          <w:sz w:val="24"/>
+          <w:szCs w:val="24"/>
+        </w:rPr>
+        <w:t xml:space="preserve">our muscles were </w:t>
+      </w:r>
+      <w:r>
+        <w:rPr>
+          <w:rFonts w:ascii="Arial" w:hAnsi="Arial" w:cs="Arial"/>
+          <w:sz w:val="24"/>
+          <w:szCs w:val="24"/>
+        </w:rPr>
+        <w:t>burning glucose</w:t>
+      </w:r>
+      <w:r>
+        <w:rPr>
+          <w:rFonts w:ascii="Arial" w:hAnsi="Arial" w:cs="Arial"/>
+          <w:sz w:val="24"/>
+          <w:szCs w:val="24"/>
+        </w:rPr>
+        <w:t>, it</w:t>
       </w:r>
       <w:r>
         <w:rPr>
@@ -2553,7 +4015,23 @@
           <w:sz w:val="24"/>
           <w:szCs w:val="24"/>
         </w:rPr>
-        <w:t xml:space="preserve"> either it is shuttled into the muscle cells and used as fuel </w:t>
+        <w:t xml:space="preserve"> either it is shuttled </w:t>
+      </w:r>
+      <w:r>
+        <w:rPr>
+          <w:rFonts w:ascii="Arial" w:hAnsi="Arial" w:cs="Arial"/>
+          <w:sz w:val="24"/>
+          <w:szCs w:val="24"/>
+        </w:rPr>
+        <w:t xml:space="preserve">back </w:t>
+      </w:r>
+      <w:r>
+        <w:rPr>
+          <w:rFonts w:ascii="Arial" w:hAnsi="Arial" w:cs="Arial"/>
+          <w:sz w:val="24"/>
+          <w:szCs w:val="24"/>
+        </w:rPr>
+        <w:t xml:space="preserve">into muscle cells and used as fuel </w:t>
       </w:r>
       <w:r>
         <w:rPr>
@@ -2569,7 +4047,39 @@
           <w:sz w:val="24"/>
           <w:szCs w:val="24"/>
         </w:rPr>
-        <w:t>or converted to lactic acid</w:t>
+        <w:t>or</w:t>
+      </w:r>
+      <w:r>
+        <w:rPr>
+          <w:rFonts w:ascii="Arial" w:hAnsi="Arial" w:cs="Arial"/>
+          <w:sz w:val="24"/>
+          <w:szCs w:val="24"/>
+        </w:rPr>
+        <w:t xml:space="preserve"> if they’re not available,</w:t>
+      </w:r>
+      <w:r>
+        <w:rPr>
+          <w:rFonts w:ascii="Arial" w:hAnsi="Arial" w:cs="Arial"/>
+          <w:sz w:val="24"/>
+          <w:szCs w:val="24"/>
+        </w:rPr>
+        <w:t xml:space="preserve"> </w:t>
+      </w:r>
+      <w:r>
+        <w:rPr>
+          <w:rFonts w:ascii="Arial" w:hAnsi="Arial" w:cs="Arial"/>
+          <w:sz w:val="24"/>
+          <w:szCs w:val="24"/>
+        </w:rPr>
+        <w:t xml:space="preserve">it is </w:t>
+      </w:r>
+      <w:r>
+        <w:rPr>
+          <w:rFonts w:ascii="Arial" w:hAnsi="Arial" w:cs="Arial"/>
+          <w:sz w:val="24"/>
+          <w:szCs w:val="24"/>
+        </w:rPr>
+        <w:t>converted to lactic acid</w:t>
       </w:r>
       <w:r>
         <w:rPr>
@@ -3177,7 +4687,7 @@
             <o:lock v:ext="edit" aspectratio="t"/>
           </v:shapetype>
           <v:shape id="_x0000_s1026" type="#_x0000_t75" style="position:absolute;margin-left:473.2pt;margin-top:3.9pt;width:225pt;height:138.75pt;z-index:251675648;mso-position-horizontal-relative:text;mso-position-vertical-relative:text">
-            <v:imagedata r:id="rId10" o:title="mmol"/>
+            <v:imagedata r:id="rId8" o:title="mmol"/>
             <w10:wrap type="square"/>
           </v:shape>
         </w:pict>
@@ -3398,17 +4908,30 @@
         </w:rPr>
         <w:t xml:space="preserve">Our </w:t>
       </w:r>
-      <w:proofErr w:type="spellStart"/>
-      <w:r>
-        <w:rPr>
-          <w:rFonts w:ascii="Arial" w:hAnsi="Arial" w:cs="Arial"/>
-          <w:b/>
-          <w:sz w:val="24"/>
-          <w:szCs w:val="24"/>
-        </w:rPr>
-        <w:t>slowtwitch</w:t>
-      </w:r>
-      <w:proofErr w:type="spellEnd"/>
+      <w:r>
+        <w:rPr>
+          <w:rFonts w:ascii="Arial" w:hAnsi="Arial" w:cs="Arial"/>
+          <w:sz w:val="24"/>
+          <w:szCs w:val="24"/>
+        </w:rPr>
+        <w:t>slow</w:t>
+      </w:r>
+      <w:r>
+        <w:rPr>
+          <w:rFonts w:ascii="Arial" w:hAnsi="Arial" w:cs="Arial"/>
+          <w:sz w:val="24"/>
+          <w:szCs w:val="24"/>
+        </w:rPr>
+        <w:t>-</w:t>
+      </w:r>
+      <w:r>
+        <w:rPr>
+          <w:rFonts w:ascii="Arial" w:hAnsi="Arial" w:cs="Arial"/>
+          <w:sz w:val="24"/>
+          <w:szCs w:val="24"/>
+        </w:rPr>
+        <w:t>twitch</w:t>
+      </w:r>
       <w:r>
         <w:rPr>
           <w:rFonts w:ascii="Arial" w:hAnsi="Arial" w:cs="Arial"/>
@@ -3549,17 +5072,30 @@
         </w:rPr>
         <w:t xml:space="preserve"> training interventions that increase the volume and density of </w:t>
       </w:r>
-      <w:proofErr w:type="spellStart"/>
-      <w:r>
-        <w:rPr>
-          <w:rFonts w:ascii="Arial" w:hAnsi="Arial" w:cs="Arial"/>
-          <w:b/>
-          <w:sz w:val="24"/>
-          <w:szCs w:val="24"/>
-        </w:rPr>
-        <w:t>slowtwitch</w:t>
-      </w:r>
-      <w:proofErr w:type="spellEnd"/>
+      <w:r>
+        <w:rPr>
+          <w:rFonts w:ascii="Arial" w:hAnsi="Arial" w:cs="Arial"/>
+          <w:sz w:val="24"/>
+          <w:szCs w:val="24"/>
+        </w:rPr>
+        <w:t>slow</w:t>
+      </w:r>
+      <w:r>
+        <w:rPr>
+          <w:rFonts w:ascii="Arial" w:hAnsi="Arial" w:cs="Arial"/>
+          <w:sz w:val="24"/>
+          <w:szCs w:val="24"/>
+        </w:rPr>
+        <w:t>-</w:t>
+      </w:r>
+      <w:r>
+        <w:rPr>
+          <w:rFonts w:ascii="Arial" w:hAnsi="Arial" w:cs="Arial"/>
+          <w:sz w:val="24"/>
+          <w:szCs w:val="24"/>
+        </w:rPr>
+        <w:t>twitch</w:t>
+      </w:r>
       <w:r>
         <w:rPr>
           <w:rFonts w:ascii="Arial" w:hAnsi="Arial" w:cs="Arial"/>
@@ -3607,17 +5143,7 @@
           <w:sz w:val="24"/>
           <w:szCs w:val="24"/>
         </w:rPr>
-        <w:t>Power at LT2 (CP</w:t>
-      </w:r>
-      <w:bookmarkStart w:id="0" w:name="_GoBack"/>
-      <w:bookmarkEnd w:id="0"/>
-      <w:r>
-        <w:rPr>
-          <w:rFonts w:ascii="Arial" w:hAnsi="Arial" w:cs="Arial"/>
-          <w:sz w:val="24"/>
-          <w:szCs w:val="24"/>
-        </w:rPr>
-        <w:t>/</w:t>
+        <w:t>Power at LT2 (CP/</w:t>
       </w:r>
       <w:r>
         <w:rPr>
@@ -3912,7 +5438,7 @@
                                           </pic:cNvPicPr>
                                         </pic:nvPicPr>
                                         <pic:blipFill>
-                                          <a:blip r:embed="rId11">
+                                          <a:blip r:embed="rId9">
                                             <a:extLst>
                                               <a:ext uri="{28A0092B-C50C-407E-A947-70E740481C1C}">
                                                 <a14:useLocalDpi xmlns:a14="http://schemas.microsoft.com/office/drawing/2010/main" val="0"/>
@@ -3963,7 +5489,7 @@
           </mc:Choice>
           <mc:Fallback>
             <w:pict>
-              <v:shape w14:anchorId="7FF063DA" id="_x0000_s1034" type="#_x0000_t202" style="position:absolute;margin-left:286.5pt;margin-top:33.6pt;width:442.35pt;height:220.5pt;z-index:251671552;visibility:visible;mso-wrap-style:square;mso-width-percent:0;mso-height-percent:0;mso-wrap-distance-left:9pt;mso-wrap-distance-top:3.6pt;mso-wrap-distance-right:9pt;mso-wrap-distance-bottom:3.6pt;mso-position-horizontal:absolute;mso-position-horizontal-relative:text;mso-position-vertical:absolute;mso-position-vertical-relative:text;mso-width-percent:0;mso-height-percent:0;mso-width-relative:margin;mso-height-relative:margin;v-text-anchor:top" o:gfxdata="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" filled="f" stroked="f">
+              <v:shape w14:anchorId="7FF063DA" id="_x0000_s1031" type="#_x0000_t202" style="position:absolute;margin-left:286.5pt;margin-top:33.6pt;width:442.35pt;height:220.5pt;z-index:251671552;visibility:visible;mso-wrap-style:square;mso-width-percent:0;mso-height-percent:0;mso-wrap-distance-left:9pt;mso-wrap-distance-top:3.6pt;mso-wrap-distance-right:9pt;mso-wrap-distance-bottom:3.6pt;mso-position-horizontal:absolute;mso-position-horizontal-relative:text;mso-position-vertical:absolute;mso-position-vertical-relative:text;mso-width-percent:0;mso-height-percent:0;mso-width-relative:margin;mso-height-relative:margin;v-text-anchor:top" o:gfxdata="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" filled="f" stroked="f">
                 <v:textbox>
                   <w:txbxContent>
                     <w:p>
@@ -4046,7 +5572,7 @@
                                     </pic:cNvPicPr>
                                   </pic:nvPicPr>
                                   <pic:blipFill>
-                                    <a:blip r:embed="rId12">
+                                    <a:blip r:embed="rId9">
                                       <a:extLst>
                                         <a:ext uri="{28A0092B-C50C-407E-A947-70E740481C1C}">
                                           <a14:useLocalDpi xmlns:a14="http://schemas.microsoft.com/office/drawing/2010/main" val="0"/>
@@ -5269,10 +6795,6 @@
           <mc:Fallback>
             <w:pict>
               <v:group w14:anchorId="26AFD2FF" id="Group 4" o:spid="_x0000_s1032" style="position:absolute;margin-left:433.5pt;margin-top:9.05pt;width:247.5pt;height:133.5pt;z-index:-251638784;mso-height-relative:margin" coordsize="31432,18097" o:gfxdata="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">
-                <v:shapetype id="_x0000_t202" coordsize="21600,21600" o:spt="202" path="m,l,21600r21600,l21600,xe">
-                  <v:stroke joinstyle="miter"/>
-                  <v:path gradientshapeok="t" o:connecttype="rect"/>
-                </v:shapetype>
                 <v:shape id="_x0000_s1033" type="#_x0000_t202" style="position:absolute;width:31432;height:18097;visibility:visible;mso-wrap-style:square;v-text-anchor:top" o:gfxdata="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" fillcolor="#d9e2f3 [664]" stroked="f">
                   <v:fill opacity="14392f"/>
                   <v:textbox>
@@ -7249,7 +8771,7 @@
 </file>
 
 <file path=customXml/itemProps1.xml><?xml version="1.0" encoding="utf-8"?>
-<ds:datastoreItem xmlns:ds="http://schemas.openxmlformats.org/officeDocument/2006/customXml" ds:itemID="{EADF7EE8-3FDE-4F0D-BD1E-A787BA0013B3}">
+<ds:datastoreItem xmlns:ds="http://schemas.openxmlformats.org/officeDocument/2006/customXml" ds:itemID="{9E93203A-1F36-4E8B-B27F-6E50DE70490F}">
   <ds:schemaRefs>
     <ds:schemaRef ds:uri="http://schemas.openxmlformats.org/officeDocument/2006/bibliography"/>
   </ds:schemaRefs>

</xml_diff>